<commit_message>
ongoing revisions to QA documentation
</commit_message>
<xml_diff>
--- a/docs/00_Fingerprinter_CACIE_Tools_ctp.docx
+++ b/docs/00_Fingerprinter_CACIE_Tools_ctp.docx
@@ -730,11 +730,27 @@
           <w:rFonts w:ascii="Arial" w:hAnsi="Arial"/>
         </w:rPr>
       </w:pPr>
+      <w:del w:id="1" w:author="Sara Lindberg" w:date="2019-11-21T14:25:00Z">
+        <w:r>
+          <w:rPr>
+            <w:rFonts w:ascii="Arial" w:hAnsi="Arial"/>
+          </w:rPr>
+          <w:delText>T</w:delText>
+        </w:r>
+      </w:del>
+      <w:ins w:id="2" w:author="Sara Lindberg" w:date="2019-11-21T14:25:00Z">
+        <w:r>
+          <w:rPr>
+            <w:rFonts w:ascii="Arial" w:hAnsi="Arial"/>
+          </w:rPr>
+          <w:t>t</w:t>
+        </w:r>
+      </w:ins>
       <w:r>
         <w:rPr>
           <w:rFonts w:ascii="Arial" w:hAnsi="Arial"/>
         </w:rPr>
-        <w:t>Target: file or directory path to be fingerprinted</w:t>
+        <w:t>arget: file or directory path to be fingerprinted</w:t>
       </w:r>
     </w:p>
     <w:p>
@@ -819,47 +835,44 @@
     <w:p>
       <w:pPr>
         <w:pStyle w:val="H1bodytext"/>
-        <w:numPr>
-          <w:ilvl w:val="0"/>
-          <w:numId w:val="3"/>
-        </w:numPr>
         <w:spacing w:after="120"/>
         <w:rPr>
-          <w:rFonts w:ascii="Arial" w:hAnsi="Arial" w:cs="Arial"/>
-        </w:rPr>
-      </w:pPr>
-      <w:r>
-        <w:rPr>
-          <w:rFonts w:ascii="Arial" w:hAnsi="Arial" w:cs="Arial"/>
-        </w:rPr>
-        <w:t>Shell file configuration:</w:t>
-      </w:r>
+          <w:ins w:id="3" w:author="Sara Lindberg" w:date="2019-11-21T14:23:00Z"/>
+          <w:rFonts w:ascii="Arial" w:hAnsi="Arial"/>
+        </w:rPr>
+      </w:pPr>
+      <w:ins w:id="4" w:author="Sara Lindberg" w:date="2019-11-21T14:23:00Z">
+        <w:r>
+          <w:rPr>
+            <w:rFonts w:ascii="Arial" w:hAnsi="Arial"/>
+          </w:rPr>
+          <w:t>Shell file configuration:</w:t>
+        </w:r>
+      </w:ins>
     </w:p>
     <w:p>
       <w:pPr>
         <w:pStyle w:val="H1bodytext"/>
         <w:spacing w:after="120"/>
-        <w:ind w:left="2160"/>
-        <w:rPr>
-          <w:rFonts w:ascii="Arial" w:hAnsi="Arial" w:cs="Arial"/>
-        </w:rPr>
-      </w:pPr>
-      <w:r>
-        <w:rPr>
-          <w:rFonts w:ascii="Arial" w:hAnsi="Arial" w:cs="Arial"/>
-        </w:rPr>
-        <w:t>python [directory path]/pylib/fingerprint/fingerprint.py [optional arguments—see above] Name Arguments</w:t>
-      </w:r>
+        <w:ind w:left="1440"/>
+        <w:rPr>
+          <w:ins w:id="5" w:author="Sara Lindberg" w:date="2019-11-21T14:23:00Z"/>
+          <w:rFonts w:ascii="Arial" w:hAnsi="Arial"/>
+        </w:rPr>
+      </w:pPr>
+      <w:ins w:id="6" w:author="Sara Lindberg" w:date="2019-11-21T14:23:00Z">
+        <w:r>
+          <w:rPr>
+            <w:rFonts w:ascii="Arial" w:hAnsi="Arial" w:cs="Arial"/>
+          </w:rPr>
+          <w:t>python [directory path]/pylib/fingerprint/fingerprint.py [optional arguments—see above] target</w:t>
+        </w:r>
+      </w:ins>
     </w:p>
     <w:p>
       <w:pPr>
         <w:pStyle w:val="H1bodytext"/>
-        <w:numPr>
-          <w:ilvl w:val="0"/>
-          <w:numId w:val="4"/>
-        </w:numPr>
         <w:spacing w:after="120"/>
-        <w:ind w:left="1440"/>
         <w:rPr>
           <w:rFonts w:ascii="Arial" w:hAnsi="Arial" w:cs="Arial"/>
         </w:rPr>
@@ -945,8 +958,13 @@
     <w:p>
       <w:pPr>
         <w:pStyle w:val="H1bodytext"/>
+        <w:numPr>
+          <w:ilvl w:val="0"/>
+          <w:numId w:val="12"/>
+        </w:numPr>
         <w:spacing w:after="120"/>
         <w:rPr>
+          <w:del w:id="7" w:author="Sara Lindberg" w:date="2019-11-21T14:23:00Z"/>
           <w:rFonts w:ascii="Arial" w:hAnsi="Arial"/>
         </w:rPr>
       </w:pPr>
@@ -1579,7 +1597,7 @@
                 <w:rFonts w:ascii="Arial" w:hAnsi="Arial"/>
               </w:rPr>
             </w:pPr>
-            <w:bookmarkStart w:id="1" w:name="_Hlk11229718"/>
+            <w:bookmarkStart w:id="8" w:name="_Hlk11229718"/>
             <w:r>
               <w:rPr>
                 <w:rFonts w:ascii="Arial" w:hAnsi="Arial"/>
@@ -1801,7 +1819,7 @@
           </w:p>
         </w:tc>
       </w:tr>
-      <w:bookmarkEnd w:id="1"/>
+      <w:bookmarkEnd w:id="8"/>
     </w:tbl>
     <w:p>
       <w:pPr>
@@ -1895,14 +1913,17 @@
         <w:gridCol w:w="1080"/>
         <w:gridCol w:w="6030"/>
         <w:gridCol w:w="1520"/>
-        <w:tblGridChange w:id="2">
+        <w:tblGridChange w:id="9">
           <w:tblGrid>
+            <w:gridCol w:w="20"/>
             <w:gridCol w:w="5"/>
-            <w:gridCol w:w="1075"/>
+            <w:gridCol w:w="1055"/>
+            <w:gridCol w:w="20"/>
             <w:gridCol w:w="5"/>
-            <w:gridCol w:w="6025"/>
-            <w:gridCol w:w="5"/>
-            <w:gridCol w:w="1515"/>
+            <w:gridCol w:w="6005"/>
+            <w:gridCol w:w="25"/>
+            <w:gridCol w:w="1495"/>
+            <w:gridCol w:w="20"/>
             <w:gridCol w:w="5"/>
           </w:tblGrid>
         </w:tblGridChange>
@@ -1964,7 +1985,7 @@
         <w:tblPrEx>
           <w:tblW w:w="0" w:type="auto"/>
           <w:tblInd w:w="720" w:type="dxa"/>
-          <w:tblPrExChange w:id="3" w:author="Sara Lindberg" w:date="2019-11-21T10:23:00Z">
+          <w:tblPrExChange w:id="10" w:author="Sara Lindberg" w:date="2019-11-21T10:23:00Z">
             <w:tblPrEx>
               <w:tblW w:w="0" w:type="auto"/>
               <w:tblInd w:w="720" w:type="dxa"/>
@@ -1975,9 +1996,9 @@
           <w:cantSplit/>
           <w:trHeight w:val="602"/>
           <w:tblHeader/>
-          <w:trPrChange w:id="4" w:author="Sara Lindberg" w:date="2019-11-21T10:23:00Z">
+          <w:trPrChange w:id="11" w:author="Sara Lindberg" w:date="2019-11-21T10:23:00Z">
             <w:trPr>
-              <w:gridBefore w:val="1"/>
+              <w:gridBefore w:val="2"/>
               <w:cantSplit/>
               <w:trHeight w:val="314"/>
               <w:tblHeader/>
@@ -1992,10 +2013,10 @@
             </w:tcBorders>
             <w:shd w:val="clear" w:color="auto" w:fill="D9D9D9" w:themeFill="background1" w:themeFillShade="D9"/>
             <w:vAlign w:val="bottom"/>
-            <w:tcPrChange w:id="5" w:author="Sara Lindberg" w:date="2019-11-21T10:23:00Z">
+            <w:tcPrChange w:id="12" w:author="Sara Lindberg" w:date="2019-11-21T10:23:00Z">
               <w:tcPr>
                 <w:tcW w:w="1080" w:type="dxa"/>
-                <w:gridSpan w:val="2"/>
+                <w:gridSpan w:val="3"/>
                 <w:tcBorders>
                   <w:top w:val="single" w:sz="4" w:space="0" w:color="auto"/>
                 </w:tcBorders>
@@ -2032,7 +2053,7 @@
             </w:tcBorders>
             <w:shd w:val="clear" w:color="auto" w:fill="D9D9D9" w:themeFill="background1" w:themeFillShade="D9"/>
             <w:vAlign w:val="bottom"/>
-            <w:tcPrChange w:id="6" w:author="Sara Lindberg" w:date="2019-11-21T10:23:00Z">
+            <w:tcPrChange w:id="13" w:author="Sara Lindberg" w:date="2019-11-21T10:23:00Z">
               <w:tcPr>
                 <w:tcW w:w="6030" w:type="dxa"/>
                 <w:gridSpan w:val="2"/>
@@ -2072,10 +2093,10 @@
             </w:tcBorders>
             <w:shd w:val="clear" w:color="auto" w:fill="D9D9D9" w:themeFill="background1" w:themeFillShade="D9"/>
             <w:vAlign w:val="bottom"/>
-            <w:tcPrChange w:id="7" w:author="Sara Lindberg" w:date="2019-11-21T10:23:00Z">
+            <w:tcPrChange w:id="14" w:author="Sara Lindberg" w:date="2019-11-21T10:23:00Z">
               <w:tcPr>
                 <w:tcW w:w="1520" w:type="dxa"/>
-                <w:gridSpan w:val="2"/>
+                <w:gridSpan w:val="3"/>
                 <w:tcBorders>
                   <w:top w:val="single" w:sz="4" w:space="0" w:color="auto"/>
                 </w:tcBorders>
@@ -2144,7 +2165,7 @@
         <w:tblPrEx>
           <w:tblW w:w="0" w:type="auto"/>
           <w:tblInd w:w="720" w:type="dxa"/>
-          <w:tblPrExChange w:id="8" w:author="Sara Lindberg" w:date="2019-11-21T10:23:00Z">
+          <w:tblPrExChange w:id="15" w:author="Sara Lindberg" w:date="2019-11-21T10:23:00Z">
             <w:tblPrEx>
               <w:tblW w:w="0" w:type="auto"/>
               <w:tblInd w:w="720" w:type="dxa"/>
@@ -2153,10 +2174,10 @@
         </w:tblPrEx>
         <w:trPr>
           <w:trHeight w:val="1160"/>
-          <w:ins w:id="9" w:author="Sara Lindberg" w:date="2019-11-21T09:49:00Z"/>
-          <w:trPrChange w:id="10" w:author="Sara Lindberg" w:date="2019-11-21T10:23:00Z">
+          <w:ins w:id="16" w:author="Sara Lindberg" w:date="2019-11-21T09:49:00Z"/>
+          <w:trPrChange w:id="17" w:author="Sara Lindberg" w:date="2019-11-21T10:23:00Z">
             <w:trPr>
-              <w:gridBefore w:val="1"/>
+              <w:gridBefore w:val="2"/>
               <w:trHeight w:val="998"/>
             </w:trPr>
           </w:trPrChange>
@@ -2166,10 +2187,10 @@
             <w:tcW w:w="8630" w:type="dxa"/>
             <w:gridSpan w:val="3"/>
             <w:vAlign w:val="center"/>
-            <w:tcPrChange w:id="11" w:author="Sara Lindberg" w:date="2019-11-21T10:23:00Z">
+            <w:tcPrChange w:id="18" w:author="Sara Lindberg" w:date="2019-11-21T10:23:00Z">
               <w:tcPr>
                 <w:tcW w:w="8630" w:type="dxa"/>
-                <w:gridSpan w:val="6"/>
+                <w:gridSpan w:val="8"/>
                 <w:vAlign w:val="center"/>
               </w:tcPr>
             </w:tcPrChange>
@@ -2181,11 +2202,11 @@
               <w:ind w:left="0"/>
               <w:jc w:val="center"/>
               <w:rPr>
-                <w:ins w:id="12" w:author="Sara Lindberg" w:date="2019-11-21T09:49:00Z"/>
-                <w:rFonts w:ascii="Arial" w:hAnsi="Arial"/>
-              </w:rPr>
-            </w:pPr>
-            <w:del w:id="13" w:author="Sara Lindberg" w:date="2019-11-21T10:18:00Z">
+                <w:ins w:id="19" w:author="Sara Lindberg" w:date="2019-11-21T09:49:00Z"/>
+                <w:rFonts w:ascii="Arial" w:hAnsi="Arial"/>
+              </w:rPr>
+            </w:pPr>
+            <w:del w:id="20" w:author="Sara Lindberg" w:date="2019-11-21T10:18:00Z">
               <w:r>
                 <w:rPr>
                   <w:rFonts w:ascii="Arial" w:hAnsi="Arial"/>
@@ -2199,22 +2220,15 @@
               <w:pStyle w:val="H1bodytext"/>
               <w:spacing w:after="0"/>
               <w:ind w:left="0"/>
-              <w:jc w:val="center"/>
-              <w:rPr>
-                <w:ins w:id="14" w:author="Sara Lindberg" w:date="2019-11-21T09:49:00Z"/>
-                <w:rFonts w:ascii="Arial" w:hAnsi="Arial"/>
-                <w:i/>
-                <w:iCs/>
-              </w:rPr>
-              <w:pPrChange w:id="15" w:author="Sara Lindberg" w:date="2019-11-21T10:18:00Z">
-                <w:pPr>
-                  <w:pStyle w:val="H1bodytext"/>
-                  <w:spacing w:after="0"/>
-                  <w:ind w:left="0"/>
-                </w:pPr>
-              </w:pPrChange>
-            </w:pPr>
-            <w:ins w:id="16" w:author="Sara Lindberg" w:date="2019-11-21T12:47:00Z">
+              <w:rPr>
+                <w:ins w:id="21" w:author="Sara Lindberg" w:date="2019-11-21T09:49:00Z"/>
+                <w:rFonts w:ascii="Arial" w:hAnsi="Arial"/>
+                <w:i/>
+                <w:iCs/>
+              </w:rPr>
+            </w:pPr>
+            <w:proofErr w:type="gramStart"/>
+            <w:ins w:id="22" w:author="Sara Lindberg" w:date="2019-11-21T12:47:00Z">
               <w:r>
                 <w:rPr>
                   <w:rFonts w:ascii="Arial" w:hAnsi="Arial"/>
@@ -2224,6 +2238,7 @@
                 <w:t>Note  [</w:t>
               </w:r>
               <w:proofErr w:type="spellStart"/>
+              <w:proofErr w:type="gramEnd"/>
               <w:r>
                 <w:rPr>
                   <w:rFonts w:ascii="Arial" w:hAnsi="Arial"/>
@@ -2249,7 +2264,7 @@
         <w:tblPrEx>
           <w:tblW w:w="0" w:type="auto"/>
           <w:tblInd w:w="720" w:type="dxa"/>
-          <w:tblPrExChange w:id="17" w:author="Sara Lindberg" w:date="2019-11-21T12:47:00Z">
+          <w:tblPrExChange w:id="23" w:author="Sara Lindberg" w:date="2019-11-21T12:47:00Z">
             <w:tblPrEx>
               <w:tblW w:w="0" w:type="auto"/>
               <w:tblInd w:w="720" w:type="dxa"/>
@@ -2258,9 +2273,10 @@
         </w:tblPrEx>
         <w:trPr>
           <w:trHeight w:val="1160"/>
-          <w:ins w:id="18" w:author="Sara Lindberg" w:date="2019-11-21T12:46:00Z"/>
-          <w:trPrChange w:id="19" w:author="Sara Lindberg" w:date="2019-11-21T12:47:00Z">
+          <w:ins w:id="24" w:author="Sara Lindberg" w:date="2019-11-21T12:46:00Z"/>
+          <w:trPrChange w:id="25" w:author="Sara Lindberg" w:date="2019-11-21T12:47:00Z">
             <w:trPr>
+              <w:gridBefore w:val="1"/>
               <w:gridAfter w:val="0"/>
               <w:trHeight w:val="1430"/>
             </w:trPr>
@@ -2271,10 +2287,10 @@
             <w:tcW w:w="1080" w:type="dxa"/>
             <w:vMerge w:val="restart"/>
             <w:vAlign w:val="center"/>
-            <w:tcPrChange w:id="20" w:author="Sara Lindberg" w:date="2019-11-21T12:47:00Z">
+            <w:tcPrChange w:id="26" w:author="Sara Lindberg" w:date="2019-11-21T12:47:00Z">
               <w:tcPr>
                 <w:tcW w:w="1080" w:type="dxa"/>
-                <w:gridSpan w:val="2"/>
+                <w:gridSpan w:val="3"/>
                 <w:vMerge w:val="restart"/>
                 <w:vAlign w:val="center"/>
               </w:tcPr>
@@ -2287,11 +2303,11 @@
               <w:ind w:left="0"/>
               <w:jc w:val="center"/>
               <w:rPr>
-                <w:ins w:id="21" w:author="Sara Lindberg" w:date="2019-11-21T12:46:00Z"/>
-                <w:rFonts w:ascii="Arial" w:hAnsi="Arial"/>
-              </w:rPr>
-            </w:pPr>
-            <w:ins w:id="22" w:author="Sara Lindberg" w:date="2019-11-21T10:18:00Z">
+                <w:ins w:id="27" w:author="Sara Lindberg" w:date="2019-11-21T12:46:00Z"/>
+                <w:rFonts w:ascii="Arial" w:hAnsi="Arial"/>
+              </w:rPr>
+            </w:pPr>
+            <w:ins w:id="28" w:author="Sara Lindberg" w:date="2019-11-21T10:18:00Z">
               <w:r>
                 <w:rPr>
                   <w:rFonts w:ascii="Arial" w:hAnsi="Arial"/>
@@ -2306,10 +2322,10 @@
             <w:tcW w:w="7550" w:type="dxa"/>
             <w:gridSpan w:val="2"/>
             <w:vAlign w:val="center"/>
-            <w:tcPrChange w:id="23" w:author="Sara Lindberg" w:date="2019-11-21T12:47:00Z">
+            <w:tcPrChange w:id="29" w:author="Sara Lindberg" w:date="2019-11-21T12:47:00Z">
               <w:tcPr>
                 <w:tcW w:w="7550" w:type="dxa"/>
-                <w:gridSpan w:val="4"/>
+                <w:gridSpan w:val="5"/>
                 <w:vAlign w:val="center"/>
               </w:tcPr>
             </w:tcPrChange>
@@ -2320,12 +2336,12 @@
               <w:spacing w:after="0"/>
               <w:ind w:left="0"/>
               <w:rPr>
-                <w:ins w:id="24" w:author="Sara Lindberg" w:date="2019-11-21T12:46:00Z"/>
-                <w:rFonts w:ascii="Arial" w:hAnsi="Arial"/>
-                <w:i/>
-                <w:iCs/>
-              </w:rPr>
-              <w:pPrChange w:id="25" w:author="Sara Lindberg" w:date="2019-11-21T12:46:00Z">
+                <w:ins w:id="30" w:author="Sara Lindberg" w:date="2019-11-21T12:46:00Z"/>
+                <w:rFonts w:ascii="Arial" w:hAnsi="Arial"/>
+                <w:i/>
+                <w:iCs/>
+              </w:rPr>
+              <w:pPrChange w:id="31" w:author="Sara Lindberg" w:date="2019-11-21T12:46:00Z">
                 <w:pPr>
                   <w:pStyle w:val="H1bodytext"/>
                   <w:spacing w:after="0"/>
@@ -2334,7 +2350,7 @@
                 </w:pPr>
               </w:pPrChange>
             </w:pPr>
-            <w:ins w:id="26" w:author="Sara Lindberg" w:date="2019-11-21T12:46:00Z">
+            <w:ins w:id="32" w:author="Sara Lindberg" w:date="2019-11-21T12:46:00Z">
               <w:r>
                 <w:rPr>
                   <w:rFonts w:ascii="Arial" w:hAnsi="Arial"/>
@@ -2350,7 +2366,16 @@
                   <w:i/>
                   <w:iCs/>
                 </w:rPr>
-                <w:t>Testing_Directory</w:t>
+                <w:t>Testing_</w:t>
+              </w:r>
+              <w:proofErr w:type="gramStart"/>
+              <w:r>
+                <w:rPr>
+                  <w:rFonts w:ascii="Arial" w:hAnsi="Arial"/>
+                  <w:i/>
+                  <w:iCs/>
+                </w:rPr>
+                <w:t>Directory</w:t>
               </w:r>
               <w:proofErr w:type="spellEnd"/>
               <w:r>
@@ -2370,6 +2395,7 @@
                 <w:t>\</w:t>
               </w:r>
               <w:proofErr w:type="spellStart"/>
+              <w:proofErr w:type="gramEnd"/>
               <w:r>
                 <w:rPr>
                   <w:rFonts w:ascii="Arial" w:hAnsi="Arial"/>
@@ -2400,7 +2426,7 @@
               <w:ind w:left="0"/>
               <w:jc w:val="center"/>
               <w:rPr>
-                <w:ins w:id="27" w:author="Sara Lindberg" w:date="2019-11-21T12:44:00Z"/>
+                <w:ins w:id="33" w:author="Sara Lindberg" w:date="2019-11-21T12:44:00Z"/>
                 <w:rFonts w:ascii="Arial" w:hAnsi="Arial"/>
                 <w:i/>
                 <w:iCs/>
@@ -2419,19 +2445,11 @@
               <w:pStyle w:val="H1bodytext"/>
               <w:spacing w:after="0"/>
               <w:ind w:left="0"/>
-              <w:jc w:val="center"/>
-              <w:rPr>
-                <w:rFonts w:ascii="Arial" w:hAnsi="Arial"/>
-                <w:i/>
-                <w:iCs/>
-              </w:rPr>
-              <w:pPrChange w:id="28" w:author="Sara Lindberg" w:date="2019-11-21T12:44:00Z">
-                <w:pPr>
-                  <w:pStyle w:val="H1bodytext"/>
-                  <w:spacing w:after="0"/>
-                  <w:ind w:left="0"/>
-                </w:pPr>
-              </w:pPrChange>
+              <w:rPr>
+                <w:rFonts w:ascii="Arial" w:hAnsi="Arial"/>
+                <w:i/>
+                <w:iCs/>
+              </w:rPr>
             </w:pPr>
             <w:r>
               <w:rPr>
@@ -2473,17 +2491,26 @@
               </w:rPr>
               <w:t xml:space="preserve"> using runner_ITC-1.sh</w:t>
             </w:r>
-            <w:ins w:id="29" w:author="Sara Lindberg" w:date="2019-11-21T10:18:00Z">
+            <w:ins w:id="34" w:author="Sara Lindberg" w:date="2019-11-21T10:18:00Z">
               <w:r>
                 <w:rPr>
                   <w:rFonts w:ascii="Arial" w:hAnsi="Arial"/>
                   <w:i/>
                   <w:iCs/>
                 </w:rPr>
-                <w:t xml:space="preserve"> by entering the following at the command line:</w:t>
+                <w:t xml:space="preserve"> by entering the following at the command </w:t>
+              </w:r>
+              <w:proofErr w:type="gramStart"/>
+              <w:r>
+                <w:rPr>
+                  <w:rFonts w:ascii="Arial" w:hAnsi="Arial"/>
+                  <w:i/>
+                  <w:iCs/>
+                </w:rPr>
+                <w:t>line:</w:t>
               </w:r>
             </w:ins>
-            <w:ins w:id="30" w:author="Sara Lindberg" w:date="2019-11-21T10:19:00Z">
+            <w:ins w:id="35" w:author="Sara Lindberg" w:date="2019-11-21T10:19:00Z">
               <w:r>
                 <w:rPr>
                   <w:rFonts w:ascii="Arial" w:hAnsi="Arial"/>
@@ -2493,6 +2520,7 @@
                 <w:t>./runner_ITC-1.sh</w:t>
               </w:r>
             </w:ins>
+            <w:proofErr w:type="gramEnd"/>
           </w:p>
         </w:tc>
       </w:tr>
@@ -2600,7 +2628,7 @@
               </w:rPr>
               <w:t xml:space="preserve">Verify </w:t>
             </w:r>
-            <w:del w:id="31" w:author="Sara Lindberg" w:date="2019-11-21T10:19:00Z">
+            <w:del w:id="36" w:author="Sara Lindberg" w:date="2019-11-21T10:19:00Z">
               <w:r>
                 <w:rPr>
                   <w:rFonts w:ascii="Arial" w:hAnsi="Arial"/>
@@ -2608,7 +2636,7 @@
                 <w:delText>invoked tool</w:delText>
               </w:r>
             </w:del>
-            <w:ins w:id="32" w:author="Sara Lindberg" w:date="2019-11-21T10:32:00Z">
+            <w:ins w:id="37" w:author="Sara Lindberg" w:date="2019-11-21T10:32:00Z">
               <w:r>
                 <w:rPr>
                   <w:rFonts w:ascii="Arial" w:hAnsi="Arial"/>
@@ -2616,7 +2644,7 @@
                 <w:t>F</w:t>
               </w:r>
             </w:ins>
-            <w:ins w:id="33" w:author="Sara Lindberg" w:date="2019-11-21T10:19:00Z">
+            <w:ins w:id="38" w:author="Sara Lindberg" w:date="2019-11-21T10:19:00Z">
               <w:r>
                 <w:rPr>
                   <w:rFonts w:ascii="Arial" w:hAnsi="Arial"/>
@@ -2624,7 +2652,7 @@
                 <w:t>ingerprint</w:t>
               </w:r>
             </w:ins>
-            <w:ins w:id="34" w:author="Sara Lindberg" w:date="2019-11-21T10:20:00Z">
+            <w:ins w:id="39" w:author="Sara Lindberg" w:date="2019-11-21T10:20:00Z">
               <w:r>
                 <w:rPr>
                   <w:rFonts w:ascii="Arial" w:hAnsi="Arial"/>
@@ -2661,7 +2689,7 @@
       <w:tr>
         <w:trPr>
           <w:trHeight w:val="512"/>
-          <w:del w:id="35" w:author="Sara Lindberg" w:date="2019-11-21T12:47:00Z"/>
+          <w:del w:id="40" w:author="Sara Lindberg" w:date="2019-11-21T12:47:00Z"/>
         </w:trPr>
         <w:tc>
           <w:tcPr>
@@ -2676,13 +2704,13 @@
               <w:ind w:left="0"/>
               <w:jc w:val="center"/>
               <w:rPr>
-                <w:del w:id="36" w:author="Sara Lindberg" w:date="2019-11-21T12:47:00Z"/>
-                <w:rFonts w:ascii="Arial" w:hAnsi="Arial"/>
-                <w:i/>
-                <w:iCs/>
-              </w:rPr>
-            </w:pPr>
-            <w:del w:id="37" w:author="Sara Lindberg" w:date="2019-11-21T12:47:00Z">
+                <w:del w:id="41" w:author="Sara Lindberg" w:date="2019-11-21T12:47:00Z"/>
+                <w:rFonts w:ascii="Arial" w:hAnsi="Arial"/>
+                <w:i/>
+                <w:iCs/>
+              </w:rPr>
+            </w:pPr>
+            <w:del w:id="42" w:author="Sara Lindberg" w:date="2019-11-21T12:47:00Z">
               <w:r>
                 <w:rPr>
                   <w:rFonts w:ascii="Arial" w:hAnsi="Arial"/>
@@ -2697,29 +2725,51 @@
         </w:tc>
       </w:tr>
       <w:tr>
+        <w:tblPrEx>
+          <w:tblW w:w="0" w:type="auto"/>
+          <w:tblInd w:w="720" w:type="dxa"/>
+          <w:tblPrExChange w:id="43" w:author="Sara Lindberg" w:date="2019-11-21T14:37:00Z">
+            <w:tblPrEx>
+              <w:tblW w:w="0" w:type="auto"/>
+              <w:tblInd w:w="720" w:type="dxa"/>
+            </w:tblPrEx>
+          </w:tblPrExChange>
+        </w:tblPrEx>
         <w:trPr>
           <w:trHeight w:val="512"/>
-          <w:ins w:id="38" w:author="Sara Lindberg" w:date="2019-11-21T12:48:00Z"/>
+          <w:trPrChange w:id="44" w:author="Sara Lindberg" w:date="2019-11-21T14:37:00Z">
+            <w:trPr>
+              <w:gridAfter w:val="0"/>
+              <w:trHeight w:val="512"/>
+            </w:trPr>
+          </w:trPrChange>
         </w:trPr>
         <w:tc>
           <w:tcPr>
             <w:tcW w:w="8630" w:type="dxa"/>
             <w:gridSpan w:val="3"/>
-            <w:vAlign w:val="center"/>
-          </w:tcPr>
-          <w:p>
-            <w:pPr>
-              <w:pStyle w:val="H1bodytext"/>
-              <w:spacing w:after="0"/>
-              <w:ind w:left="0"/>
-              <w:rPr>
-                <w:ins w:id="39" w:author="Sara Lindberg" w:date="2019-11-21T12:48:00Z"/>
-                <w:rFonts w:ascii="Arial" w:hAnsi="Arial"/>
-                <w:i/>
-                <w:iCs/>
-              </w:rPr>
-            </w:pPr>
-            <w:ins w:id="40" w:author="Sara Lindberg" w:date="2019-11-21T12:48:00Z">
+            <w:tcPrChange w:id="45" w:author="Sara Lindberg" w:date="2019-11-21T14:37:00Z">
+              <w:tcPr>
+                <w:tcW w:w="8630" w:type="dxa"/>
+                <w:gridSpan w:val="8"/>
+                <w:vAlign w:val="center"/>
+              </w:tcPr>
+            </w:tcPrChange>
+          </w:tcPr>
+          <w:p>
+            <w:pPr>
+              <w:pStyle w:val="H1bodytext"/>
+              <w:spacing w:after="0"/>
+              <w:ind w:left="0"/>
+              <w:jc w:val="center"/>
+              <w:rPr>
+                <w:ins w:id="46" w:author="Sara Lindberg" w:date="2019-11-21T14:37:00Z"/>
+                <w:rFonts w:ascii="Arial" w:hAnsi="Arial"/>
+                <w:i/>
+                <w:iCs/>
+              </w:rPr>
+            </w:pPr>
+            <w:ins w:id="47" w:author="Sara Lindberg" w:date="2019-11-21T14:37:00Z">
               <w:r>
                 <w:rPr>
                   <w:rFonts w:ascii="Arial" w:hAnsi="Arial"/>
@@ -2735,69 +2785,7 @@
                   <w:i/>
                   <w:iCs/>
                 </w:rPr>
-                <w:t>Test_Repo_Name</w:t>
-              </w:r>
-              <w:proofErr w:type="spellEnd"/>
-              <w:r>
-                <w:rPr>
-                  <w:rFonts w:ascii="Arial" w:hAnsi="Arial"/>
-                  <w:i/>
-                  <w:iCs/>
-                </w:rPr>
-                <w:t>]</w:t>
-              </w:r>
-              <w:r>
-                <w:rPr>
-                  <w:rFonts w:ascii="Arial" w:hAnsi="Arial"/>
-                  <w:i/>
-                  <w:iCs/>
-                </w:rPr>
-                <w:t xml:space="preserve">. </w:t>
-              </w:r>
-            </w:ins>
-          </w:p>
-          <w:p>
-            <w:pPr>
-              <w:pStyle w:val="H1bodytext"/>
-              <w:spacing w:after="0"/>
-              <w:ind w:left="0"/>
-              <w:rPr>
-                <w:ins w:id="41" w:author="Sara Lindberg" w:date="2019-11-21T12:48:00Z"/>
-                <w:rFonts w:ascii="Arial" w:hAnsi="Arial"/>
-                <w:i/>
-                <w:iCs/>
-              </w:rPr>
-            </w:pPr>
-          </w:p>
-          <w:p>
-            <w:pPr>
-              <w:pStyle w:val="H1bodytext"/>
-              <w:spacing w:after="0"/>
-              <w:ind w:left="0"/>
-              <w:rPr>
-                <w:ins w:id="42" w:author="Sara Lindberg" w:date="2019-11-21T12:48:00Z"/>
-                <w:rFonts w:ascii="Arial" w:hAnsi="Arial"/>
-                <w:i/>
-                <w:iCs/>
-              </w:rPr>
-            </w:pPr>
-            <w:ins w:id="43" w:author="Sara Lindberg" w:date="2019-11-21T12:48:00Z">
-              <w:r>
-                <w:rPr>
-                  <w:rFonts w:ascii="Arial" w:hAnsi="Arial"/>
-                  <w:i/>
-                  <w:iCs/>
-                </w:rPr>
-                <w:t>If testing on Linux, navigate to [</w:t>
-              </w:r>
-              <w:proofErr w:type="spellStart"/>
-              <w:r>
-                <w:rPr>
-                  <w:rFonts w:ascii="Arial" w:hAnsi="Arial"/>
-                  <w:i/>
-                  <w:iCs/>
-                </w:rPr>
-                <w:t>Test_Repo_Name</w:t>
+                <w:t>Testing_Directory</w:t>
               </w:r>
               <w:proofErr w:type="spellEnd"/>
               <w:r>
@@ -2817,23 +2805,13 @@
               <w:ind w:left="0"/>
               <w:jc w:val="center"/>
               <w:rPr>
-                <w:ins w:id="44" w:author="Sara Lindberg" w:date="2019-11-21T12:48:00Z"/>
-                <w:rFonts w:ascii="Arial" w:hAnsi="Arial"/>
-              </w:rPr>
-            </w:pPr>
-          </w:p>
-        </w:tc>
-      </w:tr>
-      <w:tr>
-        <w:trPr>
-          <w:trHeight w:val="512"/>
-        </w:trPr>
-        <w:tc>
-          <w:tcPr>
-            <w:tcW w:w="8630" w:type="dxa"/>
-            <w:gridSpan w:val="3"/>
-            <w:vAlign w:val="center"/>
-          </w:tcPr>
+                <w:ins w:id="48" w:author="Sara Lindberg" w:date="2019-11-21T14:37:00Z"/>
+                <w:rFonts w:ascii="Arial" w:hAnsi="Arial"/>
+                <w:i/>
+                <w:iCs/>
+              </w:rPr>
+            </w:pPr>
+          </w:p>
           <w:p>
             <w:pPr>
               <w:pStyle w:val="H1bodytext"/>
@@ -2841,29 +2819,88 @@
               <w:ind w:left="0"/>
               <w:jc w:val="center"/>
               <w:rPr>
-                <w:rFonts w:ascii="Arial" w:hAnsi="Arial"/>
-                <w:i/>
-                <w:iCs/>
-              </w:rPr>
-            </w:pPr>
-            <w:del w:id="45" w:author="Sara Lindberg" w:date="2019-11-21T12:48:00Z">
+                <w:ins w:id="49" w:author="Sara Lindberg" w:date="2019-11-21T14:37:00Z"/>
+                <w:rFonts w:ascii="Arial" w:hAnsi="Arial"/>
+                <w:i/>
+                <w:iCs/>
+              </w:rPr>
+              <w:pPrChange w:id="50" w:author="Sara Lindberg" w:date="2019-11-21T14:37:00Z">
+                <w:pPr>
+                  <w:pStyle w:val="H1bodytext"/>
+                  <w:spacing w:after="0"/>
+                  <w:ind w:left="0"/>
+                </w:pPr>
+              </w:pPrChange>
+            </w:pPr>
+            <w:ins w:id="51" w:author="Sara Lindberg" w:date="2019-11-21T14:37:00Z">
               <w:r>
                 <w:rPr>
                   <w:rFonts w:ascii="Arial" w:hAnsi="Arial"/>
                   <w:i/>
                   <w:iCs/>
                 </w:rPr>
-                <w:delText xml:space="preserve">Navigate to the </w:delText>
+                <w:t xml:space="preserve">If testing on </w:t>
               </w:r>
-            </w:del>
-            <w:del w:id="46" w:author="Sara Lindberg" w:date="2019-11-21T12:47:00Z">
+              <w:bookmarkStart w:id="52" w:name="_GoBack"/>
+              <w:bookmarkEnd w:id="52"/>
               <w:r>
                 <w:rPr>
                   <w:rFonts w:ascii="Arial" w:hAnsi="Arial"/>
                   <w:i/>
                   <w:iCs/>
                 </w:rPr>
-                <w:delText>fingerprint_test directory</w:delText>
+                <w:t>Linux, navigate to [</w:t>
+              </w:r>
+              <w:proofErr w:type="spellStart"/>
+              <w:r>
+                <w:rPr>
+                  <w:rFonts w:ascii="Arial" w:hAnsi="Arial"/>
+                  <w:i/>
+                  <w:iCs/>
+                </w:rPr>
+                <w:t>Testing_Directory</w:t>
+              </w:r>
+              <w:proofErr w:type="spellEnd"/>
+              <w:r>
+                <w:rPr>
+                  <w:rFonts w:ascii="Arial" w:hAnsi="Arial"/>
+                  <w:i/>
+                  <w:iCs/>
+                </w:rPr>
+                <w:t>].</w:t>
+              </w:r>
+            </w:ins>
+          </w:p>
+          <w:p>
+            <w:pPr>
+              <w:pStyle w:val="H1bodytext"/>
+              <w:spacing w:after="0"/>
+              <w:ind w:left="0"/>
+              <w:jc w:val="center"/>
+              <w:rPr>
+                <w:rFonts w:ascii="Arial" w:hAnsi="Arial"/>
+                <w:i/>
+                <w:iCs/>
+              </w:rPr>
+            </w:pPr>
+            <w:ins w:id="53" w:author="Sara Lindberg" w:date="2019-11-21T14:37:00Z">
+              <w:r>
+                <w:rPr>
+                  <w:rFonts w:ascii="Arial" w:hAnsi="Arial"/>
+                  <w:i/>
+                  <w:iCs/>
+                </w:rPr>
+                <w:t xml:space="preserve"> </w:t>
+              </w:r>
+            </w:ins>
+            <w:del w:id="54" w:author="Sara Lindberg" w:date="2019-11-21T14:37:00Z">
+              <w:r>
+                <w:rPr>
+                  <w:rFonts w:ascii="Arial" w:hAnsi="Arial"/>
+                  <w:i/>
+                  <w:iCs/>
+                </w:rPr>
+                <w:delText>Navigate to the fingerprint_test directory</w:delText>
               </w:r>
             </w:del>
           </w:p>
@@ -2872,7 +2909,7 @@
       <w:tr>
         <w:trPr>
           <w:trHeight w:val="512"/>
-          <w:del w:id="47" w:author="Sara Lindberg" w:date="2019-11-21T12:48:00Z"/>
+          <w:del w:id="55" w:author="Sara Lindberg" w:date="2019-11-21T12:48:00Z"/>
         </w:trPr>
         <w:tc>
           <w:tcPr>
@@ -2887,11 +2924,11 @@
               <w:ind w:left="0"/>
               <w:jc w:val="center"/>
               <w:rPr>
-                <w:del w:id="48" w:author="Sara Lindberg" w:date="2019-11-21T12:48:00Z"/>
-                <w:rFonts w:ascii="Arial" w:hAnsi="Arial"/>
-              </w:rPr>
-            </w:pPr>
-            <w:del w:id="49" w:author="Sara Lindberg" w:date="2019-11-21T12:48:00Z">
+                <w:del w:id="56" w:author="Sara Lindberg" w:date="2019-11-21T12:48:00Z"/>
+                <w:rFonts w:ascii="Arial" w:hAnsi="Arial"/>
+              </w:rPr>
+            </w:pPr>
+            <w:del w:id="57" w:author="Sara Lindberg" w:date="2019-11-21T12:48:00Z">
               <w:r>
                 <w:rPr>
                   <w:rFonts w:ascii="Arial" w:hAnsi="Arial"/>
@@ -2947,7 +2984,7 @@
       <w:tr>
         <w:trPr>
           <w:trHeight w:val="917"/>
-          <w:ins w:id="50" w:author="Sara Lindberg" w:date="2019-11-21T12:48:00Z"/>
+          <w:ins w:id="58" w:author="Sara Lindberg" w:date="2019-11-21T12:48:00Z"/>
         </w:trPr>
         <w:tc>
           <w:tcPr>
@@ -2962,7 +2999,7 @@
               <w:ind w:left="0"/>
               <w:jc w:val="center"/>
               <w:rPr>
-                <w:ins w:id="51" w:author="Sara Lindberg" w:date="2019-11-21T12:48:00Z"/>
+                <w:ins w:id="59" w:author="Sara Lindberg" w:date="2019-11-21T12:48:00Z"/>
                 <w:rFonts w:ascii="Arial" w:hAnsi="Arial"/>
               </w:rPr>
             </w:pPr>
@@ -2986,30 +3023,20 @@
               <w:spacing w:after="0"/>
               <w:ind w:left="0"/>
               <w:rPr>
-                <w:ins w:id="52" w:author="Sara Lindberg" w:date="2019-11-21T12:48:00Z"/>
-                <w:rFonts w:ascii="Arial" w:hAnsi="Arial"/>
-                <w:i/>
-                <w:iCs/>
-              </w:rPr>
-            </w:pPr>
-            <w:ins w:id="53" w:author="Sara Lindberg" w:date="2019-11-21T12:48:00Z">
+                <w:ins w:id="60" w:author="Sara Lindberg" w:date="2019-11-21T12:48:00Z"/>
+                <w:rFonts w:ascii="Arial" w:hAnsi="Arial"/>
+                <w:i/>
+                <w:iCs/>
+              </w:rPr>
+            </w:pPr>
+            <w:ins w:id="61" w:author="Sara Lindberg" w:date="2019-11-21T12:48:00Z">
               <w:r>
                 <w:rPr>
                   <w:rFonts w:ascii="Arial" w:hAnsi="Arial"/>
                   <w:i/>
                   <w:iCs/>
                 </w:rPr>
-                <w:t xml:space="preserve">Navigate </w:t>
-              </w:r>
-              <w:bookmarkStart w:id="54" w:name="_GoBack"/>
-              <w:bookmarkEnd w:id="54"/>
-              <w:r>
-                <w:rPr>
-                  <w:rFonts w:ascii="Arial" w:hAnsi="Arial"/>
-                  <w:i/>
-                  <w:iCs/>
-                </w:rPr>
-                <w:t>to the [</w:t>
+                <w:t>Navigate to the [</w:t>
               </w:r>
               <w:proofErr w:type="spellStart"/>
               <w:r>
@@ -3018,7 +3045,16 @@
                   <w:i/>
                   <w:iCs/>
                 </w:rPr>
-                <w:t>Testing_Directory</w:t>
+                <w:t>Testing_</w:t>
+              </w:r>
+              <w:proofErr w:type="gramStart"/>
+              <w:r>
+                <w:rPr>
+                  <w:rFonts w:ascii="Arial" w:hAnsi="Arial"/>
+                  <w:i/>
+                  <w:iCs/>
+                </w:rPr>
+                <w:t>Directory</w:t>
               </w:r>
               <w:proofErr w:type="spellEnd"/>
               <w:r>
@@ -3038,6 +3074,7 @@
                 <w:t>\</w:t>
               </w:r>
               <w:proofErr w:type="spellStart"/>
+              <w:proofErr w:type="gramEnd"/>
               <w:r>
                 <w:rPr>
                   <w:rFonts w:ascii="Arial" w:hAnsi="Arial"/>
@@ -3071,7 +3108,7 @@
                 <w:rFonts w:ascii="Arial" w:hAnsi="Arial"/>
               </w:rPr>
             </w:pPr>
-            <w:bookmarkStart w:id="55" w:name="_Hlk24371554"/>
+            <w:bookmarkStart w:id="62" w:name="_Hlk24371554"/>
           </w:p>
         </w:tc>
         <w:tc>
@@ -3240,7 +3277,7 @@
           </w:p>
         </w:tc>
       </w:tr>
-      <w:bookmarkEnd w:id="55"/>
+      <w:bookmarkEnd w:id="62"/>
       <w:tr>
         <w:trPr>
           <w:trHeight w:val="917"/>
@@ -3320,7 +3357,25 @@
                 <w:i/>
                 <w:iCs/>
               </w:rPr>
-              <w:t>python fingerprint.py ./TestFolder_1 -o fingerprint_ATC-2.txt</w:t>
+              <w:t xml:space="preserve">python </w:t>
+            </w:r>
+            <w:proofErr w:type="gramStart"/>
+            <w:r>
+              <w:rPr>
+                <w:rFonts w:ascii="Arial" w:hAnsi="Arial"/>
+                <w:i/>
+                <w:iCs/>
+              </w:rPr>
+              <w:t>fingerprint.py .</w:t>
+            </w:r>
+            <w:proofErr w:type="gramEnd"/>
+            <w:r>
+              <w:rPr>
+                <w:rFonts w:ascii="Arial" w:hAnsi="Arial"/>
+                <w:i/>
+                <w:iCs/>
+              </w:rPr>
+              <w:t>/TestFolder_1 -o fingerprint_ATC-2.txt</w:t>
             </w:r>
           </w:p>
         </w:tc>
@@ -3329,7 +3384,7 @@
         <w:tblPrEx>
           <w:tblW w:w="0" w:type="auto"/>
           <w:tblInd w:w="720" w:type="dxa"/>
-          <w:tblPrExChange w:id="56" w:author="Sara Lindberg" w:date="2019-11-21T10:21:00Z">
+          <w:tblPrExChange w:id="63" w:author="Sara Lindberg" w:date="2019-11-21T10:21:00Z">
             <w:tblPrEx>
               <w:tblW w:w="0" w:type="auto"/>
               <w:tblInd w:w="720" w:type="dxa"/>
@@ -3338,9 +3393,9 @@
         </w:tblPrEx>
         <w:trPr>
           <w:trHeight w:val="2015"/>
-          <w:trPrChange w:id="57" w:author="Sara Lindberg" w:date="2019-11-21T10:21:00Z">
+          <w:trPrChange w:id="64" w:author="Sara Lindberg" w:date="2019-11-21T10:21:00Z">
             <w:trPr>
-              <w:gridBefore w:val="1"/>
+              <w:gridBefore w:val="2"/>
               <w:trHeight w:val="1250"/>
             </w:trPr>
           </w:trPrChange>
@@ -3350,10 +3405,10 @@
             <w:tcW w:w="1080" w:type="dxa"/>
             <w:vMerge/>
             <w:vAlign w:val="center"/>
-            <w:tcPrChange w:id="58" w:author="Sara Lindberg" w:date="2019-11-21T10:21:00Z">
+            <w:tcPrChange w:id="65" w:author="Sara Lindberg" w:date="2019-11-21T10:21:00Z">
               <w:tcPr>
                 <w:tcW w:w="1080" w:type="dxa"/>
-                <w:gridSpan w:val="2"/>
+                <w:gridSpan w:val="3"/>
                 <w:vMerge/>
                 <w:vAlign w:val="center"/>
               </w:tcPr>
@@ -3375,7 +3430,7 @@
           <w:tcPr>
             <w:tcW w:w="6030" w:type="dxa"/>
             <w:vAlign w:val="center"/>
-            <w:tcPrChange w:id="59" w:author="Sara Lindberg" w:date="2019-11-21T10:21:00Z">
+            <w:tcPrChange w:id="66" w:author="Sara Lindberg" w:date="2019-11-21T10:21:00Z">
               <w:tcPr>
                 <w:tcW w:w="6030" w:type="dxa"/>
                 <w:gridSpan w:val="2"/>
@@ -3491,10 +3546,10 @@
           <w:tcPr>
             <w:tcW w:w="1520" w:type="dxa"/>
             <w:vAlign w:val="center"/>
-            <w:tcPrChange w:id="60" w:author="Sara Lindberg" w:date="2019-11-21T10:21:00Z">
+            <w:tcPrChange w:id="67" w:author="Sara Lindberg" w:date="2019-11-21T10:21:00Z">
               <w:tcPr>
                 <w:tcW w:w="1520" w:type="dxa"/>
-                <w:gridSpan w:val="2"/>
+                <w:gridSpan w:val="3"/>
                 <w:vAlign w:val="center"/>
               </w:tcPr>
             </w:tcPrChange>
@@ -3516,7 +3571,7 @@
         <w:tblPrEx>
           <w:tblW w:w="0" w:type="auto"/>
           <w:tblInd w:w="720" w:type="dxa"/>
-          <w:tblPrExChange w:id="61" w:author="Sara Lindberg" w:date="2019-11-21T10:21:00Z">
+          <w:tblPrExChange w:id="68" w:author="Sara Lindberg" w:date="2019-11-21T10:21:00Z">
             <w:tblPrEx>
               <w:tblW w:w="0" w:type="auto"/>
               <w:tblInd w:w="720" w:type="dxa"/>
@@ -3525,9 +3580,9 @@
         </w:tblPrEx>
         <w:trPr>
           <w:trHeight w:val="980"/>
-          <w:trPrChange w:id="62" w:author="Sara Lindberg" w:date="2019-11-21T10:21:00Z">
+          <w:trPrChange w:id="69" w:author="Sara Lindberg" w:date="2019-11-21T10:21:00Z">
             <w:trPr>
-              <w:gridBefore w:val="1"/>
+              <w:gridBefore w:val="2"/>
               <w:trHeight w:val="890"/>
             </w:trPr>
           </w:trPrChange>
@@ -3537,10 +3592,10 @@
             <w:tcW w:w="1080" w:type="dxa"/>
             <w:vMerge w:val="restart"/>
             <w:vAlign w:val="center"/>
-            <w:tcPrChange w:id="63" w:author="Sara Lindberg" w:date="2019-11-21T10:21:00Z">
+            <w:tcPrChange w:id="70" w:author="Sara Lindberg" w:date="2019-11-21T10:21:00Z">
               <w:tcPr>
                 <w:tcW w:w="1080" w:type="dxa"/>
-                <w:gridSpan w:val="2"/>
+                <w:gridSpan w:val="3"/>
                 <w:vMerge w:val="restart"/>
                 <w:vAlign w:val="center"/>
               </w:tcPr>
@@ -3562,7 +3617,7 @@
               </w:rPr>
               <w:t>ATC-</w:t>
             </w:r>
-            <w:bookmarkStart w:id="64" w:name="_Hlk24371252"/>
+            <w:bookmarkStart w:id="71" w:name="_Hlk24371252"/>
             <w:r>
               <w:rPr>
                 <w:rFonts w:ascii="Arial" w:hAnsi="Arial"/>
@@ -3576,10 +3631,10 @@
             <w:tcW w:w="7550" w:type="dxa"/>
             <w:gridSpan w:val="2"/>
             <w:vAlign w:val="center"/>
-            <w:tcPrChange w:id="65" w:author="Sara Lindberg" w:date="2019-11-21T10:21:00Z">
+            <w:tcPrChange w:id="72" w:author="Sara Lindberg" w:date="2019-11-21T10:21:00Z">
               <w:tcPr>
                 <w:tcW w:w="7550" w:type="dxa"/>
-                <w:gridSpan w:val="4"/>
+                <w:gridSpan w:val="5"/>
                 <w:vAlign w:val="center"/>
               </w:tcPr>
             </w:tcPrChange>
@@ -3720,7 +3775,35 @@
                 <w:i/>
                 <w:iCs/>
               </w:rPr>
-              <w:t>python fingerprint.py . -o fingerprint_ATC-3.txt</w:t>
+              <w:t xml:space="preserve">python </w:t>
+            </w:r>
+            <w:proofErr w:type="gramStart"/>
+            <w:r>
+              <w:rPr>
+                <w:rFonts w:ascii="Arial" w:hAnsi="Arial"/>
+                <w:i/>
+                <w:iCs/>
+              </w:rPr>
+              <w:t xml:space="preserve">fingerprint.py </w:t>
+            </w:r>
+            <w:r>
+              <w:rPr>
+                <w:rFonts w:ascii="Arial" w:hAnsi="Arial"/>
+                <w:b/>
+                <w:bCs/>
+                <w:i/>
+                <w:iCs/>
+              </w:rPr>
+              <w:t>.</w:t>
+            </w:r>
+            <w:proofErr w:type="gramEnd"/>
+            <w:r>
+              <w:rPr>
+                <w:rFonts w:ascii="Arial" w:hAnsi="Arial"/>
+                <w:i/>
+                <w:iCs/>
+              </w:rPr>
+              <w:t xml:space="preserve"> -o fingerprint_ATC-3.txt</w:t>
             </w:r>
           </w:p>
         </w:tc>
@@ -3729,7 +3812,7 @@
         <w:tblPrEx>
           <w:tblW w:w="0" w:type="auto"/>
           <w:tblInd w:w="720" w:type="dxa"/>
-          <w:tblPrExChange w:id="66" w:author="Sara Lindberg" w:date="2019-11-21T10:21:00Z">
+          <w:tblPrExChange w:id="73" w:author="Sara Lindberg" w:date="2019-11-21T10:21:00Z">
             <w:tblPrEx>
               <w:tblW w:w="0" w:type="auto"/>
               <w:tblInd w:w="720" w:type="dxa"/>
@@ -3738,9 +3821,9 @@
         </w:tblPrEx>
         <w:trPr>
           <w:trHeight w:val="1430"/>
-          <w:trPrChange w:id="67" w:author="Sara Lindberg" w:date="2019-11-21T10:21:00Z">
+          <w:trPrChange w:id="74" w:author="Sara Lindberg" w:date="2019-11-21T10:21:00Z">
             <w:trPr>
-              <w:gridBefore w:val="1"/>
+              <w:gridBefore w:val="2"/>
               <w:trHeight w:val="1223"/>
             </w:trPr>
           </w:trPrChange>
@@ -3750,10 +3833,10 @@
             <w:tcW w:w="1080" w:type="dxa"/>
             <w:vMerge/>
             <w:vAlign w:val="center"/>
-            <w:tcPrChange w:id="68" w:author="Sara Lindberg" w:date="2019-11-21T10:21:00Z">
+            <w:tcPrChange w:id="75" w:author="Sara Lindberg" w:date="2019-11-21T10:21:00Z">
               <w:tcPr>
                 <w:tcW w:w="1080" w:type="dxa"/>
-                <w:gridSpan w:val="2"/>
+                <w:gridSpan w:val="3"/>
                 <w:vMerge/>
                 <w:vAlign w:val="center"/>
               </w:tcPr>
@@ -3775,7 +3858,7 @@
           <w:tcPr>
             <w:tcW w:w="6030" w:type="dxa"/>
             <w:vAlign w:val="center"/>
-            <w:tcPrChange w:id="69" w:author="Sara Lindberg" w:date="2019-11-21T10:21:00Z">
+            <w:tcPrChange w:id="76" w:author="Sara Lindberg" w:date="2019-11-21T10:21:00Z">
               <w:tcPr>
                 <w:tcW w:w="6030" w:type="dxa"/>
                 <w:gridSpan w:val="2"/>
@@ -3878,10 +3961,10 @@
           <w:tcPr>
             <w:tcW w:w="1520" w:type="dxa"/>
             <w:vAlign w:val="center"/>
-            <w:tcPrChange w:id="70" w:author="Sara Lindberg" w:date="2019-11-21T10:21:00Z">
+            <w:tcPrChange w:id="77" w:author="Sara Lindberg" w:date="2019-11-21T10:21:00Z">
               <w:tcPr>
                 <w:tcW w:w="1520" w:type="dxa"/>
-                <w:gridSpan w:val="2"/>
+                <w:gridSpan w:val="3"/>
                 <w:vAlign w:val="center"/>
               </w:tcPr>
             </w:tcPrChange>
@@ -3903,7 +3986,7 @@
         <w:tblPrEx>
           <w:tblW w:w="0" w:type="auto"/>
           <w:tblInd w:w="720" w:type="dxa"/>
-          <w:tblPrExChange w:id="71" w:author="Sara Lindberg" w:date="2019-11-21T10:21:00Z">
+          <w:tblPrExChange w:id="78" w:author="Sara Lindberg" w:date="2019-11-21T10:21:00Z">
             <w:tblPrEx>
               <w:tblW w:w="0" w:type="auto"/>
               <w:tblInd w:w="720" w:type="dxa"/>
@@ -3912,9 +3995,9 @@
         </w:tblPrEx>
         <w:trPr>
           <w:trHeight w:val="980"/>
-          <w:trPrChange w:id="72" w:author="Sara Lindberg" w:date="2019-11-21T10:21:00Z">
+          <w:trPrChange w:id="79" w:author="Sara Lindberg" w:date="2019-11-21T10:21:00Z">
             <w:trPr>
-              <w:gridBefore w:val="1"/>
+              <w:gridBefore w:val="2"/>
               <w:trHeight w:val="890"/>
             </w:trPr>
           </w:trPrChange>
@@ -3924,10 +4007,10 @@
             <w:tcW w:w="1080" w:type="dxa"/>
             <w:vMerge w:val="restart"/>
             <w:vAlign w:val="center"/>
-            <w:tcPrChange w:id="73" w:author="Sara Lindberg" w:date="2019-11-21T10:21:00Z">
+            <w:tcPrChange w:id="80" w:author="Sara Lindberg" w:date="2019-11-21T10:21:00Z">
               <w:tcPr>
                 <w:tcW w:w="1080" w:type="dxa"/>
-                <w:gridSpan w:val="2"/>
+                <w:gridSpan w:val="3"/>
                 <w:vMerge w:val="restart"/>
                 <w:vAlign w:val="center"/>
               </w:tcPr>
@@ -3943,8 +4026,8 @@
                 <w:rFonts w:ascii="Arial" w:hAnsi="Arial"/>
               </w:rPr>
             </w:pPr>
-            <w:bookmarkStart w:id="74" w:name="_Hlk24373848"/>
-            <w:bookmarkEnd w:id="64"/>
+            <w:bookmarkStart w:id="81" w:name="_Hlk24373848"/>
+            <w:bookmarkEnd w:id="71"/>
             <w:r>
               <w:rPr>
                 <w:rFonts w:ascii="Arial" w:hAnsi="Arial"/>
@@ -3959,10 +4042,10 @@
             <w:tcW w:w="7550" w:type="dxa"/>
             <w:gridSpan w:val="2"/>
             <w:vAlign w:val="center"/>
-            <w:tcPrChange w:id="75" w:author="Sara Lindberg" w:date="2019-11-21T10:21:00Z">
+            <w:tcPrChange w:id="82" w:author="Sara Lindberg" w:date="2019-11-21T10:21:00Z">
               <w:tcPr>
                 <w:tcW w:w="7550" w:type="dxa"/>
-                <w:gridSpan w:val="4"/>
+                <w:gridSpan w:val="5"/>
                 <w:vAlign w:val="center"/>
               </w:tcPr>
             </w:tcPrChange>
@@ -4229,7 +4312,35 @@
                 <w:i/>
                 <w:iCs/>
               </w:rPr>
-              <w:t>python fingerprint.py . -o fingerprint_ATC-4.txt</w:t>
+              <w:t xml:space="preserve">python </w:t>
+            </w:r>
+            <w:proofErr w:type="gramStart"/>
+            <w:r>
+              <w:rPr>
+                <w:rFonts w:ascii="Arial" w:hAnsi="Arial"/>
+                <w:i/>
+                <w:iCs/>
+              </w:rPr>
+              <w:t>fingerprint.py</w:t>
+            </w:r>
+            <w:r>
+              <w:rPr>
+                <w:rFonts w:ascii="Arial" w:hAnsi="Arial"/>
+                <w:b/>
+                <w:bCs/>
+                <w:i/>
+                <w:iCs/>
+              </w:rPr>
+              <w:t xml:space="preserve"> .</w:t>
+            </w:r>
+            <w:proofErr w:type="gramEnd"/>
+            <w:r>
+              <w:rPr>
+                <w:rFonts w:ascii="Arial" w:hAnsi="Arial"/>
+                <w:i/>
+                <w:iCs/>
+              </w:rPr>
+              <w:t xml:space="preserve"> -o fingerprint_ATC-4.txt</w:t>
             </w:r>
           </w:p>
         </w:tc>
@@ -4425,8 +4536,8 @@
                 <w:rFonts w:ascii="Arial" w:hAnsi="Arial"/>
               </w:rPr>
             </w:pPr>
-            <w:bookmarkStart w:id="76" w:name="_Hlk24374494"/>
-            <w:bookmarkEnd w:id="74"/>
+            <w:bookmarkStart w:id="83" w:name="_Hlk24374494"/>
+            <w:bookmarkEnd w:id="81"/>
             <w:r>
               <w:rPr>
                 <w:rFonts w:ascii="Arial" w:hAnsi="Arial"/>
@@ -4458,7 +4569,25 @@
                 <w:i/>
                 <w:iCs/>
               </w:rPr>
-              <w:t>Open fingerprint_ATC-1-copy(2).txt in text editor.</w:t>
+              <w:t>Open fingerprint_ATC-1-</w:t>
+            </w:r>
+            <w:proofErr w:type="gramStart"/>
+            <w:r>
+              <w:rPr>
+                <w:rFonts w:ascii="Arial" w:hAnsi="Arial"/>
+                <w:i/>
+                <w:iCs/>
+              </w:rPr>
+              <w:t>copy(</w:t>
+            </w:r>
+            <w:proofErr w:type="gramEnd"/>
+            <w:r>
+              <w:rPr>
+                <w:rFonts w:ascii="Arial" w:hAnsi="Arial"/>
+                <w:i/>
+                <w:iCs/>
+              </w:rPr>
+              <w:t>2).txt in text editor.</w:t>
             </w:r>
           </w:p>
         </w:tc>
@@ -4599,7 +4728,7 @@
                 <w:rFonts w:ascii="Arial" w:hAnsi="Arial"/>
               </w:rPr>
             </w:pPr>
-            <w:bookmarkStart w:id="77" w:name="_Hlk24025033"/>
+            <w:bookmarkStart w:id="84" w:name="_Hlk24025033"/>
           </w:p>
         </w:tc>
         <w:tc>
@@ -4643,7 +4772,25 @@
                 <w:i/>
                 <w:iCs/>
               </w:rPr>
-              <w:t>python fingerprint.py . -o fingerprint_ATC-5.txt</w:t>
+              <w:t xml:space="preserve">python </w:t>
+            </w:r>
+            <w:proofErr w:type="gramStart"/>
+            <w:r>
+              <w:rPr>
+                <w:rFonts w:ascii="Arial" w:hAnsi="Arial"/>
+                <w:i/>
+                <w:iCs/>
+              </w:rPr>
+              <w:t>fingerprint.py .</w:t>
+            </w:r>
+            <w:proofErr w:type="gramEnd"/>
+            <w:r>
+              <w:rPr>
+                <w:rFonts w:ascii="Arial" w:hAnsi="Arial"/>
+                <w:i/>
+                <w:iCs/>
+              </w:rPr>
+              <w:t xml:space="preserve"> -o fingerprint_ATC-5.txt</w:t>
             </w:r>
           </w:p>
         </w:tc>
@@ -4917,8 +5064,8 @@
           </w:p>
         </w:tc>
       </w:tr>
-      <w:bookmarkEnd w:id="76"/>
-      <w:bookmarkEnd w:id="77"/>
+      <w:bookmarkEnd w:id="83"/>
+      <w:bookmarkEnd w:id="84"/>
       <w:tr>
         <w:trPr>
           <w:trHeight w:val="956"/>
@@ -5427,7 +5574,25 @@
                 <w:i/>
                 <w:iCs/>
               </w:rPr>
-              <w:t>python fingerprint.py ./unzipped -o fingerprint_ATC-6b.txt</w:t>
+              <w:t xml:space="preserve">python </w:t>
+            </w:r>
+            <w:proofErr w:type="gramStart"/>
+            <w:r>
+              <w:rPr>
+                <w:rFonts w:ascii="Arial" w:hAnsi="Arial"/>
+                <w:i/>
+                <w:iCs/>
+              </w:rPr>
+              <w:t>fingerprint.py .</w:t>
+            </w:r>
+            <w:proofErr w:type="gramEnd"/>
+            <w:r>
+              <w:rPr>
+                <w:rFonts w:ascii="Arial" w:hAnsi="Arial"/>
+                <w:i/>
+                <w:iCs/>
+              </w:rPr>
+              <w:t>/unzipped -o fingerprint_ATC-6b.txt</w:t>
             </w:r>
           </w:p>
         </w:tc>
@@ -5813,17 +5978,138 @@
         <w:pStyle w:val="H1bodytext"/>
         <w:spacing w:after="120"/>
         <w:rPr>
+          <w:del w:id="85" w:author="Sara Lindberg" w:date="2019-11-21T13:46:00Z"/>
+          <w:rFonts w:ascii="Arial" w:hAnsi="Arial"/>
+          <w:highlight w:val="yellow"/>
+        </w:rPr>
+      </w:pPr>
+      <w:del w:id="86" w:author="Sara Lindberg" w:date="2019-11-21T13:46:00Z">
+        <w:r>
+          <w:rPr>
+            <w:rFonts w:ascii="Arial" w:hAnsi="Arial"/>
+            <w:highlight w:val="yellow"/>
+          </w:rPr>
+          <w:delText>A guide for using the tool will be documented in this section.</w:delText>
+        </w:r>
+      </w:del>
+    </w:p>
+    <w:p>
+      <w:pPr>
+        <w:pStyle w:val="H1bodytext"/>
+        <w:rPr>
+          <w:ins w:id="87" w:author="Sara Lindberg" w:date="2019-11-21T13:46:00Z"/>
+          <w:rFonts w:ascii="Arial" w:hAnsi="Arial" w:cs="Arial"/>
+        </w:rPr>
+      </w:pPr>
+      <w:ins w:id="88" w:author="Sara Lindberg" w:date="2019-11-21T13:46:00Z">
+        <w:r>
+          <w:rPr>
+            <w:rFonts w:ascii="Arial" w:hAnsi="Arial"/>
+          </w:rPr>
+          <w:t>The</w:t>
+        </w:r>
+        <w:r>
+          <w:rPr>
+            <w:rFonts w:ascii="Arial" w:hAnsi="Arial"/>
+          </w:rPr>
+          <w:t xml:space="preserve"> </w:t>
+        </w:r>
+        <w:proofErr w:type="spellStart"/>
+        <w:r>
+          <w:rPr>
+            <w:rFonts w:ascii="Arial" w:hAnsi="Arial"/>
+          </w:rPr>
+          <w:t>Fingerprinter</w:t>
+        </w:r>
+        <w:proofErr w:type="spellEnd"/>
+        <w:r>
+          <w:rPr>
+            <w:rFonts w:ascii="Arial" w:hAnsi="Arial"/>
+          </w:rPr>
+          <w:t xml:space="preserve"> </w:t>
+        </w:r>
+      </w:ins>
+      <w:ins w:id="89" w:author="Sara Lindberg" w:date="2019-11-21T13:47:00Z">
+        <w:r>
+          <w:rPr>
+            <w:rFonts w:ascii="Arial" w:hAnsi="Arial"/>
+          </w:rPr>
+          <w:t>tool can</w:t>
+        </w:r>
+      </w:ins>
+      <w:ins w:id="90" w:author="Sara Lindberg" w:date="2019-11-21T13:46:00Z">
+        <w:r>
+          <w:rPr>
+            <w:rFonts w:ascii="Arial" w:hAnsi="Arial"/>
+          </w:rPr>
+          <w:t xml:space="preserve"> be invoked from the command line using the arguments</w:t>
+        </w:r>
+      </w:ins>
+      <w:ins w:id="91" w:author="Sara Lindberg" w:date="2019-11-21T13:47:00Z">
+        <w:r>
+          <w:rPr>
+            <w:rFonts w:ascii="Arial" w:hAnsi="Arial"/>
+          </w:rPr>
+          <w:t xml:space="preserve"> </w:t>
+        </w:r>
+      </w:ins>
+      <w:ins w:id="92" w:author="Sara Lindberg" w:date="2019-11-21T13:46:00Z">
+        <w:r>
+          <w:rPr>
+            <w:rFonts w:ascii="Arial" w:hAnsi="Arial"/>
+          </w:rPr>
+          <w:t xml:space="preserve">as specified in Section 4 (Software Design) and the arguments for the invoked tool. </w:t>
+        </w:r>
+      </w:ins>
+      <w:ins w:id="93" w:author="Sara Lindberg" w:date="2019-11-21T13:47:00Z">
+        <w:r>
+          <w:rPr>
+            <w:rFonts w:ascii="Arial" w:hAnsi="Arial"/>
+          </w:rPr>
+          <w:t xml:space="preserve">The </w:t>
+        </w:r>
+        <w:proofErr w:type="spellStart"/>
+        <w:r>
+          <w:rPr>
+            <w:rFonts w:ascii="Arial" w:hAnsi="Arial"/>
+          </w:rPr>
+          <w:t>Fingerprinter</w:t>
+        </w:r>
+        <w:proofErr w:type="spellEnd"/>
+        <w:r>
+          <w:rPr>
+            <w:rFonts w:ascii="Arial" w:hAnsi="Arial"/>
+          </w:rPr>
+          <w:t xml:space="preserve"> tool </w:t>
+        </w:r>
+      </w:ins>
+      <w:ins w:id="94" w:author="Sara Lindberg" w:date="2019-11-21T13:48:00Z">
+        <w:r>
+          <w:rPr>
+            <w:rFonts w:ascii="Arial" w:hAnsi="Arial"/>
+          </w:rPr>
+          <w:t>can also be invoked using the Tool Runner tool.</w:t>
+        </w:r>
+      </w:ins>
+      <w:ins w:id="95" w:author="Sara Lindberg" w:date="2019-11-21T13:47:00Z">
+        <w:r>
+          <w:rPr>
+            <w:rFonts w:ascii="Arial" w:hAnsi="Arial"/>
+          </w:rPr>
+          <w:t xml:space="preserve"> </w:t>
+        </w:r>
+      </w:ins>
+    </w:p>
+    <w:p>
+      <w:pPr>
+        <w:pStyle w:val="H1bodytext"/>
+        <w:spacing w:after="120"/>
+        <w:rPr>
+          <w:ins w:id="96" w:author="Sara Lindberg" w:date="2019-11-21T13:46:00Z"/>
           <w:rFonts w:ascii="Arial" w:hAnsi="Arial" w:cs="Arial"/>
           <w:highlight w:val="yellow"/>
         </w:rPr>
       </w:pPr>
-      <w:r>
-        <w:rPr>
-          <w:rFonts w:ascii="Arial" w:hAnsi="Arial"/>
-          <w:highlight w:val="yellow"/>
-        </w:rPr>
-        <w:t>A guide for using the tool will be documented in this section.</w:t>
-      </w:r>
     </w:p>
     <w:p/>
     <w:sectPr>
@@ -7179,6 +7465,119 @@
     </w:lvl>
   </w:abstractNum>
   <w:abstractNum w:abstractNumId="9" w15:restartNumberingAfterBreak="0">
+    <w:nsid w:val="6533138D"/>
+    <w:multiLevelType w:val="hybridMultilevel"/>
+    <w:tmpl w:val="83AA78DE"/>
+    <w:lvl w:ilvl="0" w:tplc="04090001">
+      <w:start w:val="1"/>
+      <w:numFmt w:val="bullet"/>
+      <w:lvlText w:val=""/>
+      <w:lvlJc w:val="left"/>
+      <w:pPr>
+        <w:ind w:left="1440" w:hanging="360"/>
+      </w:pPr>
+      <w:rPr>
+        <w:rFonts w:ascii="Symbol" w:hAnsi="Symbol" w:hint="default"/>
+      </w:rPr>
+    </w:lvl>
+    <w:lvl w:ilvl="1" w:tplc="04090003" w:tentative="1">
+      <w:start w:val="1"/>
+      <w:numFmt w:val="bullet"/>
+      <w:lvlText w:val="o"/>
+      <w:lvlJc w:val="left"/>
+      <w:pPr>
+        <w:ind w:left="2160" w:hanging="360"/>
+      </w:pPr>
+      <w:rPr>
+        <w:rFonts w:ascii="Courier New" w:hAnsi="Courier New" w:cs="Courier New" w:hint="default"/>
+      </w:rPr>
+    </w:lvl>
+    <w:lvl w:ilvl="2" w:tplc="04090005" w:tentative="1">
+      <w:start w:val="1"/>
+      <w:numFmt w:val="bullet"/>
+      <w:lvlText w:val=""/>
+      <w:lvlJc w:val="left"/>
+      <w:pPr>
+        <w:ind w:left="2880" w:hanging="360"/>
+      </w:pPr>
+      <w:rPr>
+        <w:rFonts w:ascii="Wingdings" w:hAnsi="Wingdings" w:hint="default"/>
+      </w:rPr>
+    </w:lvl>
+    <w:lvl w:ilvl="3" w:tplc="04090001" w:tentative="1">
+      <w:start w:val="1"/>
+      <w:numFmt w:val="bullet"/>
+      <w:lvlText w:val=""/>
+      <w:lvlJc w:val="left"/>
+      <w:pPr>
+        <w:ind w:left="3600" w:hanging="360"/>
+      </w:pPr>
+      <w:rPr>
+        <w:rFonts w:ascii="Symbol" w:hAnsi="Symbol" w:hint="default"/>
+      </w:rPr>
+    </w:lvl>
+    <w:lvl w:ilvl="4" w:tplc="04090003" w:tentative="1">
+      <w:start w:val="1"/>
+      <w:numFmt w:val="bullet"/>
+      <w:lvlText w:val="o"/>
+      <w:lvlJc w:val="left"/>
+      <w:pPr>
+        <w:ind w:left="4320" w:hanging="360"/>
+      </w:pPr>
+      <w:rPr>
+        <w:rFonts w:ascii="Courier New" w:hAnsi="Courier New" w:cs="Courier New" w:hint="default"/>
+      </w:rPr>
+    </w:lvl>
+    <w:lvl w:ilvl="5" w:tplc="04090005" w:tentative="1">
+      <w:start w:val="1"/>
+      <w:numFmt w:val="bullet"/>
+      <w:lvlText w:val=""/>
+      <w:lvlJc w:val="left"/>
+      <w:pPr>
+        <w:ind w:left="5040" w:hanging="360"/>
+      </w:pPr>
+      <w:rPr>
+        <w:rFonts w:ascii="Wingdings" w:hAnsi="Wingdings" w:hint="default"/>
+      </w:rPr>
+    </w:lvl>
+    <w:lvl w:ilvl="6" w:tplc="04090001" w:tentative="1">
+      <w:start w:val="1"/>
+      <w:numFmt w:val="bullet"/>
+      <w:lvlText w:val=""/>
+      <w:lvlJc w:val="left"/>
+      <w:pPr>
+        <w:ind w:left="5760" w:hanging="360"/>
+      </w:pPr>
+      <w:rPr>
+        <w:rFonts w:ascii="Symbol" w:hAnsi="Symbol" w:hint="default"/>
+      </w:rPr>
+    </w:lvl>
+    <w:lvl w:ilvl="7" w:tplc="04090003" w:tentative="1">
+      <w:start w:val="1"/>
+      <w:numFmt w:val="bullet"/>
+      <w:lvlText w:val="o"/>
+      <w:lvlJc w:val="left"/>
+      <w:pPr>
+        <w:ind w:left="6480" w:hanging="360"/>
+      </w:pPr>
+      <w:rPr>
+        <w:rFonts w:ascii="Courier New" w:hAnsi="Courier New" w:cs="Courier New" w:hint="default"/>
+      </w:rPr>
+    </w:lvl>
+    <w:lvl w:ilvl="8" w:tplc="04090005" w:tentative="1">
+      <w:start w:val="1"/>
+      <w:numFmt w:val="bullet"/>
+      <w:lvlText w:val=""/>
+      <w:lvlJc w:val="left"/>
+      <w:pPr>
+        <w:ind w:left="7200" w:hanging="360"/>
+      </w:pPr>
+      <w:rPr>
+        <w:rFonts w:ascii="Wingdings" w:hAnsi="Wingdings" w:hint="default"/>
+      </w:rPr>
+    </w:lvl>
+  </w:abstractNum>
+  <w:abstractNum w:abstractNumId="10" w15:restartNumberingAfterBreak="0">
     <w:nsid w:val="65913782"/>
     <w:multiLevelType w:val="hybridMultilevel"/>
     <w:tmpl w:val="5928A8B4"/>
@@ -7291,7 +7690,7 @@
       </w:rPr>
     </w:lvl>
   </w:abstractNum>
-  <w:abstractNum w:abstractNumId="10" w15:restartNumberingAfterBreak="0">
+  <w:abstractNum w:abstractNumId="11" w15:restartNumberingAfterBreak="0">
     <w:nsid w:val="670B62D4"/>
     <w:multiLevelType w:val="hybridMultilevel"/>
     <w:tmpl w:val="02D2A010"/>
@@ -7411,7 +7810,7 @@
     <w:abstractNumId w:val="0"/>
   </w:num>
   <w:num w:numId="3">
-    <w:abstractNumId w:val="10"/>
+    <w:abstractNumId w:val="11"/>
   </w:num>
   <w:num w:numId="4">
     <w:abstractNumId w:val="3"/>
@@ -7420,7 +7819,7 @@
     <w:abstractNumId w:val="8"/>
   </w:num>
   <w:num w:numId="6">
-    <w:abstractNumId w:val="9"/>
+    <w:abstractNumId w:val="10"/>
   </w:num>
   <w:num w:numId="7">
     <w:abstractNumId w:val="7"/>
@@ -7436,6 +7835,9 @@
   </w:num>
   <w:num w:numId="11">
     <w:abstractNumId w:val="4"/>
+  </w:num>
+  <w:num w:numId="12">
+    <w:abstractNumId w:val="9"/>
   </w:num>
 </w:numbering>
 </file>

</xml_diff>

<commit_message>
added code walkthrough and removed redline/strikeouts
</commit_message>
<xml_diff>
--- a/docs/00_Fingerprinter_CACIE_Tools_ctp.docx
+++ b/docs/00_Fingerprinter_CACIE_Tools_ctp.docx
@@ -730,22 +730,12 @@
           <w:rFonts w:ascii="Arial" w:hAnsi="Arial"/>
         </w:rPr>
       </w:pPr>
-      <w:del w:id="1" w:author="Sara Lindberg" w:date="2019-11-21T14:25:00Z">
-        <w:r>
-          <w:rPr>
-            <w:rFonts w:ascii="Arial" w:hAnsi="Arial"/>
-          </w:rPr>
-          <w:delText>T</w:delText>
-        </w:r>
-      </w:del>
-      <w:ins w:id="2" w:author="Sara Lindberg" w:date="2019-11-21T14:25:00Z">
-        <w:r>
-          <w:rPr>
-            <w:rFonts w:ascii="Arial" w:hAnsi="Arial"/>
-          </w:rPr>
-          <w:t>t</w:t>
-        </w:r>
-      </w:ins>
+      <w:r>
+        <w:rPr>
+          <w:rFonts w:ascii="Arial" w:hAnsi="Arial"/>
+        </w:rPr>
+        <w:t>t</w:t>
+      </w:r>
       <w:r>
         <w:rPr>
           <w:rFonts w:ascii="Arial" w:hAnsi="Arial"/>
@@ -837,18 +827,15 @@
         <w:pStyle w:val="H1bodytext"/>
         <w:spacing w:after="120"/>
         <w:rPr>
-          <w:ins w:id="3" w:author="Sara Lindberg" w:date="2019-11-21T14:23:00Z"/>
           <w:rFonts w:ascii="Arial" w:hAnsi="Arial"/>
         </w:rPr>
       </w:pPr>
-      <w:ins w:id="4" w:author="Sara Lindberg" w:date="2019-11-21T14:23:00Z">
-        <w:r>
-          <w:rPr>
-            <w:rFonts w:ascii="Arial" w:hAnsi="Arial"/>
-          </w:rPr>
-          <w:t>Shell file configuration:</w:t>
-        </w:r>
-      </w:ins>
+      <w:r>
+        <w:rPr>
+          <w:rFonts w:ascii="Arial" w:hAnsi="Arial"/>
+        </w:rPr>
+        <w:t>Shell file configuration:</w:t>
+      </w:r>
     </w:p>
     <w:p>
       <w:pPr>
@@ -856,18 +843,15 @@
         <w:spacing w:after="120"/>
         <w:ind w:left="1440"/>
         <w:rPr>
-          <w:ins w:id="5" w:author="Sara Lindberg" w:date="2019-11-21T14:23:00Z"/>
           <w:rFonts w:ascii="Arial" w:hAnsi="Arial"/>
         </w:rPr>
       </w:pPr>
-      <w:ins w:id="6" w:author="Sara Lindberg" w:date="2019-11-21T14:23:00Z">
-        <w:r>
-          <w:rPr>
-            <w:rFonts w:ascii="Arial" w:hAnsi="Arial" w:cs="Arial"/>
-          </w:rPr>
-          <w:t>python [directory path]/pylib/fingerprint/fingerprint.py [optional arguments—see above] target</w:t>
-        </w:r>
-      </w:ins>
+      <w:r>
+        <w:rPr>
+          <w:rFonts w:ascii="Arial" w:hAnsi="Arial" w:cs="Arial"/>
+        </w:rPr>
+        <w:t>python [directory path]/pylib/fingerprint/fingerprint.py [optional arguments—see above] target</w:t>
+      </w:r>
     </w:p>
     <w:p>
       <w:pPr>
@@ -958,14 +942,73 @@
     <w:p>
       <w:pPr>
         <w:pStyle w:val="H1bodytext"/>
-        <w:numPr>
-          <w:ilvl w:val="0"/>
-          <w:numId w:val="12"/>
-        </w:numPr>
-        <w:spacing w:after="120"/>
-        <w:rPr>
-          <w:del w:id="7" w:author="Sara Lindberg" w:date="2019-11-21T14:23:00Z"/>
-          <w:rFonts w:ascii="Arial" w:hAnsi="Arial"/>
+        <w:spacing w:after="0"/>
+        <w:ind w:left="0"/>
+        <w:rPr>
+          <w:rFonts w:ascii="Arial" w:hAnsi="Arial" w:cs="Arial"/>
+        </w:rPr>
+      </w:pPr>
+    </w:p>
+    <w:p>
+      <w:pPr>
+        <w:pStyle w:val="H1bodytext"/>
+        <w:spacing w:after="0"/>
+        <w:ind w:left="810"/>
+        <w:rPr>
+          <w:rFonts w:ascii="Arial" w:hAnsi="Arial" w:cs="Arial"/>
+        </w:rPr>
+      </w:pPr>
+      <w:r>
+        <w:rPr>
+          <w:rFonts w:ascii="Arial" w:hAnsi="Arial" w:cs="Arial"/>
+        </w:rPr>
+        <w:lastRenderedPageBreak/>
+        <w:t xml:space="preserve">An independent code walkthrough was conducted by Mitchell Tufford on 11/22/2019. </w:t>
+      </w:r>
+      <w:r>
+        <w:rPr>
+          <w:rFonts w:ascii="Arial" w:hAnsi="Arial" w:cs="Arial"/>
+        </w:rPr>
+        <w:t xml:space="preserve">No changes to code </w:t>
+      </w:r>
+      <w:r>
+        <w:rPr>
+          <w:rFonts w:ascii="Arial" w:hAnsi="Arial" w:cs="Arial"/>
+        </w:rPr>
+        <w:t>were</w:t>
+      </w:r>
+      <w:r>
+        <w:rPr>
+          <w:rFonts w:ascii="Arial" w:hAnsi="Arial" w:cs="Arial"/>
+        </w:rPr>
+        <w:t xml:space="preserve"> </w:t>
+      </w:r>
+      <w:r>
+        <w:rPr>
+          <w:rFonts w:ascii="Arial" w:hAnsi="Arial" w:cs="Arial"/>
+        </w:rPr>
+        <w:t>made</w:t>
+      </w:r>
+      <w:r>
+        <w:rPr>
+          <w:rFonts w:ascii="Arial" w:hAnsi="Arial" w:cs="Arial"/>
+        </w:rPr>
+        <w:t xml:space="preserve"> as a result of the walkthrough</w:t>
+      </w:r>
+      <w:r>
+        <w:rPr>
+          <w:rFonts w:ascii="Arial" w:hAnsi="Arial" w:cs="Arial"/>
+        </w:rPr>
+        <w:t>. A summary and resolution of the comments is presented in Appendix A, table A-1.</w:t>
+      </w:r>
+    </w:p>
+    <w:p>
+      <w:pPr>
+        <w:pStyle w:val="H1bodytext"/>
+        <w:spacing w:after="0"/>
+        <w:ind w:left="0"/>
+        <w:rPr>
+          <w:rFonts w:ascii="Arial" w:hAnsi="Arial" w:cs="Arial"/>
         </w:rPr>
       </w:pPr>
     </w:p>
@@ -1002,7 +1045,6 @@
         <w:rPr>
           <w:rFonts w:ascii="Arial" w:hAnsi="Arial"/>
         </w:rPr>
-        <w:lastRenderedPageBreak/>
         <w:t xml:space="preserve">The requirements traceability matrix for the </w:t>
       </w:r>
       <w:proofErr w:type="spellStart"/>
@@ -1597,7 +1639,7 @@
                 <w:rFonts w:ascii="Arial" w:hAnsi="Arial"/>
               </w:rPr>
             </w:pPr>
-            <w:bookmarkStart w:id="8" w:name="_Hlk11229718"/>
+            <w:bookmarkStart w:id="1" w:name="_Hlk11229718"/>
             <w:r>
               <w:rPr>
                 <w:rFonts w:ascii="Arial" w:hAnsi="Arial"/>
@@ -1819,7 +1861,7 @@
           </w:p>
         </w:tc>
       </w:tr>
-      <w:bookmarkEnd w:id="8"/>
+      <w:bookmarkEnd w:id="1"/>
     </w:tbl>
     <w:p>
       <w:pPr>
@@ -1913,20 +1955,6 @@
         <w:gridCol w:w="1080"/>
         <w:gridCol w:w="6030"/>
         <w:gridCol w:w="1520"/>
-        <w:tblGridChange w:id="9">
-          <w:tblGrid>
-            <w:gridCol w:w="20"/>
-            <w:gridCol w:w="5"/>
-            <w:gridCol w:w="1055"/>
-            <w:gridCol w:w="20"/>
-            <w:gridCol w:w="5"/>
-            <w:gridCol w:w="6005"/>
-            <w:gridCol w:w="25"/>
-            <w:gridCol w:w="1495"/>
-            <w:gridCol w:w="20"/>
-            <w:gridCol w:w="5"/>
-          </w:tblGrid>
-        </w:tblGridChange>
       </w:tblGrid>
       <w:tr>
         <w:trPr>
@@ -1982,28 +2010,10 @@
         </w:tc>
       </w:tr>
       <w:tr>
-        <w:tblPrEx>
-          <w:tblW w:w="0" w:type="auto"/>
-          <w:tblInd w:w="720" w:type="dxa"/>
-          <w:tblPrExChange w:id="10" w:author="Sara Lindberg" w:date="2019-11-21T10:23:00Z">
-            <w:tblPrEx>
-              <w:tblW w:w="0" w:type="auto"/>
-              <w:tblInd w:w="720" w:type="dxa"/>
-            </w:tblPrEx>
-          </w:tblPrExChange>
-        </w:tblPrEx>
         <w:trPr>
           <w:cantSplit/>
           <w:trHeight w:val="602"/>
           <w:tblHeader/>
-          <w:trPrChange w:id="11" w:author="Sara Lindberg" w:date="2019-11-21T10:23:00Z">
-            <w:trPr>
-              <w:gridBefore w:val="2"/>
-              <w:cantSplit/>
-              <w:trHeight w:val="314"/>
-              <w:tblHeader/>
-            </w:trPr>
-          </w:trPrChange>
         </w:trPr>
         <w:tc>
           <w:tcPr>
@@ -2013,17 +2023,6 @@
             </w:tcBorders>
             <w:shd w:val="clear" w:color="auto" w:fill="D9D9D9" w:themeFill="background1" w:themeFillShade="D9"/>
             <w:vAlign w:val="bottom"/>
-            <w:tcPrChange w:id="12" w:author="Sara Lindberg" w:date="2019-11-21T10:23:00Z">
-              <w:tcPr>
-                <w:tcW w:w="1080" w:type="dxa"/>
-                <w:gridSpan w:val="3"/>
-                <w:tcBorders>
-                  <w:top w:val="single" w:sz="4" w:space="0" w:color="auto"/>
-                </w:tcBorders>
-                <w:shd w:val="clear" w:color="auto" w:fill="D9D9D9" w:themeFill="background1" w:themeFillShade="D9"/>
-                <w:vAlign w:val="bottom"/>
-              </w:tcPr>
-            </w:tcPrChange>
           </w:tcPr>
           <w:p>
             <w:pPr>
@@ -2053,17 +2052,6 @@
             </w:tcBorders>
             <w:shd w:val="clear" w:color="auto" w:fill="D9D9D9" w:themeFill="background1" w:themeFillShade="D9"/>
             <w:vAlign w:val="bottom"/>
-            <w:tcPrChange w:id="13" w:author="Sara Lindberg" w:date="2019-11-21T10:23:00Z">
-              <w:tcPr>
-                <w:tcW w:w="6030" w:type="dxa"/>
-                <w:gridSpan w:val="2"/>
-                <w:tcBorders>
-                  <w:top w:val="single" w:sz="4" w:space="0" w:color="auto"/>
-                </w:tcBorders>
-                <w:shd w:val="clear" w:color="auto" w:fill="D9D9D9" w:themeFill="background1" w:themeFillShade="D9"/>
-                <w:vAlign w:val="bottom"/>
-              </w:tcPr>
-            </w:tcPrChange>
           </w:tcPr>
           <w:p>
             <w:pPr>
@@ -2093,17 +2081,6 @@
             </w:tcBorders>
             <w:shd w:val="clear" w:color="auto" w:fill="D9D9D9" w:themeFill="background1" w:themeFillShade="D9"/>
             <w:vAlign w:val="bottom"/>
-            <w:tcPrChange w:id="14" w:author="Sara Lindberg" w:date="2019-11-21T10:23:00Z">
-              <w:tcPr>
-                <w:tcW w:w="1520" w:type="dxa"/>
-                <w:gridSpan w:val="3"/>
-                <w:tcBorders>
-                  <w:top w:val="single" w:sz="4" w:space="0" w:color="auto"/>
-                </w:tcBorders>
-                <w:shd w:val="clear" w:color="auto" w:fill="D9D9D9" w:themeFill="background1" w:themeFillShade="D9"/>
-                <w:vAlign w:val="bottom"/>
-              </w:tcPr>
-            </w:tcPrChange>
           </w:tcPr>
           <w:p>
             <w:pPr>
@@ -2162,38 +2139,14 @@
         </w:tc>
       </w:tr>
       <w:tr>
-        <w:tblPrEx>
-          <w:tblW w:w="0" w:type="auto"/>
-          <w:tblInd w:w="720" w:type="dxa"/>
-          <w:tblPrExChange w:id="15" w:author="Sara Lindberg" w:date="2019-11-21T10:23:00Z">
-            <w:tblPrEx>
-              <w:tblW w:w="0" w:type="auto"/>
-              <w:tblInd w:w="720" w:type="dxa"/>
-            </w:tblPrEx>
-          </w:tblPrExChange>
-        </w:tblPrEx>
         <w:trPr>
           <w:trHeight w:val="1160"/>
-          <w:ins w:id="16" w:author="Sara Lindberg" w:date="2019-11-21T09:49:00Z"/>
-          <w:trPrChange w:id="17" w:author="Sara Lindberg" w:date="2019-11-21T10:23:00Z">
-            <w:trPr>
-              <w:gridBefore w:val="2"/>
-              <w:trHeight w:val="998"/>
-            </w:trPr>
-          </w:trPrChange>
         </w:trPr>
         <w:tc>
           <w:tcPr>
             <w:tcW w:w="8630" w:type="dxa"/>
             <w:gridSpan w:val="3"/>
             <w:vAlign w:val="center"/>
-            <w:tcPrChange w:id="18" w:author="Sara Lindberg" w:date="2019-11-21T10:23:00Z">
-              <w:tcPr>
-                <w:tcW w:w="8630" w:type="dxa"/>
-                <w:gridSpan w:val="8"/>
-                <w:vAlign w:val="center"/>
-              </w:tcPr>
-            </w:tcPrChange>
           </w:tcPr>
           <w:p>
             <w:pPr>
@@ -2202,99 +2155,51 @@
               <w:ind w:left="0"/>
               <w:jc w:val="center"/>
               <w:rPr>
-                <w:ins w:id="19" w:author="Sara Lindberg" w:date="2019-11-21T09:49:00Z"/>
-                <w:rFonts w:ascii="Arial" w:hAnsi="Arial"/>
-              </w:rPr>
-            </w:pPr>
-            <w:del w:id="20" w:author="Sara Lindberg" w:date="2019-11-21T10:18:00Z">
-              <w:r>
-                <w:rPr>
-                  <w:rFonts w:ascii="Arial" w:hAnsi="Arial"/>
-                </w:rPr>
-                <w:delText>IT-1</w:delText>
-              </w:r>
-            </w:del>
-          </w:p>
-          <w:p>
-            <w:pPr>
-              <w:pStyle w:val="H1bodytext"/>
-              <w:spacing w:after="0"/>
-              <w:ind w:left="0"/>
-              <w:rPr>
-                <w:ins w:id="21" w:author="Sara Lindberg" w:date="2019-11-21T09:49:00Z"/>
+                <w:rFonts w:ascii="Arial" w:hAnsi="Arial"/>
+              </w:rPr>
+            </w:pPr>
+          </w:p>
+          <w:p>
+            <w:pPr>
+              <w:pStyle w:val="H1bodytext"/>
+              <w:spacing w:after="0"/>
+              <w:ind w:left="0"/>
+              <w:rPr>
                 <w:rFonts w:ascii="Arial" w:hAnsi="Arial"/>
                 <w:i/>
                 <w:iCs/>
               </w:rPr>
             </w:pPr>
             <w:proofErr w:type="gramStart"/>
-            <w:ins w:id="22" w:author="Sara Lindberg" w:date="2019-11-21T12:47:00Z">
-              <w:r>
-                <w:rPr>
-                  <w:rFonts w:ascii="Arial" w:hAnsi="Arial"/>
-                  <w:i/>
-                  <w:iCs/>
-                </w:rPr>
-                <w:t>Note  [</w:t>
-              </w:r>
-              <w:proofErr w:type="spellStart"/>
-              <w:proofErr w:type="gramEnd"/>
-              <w:r>
-                <w:rPr>
-                  <w:rFonts w:ascii="Arial" w:hAnsi="Arial"/>
-                  <w:i/>
-                  <w:iCs/>
-                </w:rPr>
-                <w:t>Testing_Directory</w:t>
-              </w:r>
-              <w:proofErr w:type="spellEnd"/>
-              <w:r>
-                <w:rPr>
-                  <w:rFonts w:ascii="Arial" w:hAnsi="Arial"/>
-                  <w:i/>
-                  <w:iCs/>
-                </w:rPr>
-                <w:t>]  in acceptance test report</w:t>
-              </w:r>
-            </w:ins>
+            <w:r>
+              <w:rPr>
+                <w:rFonts w:ascii="Arial" w:hAnsi="Arial"/>
+                <w:i/>
+                <w:iCs/>
+              </w:rPr>
+              <w:t>Note  [</w:t>
+            </w:r>
+            <w:proofErr w:type="gramEnd"/>
+            <w:r>
+              <w:rPr>
+                <w:rFonts w:ascii="Arial" w:hAnsi="Arial"/>
+                <w:i/>
+                <w:iCs/>
+              </w:rPr>
+              <w:t>Testing_Directory]  in acceptance test report</w:t>
+            </w:r>
           </w:p>
         </w:tc>
       </w:tr>
       <w:tr>
-        <w:tblPrEx>
-          <w:tblW w:w="0" w:type="auto"/>
-          <w:tblInd w:w="720" w:type="dxa"/>
-          <w:tblPrExChange w:id="23" w:author="Sara Lindberg" w:date="2019-11-21T12:47:00Z">
-            <w:tblPrEx>
-              <w:tblW w:w="0" w:type="auto"/>
-              <w:tblInd w:w="720" w:type="dxa"/>
-            </w:tblPrEx>
-          </w:tblPrExChange>
-        </w:tblPrEx>
         <w:trPr>
           <w:trHeight w:val="1160"/>
-          <w:ins w:id="24" w:author="Sara Lindberg" w:date="2019-11-21T12:46:00Z"/>
-          <w:trPrChange w:id="25" w:author="Sara Lindberg" w:date="2019-11-21T12:47:00Z">
-            <w:trPr>
-              <w:gridBefore w:val="1"/>
-              <w:gridAfter w:val="0"/>
-              <w:trHeight w:val="1430"/>
-            </w:trPr>
-          </w:trPrChange>
         </w:trPr>
         <w:tc>
           <w:tcPr>
             <w:tcW w:w="1080" w:type="dxa"/>
             <w:vMerge w:val="restart"/>
             <w:vAlign w:val="center"/>
-            <w:tcPrChange w:id="26" w:author="Sara Lindberg" w:date="2019-11-21T12:47:00Z">
-              <w:tcPr>
-                <w:tcW w:w="1080" w:type="dxa"/>
-                <w:gridSpan w:val="3"/>
-                <w:vMerge w:val="restart"/>
-                <w:vAlign w:val="center"/>
-              </w:tcPr>
-            </w:tcPrChange>
           </w:tcPr>
           <w:p>
             <w:pPr>
@@ -2303,18 +2208,15 @@
               <w:ind w:left="0"/>
               <w:jc w:val="center"/>
               <w:rPr>
-                <w:ins w:id="27" w:author="Sara Lindberg" w:date="2019-11-21T12:46:00Z"/>
-                <w:rFonts w:ascii="Arial" w:hAnsi="Arial"/>
-              </w:rPr>
-            </w:pPr>
-            <w:ins w:id="28" w:author="Sara Lindberg" w:date="2019-11-21T10:18:00Z">
-              <w:r>
-                <w:rPr>
-                  <w:rFonts w:ascii="Arial" w:hAnsi="Arial"/>
-                </w:rPr>
-                <w:t>IT-1</w:t>
-              </w:r>
-            </w:ins>
+                <w:rFonts w:ascii="Arial" w:hAnsi="Arial"/>
+              </w:rPr>
+            </w:pPr>
+            <w:r>
+              <w:rPr>
+                <w:rFonts w:ascii="Arial" w:hAnsi="Arial"/>
+              </w:rPr>
+              <w:t>IT-1</w:t>
+            </w:r>
           </w:p>
         </w:tc>
         <w:tc>
@@ -2322,90 +2224,54 @@
             <w:tcW w:w="7550" w:type="dxa"/>
             <w:gridSpan w:val="2"/>
             <w:vAlign w:val="center"/>
-            <w:tcPrChange w:id="29" w:author="Sara Lindberg" w:date="2019-11-21T12:47:00Z">
-              <w:tcPr>
-                <w:tcW w:w="7550" w:type="dxa"/>
-                <w:gridSpan w:val="5"/>
-                <w:vAlign w:val="center"/>
-              </w:tcPr>
-            </w:tcPrChange>
-          </w:tcPr>
-          <w:p>
-            <w:pPr>
-              <w:pStyle w:val="H1bodytext"/>
-              <w:spacing w:after="0"/>
-              <w:ind w:left="0"/>
-              <w:rPr>
-                <w:ins w:id="30" w:author="Sara Lindberg" w:date="2019-11-21T12:46:00Z"/>
-                <w:rFonts w:ascii="Arial" w:hAnsi="Arial"/>
-                <w:i/>
-                <w:iCs/>
-              </w:rPr>
-              <w:pPrChange w:id="31" w:author="Sara Lindberg" w:date="2019-11-21T12:46:00Z">
-                <w:pPr>
-                  <w:pStyle w:val="H1bodytext"/>
-                  <w:spacing w:after="0"/>
-                  <w:ind w:left="0"/>
-                  <w:jc w:val="center"/>
-                </w:pPr>
-              </w:pPrChange>
-            </w:pPr>
-            <w:ins w:id="32" w:author="Sara Lindberg" w:date="2019-11-21T12:46:00Z">
-              <w:r>
-                <w:rPr>
-                  <w:rFonts w:ascii="Arial" w:hAnsi="Arial"/>
-                  <w:i/>
-                  <w:iCs/>
-                </w:rPr>
-                <w:t>Navigate to [</w:t>
-              </w:r>
-              <w:proofErr w:type="spellStart"/>
-              <w:r>
-                <w:rPr>
-                  <w:rFonts w:ascii="Arial" w:hAnsi="Arial"/>
-                  <w:i/>
-                  <w:iCs/>
-                </w:rPr>
-                <w:t>Testing_</w:t>
-              </w:r>
-              <w:proofErr w:type="gramStart"/>
-              <w:r>
-                <w:rPr>
-                  <w:rFonts w:ascii="Arial" w:hAnsi="Arial"/>
-                  <w:i/>
-                  <w:iCs/>
-                </w:rPr>
-                <w:t>Directory</w:t>
-              </w:r>
-              <w:proofErr w:type="spellEnd"/>
-              <w:r>
-                <w:rPr>
-                  <w:rFonts w:ascii="Arial" w:hAnsi="Arial"/>
-                  <w:i/>
-                  <w:iCs/>
-                </w:rPr>
-                <w:t>]</w:t>
-              </w:r>
-              <w:r>
-                <w:rPr>
-                  <w:rFonts w:ascii="Arial" w:hAnsi="Arial"/>
-                  <w:i/>
-                  <w:iCs/>
-                </w:rPr>
-                <w:t>\</w:t>
-              </w:r>
-              <w:proofErr w:type="spellStart"/>
-              <w:proofErr w:type="gramEnd"/>
-              <w:r>
-                <w:rPr>
-                  <w:rFonts w:ascii="Arial" w:hAnsi="Arial"/>
-                  <w:i/>
-                  <w:iCs/>
-                </w:rPr>
-                <w:t>fingerprint_test</w:t>
-              </w:r>
-              <w:proofErr w:type="spellEnd"/>
-            </w:ins>
+          </w:tcPr>
+          <w:p>
+            <w:pPr>
+              <w:pStyle w:val="H1bodytext"/>
+              <w:spacing w:after="0"/>
+              <w:ind w:left="0"/>
+              <w:rPr>
+                <w:rFonts w:ascii="Arial" w:hAnsi="Arial"/>
+                <w:i/>
+                <w:iCs/>
+              </w:rPr>
+            </w:pPr>
+            <w:r>
+              <w:rPr>
+                <w:rFonts w:ascii="Arial" w:hAnsi="Arial"/>
+                <w:i/>
+                <w:iCs/>
+              </w:rPr>
+              <w:t>Navigate to [Testing_</w:t>
+            </w:r>
+            <w:proofErr w:type="gramStart"/>
+            <w:r>
+              <w:rPr>
+                <w:rFonts w:ascii="Arial" w:hAnsi="Arial"/>
+                <w:i/>
+                <w:iCs/>
+              </w:rPr>
+              <w:t>Directory]</w:t>
+            </w:r>
+            <w:r>
+              <w:rPr>
+                <w:rFonts w:ascii="Arial" w:hAnsi="Arial"/>
+                <w:i/>
+                <w:iCs/>
+              </w:rPr>
+              <w:t>\</w:t>
+            </w:r>
+            <w:proofErr w:type="spellStart"/>
+            <w:proofErr w:type="gramEnd"/>
+            <w:r>
+              <w:rPr>
+                <w:rFonts w:ascii="Arial" w:hAnsi="Arial"/>
+                <w:i/>
+                <w:iCs/>
+              </w:rPr>
+              <w:t>fingerprint_test</w:t>
+            </w:r>
+            <w:proofErr w:type="spellEnd"/>
           </w:p>
         </w:tc>
       </w:tr>
@@ -2426,7 +2292,6 @@
               <w:ind w:left="0"/>
               <w:jc w:val="center"/>
               <w:rPr>
-                <w:ins w:id="33" w:author="Sara Lindberg" w:date="2019-11-21T12:44:00Z"/>
                 <w:rFonts w:ascii="Arial" w:hAnsi="Arial"/>
                 <w:i/>
                 <w:iCs/>
@@ -2491,35 +2356,23 @@
               </w:rPr>
               <w:t xml:space="preserve"> using runner_ITC-1.sh</w:t>
             </w:r>
-            <w:ins w:id="34" w:author="Sara Lindberg" w:date="2019-11-21T10:18:00Z">
-              <w:r>
-                <w:rPr>
-                  <w:rFonts w:ascii="Arial" w:hAnsi="Arial"/>
-                  <w:i/>
-                  <w:iCs/>
-                </w:rPr>
-                <w:t xml:space="preserve"> by entering the following at the command </w:t>
-              </w:r>
-              <w:proofErr w:type="gramStart"/>
-              <w:r>
-                <w:rPr>
-                  <w:rFonts w:ascii="Arial" w:hAnsi="Arial"/>
-                  <w:i/>
-                  <w:iCs/>
-                </w:rPr>
-                <w:t>line:</w:t>
-              </w:r>
-            </w:ins>
-            <w:ins w:id="35" w:author="Sara Lindberg" w:date="2019-11-21T10:19:00Z">
-              <w:r>
-                <w:rPr>
-                  <w:rFonts w:ascii="Arial" w:hAnsi="Arial"/>
-                  <w:i/>
-                  <w:iCs/>
-                </w:rPr>
-                <w:t>./runner_ITC-1.sh</w:t>
-              </w:r>
-            </w:ins>
+            <w:r>
+              <w:rPr>
+                <w:rFonts w:ascii="Arial" w:hAnsi="Arial"/>
+                <w:i/>
+                <w:iCs/>
+              </w:rPr>
+              <w:t xml:space="preserve"> by entering the following at the command </w:t>
+            </w:r>
+            <w:proofErr w:type="gramStart"/>
+            <w:r>
+              <w:rPr>
+                <w:rFonts w:ascii="Arial" w:hAnsi="Arial"/>
+                <w:i/>
+                <w:iCs/>
+              </w:rPr>
+              <w:t>line:./runner_ITC-1.sh</w:t>
+            </w:r>
             <w:proofErr w:type="gramEnd"/>
           </w:p>
         </w:tc>
@@ -2626,45 +2479,7 @@
               <w:rPr>
                 <w:rFonts w:ascii="Arial" w:hAnsi="Arial"/>
               </w:rPr>
-              <w:t xml:space="preserve">Verify </w:t>
-            </w:r>
-            <w:del w:id="36" w:author="Sara Lindberg" w:date="2019-11-21T10:19:00Z">
-              <w:r>
-                <w:rPr>
-                  <w:rFonts w:ascii="Arial" w:hAnsi="Arial"/>
-                </w:rPr>
-                <w:delText>invoked tool</w:delText>
-              </w:r>
-            </w:del>
-            <w:ins w:id="37" w:author="Sara Lindberg" w:date="2019-11-21T10:32:00Z">
-              <w:r>
-                <w:rPr>
-                  <w:rFonts w:ascii="Arial" w:hAnsi="Arial"/>
-                </w:rPr>
-                <w:t>F</w:t>
-              </w:r>
-            </w:ins>
-            <w:ins w:id="38" w:author="Sara Lindberg" w:date="2019-11-21T10:19:00Z">
-              <w:r>
-                <w:rPr>
-                  <w:rFonts w:ascii="Arial" w:hAnsi="Arial"/>
-                </w:rPr>
-                <w:t>ingerprint</w:t>
-              </w:r>
-            </w:ins>
-            <w:ins w:id="39" w:author="Sara Lindberg" w:date="2019-11-21T10:20:00Z">
-              <w:r>
-                <w:rPr>
-                  <w:rFonts w:ascii="Arial" w:hAnsi="Arial"/>
-                </w:rPr>
-                <w:t xml:space="preserve"> tool</w:t>
-              </w:r>
-            </w:ins>
-            <w:r>
-              <w:rPr>
-                <w:rFonts w:ascii="Arial" w:hAnsi="Arial"/>
-              </w:rPr>
-              <w:t xml:space="preserve"> executes </w:t>
+              <w:t xml:space="preserve">Verify Fingerprint tool executes </w:t>
             </w:r>
           </w:p>
         </w:tc>
@@ -2689,13 +2504,11 @@
       <w:tr>
         <w:trPr>
           <w:trHeight w:val="512"/>
-          <w:del w:id="40" w:author="Sara Lindberg" w:date="2019-11-21T12:47:00Z"/>
         </w:trPr>
         <w:tc>
           <w:tcPr>
             <w:tcW w:w="8630" w:type="dxa"/>
             <w:gridSpan w:val="3"/>
-            <w:vAlign w:val="center"/>
           </w:tcPr>
           <w:p>
             <w:pPr>
@@ -2704,58 +2517,20 @@
               <w:ind w:left="0"/>
               <w:jc w:val="center"/>
               <w:rPr>
-                <w:del w:id="41" w:author="Sara Lindberg" w:date="2019-11-21T12:47:00Z"/>
-                <w:rFonts w:ascii="Arial" w:hAnsi="Arial"/>
-                <w:i/>
-                <w:iCs/>
-              </w:rPr>
-            </w:pPr>
-            <w:del w:id="42" w:author="Sara Lindberg" w:date="2019-11-21T12:47:00Z">
-              <w:r>
-                <w:rPr>
-                  <w:rFonts w:ascii="Arial" w:hAnsi="Arial"/>
-                  <w:i/>
-                  <w:iCs/>
-                </w:rPr>
-                <w:lastRenderedPageBreak/>
-                <w:delText>Unzip the compressed file fingerprint_test.zip</w:delText>
-              </w:r>
-            </w:del>
-          </w:p>
-        </w:tc>
-      </w:tr>
-      <w:tr>
-        <w:tblPrEx>
-          <w:tblW w:w="0" w:type="auto"/>
-          <w:tblInd w:w="720" w:type="dxa"/>
-          <w:tblPrExChange w:id="43" w:author="Sara Lindberg" w:date="2019-11-21T14:37:00Z">
-            <w:tblPrEx>
-              <w:tblW w:w="0" w:type="auto"/>
-              <w:tblInd w:w="720" w:type="dxa"/>
-            </w:tblPrEx>
-          </w:tblPrExChange>
-        </w:tblPrEx>
-        <w:trPr>
-          <w:trHeight w:val="512"/>
-          <w:trPrChange w:id="44" w:author="Sara Lindberg" w:date="2019-11-21T14:37:00Z">
-            <w:trPr>
-              <w:gridAfter w:val="0"/>
-              <w:trHeight w:val="512"/>
-            </w:trPr>
-          </w:trPrChange>
-        </w:trPr>
-        <w:tc>
-          <w:tcPr>
-            <w:tcW w:w="8630" w:type="dxa"/>
-            <w:gridSpan w:val="3"/>
-            <w:tcPrChange w:id="45" w:author="Sara Lindberg" w:date="2019-11-21T14:37:00Z">
-              <w:tcPr>
-                <w:tcW w:w="8630" w:type="dxa"/>
-                <w:gridSpan w:val="8"/>
-                <w:vAlign w:val="center"/>
-              </w:tcPr>
-            </w:tcPrChange>
-          </w:tcPr>
+                <w:rFonts w:ascii="Arial" w:hAnsi="Arial"/>
+                <w:i/>
+                <w:iCs/>
+              </w:rPr>
+            </w:pPr>
+            <w:r>
+              <w:rPr>
+                <w:rFonts w:ascii="Arial" w:hAnsi="Arial"/>
+                <w:i/>
+                <w:iCs/>
+              </w:rPr>
+              <w:t>If testing on Windows, open git bash window in [Testing_Directory].</w:t>
+            </w:r>
+          </w:p>
           <w:p>
             <w:pPr>
               <w:pStyle w:val="H1bodytext"/>
@@ -2763,40 +2538,11 @@
               <w:ind w:left="0"/>
               <w:jc w:val="center"/>
               <w:rPr>
-                <w:ins w:id="46" w:author="Sara Lindberg" w:date="2019-11-21T14:37:00Z"/>
-                <w:rFonts w:ascii="Arial" w:hAnsi="Arial"/>
-                <w:i/>
-                <w:iCs/>
-              </w:rPr>
-            </w:pPr>
-            <w:ins w:id="47" w:author="Sara Lindberg" w:date="2019-11-21T14:37:00Z">
-              <w:r>
-                <w:rPr>
-                  <w:rFonts w:ascii="Arial" w:hAnsi="Arial"/>
-                  <w:i/>
-                  <w:iCs/>
-                </w:rPr>
-                <w:t>If testing on Windows, open git bash window in [</w:t>
-              </w:r>
-              <w:proofErr w:type="spellStart"/>
-              <w:r>
-                <w:rPr>
-                  <w:rFonts w:ascii="Arial" w:hAnsi="Arial"/>
-                  <w:i/>
-                  <w:iCs/>
-                </w:rPr>
-                <w:t>Testing_Directory</w:t>
-              </w:r>
-              <w:proofErr w:type="spellEnd"/>
-              <w:r>
-                <w:rPr>
-                  <w:rFonts w:ascii="Arial" w:hAnsi="Arial"/>
-                  <w:i/>
-                  <w:iCs/>
-                </w:rPr>
-                <w:t>].</w:t>
-              </w:r>
-            </w:ins>
+                <w:rFonts w:ascii="Arial" w:hAnsi="Arial"/>
+                <w:i/>
+                <w:iCs/>
+              </w:rPr>
+            </w:pPr>
           </w:p>
           <w:p>
             <w:pPr>
@@ -2805,12 +2551,35 @@
               <w:ind w:left="0"/>
               <w:jc w:val="center"/>
               <w:rPr>
-                <w:ins w:id="48" w:author="Sara Lindberg" w:date="2019-11-21T14:37:00Z"/>
-                <w:rFonts w:ascii="Arial" w:hAnsi="Arial"/>
-                <w:i/>
-                <w:iCs/>
-              </w:rPr>
-            </w:pPr>
+                <w:rFonts w:ascii="Arial" w:hAnsi="Arial"/>
+                <w:i/>
+                <w:iCs/>
+              </w:rPr>
+            </w:pPr>
+            <w:r>
+              <w:rPr>
+                <w:rFonts w:ascii="Arial" w:hAnsi="Arial"/>
+                <w:i/>
+                <w:iCs/>
+              </w:rPr>
+              <w:t>If testing on Linux, navigate to [</w:t>
+            </w:r>
+            <w:r>
+              <w:rPr>
+                <w:rFonts w:ascii="Arial" w:hAnsi="Arial"/>
+                <w:i/>
+                <w:iCs/>
+              </w:rPr>
+              <w:t>Testing_Directory</w:t>
+            </w:r>
+            <w:r>
+              <w:rPr>
+                <w:rFonts w:ascii="Arial" w:hAnsi="Arial"/>
+                <w:i/>
+                <w:iCs/>
+              </w:rPr>
+              <w:t>].</w:t>
+            </w:r>
           </w:p>
           <w:p>
             <w:pPr>
@@ -2819,272 +2588,19 @@
               <w:ind w:left="0"/>
               <w:jc w:val="center"/>
               <w:rPr>
-                <w:ins w:id="49" w:author="Sara Lindberg" w:date="2019-11-21T14:37:00Z"/>
-                <w:rFonts w:ascii="Arial" w:hAnsi="Arial"/>
-                <w:i/>
-                <w:iCs/>
-              </w:rPr>
-              <w:pPrChange w:id="50" w:author="Sara Lindberg" w:date="2019-11-21T14:37:00Z">
-                <w:pPr>
-                  <w:pStyle w:val="H1bodytext"/>
-                  <w:spacing w:after="0"/>
-                  <w:ind w:left="0"/>
-                </w:pPr>
-              </w:pPrChange>
-            </w:pPr>
-            <w:ins w:id="51" w:author="Sara Lindberg" w:date="2019-11-21T14:37:00Z">
-              <w:r>
-                <w:rPr>
-                  <w:rFonts w:ascii="Arial" w:hAnsi="Arial"/>
-                  <w:i/>
-                  <w:iCs/>
-                </w:rPr>
-                <w:t xml:space="preserve">If testing on </w:t>
-              </w:r>
-              <w:bookmarkStart w:id="52" w:name="_GoBack"/>
-              <w:bookmarkEnd w:id="52"/>
-              <w:r>
-                <w:rPr>
-                  <w:rFonts w:ascii="Arial" w:hAnsi="Arial"/>
-                  <w:i/>
-                  <w:iCs/>
-                </w:rPr>
-                <w:t>Linux, navigate to [</w:t>
-              </w:r>
-              <w:proofErr w:type="spellStart"/>
-              <w:r>
-                <w:rPr>
-                  <w:rFonts w:ascii="Arial" w:hAnsi="Arial"/>
-                  <w:i/>
-                  <w:iCs/>
-                </w:rPr>
-                <w:t>Testing_Directory</w:t>
-              </w:r>
-              <w:proofErr w:type="spellEnd"/>
-              <w:r>
-                <w:rPr>
-                  <w:rFonts w:ascii="Arial" w:hAnsi="Arial"/>
-                  <w:i/>
-                  <w:iCs/>
-                </w:rPr>
-                <w:t>].</w:t>
-              </w:r>
-            </w:ins>
-          </w:p>
-          <w:p>
-            <w:pPr>
-              <w:pStyle w:val="H1bodytext"/>
-              <w:spacing w:after="0"/>
-              <w:ind w:left="0"/>
-              <w:jc w:val="center"/>
-              <w:rPr>
-                <w:rFonts w:ascii="Arial" w:hAnsi="Arial"/>
-                <w:i/>
-                <w:iCs/>
-              </w:rPr>
-            </w:pPr>
-            <w:ins w:id="53" w:author="Sara Lindberg" w:date="2019-11-21T14:37:00Z">
-              <w:r>
-                <w:rPr>
-                  <w:rFonts w:ascii="Arial" w:hAnsi="Arial"/>
-                  <w:i/>
-                  <w:iCs/>
-                </w:rPr>
-                <w:t xml:space="preserve"> </w:t>
-              </w:r>
-            </w:ins>
-            <w:del w:id="54" w:author="Sara Lindberg" w:date="2019-11-21T14:37:00Z">
-              <w:r>
-                <w:rPr>
-                  <w:rFonts w:ascii="Arial" w:hAnsi="Arial"/>
-                  <w:i/>
-                  <w:iCs/>
-                </w:rPr>
-                <w:delText>Navigate to the fingerprint_test directory</w:delText>
-              </w:r>
-            </w:del>
-          </w:p>
-        </w:tc>
-      </w:tr>
-      <w:tr>
-        <w:trPr>
-          <w:trHeight w:val="512"/>
-          <w:del w:id="55" w:author="Sara Lindberg" w:date="2019-11-21T12:48:00Z"/>
-        </w:trPr>
-        <w:tc>
-          <w:tcPr>
-            <w:tcW w:w="8630" w:type="dxa"/>
-            <w:gridSpan w:val="3"/>
-            <w:vAlign w:val="center"/>
-          </w:tcPr>
-          <w:p>
-            <w:pPr>
-              <w:pStyle w:val="H1bodytext"/>
-              <w:spacing w:after="0"/>
-              <w:ind w:left="0"/>
-              <w:jc w:val="center"/>
-              <w:rPr>
-                <w:del w:id="56" w:author="Sara Lindberg" w:date="2019-11-21T12:48:00Z"/>
-                <w:rFonts w:ascii="Arial" w:hAnsi="Arial"/>
-              </w:rPr>
-            </w:pPr>
-            <w:del w:id="57" w:author="Sara Lindberg" w:date="2019-11-21T12:48:00Z">
-              <w:r>
-                <w:rPr>
-                  <w:rFonts w:ascii="Arial" w:hAnsi="Arial"/>
-                  <w:i/>
-                  <w:iCs/>
-                </w:rPr>
-                <w:delText xml:space="preserve">Open </w:delText>
-              </w:r>
-              <w:r>
-                <w:rPr>
-                  <w:rFonts w:ascii="Arial" w:hAnsi="Arial"/>
-                  <w:i/>
-                  <w:iCs/>
-                </w:rPr>
-                <w:delText>command line</w:delText>
-              </w:r>
-              <w:r>
-                <w:rPr>
-                  <w:rFonts w:ascii="Arial" w:hAnsi="Arial"/>
-                  <w:i/>
-                  <w:iCs/>
-                </w:rPr>
-                <w:delText xml:space="preserve"> window in</w:delText>
-              </w:r>
-              <w:r>
-                <w:rPr>
-                  <w:rFonts w:ascii="Arial" w:hAnsi="Arial"/>
-                  <w:i/>
-                  <w:iCs/>
-                </w:rPr>
-                <w:delText xml:space="preserve"> the</w:delText>
-              </w:r>
-              <w:r>
-                <w:rPr>
-                  <w:rFonts w:ascii="Arial" w:hAnsi="Arial"/>
-                  <w:i/>
-                  <w:iCs/>
-                </w:rPr>
-                <w:delText xml:space="preserve"> </w:delText>
-              </w:r>
-              <w:r>
-                <w:rPr>
-                  <w:rFonts w:ascii="Arial" w:hAnsi="Arial"/>
-                  <w:i/>
-                  <w:iCs/>
-                </w:rPr>
-                <w:delText>fingerprint_test directory</w:delText>
-              </w:r>
-            </w:del>
-          </w:p>
-        </w:tc>
-      </w:tr>
-      <w:tr>
-        <w:trPr>
-          <w:trHeight w:val="917"/>
-          <w:ins w:id="58" w:author="Sara Lindberg" w:date="2019-11-21T12:48:00Z"/>
-        </w:trPr>
-        <w:tc>
-          <w:tcPr>
-            <w:tcW w:w="1080" w:type="dxa"/>
-            <w:vMerge w:val="restart"/>
-            <w:vAlign w:val="center"/>
-          </w:tcPr>
-          <w:p>
-            <w:pPr>
-              <w:pStyle w:val="H1bodytext"/>
-              <w:spacing w:after="0"/>
-              <w:ind w:left="0"/>
-              <w:jc w:val="center"/>
-              <w:rPr>
-                <w:ins w:id="59" w:author="Sara Lindberg" w:date="2019-11-21T12:48:00Z"/>
-                <w:rFonts w:ascii="Arial" w:hAnsi="Arial"/>
-              </w:rPr>
-            </w:pPr>
-            <w:r>
-              <w:rPr>
-                <w:rFonts w:ascii="Arial" w:hAnsi="Arial"/>
-              </w:rPr>
-              <w:t>ATC-1</w:t>
-            </w:r>
-          </w:p>
-        </w:tc>
-        <w:tc>
-          <w:tcPr>
-            <w:tcW w:w="7550" w:type="dxa"/>
-            <w:gridSpan w:val="2"/>
-            <w:vAlign w:val="center"/>
-          </w:tcPr>
-          <w:p>
-            <w:pPr>
-              <w:pStyle w:val="H1bodytext"/>
-              <w:spacing w:after="0"/>
-              <w:ind w:left="0"/>
-              <w:rPr>
-                <w:ins w:id="60" w:author="Sara Lindberg" w:date="2019-11-21T12:48:00Z"/>
-                <w:rFonts w:ascii="Arial" w:hAnsi="Arial"/>
-                <w:i/>
-                <w:iCs/>
-              </w:rPr>
-            </w:pPr>
-            <w:ins w:id="61" w:author="Sara Lindberg" w:date="2019-11-21T12:48:00Z">
-              <w:r>
-                <w:rPr>
-                  <w:rFonts w:ascii="Arial" w:hAnsi="Arial"/>
-                  <w:i/>
-                  <w:iCs/>
-                </w:rPr>
-                <w:t>Navigate to the [</w:t>
-              </w:r>
-              <w:proofErr w:type="spellStart"/>
-              <w:r>
-                <w:rPr>
-                  <w:rFonts w:ascii="Arial" w:hAnsi="Arial"/>
-                  <w:i/>
-                  <w:iCs/>
-                </w:rPr>
-                <w:t>Testing_</w:t>
-              </w:r>
-              <w:proofErr w:type="gramStart"/>
-              <w:r>
-                <w:rPr>
-                  <w:rFonts w:ascii="Arial" w:hAnsi="Arial"/>
-                  <w:i/>
-                  <w:iCs/>
-                </w:rPr>
-                <w:t>Directory</w:t>
-              </w:r>
-              <w:proofErr w:type="spellEnd"/>
-              <w:r>
-                <w:rPr>
-                  <w:rFonts w:ascii="Arial" w:hAnsi="Arial"/>
-                  <w:i/>
-                  <w:iCs/>
-                </w:rPr>
-                <w:t>]</w:t>
-              </w:r>
-              <w:r>
-                <w:rPr>
-                  <w:rFonts w:ascii="Arial" w:hAnsi="Arial"/>
-                  <w:i/>
-                  <w:iCs/>
-                </w:rPr>
-                <w:t>\</w:t>
-              </w:r>
-              <w:proofErr w:type="spellStart"/>
-              <w:proofErr w:type="gramEnd"/>
-              <w:r>
-                <w:rPr>
-                  <w:rFonts w:ascii="Arial" w:hAnsi="Arial"/>
-                  <w:i/>
-                  <w:iCs/>
-                </w:rPr>
-                <w:t>fingerprint_test</w:t>
-              </w:r>
-              <w:proofErr w:type="spellEnd"/>
-            </w:ins>
+                <w:rFonts w:ascii="Arial" w:hAnsi="Arial"/>
+                <w:i/>
+                <w:iCs/>
+              </w:rPr>
+            </w:pPr>
+            <w:r>
+              <w:rPr>
+                <w:rFonts w:ascii="Arial" w:hAnsi="Arial"/>
+                <w:i/>
+                <w:iCs/>
+              </w:rPr>
+              <w:t xml:space="preserve"> </w:t>
+            </w:r>
           </w:p>
         </w:tc>
       </w:tr>
@@ -3095,6 +2611,90 @@
         <w:tc>
           <w:tcPr>
             <w:tcW w:w="1080" w:type="dxa"/>
+            <w:vMerge w:val="restart"/>
+            <w:vAlign w:val="center"/>
+          </w:tcPr>
+          <w:p>
+            <w:pPr>
+              <w:pStyle w:val="H1bodytext"/>
+              <w:spacing w:after="0"/>
+              <w:ind w:left="0"/>
+              <w:jc w:val="center"/>
+              <w:rPr>
+                <w:rFonts w:ascii="Arial" w:hAnsi="Arial"/>
+              </w:rPr>
+            </w:pPr>
+            <w:r>
+              <w:rPr>
+                <w:rFonts w:ascii="Arial" w:hAnsi="Arial"/>
+              </w:rPr>
+              <w:t>ATC-1</w:t>
+            </w:r>
+          </w:p>
+        </w:tc>
+        <w:tc>
+          <w:tcPr>
+            <w:tcW w:w="7550" w:type="dxa"/>
+            <w:gridSpan w:val="2"/>
+            <w:vAlign w:val="center"/>
+          </w:tcPr>
+          <w:p>
+            <w:pPr>
+              <w:pStyle w:val="H1bodytext"/>
+              <w:spacing w:after="0"/>
+              <w:ind w:left="0"/>
+              <w:rPr>
+                <w:rFonts w:ascii="Arial" w:hAnsi="Arial"/>
+                <w:i/>
+                <w:iCs/>
+              </w:rPr>
+            </w:pPr>
+            <w:r>
+              <w:rPr>
+                <w:rFonts w:ascii="Arial" w:hAnsi="Arial"/>
+                <w:i/>
+                <w:iCs/>
+              </w:rPr>
+              <w:t>Navigate to the [Testing_</w:t>
+            </w:r>
+            <w:proofErr w:type="gramStart"/>
+            <w:r>
+              <w:rPr>
+                <w:rFonts w:ascii="Arial" w:hAnsi="Arial"/>
+                <w:i/>
+                <w:iCs/>
+              </w:rPr>
+              <w:t>Directory]</w:t>
+            </w:r>
+            <w:r>
+              <w:rPr>
+                <w:rFonts w:ascii="Arial" w:hAnsi="Arial"/>
+                <w:i/>
+                <w:iCs/>
+              </w:rPr>
+              <w:t>\</w:t>
+            </w:r>
+            <w:proofErr w:type="spellStart"/>
+            <w:proofErr w:type="gramEnd"/>
+            <w:r>
+              <w:rPr>
+                <w:rFonts w:ascii="Arial" w:hAnsi="Arial"/>
+                <w:i/>
+                <w:iCs/>
+              </w:rPr>
+              <w:t>fingerprint_test</w:t>
+            </w:r>
+            <w:proofErr w:type="spellEnd"/>
+          </w:p>
+        </w:tc>
+      </w:tr>
+      <w:tr>
+        <w:trPr>
+          <w:trHeight w:val="917"/>
+        </w:trPr>
+        <w:tc>
+          <w:tcPr>
+            <w:tcW w:w="1080" w:type="dxa"/>
             <w:vMerge/>
             <w:vAlign w:val="center"/>
           </w:tcPr>
@@ -3108,7 +2708,7 @@
                 <w:rFonts w:ascii="Arial" w:hAnsi="Arial"/>
               </w:rPr>
             </w:pPr>
-            <w:bookmarkStart w:id="62" w:name="_Hlk24371554"/>
+            <w:bookmarkStart w:id="2" w:name="_Hlk24371554"/>
           </w:p>
         </w:tc>
         <w:tc>
@@ -3277,7 +2877,7 @@
           </w:p>
         </w:tc>
       </w:tr>
-      <w:bookmarkEnd w:id="62"/>
+      <w:bookmarkEnd w:id="2"/>
       <w:tr>
         <w:trPr>
           <w:trHeight w:val="917"/>
@@ -3381,38 +2981,14 @@
         </w:tc>
       </w:tr>
       <w:tr>
-        <w:tblPrEx>
-          <w:tblW w:w="0" w:type="auto"/>
-          <w:tblInd w:w="720" w:type="dxa"/>
-          <w:tblPrExChange w:id="63" w:author="Sara Lindberg" w:date="2019-11-21T10:21:00Z">
-            <w:tblPrEx>
-              <w:tblW w:w="0" w:type="auto"/>
-              <w:tblInd w:w="720" w:type="dxa"/>
-            </w:tblPrEx>
-          </w:tblPrExChange>
-        </w:tblPrEx>
         <w:trPr>
           <w:trHeight w:val="2015"/>
-          <w:trPrChange w:id="64" w:author="Sara Lindberg" w:date="2019-11-21T10:21:00Z">
-            <w:trPr>
-              <w:gridBefore w:val="2"/>
-              <w:trHeight w:val="1250"/>
-            </w:trPr>
-          </w:trPrChange>
         </w:trPr>
         <w:tc>
           <w:tcPr>
             <w:tcW w:w="1080" w:type="dxa"/>
             <w:vMerge/>
             <w:vAlign w:val="center"/>
-            <w:tcPrChange w:id="65" w:author="Sara Lindberg" w:date="2019-11-21T10:21:00Z">
-              <w:tcPr>
-                <w:tcW w:w="1080" w:type="dxa"/>
-                <w:gridSpan w:val="3"/>
-                <w:vMerge/>
-                <w:vAlign w:val="center"/>
-              </w:tcPr>
-            </w:tcPrChange>
           </w:tcPr>
           <w:p>
             <w:pPr>
@@ -3430,13 +3006,6 @@
           <w:tcPr>
             <w:tcW w:w="6030" w:type="dxa"/>
             <w:vAlign w:val="center"/>
-            <w:tcPrChange w:id="66" w:author="Sara Lindberg" w:date="2019-11-21T10:21:00Z">
-              <w:tcPr>
-                <w:tcW w:w="6030" w:type="dxa"/>
-                <w:gridSpan w:val="2"/>
-                <w:vAlign w:val="center"/>
-              </w:tcPr>
-            </w:tcPrChange>
           </w:tcPr>
           <w:p>
             <w:pPr>
@@ -3546,13 +3115,6 @@
           <w:tcPr>
             <w:tcW w:w="1520" w:type="dxa"/>
             <w:vAlign w:val="center"/>
-            <w:tcPrChange w:id="67" w:author="Sara Lindberg" w:date="2019-11-21T10:21:00Z">
-              <w:tcPr>
-                <w:tcW w:w="1520" w:type="dxa"/>
-                <w:gridSpan w:val="3"/>
-                <w:vAlign w:val="center"/>
-              </w:tcPr>
-            </w:tcPrChange>
           </w:tcPr>
           <w:p>
             <w:pPr>
@@ -3564,149 +3126,6 @@
                 <w:rFonts w:ascii="Arial" w:hAnsi="Arial"/>
               </w:rPr>
             </w:pPr>
-          </w:p>
-        </w:tc>
-      </w:tr>
-      <w:tr>
-        <w:tblPrEx>
-          <w:tblW w:w="0" w:type="auto"/>
-          <w:tblInd w:w="720" w:type="dxa"/>
-          <w:tblPrExChange w:id="68" w:author="Sara Lindberg" w:date="2019-11-21T10:21:00Z">
-            <w:tblPrEx>
-              <w:tblW w:w="0" w:type="auto"/>
-              <w:tblInd w:w="720" w:type="dxa"/>
-            </w:tblPrEx>
-          </w:tblPrExChange>
-        </w:tblPrEx>
-        <w:trPr>
-          <w:trHeight w:val="980"/>
-          <w:trPrChange w:id="69" w:author="Sara Lindberg" w:date="2019-11-21T10:21:00Z">
-            <w:trPr>
-              <w:gridBefore w:val="2"/>
-              <w:trHeight w:val="890"/>
-            </w:trPr>
-          </w:trPrChange>
-        </w:trPr>
-        <w:tc>
-          <w:tcPr>
-            <w:tcW w:w="1080" w:type="dxa"/>
-            <w:vMerge w:val="restart"/>
-            <w:vAlign w:val="center"/>
-            <w:tcPrChange w:id="70" w:author="Sara Lindberg" w:date="2019-11-21T10:21:00Z">
-              <w:tcPr>
-                <w:tcW w:w="1080" w:type="dxa"/>
-                <w:gridSpan w:val="3"/>
-                <w:vMerge w:val="restart"/>
-                <w:vAlign w:val="center"/>
-              </w:tcPr>
-            </w:tcPrChange>
-          </w:tcPr>
-          <w:p>
-            <w:pPr>
-              <w:pStyle w:val="H1bodytext"/>
-              <w:spacing w:after="0"/>
-              <w:ind w:left="0"/>
-              <w:jc w:val="center"/>
-              <w:rPr>
-                <w:rFonts w:ascii="Arial" w:hAnsi="Arial"/>
-              </w:rPr>
-            </w:pPr>
-            <w:r>
-              <w:rPr>
-                <w:rFonts w:ascii="Arial" w:hAnsi="Arial"/>
-              </w:rPr>
-              <w:t>ATC-</w:t>
-            </w:r>
-            <w:bookmarkStart w:id="71" w:name="_Hlk24371252"/>
-            <w:r>
-              <w:rPr>
-                <w:rFonts w:ascii="Arial" w:hAnsi="Arial"/>
-              </w:rPr>
-              <w:t>3</w:t>
-            </w:r>
-          </w:p>
-        </w:tc>
-        <w:tc>
-          <w:tcPr>
-            <w:tcW w:w="7550" w:type="dxa"/>
-            <w:gridSpan w:val="2"/>
-            <w:vAlign w:val="center"/>
-            <w:tcPrChange w:id="72" w:author="Sara Lindberg" w:date="2019-11-21T10:21:00Z">
-              <w:tcPr>
-                <w:tcW w:w="7550" w:type="dxa"/>
-                <w:gridSpan w:val="5"/>
-                <w:vAlign w:val="center"/>
-              </w:tcPr>
-            </w:tcPrChange>
-          </w:tcPr>
-          <w:p>
-            <w:pPr>
-              <w:pStyle w:val="H1bodytext"/>
-              <w:spacing w:after="0"/>
-              <w:ind w:left="0"/>
-              <w:rPr>
-                <w:rFonts w:ascii="Arial" w:hAnsi="Arial"/>
-                <w:i/>
-                <w:iCs/>
-              </w:rPr>
-            </w:pPr>
-            <w:r>
-              <w:rPr>
-                <w:rFonts w:ascii="Arial" w:hAnsi="Arial"/>
-                <w:i/>
-                <w:iCs/>
-              </w:rPr>
-              <w:t>Copy and paste the file “</w:t>
-            </w:r>
-            <w:r>
-              <w:rPr>
-                <w:rFonts w:ascii="Arial" w:hAnsi="Arial"/>
-                <w:i/>
-                <w:iCs/>
-              </w:rPr>
-              <w:t>fingerprint_ATC-1.txt</w:t>
-            </w:r>
-            <w:r>
-              <w:rPr>
-                <w:rFonts w:ascii="Arial" w:hAnsi="Arial"/>
-                <w:i/>
-                <w:iCs/>
-              </w:rPr>
-              <w:t xml:space="preserve">”. </w:t>
-            </w:r>
-          </w:p>
-          <w:p>
-            <w:pPr>
-              <w:pStyle w:val="H1bodytext"/>
-              <w:spacing w:after="0"/>
-              <w:ind w:left="0"/>
-              <w:rPr>
-                <w:rFonts w:ascii="Arial" w:hAnsi="Arial"/>
-                <w:i/>
-                <w:iCs/>
-              </w:rPr>
-            </w:pPr>
-          </w:p>
-          <w:p>
-            <w:pPr>
-              <w:pStyle w:val="H1bodytext"/>
-              <w:spacing w:after="0"/>
-              <w:ind w:left="0"/>
-              <w:jc w:val="center"/>
-              <w:rPr>
-                <w:rFonts w:ascii="Arial" w:hAnsi="Arial"/>
-                <w:i/>
-                <w:iCs/>
-              </w:rPr>
-            </w:pPr>
-            <w:r>
-              <w:rPr>
-                <w:rFonts w:ascii="Arial" w:hAnsi="Arial"/>
-                <w:i/>
-                <w:iCs/>
-              </w:rPr>
-              <w:t>NOTE: directory now includes file “fingerprint_ATC-1 - Copy.txt”</w:t>
-            </w:r>
           </w:p>
         </w:tc>
       </w:tr>
@@ -3717,7 +3136,7 @@
         <w:tc>
           <w:tcPr>
             <w:tcW w:w="1080" w:type="dxa"/>
-            <w:vMerge/>
+            <w:vMerge w:val="restart"/>
             <w:vAlign w:val="center"/>
           </w:tcPr>
           <w:p>
@@ -3730,6 +3149,19 @@
                 <w:rFonts w:ascii="Arial" w:hAnsi="Arial"/>
               </w:rPr>
             </w:pPr>
+            <w:r>
+              <w:rPr>
+                <w:rFonts w:ascii="Arial" w:hAnsi="Arial"/>
+              </w:rPr>
+              <w:t>ATC-</w:t>
+            </w:r>
+            <w:bookmarkStart w:id="3" w:name="_Hlk24371252"/>
+            <w:r>
+              <w:rPr>
+                <w:rFonts w:ascii="Arial" w:hAnsi="Arial"/>
+              </w:rPr>
+              <w:t>3</w:t>
+            </w:r>
           </w:p>
         </w:tc>
         <w:tc>
@@ -3755,6 +3187,105 @@
                 <w:i/>
                 <w:iCs/>
               </w:rPr>
+              <w:t>Copy and paste the file “</w:t>
+            </w:r>
+            <w:r>
+              <w:rPr>
+                <w:rFonts w:ascii="Arial" w:hAnsi="Arial"/>
+                <w:i/>
+                <w:iCs/>
+              </w:rPr>
+              <w:t>fingerprint_ATC-1.txt</w:t>
+            </w:r>
+            <w:r>
+              <w:rPr>
+                <w:rFonts w:ascii="Arial" w:hAnsi="Arial"/>
+                <w:i/>
+                <w:iCs/>
+              </w:rPr>
+              <w:t xml:space="preserve">”. </w:t>
+            </w:r>
+          </w:p>
+          <w:p>
+            <w:pPr>
+              <w:pStyle w:val="H1bodytext"/>
+              <w:spacing w:after="0"/>
+              <w:ind w:left="0"/>
+              <w:rPr>
+                <w:rFonts w:ascii="Arial" w:hAnsi="Arial"/>
+                <w:i/>
+                <w:iCs/>
+              </w:rPr>
+            </w:pPr>
+          </w:p>
+          <w:p>
+            <w:pPr>
+              <w:pStyle w:val="H1bodytext"/>
+              <w:spacing w:after="0"/>
+              <w:ind w:left="0"/>
+              <w:jc w:val="center"/>
+              <w:rPr>
+                <w:rFonts w:ascii="Arial" w:hAnsi="Arial"/>
+                <w:i/>
+                <w:iCs/>
+              </w:rPr>
+            </w:pPr>
+            <w:r>
+              <w:rPr>
+                <w:rFonts w:ascii="Arial" w:hAnsi="Arial"/>
+                <w:i/>
+                <w:iCs/>
+              </w:rPr>
+              <w:t>NOTE: directory now includes file “fingerprint_ATC-1 - Copy.txt”</w:t>
+            </w:r>
+          </w:p>
+        </w:tc>
+      </w:tr>
+      <w:tr>
+        <w:trPr>
+          <w:trHeight w:val="980"/>
+        </w:trPr>
+        <w:tc>
+          <w:tcPr>
+            <w:tcW w:w="1080" w:type="dxa"/>
+            <w:vMerge/>
+            <w:vAlign w:val="center"/>
+          </w:tcPr>
+          <w:p>
+            <w:pPr>
+              <w:pStyle w:val="H1bodytext"/>
+              <w:spacing w:after="0"/>
+              <w:ind w:left="0"/>
+              <w:jc w:val="center"/>
+              <w:rPr>
+                <w:rFonts w:ascii="Arial" w:hAnsi="Arial"/>
+              </w:rPr>
+            </w:pPr>
+          </w:p>
+        </w:tc>
+        <w:tc>
+          <w:tcPr>
+            <w:tcW w:w="7550" w:type="dxa"/>
+            <w:gridSpan w:val="2"/>
+            <w:vAlign w:val="center"/>
+          </w:tcPr>
+          <w:p>
+            <w:pPr>
+              <w:pStyle w:val="H1bodytext"/>
+              <w:spacing w:after="0"/>
+              <w:ind w:left="0"/>
+              <w:rPr>
+                <w:rFonts w:ascii="Arial" w:hAnsi="Arial"/>
+                <w:i/>
+                <w:iCs/>
+              </w:rPr>
+            </w:pPr>
+            <w:r>
+              <w:rPr>
+                <w:rFonts w:ascii="Arial" w:hAnsi="Arial"/>
+                <w:i/>
+                <w:iCs/>
+              </w:rPr>
               <w:t>Enter the following command:</w:t>
             </w:r>
           </w:p>
@@ -3809,38 +3340,14 @@
         </w:tc>
       </w:tr>
       <w:tr>
-        <w:tblPrEx>
-          <w:tblW w:w="0" w:type="auto"/>
-          <w:tblInd w:w="720" w:type="dxa"/>
-          <w:tblPrExChange w:id="73" w:author="Sara Lindberg" w:date="2019-11-21T10:21:00Z">
-            <w:tblPrEx>
-              <w:tblW w:w="0" w:type="auto"/>
-              <w:tblInd w:w="720" w:type="dxa"/>
-            </w:tblPrEx>
-          </w:tblPrExChange>
-        </w:tblPrEx>
         <w:trPr>
           <w:trHeight w:val="1430"/>
-          <w:trPrChange w:id="74" w:author="Sara Lindberg" w:date="2019-11-21T10:21:00Z">
-            <w:trPr>
-              <w:gridBefore w:val="2"/>
-              <w:trHeight w:val="1223"/>
-            </w:trPr>
-          </w:trPrChange>
         </w:trPr>
         <w:tc>
           <w:tcPr>
             <w:tcW w:w="1080" w:type="dxa"/>
             <w:vMerge/>
             <w:vAlign w:val="center"/>
-            <w:tcPrChange w:id="75" w:author="Sara Lindberg" w:date="2019-11-21T10:21:00Z">
-              <w:tcPr>
-                <w:tcW w:w="1080" w:type="dxa"/>
-                <w:gridSpan w:val="3"/>
-                <w:vMerge/>
-                <w:vAlign w:val="center"/>
-              </w:tcPr>
-            </w:tcPrChange>
           </w:tcPr>
           <w:p>
             <w:pPr>
@@ -3858,13 +3365,6 @@
           <w:tcPr>
             <w:tcW w:w="6030" w:type="dxa"/>
             <w:vAlign w:val="center"/>
-            <w:tcPrChange w:id="76" w:author="Sara Lindberg" w:date="2019-11-21T10:21:00Z">
-              <w:tcPr>
-                <w:tcW w:w="6030" w:type="dxa"/>
-                <w:gridSpan w:val="2"/>
-                <w:vAlign w:val="center"/>
-              </w:tcPr>
-            </w:tcPrChange>
           </w:tcPr>
           <w:p>
             <w:pPr>
@@ -3961,13 +3461,6 @@
           <w:tcPr>
             <w:tcW w:w="1520" w:type="dxa"/>
             <w:vAlign w:val="center"/>
-            <w:tcPrChange w:id="77" w:author="Sara Lindberg" w:date="2019-11-21T10:21:00Z">
-              <w:tcPr>
-                <w:tcW w:w="1520" w:type="dxa"/>
-                <w:gridSpan w:val="3"/>
-                <w:vAlign w:val="center"/>
-              </w:tcPr>
-            </w:tcPrChange>
           </w:tcPr>
           <w:p>
             <w:pPr>
@@ -3983,38 +3476,14 @@
         </w:tc>
       </w:tr>
       <w:tr>
-        <w:tblPrEx>
-          <w:tblW w:w="0" w:type="auto"/>
-          <w:tblInd w:w="720" w:type="dxa"/>
-          <w:tblPrExChange w:id="78" w:author="Sara Lindberg" w:date="2019-11-21T10:21:00Z">
-            <w:tblPrEx>
-              <w:tblW w:w="0" w:type="auto"/>
-              <w:tblInd w:w="720" w:type="dxa"/>
-            </w:tblPrEx>
-          </w:tblPrExChange>
-        </w:tblPrEx>
         <w:trPr>
           <w:trHeight w:val="980"/>
-          <w:trPrChange w:id="79" w:author="Sara Lindberg" w:date="2019-11-21T10:21:00Z">
-            <w:trPr>
-              <w:gridBefore w:val="2"/>
-              <w:trHeight w:val="890"/>
-            </w:trPr>
-          </w:trPrChange>
         </w:trPr>
         <w:tc>
           <w:tcPr>
             <w:tcW w:w="1080" w:type="dxa"/>
             <w:vMerge w:val="restart"/>
             <w:vAlign w:val="center"/>
-            <w:tcPrChange w:id="80" w:author="Sara Lindberg" w:date="2019-11-21T10:21:00Z">
-              <w:tcPr>
-                <w:tcW w:w="1080" w:type="dxa"/>
-                <w:gridSpan w:val="3"/>
-                <w:vMerge w:val="restart"/>
-                <w:vAlign w:val="center"/>
-              </w:tcPr>
-            </w:tcPrChange>
           </w:tcPr>
           <w:p>
             <w:pPr>
@@ -4026,13 +3495,12 @@
                 <w:rFonts w:ascii="Arial" w:hAnsi="Arial"/>
               </w:rPr>
             </w:pPr>
-            <w:bookmarkStart w:id="81" w:name="_Hlk24373848"/>
-            <w:bookmarkEnd w:id="71"/>
-            <w:r>
-              <w:rPr>
-                <w:rFonts w:ascii="Arial" w:hAnsi="Arial"/>
-              </w:rPr>
-              <w:lastRenderedPageBreak/>
+            <w:bookmarkStart w:id="4" w:name="_Hlk24373848"/>
+            <w:bookmarkEnd w:id="3"/>
+            <w:r>
+              <w:rPr>
+                <w:rFonts w:ascii="Arial" w:hAnsi="Arial"/>
+              </w:rPr>
               <w:t>ATC-4</w:t>
             </w:r>
           </w:p>
@@ -4042,13 +3510,6 @@
             <w:tcW w:w="7550" w:type="dxa"/>
             <w:gridSpan w:val="2"/>
             <w:vAlign w:val="center"/>
-            <w:tcPrChange w:id="82" w:author="Sara Lindberg" w:date="2019-11-21T10:21:00Z">
-              <w:tcPr>
-                <w:tcW w:w="7550" w:type="dxa"/>
-                <w:gridSpan w:val="5"/>
-                <w:vAlign w:val="center"/>
-              </w:tcPr>
-            </w:tcPrChange>
           </w:tcPr>
           <w:p>
             <w:pPr>
@@ -4536,8 +3997,8 @@
                 <w:rFonts w:ascii="Arial" w:hAnsi="Arial"/>
               </w:rPr>
             </w:pPr>
-            <w:bookmarkStart w:id="83" w:name="_Hlk24374494"/>
-            <w:bookmarkEnd w:id="81"/>
+            <w:bookmarkStart w:id="5" w:name="_Hlk24374494"/>
+            <w:bookmarkEnd w:id="4"/>
             <w:r>
               <w:rPr>
                 <w:rFonts w:ascii="Arial" w:hAnsi="Arial"/>
@@ -4728,7 +4189,7 @@
                 <w:rFonts w:ascii="Arial" w:hAnsi="Arial"/>
               </w:rPr>
             </w:pPr>
-            <w:bookmarkStart w:id="84" w:name="_Hlk24025033"/>
+            <w:bookmarkStart w:id="6" w:name="_Hlk24025033"/>
           </w:p>
         </w:tc>
         <w:tc>
@@ -5064,8 +4525,8 @@
           </w:p>
         </w:tc>
       </w:tr>
-      <w:bookmarkEnd w:id="83"/>
-      <w:bookmarkEnd w:id="84"/>
+      <w:bookmarkEnd w:id="5"/>
+      <w:bookmarkEnd w:id="6"/>
       <w:tr>
         <w:trPr>
           <w:trHeight w:val="956"/>
@@ -5090,6 +4551,7 @@
               <w:rPr>
                 <w:rFonts w:ascii="Arial" w:hAnsi="Arial"/>
               </w:rPr>
+              <w:lastRenderedPageBreak/>
               <w:t>ATC-6</w:t>
             </w:r>
           </w:p>
@@ -5976,146 +5438,712 @@
     <w:p>
       <w:pPr>
         <w:pStyle w:val="H1bodytext"/>
-        <w:spacing w:after="120"/>
-        <w:rPr>
-          <w:del w:id="85" w:author="Sara Lindberg" w:date="2019-11-21T13:46:00Z"/>
+        <w:rPr>
+          <w:rFonts w:ascii="Arial" w:hAnsi="Arial" w:cs="Arial"/>
+        </w:rPr>
+      </w:pPr>
+      <w:r>
+        <w:rPr>
           <w:rFonts w:ascii="Arial" w:hAnsi="Arial"/>
-          <w:highlight w:val="yellow"/>
-        </w:rPr>
-      </w:pPr>
-      <w:del w:id="86" w:author="Sara Lindberg" w:date="2019-11-21T13:46:00Z">
-        <w:r>
-          <w:rPr>
-            <w:rFonts w:ascii="Arial" w:hAnsi="Arial"/>
-            <w:highlight w:val="yellow"/>
-          </w:rPr>
-          <w:delText>A guide for using the tool will be documented in this section.</w:delText>
-        </w:r>
-      </w:del>
+        </w:rPr>
+        <w:lastRenderedPageBreak/>
+        <w:t>The</w:t>
+      </w:r>
+      <w:r>
+        <w:rPr>
+          <w:rFonts w:ascii="Arial" w:hAnsi="Arial"/>
+        </w:rPr>
+        <w:t xml:space="preserve"> </w:t>
+      </w:r>
+      <w:proofErr w:type="spellStart"/>
+      <w:r>
+        <w:rPr>
+          <w:rFonts w:ascii="Arial" w:hAnsi="Arial"/>
+        </w:rPr>
+        <w:t>Fingerprinter</w:t>
+      </w:r>
+      <w:proofErr w:type="spellEnd"/>
+      <w:r>
+        <w:rPr>
+          <w:rFonts w:ascii="Arial" w:hAnsi="Arial"/>
+        </w:rPr>
+        <w:t xml:space="preserve"> tool can be invoked from the command line using the arguments as specified in Section 4 (Software Design) and the arguments for the invoked tool. The </w:t>
+      </w:r>
+      <w:proofErr w:type="spellStart"/>
+      <w:r>
+        <w:rPr>
+          <w:rFonts w:ascii="Arial" w:hAnsi="Arial"/>
+        </w:rPr>
+        <w:t>Fingerprinter</w:t>
+      </w:r>
+      <w:proofErr w:type="spellEnd"/>
+      <w:r>
+        <w:rPr>
+          <w:rFonts w:ascii="Arial" w:hAnsi="Arial"/>
+        </w:rPr>
+        <w:t xml:space="preserve"> tool can also be invoked using the Tool Runner tool. </w:t>
+      </w:r>
     </w:p>
     <w:p>
       <w:pPr>
-        <w:pStyle w:val="H1bodytext"/>
-        <w:rPr>
-          <w:ins w:id="87" w:author="Sara Lindberg" w:date="2019-11-21T13:46:00Z"/>
-          <w:rFonts w:ascii="Arial" w:hAnsi="Arial" w:cs="Arial"/>
-        </w:rPr>
-      </w:pPr>
-      <w:ins w:id="88" w:author="Sara Lindberg" w:date="2019-11-21T13:46:00Z">
-        <w:r>
-          <w:rPr>
-            <w:rFonts w:ascii="Arial" w:hAnsi="Arial"/>
-          </w:rPr>
-          <w:t>The</w:t>
-        </w:r>
-        <w:r>
-          <w:rPr>
-            <w:rFonts w:ascii="Arial" w:hAnsi="Arial"/>
-          </w:rPr>
-          <w:t xml:space="preserve"> </w:t>
-        </w:r>
-        <w:proofErr w:type="spellStart"/>
-        <w:r>
-          <w:rPr>
-            <w:rFonts w:ascii="Arial" w:hAnsi="Arial"/>
-          </w:rPr>
-          <w:t>Fingerprinter</w:t>
-        </w:r>
-        <w:proofErr w:type="spellEnd"/>
-        <w:r>
-          <w:rPr>
-            <w:rFonts w:ascii="Arial" w:hAnsi="Arial"/>
-          </w:rPr>
-          <w:t xml:space="preserve"> </w:t>
-        </w:r>
-      </w:ins>
-      <w:ins w:id="89" w:author="Sara Lindberg" w:date="2019-11-21T13:47:00Z">
-        <w:r>
-          <w:rPr>
-            <w:rFonts w:ascii="Arial" w:hAnsi="Arial"/>
-          </w:rPr>
-          <w:t>tool can</w:t>
-        </w:r>
-      </w:ins>
-      <w:ins w:id="90" w:author="Sara Lindberg" w:date="2019-11-21T13:46:00Z">
-        <w:r>
-          <w:rPr>
-            <w:rFonts w:ascii="Arial" w:hAnsi="Arial"/>
-          </w:rPr>
-          <w:t xml:space="preserve"> be invoked from the command line using the arguments</w:t>
-        </w:r>
-      </w:ins>
-      <w:ins w:id="91" w:author="Sara Lindberg" w:date="2019-11-21T13:47:00Z">
-        <w:r>
-          <w:rPr>
-            <w:rFonts w:ascii="Arial" w:hAnsi="Arial"/>
-          </w:rPr>
-          <w:t xml:space="preserve"> </w:t>
-        </w:r>
-      </w:ins>
-      <w:ins w:id="92" w:author="Sara Lindberg" w:date="2019-11-21T13:46:00Z">
-        <w:r>
-          <w:rPr>
-            <w:rFonts w:ascii="Arial" w:hAnsi="Arial"/>
-          </w:rPr>
-          <w:t xml:space="preserve">as specified in Section 4 (Software Design) and the arguments for the invoked tool. </w:t>
-        </w:r>
-      </w:ins>
-      <w:ins w:id="93" w:author="Sara Lindberg" w:date="2019-11-21T13:47:00Z">
-        <w:r>
-          <w:rPr>
-            <w:rFonts w:ascii="Arial" w:hAnsi="Arial"/>
-          </w:rPr>
-          <w:t xml:space="preserve">The </w:t>
-        </w:r>
-        <w:proofErr w:type="spellStart"/>
-        <w:r>
-          <w:rPr>
-            <w:rFonts w:ascii="Arial" w:hAnsi="Arial"/>
-          </w:rPr>
-          <w:t>Fingerprinter</w:t>
-        </w:r>
-        <w:proofErr w:type="spellEnd"/>
-        <w:r>
-          <w:rPr>
-            <w:rFonts w:ascii="Arial" w:hAnsi="Arial"/>
-          </w:rPr>
-          <w:t xml:space="preserve"> tool </w:t>
-        </w:r>
-      </w:ins>
-      <w:ins w:id="94" w:author="Sara Lindberg" w:date="2019-11-21T13:48:00Z">
-        <w:r>
-          <w:rPr>
-            <w:rFonts w:ascii="Arial" w:hAnsi="Arial"/>
-          </w:rPr>
-          <w:t>can also be invoked using the Tool Runner tool.</w:t>
-        </w:r>
-      </w:ins>
-      <w:ins w:id="95" w:author="Sara Lindberg" w:date="2019-11-21T13:47:00Z">
-        <w:r>
-          <w:rPr>
-            <w:rFonts w:ascii="Arial" w:hAnsi="Arial"/>
-          </w:rPr>
-          <w:t xml:space="preserve"> </w:t>
-        </w:r>
-      </w:ins>
+        <w:spacing w:after="160" w:line="259" w:lineRule="auto"/>
+      </w:pPr>
+      <w:r>
+        <w:br w:type="page"/>
+      </w:r>
     </w:p>
     <w:p>
       <w:pPr>
         <w:pStyle w:val="H1bodytext"/>
         <w:spacing w:after="120"/>
         <w:rPr>
-          <w:ins w:id="96" w:author="Sara Lindberg" w:date="2019-11-21T13:46:00Z"/>
           <w:rFonts w:ascii="Arial" w:hAnsi="Arial" w:cs="Arial"/>
           <w:highlight w:val="yellow"/>
         </w:rPr>
       </w:pPr>
+    </w:p>
+    <w:p>
+      <w:pPr>
+        <w:pStyle w:val="H1bodytext"/>
+        <w:spacing w:after="120"/>
+        <w:ind w:left="0"/>
+        <w:jc w:val="center"/>
+        <w:rPr>
+          <w:rFonts w:ascii="Arial" w:hAnsi="Arial" w:cs="Arial"/>
+          <w:b/>
+          <w:bCs/>
+        </w:rPr>
+      </w:pPr>
+      <w:r>
+        <w:br/>
+      </w:r>
+      <w:r>
+        <w:rPr>
+          <w:rFonts w:ascii="Arial" w:hAnsi="Arial" w:cs="Arial"/>
+          <w:b/>
+          <w:bCs/>
+        </w:rPr>
+        <w:t>Appendix A</w:t>
+      </w:r>
+    </w:p>
+    <w:p>
+      <w:pPr>
+        <w:pStyle w:val="H1bodytext"/>
+        <w:spacing w:after="120"/>
+        <w:ind w:left="0"/>
+        <w:jc w:val="center"/>
+      </w:pPr>
+      <w:r>
+        <w:rPr>
+          <w:rFonts w:ascii="Arial" w:hAnsi="Arial" w:cs="Arial"/>
+          <w:b/>
+          <w:bCs/>
+        </w:rPr>
+        <w:br/>
+        <w:t xml:space="preserve">Code Review Summary </w:t>
+      </w:r>
+      <w:r>
+        <w:rPr>
+          <w:rFonts w:ascii="Arial" w:hAnsi="Arial" w:cs="Arial"/>
+          <w:b/>
+          <w:bCs/>
+        </w:rPr>
+        <w:br/>
+        <w:t xml:space="preserve">and </w:t>
+      </w:r>
+      <w:r>
+        <w:rPr>
+          <w:rFonts w:ascii="Arial" w:hAnsi="Arial" w:cs="Arial"/>
+          <w:b/>
+          <w:bCs/>
+        </w:rPr>
+        <w:br/>
+        <w:t>Acceptance Testing Logs</w:t>
+      </w:r>
+      <w:r>
+        <w:rPr>
+          <w:rFonts w:ascii="Arial" w:hAnsi="Arial" w:cs="Arial"/>
+          <w:b/>
+          <w:bCs/>
+        </w:rPr>
+        <w:br/>
+      </w:r>
     </w:p>
     <w:p/>
+    <w:p>
+      <w:pPr>
+        <w:pStyle w:val="H1bodytext"/>
+        <w:spacing w:after="0"/>
+        <w:ind w:left="0"/>
+        <w:jc w:val="center"/>
+        <w:rPr>
+          <w:rFonts w:ascii="Arial" w:hAnsi="Arial"/>
+          <w:b/>
+        </w:rPr>
+        <w:sectPr>
+          <w:headerReference w:type="default" r:id="rId7"/>
+          <w:footerReference w:type="default" r:id="rId8"/>
+          <w:headerReference w:type="first" r:id="rId9"/>
+          <w:pgSz w:w="12240" w:h="15840" w:code="1"/>
+          <w:pgMar w:top="1080" w:right="1080" w:bottom="720" w:left="1080" w:header="720" w:footer="720" w:gutter="0"/>
+          <w:cols w:space="720"/>
+          <w:titlePg/>
+          <w:docGrid w:linePitch="360"/>
+        </w:sectPr>
+      </w:pPr>
+    </w:p>
+    <w:p>
+      <w:bookmarkStart w:id="7" w:name="_GoBack"/>
+    </w:p>
+    <w:p/>
+    <w:p/>
+    <w:p/>
+    <w:tbl>
+      <w:tblPr>
+        <w:tblStyle w:val="TableGrid"/>
+        <w:tblW w:w="0" w:type="auto"/>
+        <w:jc w:val="center"/>
+        <w:tblLook w:val="04A0" w:firstRow="1" w:lastRow="0" w:firstColumn="1" w:lastColumn="0" w:noHBand="0" w:noVBand="1"/>
+      </w:tblPr>
+      <w:tblGrid>
+        <w:gridCol w:w="988"/>
+        <w:gridCol w:w="2342"/>
+        <w:gridCol w:w="2160"/>
+        <w:gridCol w:w="2520"/>
+        <w:gridCol w:w="5310"/>
+      </w:tblGrid>
+      <w:tr>
+        <w:trPr>
+          <w:cantSplit/>
+          <w:trHeight w:val="314"/>
+          <w:tblHeader/>
+          <w:jc w:val="center"/>
+        </w:trPr>
+        <w:tc>
+          <w:tcPr>
+            <w:tcW w:w="13320" w:type="dxa"/>
+            <w:gridSpan w:val="5"/>
+            <w:tcBorders>
+              <w:top w:val="nil"/>
+              <w:left w:val="nil"/>
+              <w:bottom w:val="single" w:sz="4" w:space="0" w:color="auto"/>
+              <w:right w:val="nil"/>
+            </w:tcBorders>
+            <w:hideMark/>
+          </w:tcPr>
+          <w:p>
+            <w:pPr>
+              <w:pStyle w:val="H1bodytext"/>
+              <w:spacing w:after="0"/>
+              <w:ind w:left="0"/>
+              <w:jc w:val="center"/>
+              <w:rPr>
+                <w:rFonts w:ascii="Arial" w:hAnsi="Arial"/>
+                <w:b/>
+              </w:rPr>
+            </w:pPr>
+            <w:r>
+              <w:rPr>
+                <w:rFonts w:ascii="Arial" w:hAnsi="Arial"/>
+                <w:b/>
+              </w:rPr>
+              <w:t xml:space="preserve">Table A-1. </w:t>
+            </w:r>
+            <w:r>
+              <w:rPr>
+                <w:rFonts w:ascii="Arial" w:hAnsi="Arial" w:cs="Arial"/>
+                <w:b/>
+              </w:rPr>
+              <w:t xml:space="preserve">Build Surface Flux </w:t>
+            </w:r>
+            <w:r>
+              <w:rPr>
+                <w:rFonts w:ascii="Arial" w:hAnsi="Arial"/>
+                <w:b/>
+              </w:rPr>
+              <w:t>Tool</w:t>
+            </w:r>
+            <w:r>
+              <w:rPr>
+                <w:rFonts w:ascii="Arial" w:hAnsi="Arial"/>
+                <w:b/>
+              </w:rPr>
+              <w:br/>
+              <w:t>Code Review Summary</w:t>
+            </w:r>
+          </w:p>
+          <w:p>
+            <w:pPr>
+              <w:pStyle w:val="H1bodytext"/>
+              <w:spacing w:after="0"/>
+              <w:ind w:left="0"/>
+              <w:jc w:val="center"/>
+              <w:rPr>
+                <w:rFonts w:ascii="Arial" w:hAnsi="Arial"/>
+                <w:b/>
+              </w:rPr>
+            </w:pPr>
+          </w:p>
+        </w:tc>
+      </w:tr>
+      <w:tr>
+        <w:trPr>
+          <w:cantSplit/>
+          <w:trHeight w:val="314"/>
+          <w:tblHeader/>
+          <w:jc w:val="center"/>
+        </w:trPr>
+        <w:tc>
+          <w:tcPr>
+            <w:tcW w:w="988" w:type="dxa"/>
+            <w:tcBorders>
+              <w:top w:val="single" w:sz="4" w:space="0" w:color="auto"/>
+              <w:left w:val="single" w:sz="4" w:space="0" w:color="auto"/>
+              <w:bottom w:val="single" w:sz="4" w:space="0" w:color="auto"/>
+              <w:right w:val="single" w:sz="4" w:space="0" w:color="auto"/>
+            </w:tcBorders>
+            <w:shd w:val="clear" w:color="auto" w:fill="D9D9D9" w:themeFill="background1" w:themeFillShade="D9"/>
+            <w:vAlign w:val="bottom"/>
+            <w:hideMark/>
+          </w:tcPr>
+          <w:p>
+            <w:pPr>
+              <w:pStyle w:val="H1bodytext"/>
+              <w:spacing w:after="0"/>
+              <w:ind w:left="0"/>
+              <w:jc w:val="center"/>
+              <w:rPr>
+                <w:rFonts w:ascii="Arial" w:hAnsi="Arial"/>
+                <w:b/>
+              </w:rPr>
+            </w:pPr>
+            <w:r>
+              <w:rPr>
+                <w:rFonts w:ascii="Arial" w:hAnsi="Arial"/>
+                <w:b/>
+              </w:rPr>
+              <w:t>Code Line</w:t>
+            </w:r>
+          </w:p>
+        </w:tc>
+        <w:tc>
+          <w:tcPr>
+            <w:tcW w:w="2342" w:type="dxa"/>
+            <w:tcBorders>
+              <w:top w:val="single" w:sz="4" w:space="0" w:color="auto"/>
+              <w:left w:val="single" w:sz="4" w:space="0" w:color="auto"/>
+              <w:bottom w:val="single" w:sz="4" w:space="0" w:color="auto"/>
+              <w:right w:val="single" w:sz="4" w:space="0" w:color="auto"/>
+            </w:tcBorders>
+            <w:shd w:val="clear" w:color="auto" w:fill="D9D9D9" w:themeFill="background1" w:themeFillShade="D9"/>
+            <w:vAlign w:val="bottom"/>
+            <w:hideMark/>
+          </w:tcPr>
+          <w:p>
+            <w:pPr>
+              <w:pStyle w:val="H1bodytext"/>
+              <w:spacing w:after="0"/>
+              <w:ind w:left="0"/>
+              <w:jc w:val="center"/>
+              <w:rPr>
+                <w:rFonts w:ascii="Arial" w:hAnsi="Arial"/>
+                <w:b/>
+              </w:rPr>
+            </w:pPr>
+            <w:r>
+              <w:rPr>
+                <w:rFonts w:ascii="Arial" w:hAnsi="Arial"/>
+                <w:b/>
+              </w:rPr>
+              <w:t>Comment</w:t>
+            </w:r>
+          </w:p>
+        </w:tc>
+        <w:tc>
+          <w:tcPr>
+            <w:tcW w:w="2160" w:type="dxa"/>
+            <w:tcBorders>
+              <w:top w:val="single" w:sz="4" w:space="0" w:color="auto"/>
+              <w:left w:val="single" w:sz="4" w:space="0" w:color="auto"/>
+              <w:bottom w:val="single" w:sz="4" w:space="0" w:color="auto"/>
+              <w:right w:val="single" w:sz="4" w:space="0" w:color="auto"/>
+            </w:tcBorders>
+            <w:shd w:val="clear" w:color="auto" w:fill="D9D9D9" w:themeFill="background1" w:themeFillShade="D9"/>
+            <w:vAlign w:val="bottom"/>
+            <w:hideMark/>
+          </w:tcPr>
+          <w:p>
+            <w:pPr>
+              <w:pStyle w:val="H1bodytext"/>
+              <w:spacing w:after="0"/>
+              <w:ind w:left="0"/>
+              <w:jc w:val="center"/>
+              <w:rPr>
+                <w:rFonts w:ascii="Arial" w:hAnsi="Arial"/>
+                <w:b/>
+              </w:rPr>
+            </w:pPr>
+            <w:r>
+              <w:rPr>
+                <w:rFonts w:ascii="Arial" w:hAnsi="Arial"/>
+                <w:b/>
+              </w:rPr>
+              <w:t>Function Impact</w:t>
+            </w:r>
+          </w:p>
+        </w:tc>
+        <w:tc>
+          <w:tcPr>
+            <w:tcW w:w="2520" w:type="dxa"/>
+            <w:tcBorders>
+              <w:top w:val="single" w:sz="4" w:space="0" w:color="auto"/>
+              <w:left w:val="single" w:sz="4" w:space="0" w:color="auto"/>
+              <w:bottom w:val="single" w:sz="4" w:space="0" w:color="auto"/>
+              <w:right w:val="single" w:sz="4" w:space="0" w:color="auto"/>
+            </w:tcBorders>
+            <w:shd w:val="clear" w:color="auto" w:fill="D9D9D9" w:themeFill="background1" w:themeFillShade="D9"/>
+            <w:vAlign w:val="bottom"/>
+            <w:hideMark/>
+          </w:tcPr>
+          <w:p>
+            <w:pPr>
+              <w:pStyle w:val="H1bodytext"/>
+              <w:spacing w:after="0"/>
+              <w:ind w:left="0"/>
+              <w:jc w:val="center"/>
+              <w:rPr>
+                <w:rFonts w:ascii="Arial" w:hAnsi="Arial"/>
+                <w:b/>
+              </w:rPr>
+            </w:pPr>
+            <w:r>
+              <w:rPr>
+                <w:rFonts w:ascii="Arial" w:hAnsi="Arial"/>
+                <w:b/>
+              </w:rPr>
+              <w:t>Suggested Change</w:t>
+            </w:r>
+          </w:p>
+        </w:tc>
+        <w:tc>
+          <w:tcPr>
+            <w:tcW w:w="5310" w:type="dxa"/>
+            <w:tcBorders>
+              <w:top w:val="single" w:sz="4" w:space="0" w:color="auto"/>
+              <w:left w:val="single" w:sz="4" w:space="0" w:color="auto"/>
+              <w:bottom w:val="single" w:sz="4" w:space="0" w:color="auto"/>
+              <w:right w:val="single" w:sz="4" w:space="0" w:color="auto"/>
+            </w:tcBorders>
+            <w:shd w:val="clear" w:color="auto" w:fill="D9D9D9" w:themeFill="background1" w:themeFillShade="D9"/>
+            <w:vAlign w:val="bottom"/>
+          </w:tcPr>
+          <w:p>
+            <w:pPr>
+              <w:pStyle w:val="H1bodytext"/>
+              <w:spacing w:after="0"/>
+              <w:ind w:left="0"/>
+              <w:jc w:val="center"/>
+              <w:rPr>
+                <w:rFonts w:ascii="Arial" w:hAnsi="Arial"/>
+                <w:b/>
+              </w:rPr>
+            </w:pPr>
+            <w:r>
+              <w:rPr>
+                <w:rFonts w:ascii="Arial" w:hAnsi="Arial"/>
+                <w:b/>
+              </w:rPr>
+              <w:t>Resolution</w:t>
+            </w:r>
+          </w:p>
+        </w:tc>
+      </w:tr>
+      <w:tr>
+        <w:trPr>
+          <w:cantSplit/>
+          <w:trHeight w:val="314"/>
+          <w:tblHeader/>
+          <w:jc w:val="center"/>
+        </w:trPr>
+        <w:tc>
+          <w:tcPr>
+            <w:tcW w:w="988" w:type="dxa"/>
+            <w:tcBorders>
+              <w:top w:val="single" w:sz="4" w:space="0" w:color="auto"/>
+              <w:left w:val="single" w:sz="4" w:space="0" w:color="auto"/>
+              <w:bottom w:val="single" w:sz="4" w:space="0" w:color="auto"/>
+              <w:right w:val="single" w:sz="4" w:space="0" w:color="auto"/>
+            </w:tcBorders>
+            <w:shd w:val="clear" w:color="auto" w:fill="auto"/>
+          </w:tcPr>
+          <w:p>
+            <w:pPr>
+              <w:pStyle w:val="H1bodytext"/>
+              <w:spacing w:after="0"/>
+              <w:ind w:left="0"/>
+              <w:jc w:val="center"/>
+              <w:rPr>
+                <w:rFonts w:ascii="Arial" w:hAnsi="Arial"/>
+                <w:b/>
+              </w:rPr>
+            </w:pPr>
+            <w:r>
+              <w:rPr>
+                <w:rFonts w:ascii="Arial" w:hAnsi="Arial" w:cs="Arial"/>
+              </w:rPr>
+              <w:t>72</w:t>
+            </w:r>
+          </w:p>
+        </w:tc>
+        <w:tc>
+          <w:tcPr>
+            <w:tcW w:w="2342" w:type="dxa"/>
+            <w:tcBorders>
+              <w:top w:val="single" w:sz="4" w:space="0" w:color="auto"/>
+              <w:left w:val="single" w:sz="4" w:space="0" w:color="auto"/>
+              <w:bottom w:val="single" w:sz="4" w:space="0" w:color="auto"/>
+              <w:right w:val="single" w:sz="4" w:space="0" w:color="auto"/>
+            </w:tcBorders>
+            <w:shd w:val="clear" w:color="auto" w:fill="auto"/>
+          </w:tcPr>
+          <w:p>
+            <w:pPr>
+              <w:pStyle w:val="H1bodytext"/>
+              <w:spacing w:after="0"/>
+              <w:ind w:left="0"/>
+              <w:rPr>
+                <w:rFonts w:ascii="Arial" w:hAnsi="Arial"/>
+                <w:b/>
+              </w:rPr>
+            </w:pPr>
+            <w:r>
+              <w:rPr>
+                <w:rFonts w:ascii="Arial" w:hAnsi="Arial" w:cs="Arial"/>
+              </w:rPr>
+              <w:t xml:space="preserve">The sys lib is imported only when </w:t>
+            </w:r>
+            <w:r>
+              <w:rPr>
+                <w:rStyle w:val="pl-c1"/>
+                <w:rFonts w:ascii="Consolas" w:hAnsi="Consolas"/>
+                <w:color w:val="005CC5"/>
+                <w:sz w:val="18"/>
+                <w:szCs w:val="18"/>
+                <w:shd w:val="clear" w:color="auto" w:fill="FFFFFF"/>
+              </w:rPr>
+              <w:t>__name__</w:t>
+            </w:r>
+            <w:r>
+              <w:rPr>
+                <w:rStyle w:val="pl-k"/>
+                <w:rFonts w:ascii="Consolas" w:hAnsi="Consolas"/>
+                <w:color w:val="D73A49"/>
+                <w:sz w:val="18"/>
+                <w:szCs w:val="18"/>
+                <w:shd w:val="clear" w:color="auto" w:fill="FFFFFF"/>
+              </w:rPr>
+              <w:t>==</w:t>
+            </w:r>
+            <w:r>
+              <w:rPr>
+                <w:rStyle w:val="pl-pds"/>
+                <w:rFonts w:ascii="Consolas" w:hAnsi="Consolas"/>
+                <w:color w:val="032F62"/>
+                <w:sz w:val="18"/>
+                <w:szCs w:val="18"/>
+                <w:shd w:val="clear" w:color="auto" w:fill="FFFFFF"/>
+              </w:rPr>
+              <w:t>"</w:t>
+            </w:r>
+            <w:r>
+              <w:rPr>
+                <w:rStyle w:val="pl-s"/>
+                <w:rFonts w:ascii="Consolas" w:hAnsi="Consolas"/>
+                <w:color w:val="032F62"/>
+                <w:sz w:val="18"/>
+                <w:szCs w:val="18"/>
+                <w:shd w:val="clear" w:color="auto" w:fill="FFFFFF"/>
+              </w:rPr>
+              <w:t>__main</w:t>
+            </w:r>
+            <w:r>
+              <w:rPr>
+                <w:rStyle w:val="pl-s"/>
+                <w:rFonts w:ascii="Arial" w:hAnsi="Arial" w:cs="Arial"/>
+                <w:color w:val="032F62"/>
+                <w:sz w:val="18"/>
+                <w:szCs w:val="18"/>
+                <w:shd w:val="clear" w:color="auto" w:fill="FFFFFF"/>
+              </w:rPr>
+              <w:t>__</w:t>
+            </w:r>
+            <w:r>
+              <w:rPr>
+                <w:rStyle w:val="pl-pds"/>
+                <w:rFonts w:ascii="Arial" w:hAnsi="Arial" w:cs="Arial"/>
+                <w:color w:val="032F62"/>
+                <w:sz w:val="18"/>
+                <w:szCs w:val="18"/>
+                <w:shd w:val="clear" w:color="auto" w:fill="FFFFFF"/>
+              </w:rPr>
+              <w:t>"</w:t>
+            </w:r>
+            <w:r>
+              <w:rPr>
+                <w:rFonts w:ascii="Arial" w:hAnsi="Arial" w:cs="Arial"/>
+                <w:color w:val="24292E"/>
+                <w:sz w:val="18"/>
+                <w:szCs w:val="18"/>
+                <w:shd w:val="clear" w:color="auto" w:fill="FFFFFF"/>
+              </w:rPr>
+              <w:t>: and seems to be unused.</w:t>
+            </w:r>
+          </w:p>
+        </w:tc>
+        <w:tc>
+          <w:tcPr>
+            <w:tcW w:w="2160" w:type="dxa"/>
+            <w:tcBorders>
+              <w:top w:val="single" w:sz="4" w:space="0" w:color="auto"/>
+              <w:left w:val="single" w:sz="4" w:space="0" w:color="auto"/>
+              <w:bottom w:val="single" w:sz="4" w:space="0" w:color="auto"/>
+              <w:right w:val="single" w:sz="4" w:space="0" w:color="auto"/>
+            </w:tcBorders>
+            <w:shd w:val="clear" w:color="auto" w:fill="auto"/>
+          </w:tcPr>
+          <w:p>
+            <w:pPr>
+              <w:pStyle w:val="H1bodytext"/>
+              <w:spacing w:after="0"/>
+              <w:ind w:left="0"/>
+              <w:rPr>
+                <w:rFonts w:ascii="Arial" w:hAnsi="Arial"/>
+                <w:b/>
+              </w:rPr>
+            </w:pPr>
+            <w:r>
+              <w:rPr>
+                <w:rFonts w:ascii="Arial" w:hAnsi="Arial" w:cs="Arial"/>
+              </w:rPr>
+              <w:t>None perceived.</w:t>
+            </w:r>
+          </w:p>
+        </w:tc>
+        <w:tc>
+          <w:tcPr>
+            <w:tcW w:w="2520" w:type="dxa"/>
+            <w:tcBorders>
+              <w:top w:val="single" w:sz="4" w:space="0" w:color="auto"/>
+              <w:left w:val="single" w:sz="4" w:space="0" w:color="auto"/>
+              <w:bottom w:val="single" w:sz="4" w:space="0" w:color="auto"/>
+              <w:right w:val="single" w:sz="4" w:space="0" w:color="auto"/>
+            </w:tcBorders>
+            <w:shd w:val="clear" w:color="auto" w:fill="auto"/>
+          </w:tcPr>
+          <w:p>
+            <w:pPr>
+              <w:pStyle w:val="H1bodytext"/>
+              <w:spacing w:after="0"/>
+              <w:ind w:left="0"/>
+              <w:rPr>
+                <w:rFonts w:ascii="Arial" w:hAnsi="Arial"/>
+                <w:b/>
+              </w:rPr>
+            </w:pPr>
+            <w:r>
+              <w:rPr>
+                <w:rFonts w:ascii="Arial" w:hAnsi="Arial" w:cs="Arial"/>
+              </w:rPr>
+              <w:t>Remove import statement or move to top of file.</w:t>
+            </w:r>
+          </w:p>
+        </w:tc>
+        <w:tc>
+          <w:tcPr>
+            <w:tcW w:w="5310" w:type="dxa"/>
+            <w:tcBorders>
+              <w:top w:val="single" w:sz="4" w:space="0" w:color="auto"/>
+              <w:left w:val="single" w:sz="4" w:space="0" w:color="auto"/>
+              <w:bottom w:val="single" w:sz="4" w:space="0" w:color="auto"/>
+              <w:right w:val="single" w:sz="4" w:space="0" w:color="auto"/>
+            </w:tcBorders>
+            <w:shd w:val="clear" w:color="auto" w:fill="auto"/>
+            <w:vAlign w:val="center"/>
+          </w:tcPr>
+          <w:p>
+            <w:pPr>
+              <w:pStyle w:val="H1bodytext"/>
+              <w:spacing w:after="0"/>
+              <w:ind w:left="0"/>
+              <w:rPr>
+                <w:rFonts w:ascii="Arial" w:hAnsi="Arial"/>
+                <w:bCs/>
+              </w:rPr>
+            </w:pPr>
+          </w:p>
+          <w:p>
+            <w:pPr>
+              <w:pStyle w:val="H1bodytext"/>
+              <w:spacing w:after="0"/>
+              <w:ind w:left="0"/>
+              <w:rPr>
+                <w:rFonts w:ascii="Arial" w:hAnsi="Arial"/>
+                <w:bCs/>
+              </w:rPr>
+            </w:pPr>
+            <w:r>
+              <w:rPr>
+                <w:rFonts w:ascii="Arial" w:hAnsi="Arial"/>
+                <w:bCs/>
+              </w:rPr>
+              <w:t xml:space="preserve">No change to code </w:t>
+            </w:r>
+            <w:proofErr w:type="gramStart"/>
+            <w:r>
+              <w:rPr>
+                <w:rFonts w:ascii="Arial" w:hAnsi="Arial"/>
+                <w:bCs/>
+              </w:rPr>
+              <w:t>at this time</w:t>
+            </w:r>
+            <w:proofErr w:type="gramEnd"/>
+            <w:r>
+              <w:rPr>
+                <w:rFonts w:ascii="Arial" w:hAnsi="Arial"/>
+                <w:bCs/>
+              </w:rPr>
+              <w:t>.</w:t>
+            </w:r>
+          </w:p>
+          <w:p>
+            <w:pPr>
+              <w:pStyle w:val="H1bodytext"/>
+              <w:spacing w:after="0"/>
+              <w:ind w:left="0"/>
+              <w:rPr>
+                <w:rFonts w:ascii="Arial" w:hAnsi="Arial"/>
+                <w:bCs/>
+              </w:rPr>
+            </w:pPr>
+          </w:p>
+        </w:tc>
+      </w:tr>
+    </w:tbl>
+    <w:p/>
+    <w:p>
+      <w:pPr>
+        <w:sectPr>
+          <w:pgSz w:w="15840" w:h="12240" w:orient="landscape" w:code="1"/>
+          <w:pgMar w:top="1080" w:right="1080" w:bottom="1080" w:left="720" w:header="720" w:footer="720" w:gutter="0"/>
+          <w:cols w:space="720"/>
+          <w:titlePg/>
+          <w:docGrid w:linePitch="360"/>
+        </w:sectPr>
+      </w:pPr>
+    </w:p>
+    <w:bookmarkEnd w:id="7"/>
+    <w:p/>
     <w:sectPr>
-      <w:headerReference w:type="default" r:id="rId7"/>
-      <w:footerReference w:type="default" r:id="rId8"/>
-      <w:headerReference w:type="first" r:id="rId9"/>
       <w:pgSz w:w="12240" w:h="15840" w:code="1"/>
       <w:pgMar w:top="1080" w:right="1080" w:bottom="720" w:left="1080" w:header="720" w:footer="720" w:gutter="0"/>
       <w:cols w:space="720"/>
@@ -7840,14 +7868,6 @@
     <w:abstractNumId w:val="9"/>
   </w:num>
 </w:numbering>
-</file>
-
-<file path=word/people.xml><?xml version="1.0" encoding="utf-8"?>
-<w15:people xmlns:wpc="http://schemas.microsoft.com/office/word/2010/wordprocessingCanvas" xmlns:cx="http://schemas.microsoft.com/office/drawing/2014/chartex" xmlns:cx1="http://schemas.microsoft.com/office/drawing/2015/9/8/chartex" xmlns:cx2="http://schemas.microsoft.com/office/drawing/2015/10/21/chartex" xmlns:cx3="http://schemas.microsoft.com/office/drawing/2016/5/9/chartex" xmlns:cx4="http://schemas.microsoft.com/office/drawing/2016/5/10/chartex" xmlns:cx5="http://schemas.microsoft.com/office/drawing/2016/5/11/chartex" xmlns:cx6="http://schemas.microsoft.com/office/drawing/2016/5/12/chartex" xmlns:cx7="http://schemas.microsoft.com/office/drawing/2016/5/13/chartex" xmlns:cx8="http://schemas.microsoft.com/office/drawing/2016/5/14/chartex" xmlns:mc="http://schemas.openxmlformats.org/markup-compatibility/2006" xmlns:aink="http://schemas.microsoft.com/office/drawing/2016/ink" xmlns:am3d="http://schemas.microsoft.com/office/drawing/2017/model3d" xmlns:o="urn:schemas-microsoft-com:office:office" xmlns:r="http://schemas.openxmlformats.org/officeDocument/2006/relationships" xmlns:m="http://schemas.openxmlformats.org/officeDocument/2006/math" xmlns:v="urn:schemas-microsoft-com:vml" xmlns:wp14="http://schemas.microsoft.com/office/word/2010/wordprocessingDrawing" xmlns:wp="http://schemas.openxmlformats.org/drawingml/2006/wordprocessingDrawing" xmlns:w10="urn:schemas-microsoft-com:office:word" xmlns:w="http://schemas.openxmlformats.org/wordprocessingml/2006/main" xmlns:w14="http://schemas.microsoft.com/office/word/2010/wordml" xmlns:w15="http://schemas.microsoft.com/office/word/2012/wordml" xmlns:w16cid="http://schemas.microsoft.com/office/word/2016/wordml/cid" xmlns:w16se="http://schemas.microsoft.com/office/word/2015/wordml/symex" xmlns:wpg="http://schemas.microsoft.com/office/word/2010/wordprocessingGroup" xmlns:wpi="http://schemas.microsoft.com/office/word/2010/wordprocessingInk" xmlns:wne="http://schemas.microsoft.com/office/word/2006/wordml" xmlns:wps="http://schemas.microsoft.com/office/word/2010/wordprocessingShape" mc:Ignorable="w14 w15 w16se w16cid wp14">
-  <w15:person w15:author="Sara Lindberg">
-    <w15:presenceInfo w15:providerId="AD" w15:userId="S::SLindberg@intera.com::ab96775d-ae92-42ee-bbcc-9d83de09aff5"/>
-  </w15:person>
-</w15:people>
 </file>
 
 <file path=word/styles.xml><?xml version="1.0" encoding="utf-8"?>
@@ -8507,6 +8527,26 @@
       <w:shd w:val="clear" w:color="auto" w:fill="E1DFDD"/>
     </w:rPr>
   </w:style>
+  <w:style w:type="character" w:customStyle="1" w:styleId="pl-c1">
+    <w:name w:val="pl-c1"/>
+    <w:basedOn w:val="DefaultParagraphFont"/>
+    <w:rsid w:val="00F3020C"/>
+  </w:style>
+  <w:style w:type="character" w:customStyle="1" w:styleId="pl-k">
+    <w:name w:val="pl-k"/>
+    <w:basedOn w:val="DefaultParagraphFont"/>
+    <w:rsid w:val="00F3020C"/>
+  </w:style>
+  <w:style w:type="character" w:customStyle="1" w:styleId="pl-s">
+    <w:name w:val="pl-s"/>
+    <w:basedOn w:val="DefaultParagraphFont"/>
+    <w:rsid w:val="00F3020C"/>
+  </w:style>
+  <w:style w:type="character" w:customStyle="1" w:styleId="pl-pds">
+    <w:name w:val="pl-pds"/>
+    <w:basedOn w:val="DefaultParagraphFont"/>
+    <w:rsid w:val="00F3020C"/>
+  </w:style>
 </w:styles>
 </file>
 

</xml_diff>

<commit_message>
changed QA in header to "QA" for hand/finger printers documents
</commit_message>
<xml_diff>
--- a/docs/00_Fingerprinter_CACIE_Tools_ctp.docx
+++ b/docs/00_Fingerprinter_CACIE_Tools_ctp.docx
@@ -38,23 +38,13 @@
         </w:rPr>
         <w:t xml:space="preserve">– </w:t>
       </w:r>
-      <w:proofErr w:type="spellStart"/>
       <w:r>
         <w:rPr>
           <w:rFonts w:ascii="Arial" w:hAnsi="Arial" w:cs="Arial"/>
           <w:b/>
           <w:i/>
         </w:rPr>
-        <w:t>Fingerprinter</w:t>
-      </w:r>
-      <w:proofErr w:type="spellEnd"/>
-      <w:r>
-        <w:rPr>
-          <w:rFonts w:ascii="Arial" w:hAnsi="Arial" w:cs="Arial"/>
-          <w:b/>
-          <w:i/>
-        </w:rPr>
-        <w:t xml:space="preserve"> Tool</w:t>
+        <w:t>Fingerprinter Tool</w:t>
       </w:r>
       <w:r>
         <w:rPr>
@@ -120,32 +110,8 @@
         </w:rPr>
         <w:t xml:space="preserve">: </w:t>
       </w:r>
-      <w:r>
-        <w:rPr>
-          <w:rFonts w:ascii="Arial" w:hAnsi="Arial" w:cs="Arial"/>
-          <w:b/>
-        </w:rPr>
-        <w:t>TEST</w:t>
-      </w:r>
-      <w:r>
-        <w:rPr>
-          <w:rFonts w:ascii="Arial" w:hAnsi="Arial" w:cs="Arial"/>
-        </w:rPr>
-        <w:t xml:space="preserve"> or </w:t>
-      </w:r>
-      <w:r>
-        <w:rPr>
-          <w:rFonts w:ascii="Arial" w:hAnsi="Arial" w:cs="Arial"/>
-          <w:b/>
-        </w:rPr>
-        <w:t>NA</w:t>
-      </w:r>
-      <w:r>
-        <w:rPr>
-          <w:rFonts w:ascii="Arial" w:hAnsi="Arial" w:cs="Arial"/>
-        </w:rPr>
-        <w:t xml:space="preserve"> or </w:t>
-      </w:r>
+      <w:bookmarkStart w:id="0" w:name="_GoBack"/>
+      <w:bookmarkEnd w:id="0"/>
       <w:r>
         <w:rPr>
           <w:rFonts w:ascii="Arial" w:hAnsi="Arial" w:cs="Arial"/>
@@ -196,137 +162,129 @@
           <w:highlight w:val="yellow"/>
         </w:rPr>
       </w:pPr>
-      <w:bookmarkStart w:id="0" w:name="_Hlk8896263"/>
+      <w:bookmarkStart w:id="1" w:name="_Hlk8896263"/>
       <w:r>
         <w:rPr>
           <w:rFonts w:ascii="Arial" w:hAnsi="Arial"/>
         </w:rPr>
-        <w:t xml:space="preserve">The </w:t>
-      </w:r>
-      <w:proofErr w:type="spellStart"/>
+        <w:t>The Fingerprint</w:t>
+      </w:r>
       <w:r>
         <w:rPr>
           <w:rFonts w:ascii="Arial" w:hAnsi="Arial"/>
         </w:rPr>
-        <w:t>Fingerprint</w:t>
+        <w:t>er</w:t>
       </w:r>
       <w:r>
         <w:rPr>
           <w:rFonts w:ascii="Arial" w:hAnsi="Arial"/>
         </w:rPr>
-        <w:t>er</w:t>
-      </w:r>
-      <w:proofErr w:type="spellEnd"/>
+        <w:t xml:space="preserve"> tool is a low-level utility that generates a </w:t>
+      </w:r>
       <w:r>
         <w:rPr>
           <w:rFonts w:ascii="Arial" w:hAnsi="Arial"/>
         </w:rPr>
-        <w:t xml:space="preserve"> tool is a low-level utility that generates a </w:t>
+        <w:t>256</w:t>
       </w:r>
       <w:r>
         <w:rPr>
           <w:rFonts w:ascii="Arial" w:hAnsi="Arial"/>
         </w:rPr>
-        <w:t>256</w:t>
+        <w:t>-</w:t>
       </w:r>
       <w:r>
         <w:rPr>
           <w:rFonts w:ascii="Arial" w:hAnsi="Arial"/>
         </w:rPr>
-        <w:t>-</w:t>
+        <w:t>bit hash tag for</w:t>
       </w:r>
       <w:r>
         <w:rPr>
           <w:rFonts w:ascii="Arial" w:hAnsi="Arial"/>
         </w:rPr>
-        <w:t>bit hash tag for</w:t>
+        <w:t xml:space="preserve"> </w:t>
       </w:r>
       <w:r>
         <w:rPr>
           <w:rFonts w:ascii="Arial" w:hAnsi="Arial"/>
         </w:rPr>
-        <w:t xml:space="preserve"> </w:t>
+        <w:t xml:space="preserve">a specified file or </w:t>
       </w:r>
       <w:r>
         <w:rPr>
           <w:rFonts w:ascii="Arial" w:hAnsi="Arial"/>
         </w:rPr>
-        <w:t xml:space="preserve">a specified file or </w:t>
+        <w:t xml:space="preserve">all </w:t>
       </w:r>
       <w:r>
         <w:rPr>
           <w:rFonts w:ascii="Arial" w:hAnsi="Arial"/>
         </w:rPr>
-        <w:t xml:space="preserve">all </w:t>
+        <w:t>file</w:t>
       </w:r>
       <w:r>
         <w:rPr>
           <w:rFonts w:ascii="Arial" w:hAnsi="Arial"/>
         </w:rPr>
-        <w:t>file</w:t>
+        <w:t xml:space="preserve">s </w:t>
       </w:r>
       <w:r>
         <w:rPr>
           <w:rFonts w:ascii="Arial" w:hAnsi="Arial"/>
         </w:rPr>
-        <w:t xml:space="preserve">s </w:t>
+        <w:t xml:space="preserve">and subdirectories </w:t>
       </w:r>
       <w:r>
         <w:rPr>
           <w:rFonts w:ascii="Arial" w:hAnsi="Arial"/>
         </w:rPr>
-        <w:t xml:space="preserve">and subdirectories </w:t>
+        <w:t>in a specified</w:t>
       </w:r>
       <w:r>
         <w:rPr>
           <w:rFonts w:ascii="Arial" w:hAnsi="Arial"/>
         </w:rPr>
-        <w:t>in a specified</w:t>
+        <w:t xml:space="preserve"> directory. The hash </w:t>
       </w:r>
       <w:r>
         <w:rPr>
           <w:rFonts w:ascii="Arial" w:hAnsi="Arial"/>
         </w:rPr>
-        <w:t xml:space="preserve"> directory. The hash </w:t>
+        <w:t xml:space="preserve">tag </w:t>
       </w:r>
       <w:r>
         <w:rPr>
           <w:rFonts w:ascii="Arial" w:hAnsi="Arial"/>
         </w:rPr>
-        <w:t xml:space="preserve">tag </w:t>
+        <w:t xml:space="preserve">represents a unique value and hashes of two sets of data (i.e., two directories or two files) will match if and only if the corresponding data within the directories </w:t>
       </w:r>
       <w:r>
         <w:rPr>
           <w:rFonts w:ascii="Arial" w:hAnsi="Arial"/>
         </w:rPr>
-        <w:t xml:space="preserve">represents a unique value and hashes of two sets of data (i.e., two directories or two files) will match if and only if the corresponding data within the directories </w:t>
+        <w:t>and/</w:t>
       </w:r>
       <w:r>
         <w:rPr>
           <w:rFonts w:ascii="Arial" w:hAnsi="Arial"/>
         </w:rPr>
-        <w:t>and/</w:t>
+        <w:t>or files also match exactly. Small changes to the data</w:t>
       </w:r>
       <w:r>
         <w:rPr>
           <w:rFonts w:ascii="Arial" w:hAnsi="Arial"/>
         </w:rPr>
-        <w:t>or files also match exactly. Small changes to the data</w:t>
+        <w:t xml:space="preserve"> within a file or directory</w:t>
       </w:r>
       <w:r>
         <w:rPr>
           <w:rFonts w:ascii="Arial" w:hAnsi="Arial"/>
         </w:rPr>
-        <w:t xml:space="preserve"> within a file or directory</w:t>
-      </w:r>
-      <w:r>
-        <w:rPr>
-          <w:rFonts w:ascii="Arial" w:hAnsi="Arial"/>
-        </w:rPr>
         <w:t xml:space="preserve"> will result in large, unpredictable changes in the hash.</w:t>
       </w:r>
     </w:p>
-    <w:bookmarkEnd w:id="0"/>
+    <w:bookmarkEnd w:id="1"/>
     <w:p>
       <w:pPr>
         <w:pStyle w:val="H1bodytext"/>
@@ -360,21 +318,7 @@
         <w:rPr>
           <w:rFonts w:ascii="Arial" w:hAnsi="Arial" w:cs="Arial"/>
         </w:rPr>
-        <w:t xml:space="preserve">The following are the functional requirements of the </w:t>
-      </w:r>
-      <w:proofErr w:type="spellStart"/>
-      <w:r>
-        <w:rPr>
-          <w:rFonts w:ascii="Arial" w:hAnsi="Arial" w:cs="Arial"/>
-        </w:rPr>
-        <w:t>Fingerprinter</w:t>
-      </w:r>
-      <w:proofErr w:type="spellEnd"/>
-      <w:r>
-        <w:rPr>
-          <w:rFonts w:ascii="Arial" w:hAnsi="Arial" w:cs="Arial"/>
-        </w:rPr>
-        <w:t xml:space="preserve"> tool.</w:t>
+        <w:t>The following are the functional requirements of the Fingerprinter tool.</w:t>
       </w:r>
     </w:p>
     <w:p>
@@ -416,21 +360,7 @@
         <w:rPr>
           <w:rFonts w:ascii="Arial" w:hAnsi="Arial" w:cs="Arial"/>
         </w:rPr>
-        <w:t xml:space="preserve"> subdirectory(</w:t>
-      </w:r>
-      <w:proofErr w:type="spellStart"/>
-      <w:r>
-        <w:rPr>
-          <w:rFonts w:ascii="Arial" w:hAnsi="Arial" w:cs="Arial"/>
-        </w:rPr>
-        <w:t>ies</w:t>
-      </w:r>
-      <w:proofErr w:type="spellEnd"/>
-      <w:r>
-        <w:rPr>
-          <w:rFonts w:ascii="Arial" w:hAnsi="Arial" w:cs="Arial"/>
-        </w:rPr>
-        <w:t>)</w:t>
+        <w:t xml:space="preserve"> subdirectory(ies)</w:t>
       </w:r>
       <w:r>
         <w:rPr>
@@ -547,21 +477,7 @@
         <w:rPr>
           <w:rFonts w:ascii="Arial" w:hAnsi="Arial" w:cs="Arial"/>
         </w:rPr>
-        <w:t xml:space="preserve">The following documents the software requirements for the </w:t>
-      </w:r>
-      <w:proofErr w:type="spellStart"/>
-      <w:r>
-        <w:rPr>
-          <w:rFonts w:ascii="Arial" w:hAnsi="Arial" w:cs="Arial"/>
-        </w:rPr>
-        <w:t>Fingerprinter</w:t>
-      </w:r>
-      <w:proofErr w:type="spellEnd"/>
-      <w:r>
-        <w:rPr>
-          <w:rFonts w:ascii="Arial" w:hAnsi="Arial" w:cs="Arial"/>
-        </w:rPr>
-        <w:t xml:space="preserve"> tool.</w:t>
+        <w:t>The following documents the software requirements for the Fingerprinter tool.</w:t>
       </w:r>
     </w:p>
     <w:p>
@@ -604,43 +520,22 @@
           <w:rFonts w:ascii="Arial" w:hAnsi="Arial" w:cs="Arial"/>
         </w:rPr>
         <w:br/>
-      </w:r>
-      <w:proofErr w:type="spellStart"/>
-      <w:r>
-        <w:rPr>
-          <w:rFonts w:ascii="Arial" w:hAnsi="Arial" w:cs="Arial"/>
-        </w:rPr>
         <w:t>hashlib</w:t>
       </w:r>
-      <w:proofErr w:type="spellEnd"/>
       <w:r>
         <w:rPr>
           <w:rFonts w:ascii="Arial" w:hAnsi="Arial" w:cs="Arial"/>
         </w:rPr>
         <w:br/>
-      </w:r>
-      <w:proofErr w:type="spellStart"/>
-      <w:r>
-        <w:rPr>
-          <w:rFonts w:ascii="Arial" w:hAnsi="Arial" w:cs="Arial"/>
-        </w:rPr>
         <w:t>os</w:t>
       </w:r>
-      <w:proofErr w:type="spellEnd"/>
       <w:r>
         <w:rPr>
           <w:rFonts w:ascii="Arial" w:hAnsi="Arial" w:cs="Arial"/>
         </w:rPr>
         <w:br/>
-      </w:r>
-      <w:proofErr w:type="spellStart"/>
-      <w:r>
-        <w:rPr>
-          <w:rFonts w:ascii="Arial" w:hAnsi="Arial" w:cs="Arial"/>
-        </w:rPr>
         <w:t>argparse</w:t>
       </w:r>
-      <w:proofErr w:type="spellEnd"/>
       <w:r>
         <w:rPr>
           <w:rFonts w:ascii="Arial" w:hAnsi="Arial" w:cs="Arial"/>
@@ -706,21 +601,7 @@
         <w:rPr>
           <w:rFonts w:ascii="Arial" w:hAnsi="Arial"/>
         </w:rPr>
-        <w:t xml:space="preserve">n of the required arguments and the output generated by the </w:t>
-      </w:r>
-      <w:proofErr w:type="spellStart"/>
-      <w:r>
-        <w:rPr>
-          <w:rFonts w:ascii="Arial" w:hAnsi="Arial"/>
-        </w:rPr>
-        <w:t>Fingerprinter</w:t>
-      </w:r>
-      <w:proofErr w:type="spellEnd"/>
-      <w:r>
-        <w:rPr>
-          <w:rFonts w:ascii="Arial" w:hAnsi="Arial"/>
-        </w:rPr>
-        <w:t xml:space="preserve"> tool:</w:t>
+        <w:t>n of the required arguments and the output generated by the Fingerprinter tool:</w:t>
       </w:r>
     </w:p>
     <w:p>
@@ -813,21 +694,7 @@
         <w:rPr>
           <w:rFonts w:ascii="Arial" w:hAnsi="Arial"/>
         </w:rPr>
-        <w:t xml:space="preserve">-o, --output </w:t>
-      </w:r>
-      <w:proofErr w:type="spellStart"/>
-      <w:r>
-        <w:rPr>
-          <w:rFonts w:ascii="Arial" w:hAnsi="Arial"/>
-        </w:rPr>
-        <w:t>OUTPUT</w:t>
-      </w:r>
-      <w:proofErr w:type="spellEnd"/>
-      <w:r>
-        <w:rPr>
-          <w:rFonts w:ascii="Arial" w:hAnsi="Arial"/>
-        </w:rPr>
-        <w:t xml:space="preserve"> [</w:t>
+        <w:t>-o, --output OUTPUT [</w:t>
       </w:r>
       <w:r>
         <w:rPr>
@@ -900,19 +767,11 @@
           <w:rFonts w:ascii="Arial" w:hAnsi="Arial" w:cs="Arial"/>
         </w:rPr>
       </w:pPr>
-      <w:proofErr w:type="spellStart"/>
-      <w:r>
-        <w:rPr>
-          <w:rFonts w:ascii="Arial" w:hAnsi="Arial" w:cs="Arial"/>
-        </w:rPr>
-        <w:t>DateTime</w:t>
-      </w:r>
-      <w:proofErr w:type="spellEnd"/>
-      <w:r>
-        <w:rPr>
-          <w:rFonts w:ascii="Arial" w:hAnsi="Arial" w:cs="Arial"/>
-        </w:rPr>
-        <w:t xml:space="preserve"> stamp </w:t>
+      <w:r>
+        <w:rPr>
+          <w:rFonts w:ascii="Arial" w:hAnsi="Arial" w:cs="Arial"/>
+        </w:rPr>
+        <w:t xml:space="preserve">DateTime stamp </w:t>
       </w:r>
     </w:p>
     <w:p>
@@ -1029,21 +888,7 @@
         <w:rPr>
           <w:rFonts w:ascii="Arial" w:hAnsi="Arial"/>
         </w:rPr>
-        <w:t xml:space="preserve">The requirements traceability matrix for the </w:t>
-      </w:r>
-      <w:proofErr w:type="spellStart"/>
-      <w:r>
-        <w:rPr>
-          <w:rFonts w:ascii="Arial" w:hAnsi="Arial"/>
-        </w:rPr>
-        <w:t>Fingerprinter</w:t>
-      </w:r>
-      <w:proofErr w:type="spellEnd"/>
-      <w:r>
-        <w:rPr>
-          <w:rFonts w:ascii="Arial" w:hAnsi="Arial"/>
-        </w:rPr>
-        <w:t xml:space="preserve"> </w:t>
+        <w:t xml:space="preserve">The requirements traceability matrix for the Fingerprinter </w:t>
       </w:r>
       <w:r>
         <w:rPr>
@@ -1104,7 +949,6 @@
               </w:rPr>
               <w:t xml:space="preserve">Table 1. </w:t>
             </w:r>
-            <w:proofErr w:type="spellStart"/>
             <w:r>
               <w:rPr>
                 <w:rFonts w:ascii="Arial" w:hAnsi="Arial"/>
@@ -1112,7 +956,6 @@
               </w:rPr>
               <w:t>Fingerprinter</w:t>
             </w:r>
-            <w:proofErr w:type="spellEnd"/>
             <w:r>
               <w:rPr>
                 <w:rFonts w:ascii="Arial" w:hAnsi="Arial"/>
@@ -1699,7 +1542,7 @@
                 <w:rFonts w:ascii="Arial" w:hAnsi="Arial"/>
               </w:rPr>
             </w:pPr>
-            <w:bookmarkStart w:id="1" w:name="_Hlk11229718"/>
+            <w:bookmarkStart w:id="2" w:name="_Hlk11229718"/>
             <w:r>
               <w:rPr>
                 <w:rFonts w:ascii="Arial" w:hAnsi="Arial"/>
@@ -2056,7 +1899,7 @@
           </w:p>
         </w:tc>
       </w:tr>
-      <w:bookmarkEnd w:id="1"/>
+      <w:bookmarkEnd w:id="2"/>
     </w:tbl>
     <w:p>
       <w:pPr>
@@ -2110,21 +1953,7 @@
         <w:rPr>
           <w:rFonts w:ascii="Arial" w:hAnsi="Arial"/>
         </w:rPr>
-        <w:t xml:space="preserve">The test plan for the </w:t>
-      </w:r>
-      <w:proofErr w:type="spellStart"/>
-      <w:r>
-        <w:rPr>
-          <w:rFonts w:ascii="Arial" w:hAnsi="Arial"/>
-        </w:rPr>
-        <w:t>Fingerprinter</w:t>
-      </w:r>
-      <w:proofErr w:type="spellEnd"/>
-      <w:r>
-        <w:rPr>
-          <w:rFonts w:ascii="Arial" w:hAnsi="Arial"/>
-        </w:rPr>
-        <w:t xml:space="preserve"> </w:t>
+        <w:t xml:space="preserve">The test plan for the Fingerprinter </w:t>
       </w:r>
       <w:r>
         <w:rPr>
@@ -2186,7 +2015,6 @@
               </w:rPr>
               <w:t xml:space="preserve">Table 2. </w:t>
             </w:r>
-            <w:proofErr w:type="spellStart"/>
             <w:r>
               <w:rPr>
                 <w:rFonts w:ascii="Arial" w:hAnsi="Arial" w:cs="Arial"/>
@@ -2199,15 +2027,7 @@
                 <w:rFonts w:ascii="Arial" w:hAnsi="Arial" w:cs="Arial"/>
                 <w:b/>
               </w:rPr>
-              <w:t>er</w:t>
-            </w:r>
-            <w:proofErr w:type="spellEnd"/>
-            <w:r>
-              <w:rPr>
-                <w:rFonts w:ascii="Arial" w:hAnsi="Arial" w:cs="Arial"/>
-                <w:b/>
-              </w:rPr>
-              <w:t xml:space="preserve"> Tool</w:t>
+              <w:t>er Tool</w:t>
             </w:r>
             <w:r>
               <w:rPr>
@@ -2349,33 +2169,13 @@
                 <w:iCs/>
               </w:rPr>
             </w:pPr>
-            <w:proofErr w:type="gramStart"/>
-            <w:r>
-              <w:rPr>
-                <w:rFonts w:ascii="Arial" w:hAnsi="Arial"/>
-                <w:i/>
-                <w:iCs/>
-              </w:rPr>
-              <w:t>Note  [</w:t>
-            </w:r>
-            <w:proofErr w:type="spellStart"/>
-            <w:proofErr w:type="gramEnd"/>
-            <w:r>
-              <w:rPr>
-                <w:rFonts w:ascii="Arial" w:hAnsi="Arial"/>
-                <w:i/>
-                <w:iCs/>
-              </w:rPr>
-              <w:t>Testing_Directory</w:t>
-            </w:r>
-            <w:proofErr w:type="spellEnd"/>
-            <w:r>
-              <w:rPr>
-                <w:rFonts w:ascii="Arial" w:hAnsi="Arial"/>
-                <w:i/>
-                <w:iCs/>
-              </w:rPr>
-              <w:t>]  in acceptance test report</w:t>
+            <w:r>
+              <w:rPr>
+                <w:rFonts w:ascii="Arial" w:hAnsi="Arial"/>
+                <w:i/>
+                <w:iCs/>
+              </w:rPr>
+              <w:t>Note  [Testing_Directory]  in acceptance test report</w:t>
             </w:r>
           </w:p>
         </w:tc>
@@ -2407,25 +2207,7 @@
                 <w:i/>
                 <w:iCs/>
               </w:rPr>
-              <w:t xml:space="preserve">Navigate to [Testing </w:t>
-            </w:r>
-            <w:proofErr w:type="gramStart"/>
-            <w:r>
-              <w:rPr>
-                <w:rFonts w:ascii="Arial" w:hAnsi="Arial"/>
-                <w:i/>
-                <w:iCs/>
-              </w:rPr>
-              <w:t>Directory]\</w:t>
-            </w:r>
-            <w:proofErr w:type="gramEnd"/>
-            <w:r>
-              <w:rPr>
-                <w:rFonts w:ascii="Arial" w:hAnsi="Arial"/>
-                <w:i/>
-                <w:iCs/>
-              </w:rPr>
-              <w:t>CA-CIE-Tools-Testing (code repository)</w:t>
+              <w:t>Navigate to [Testing Directory]\CA-CIE-Tools-Testing (code repository)</w:t>
             </w:r>
           </w:p>
         </w:tc>
@@ -2507,18 +2289,76 @@
                 <w:i/>
                 <w:iCs/>
               </w:rPr>
-              <w:t xml:space="preserve">git </w:t>
-            </w:r>
-            <w:proofErr w:type="gramStart"/>
-            <w:r>
-              <w:rPr>
-                <w:rFonts w:ascii="Arial" w:hAnsi="Arial"/>
-                <w:i/>
-                <w:iCs/>
-              </w:rPr>
-              <w:t>pull</w:t>
-            </w:r>
-            <w:proofErr w:type="gramEnd"/>
+              <w:t xml:space="preserve">git pull </w:t>
+            </w:r>
+          </w:p>
+          <w:p>
+            <w:pPr>
+              <w:pStyle w:val="H1bodytext"/>
+              <w:spacing w:after="0"/>
+              <w:rPr>
+                <w:rFonts w:ascii="Arial" w:hAnsi="Arial"/>
+                <w:i/>
+                <w:iCs/>
+              </w:rPr>
+            </w:pPr>
+            <w:r>
+              <w:rPr>
+                <w:rFonts w:ascii="Arial" w:hAnsi="Arial"/>
+                <w:i/>
+                <w:iCs/>
+              </w:rPr>
+              <w:t>git status</w:t>
+            </w:r>
+          </w:p>
+          <w:p>
+            <w:pPr>
+              <w:pStyle w:val="H1bodytext"/>
+              <w:spacing w:after="0"/>
+              <w:rPr>
+                <w:rFonts w:ascii="Arial" w:hAnsi="Arial"/>
+                <w:i/>
+                <w:iCs/>
+              </w:rPr>
+            </w:pPr>
+            <w:r>
+              <w:rPr>
+                <w:rFonts w:ascii="Arial" w:hAnsi="Arial"/>
+                <w:i/>
+                <w:iCs/>
+              </w:rPr>
+              <w:t xml:space="preserve">git log -1 </w:t>
+            </w:r>
+          </w:p>
+          <w:p>
+            <w:pPr>
+              <w:pStyle w:val="H1bodytext"/>
+              <w:spacing w:after="0"/>
+              <w:rPr>
+                <w:rFonts w:ascii="Arial" w:hAnsi="Arial"/>
+                <w:i/>
+                <w:iCs/>
+              </w:rPr>
+            </w:pPr>
+          </w:p>
+          <w:p>
+            <w:pPr>
+              <w:pStyle w:val="H1bodytext"/>
+              <w:spacing w:after="0"/>
+              <w:rPr>
+                <w:rFonts w:ascii="Arial" w:hAnsi="Arial"/>
+                <w:i/>
+                <w:iCs/>
+              </w:rPr>
+            </w:pPr>
+            <w:r>
+              <w:rPr>
+                <w:rFonts w:ascii="Arial" w:hAnsi="Arial"/>
+                <w:i/>
+                <w:iCs/>
+              </w:rPr>
+              <w:t>Note</w:t>
+            </w:r>
             <w:r>
               <w:rPr>
                 <w:rFonts w:ascii="Arial" w:hAnsi="Arial"/>
@@ -2527,99 +2367,13 @@
               </w:rPr>
               <w:t xml:space="preserve"> </w:t>
             </w:r>
-          </w:p>
-          <w:p>
-            <w:pPr>
-              <w:pStyle w:val="H1bodytext"/>
-              <w:spacing w:after="0"/>
-              <w:rPr>
-                <w:rFonts w:ascii="Arial" w:hAnsi="Arial"/>
-                <w:i/>
-                <w:iCs/>
-              </w:rPr>
-            </w:pPr>
-            <w:r>
-              <w:rPr>
-                <w:rFonts w:ascii="Arial" w:hAnsi="Arial"/>
-                <w:i/>
-                <w:iCs/>
-              </w:rPr>
-              <w:t>git status</w:t>
-            </w:r>
-          </w:p>
-          <w:p>
-            <w:pPr>
-              <w:pStyle w:val="H1bodytext"/>
-              <w:spacing w:after="0"/>
-              <w:rPr>
-                <w:rFonts w:ascii="Arial" w:hAnsi="Arial"/>
-                <w:i/>
-                <w:iCs/>
-              </w:rPr>
-            </w:pPr>
-            <w:r>
-              <w:rPr>
-                <w:rFonts w:ascii="Arial" w:hAnsi="Arial"/>
-                <w:i/>
-                <w:iCs/>
-              </w:rPr>
-              <w:t xml:space="preserve">git log -1 </w:t>
-            </w:r>
-          </w:p>
-          <w:p>
-            <w:pPr>
-              <w:pStyle w:val="H1bodytext"/>
-              <w:spacing w:after="0"/>
-              <w:rPr>
-                <w:rFonts w:ascii="Arial" w:hAnsi="Arial"/>
-                <w:i/>
-                <w:iCs/>
-              </w:rPr>
-            </w:pPr>
-          </w:p>
-          <w:p>
-            <w:pPr>
-              <w:pStyle w:val="H1bodytext"/>
-              <w:spacing w:after="0"/>
-              <w:rPr>
-                <w:rFonts w:ascii="Arial" w:hAnsi="Arial"/>
-                <w:i/>
-                <w:iCs/>
-              </w:rPr>
-            </w:pPr>
-            <w:proofErr w:type="gramStart"/>
-            <w:r>
-              <w:rPr>
-                <w:rFonts w:ascii="Arial" w:hAnsi="Arial"/>
-                <w:i/>
-                <w:iCs/>
-              </w:rPr>
-              <w:t>Note</w:t>
-            </w:r>
-            <w:r>
-              <w:rPr>
-                <w:rFonts w:ascii="Arial" w:hAnsi="Arial"/>
-                <w:i/>
-                <w:iCs/>
-              </w:rPr>
-              <w:t xml:space="preserve"> </w:t>
-            </w:r>
-            <w:r>
-              <w:rPr>
-                <w:rFonts w:ascii="Arial" w:hAnsi="Arial"/>
-                <w:i/>
-                <w:iCs/>
-              </w:rPr>
-              <w:t xml:space="preserve"> first</w:t>
-            </w:r>
-            <w:proofErr w:type="gramEnd"/>
-            <w:r>
-              <w:rPr>
-                <w:rFonts w:ascii="Arial" w:hAnsi="Arial"/>
-                <w:i/>
-                <w:iCs/>
-              </w:rPr>
-              <w:t xml:space="preserve"> 6 characters of git S</w:t>
+            <w:r>
+              <w:rPr>
+                <w:rFonts w:ascii="Arial" w:hAnsi="Arial"/>
+                <w:i/>
+                <w:iCs/>
+              </w:rPr>
+              <w:t xml:space="preserve"> first 6 characters of git S</w:t>
             </w:r>
             <w:r>
               <w:rPr>
@@ -2772,46 +2526,8 @@
                 <w:i/>
                 <w:iCs/>
               </w:rPr>
-              <w:t>Navigate to [</w:t>
-            </w:r>
-            <w:proofErr w:type="spellStart"/>
-            <w:r>
-              <w:rPr>
-                <w:rFonts w:ascii="Arial" w:hAnsi="Arial"/>
-                <w:i/>
-                <w:iCs/>
-              </w:rPr>
-              <w:t>Testing_</w:t>
-            </w:r>
-            <w:proofErr w:type="gramStart"/>
-            <w:r>
-              <w:rPr>
-                <w:rFonts w:ascii="Arial" w:hAnsi="Arial"/>
-                <w:i/>
-                <w:iCs/>
-              </w:rPr>
-              <w:t>Directory</w:t>
-            </w:r>
-            <w:proofErr w:type="spellEnd"/>
-            <w:r>
-              <w:rPr>
-                <w:rFonts w:ascii="Arial" w:hAnsi="Arial"/>
-                <w:i/>
-                <w:iCs/>
-              </w:rPr>
-              <w:t>]\</w:t>
-            </w:r>
-            <w:proofErr w:type="spellStart"/>
-            <w:proofErr w:type="gramEnd"/>
-            <w:r>
-              <w:rPr>
-                <w:rFonts w:ascii="Arial" w:hAnsi="Arial"/>
-                <w:i/>
-                <w:iCs/>
-              </w:rPr>
-              <w:t>fingerprint_test</w:t>
-            </w:r>
-            <w:proofErr w:type="spellEnd"/>
+              <w:t>Navigate to [Testing_Directory]\fingerprint_test</w:t>
+            </w:r>
           </w:p>
         </w:tc>
       </w:tr>
@@ -2910,16 +2626,7 @@
                 <w:i/>
                 <w:iCs/>
               </w:rPr>
-              <w:t xml:space="preserve">by entering the following at the command </w:t>
-            </w:r>
-            <w:proofErr w:type="gramStart"/>
-            <w:r>
-              <w:rPr>
-                <w:rFonts w:ascii="Arial" w:hAnsi="Arial"/>
-                <w:i/>
-                <w:iCs/>
-              </w:rPr>
-              <w:t>line:./</w:t>
+              <w:t>by entering the following at the command line:./</w:t>
             </w:r>
             <w:r>
               <w:rPr>
@@ -2953,7 +2660,6 @@
               </w:rPr>
               <w:t>.sh</w:t>
             </w:r>
-            <w:proofErr w:type="gramEnd"/>
           </w:p>
         </w:tc>
       </w:tr>
@@ -3074,14 +2780,7 @@
               <w:rPr>
                 <w:rFonts w:ascii="Arial" w:hAnsi="Arial"/>
               </w:rPr>
-              <w:t xml:space="preserve">Verify </w:t>
-            </w:r>
-            <w:proofErr w:type="spellStart"/>
-            <w:r>
-              <w:rPr>
-                <w:rFonts w:ascii="Arial" w:hAnsi="Arial"/>
-              </w:rPr>
-              <w:t>Fingerprint</w:t>
+              <w:t>Verify Fingerprint</w:t>
             </w:r>
             <w:r>
               <w:rPr>
@@ -3089,7 +2788,6 @@
               </w:rPr>
               <w:t>er</w:t>
             </w:r>
-            <w:proofErr w:type="spellEnd"/>
             <w:r>
               <w:rPr>
                 <w:rFonts w:ascii="Arial" w:hAnsi="Arial"/>
@@ -3250,46 +2948,8 @@
                 <w:i/>
                 <w:iCs/>
               </w:rPr>
-              <w:t>Navigate to [</w:t>
-            </w:r>
-            <w:proofErr w:type="spellStart"/>
-            <w:r>
-              <w:rPr>
-                <w:rFonts w:ascii="Arial" w:hAnsi="Arial"/>
-                <w:i/>
-                <w:iCs/>
-              </w:rPr>
-              <w:t>Testing_</w:t>
-            </w:r>
-            <w:proofErr w:type="gramStart"/>
-            <w:r>
-              <w:rPr>
-                <w:rFonts w:ascii="Arial" w:hAnsi="Arial"/>
-                <w:i/>
-                <w:iCs/>
-              </w:rPr>
-              <w:t>Directory</w:t>
-            </w:r>
-            <w:proofErr w:type="spellEnd"/>
-            <w:r>
-              <w:rPr>
-                <w:rFonts w:ascii="Arial" w:hAnsi="Arial"/>
-                <w:i/>
-                <w:iCs/>
-              </w:rPr>
-              <w:t>]\</w:t>
-            </w:r>
-            <w:proofErr w:type="spellStart"/>
-            <w:proofErr w:type="gramEnd"/>
-            <w:r>
-              <w:rPr>
-                <w:rFonts w:ascii="Arial" w:hAnsi="Arial"/>
-                <w:i/>
-                <w:iCs/>
-              </w:rPr>
-              <w:t>fingerprint_test</w:t>
-            </w:r>
-            <w:proofErr w:type="spellEnd"/>
+              <w:t>Navigate to [Testing_Directory]\fingerprint_test</w:t>
+            </w:r>
           </w:p>
         </w:tc>
       </w:tr>
@@ -3315,7 +2975,7 @@
                 <w:iCs/>
               </w:rPr>
             </w:pPr>
-            <w:bookmarkStart w:id="2" w:name="_Hlk29632229"/>
+            <w:bookmarkStart w:id="3" w:name="_Hlk29632229"/>
           </w:p>
         </w:tc>
         <w:tc>
@@ -3381,16 +3041,7 @@
                 <w:i/>
                 <w:iCs/>
               </w:rPr>
-              <w:t xml:space="preserve"> by entering the following at the command </w:t>
-            </w:r>
-            <w:proofErr w:type="gramStart"/>
-            <w:r>
-              <w:rPr>
-                <w:rFonts w:ascii="Arial" w:hAnsi="Arial"/>
-                <w:i/>
-                <w:iCs/>
-              </w:rPr>
-              <w:t>line:./</w:t>
+              <w:t xml:space="preserve"> by entering the following at the command line:./</w:t>
             </w:r>
             <w:r>
               <w:rPr>
@@ -3432,7 +3083,6 @@
               </w:rPr>
               <w:t>.sh</w:t>
             </w:r>
-            <w:proofErr w:type="gramEnd"/>
             <w:r>
               <w:rPr>
                 <w:rFonts w:ascii="Arial" w:hAnsi="Arial"/>
@@ -3552,14 +3202,7 @@
               <w:rPr>
                 <w:rFonts w:ascii="Arial" w:hAnsi="Arial"/>
               </w:rPr>
-              <w:t xml:space="preserve">Verify </w:t>
-            </w:r>
-            <w:proofErr w:type="spellStart"/>
-            <w:r>
-              <w:rPr>
-                <w:rFonts w:ascii="Arial" w:hAnsi="Arial"/>
-              </w:rPr>
-              <w:t>Fingerprint</w:t>
+              <w:t>Verify Fingerprint</w:t>
             </w:r>
             <w:r>
               <w:rPr>
@@ -3567,7 +3210,6 @@
               </w:rPr>
               <w:t>er</w:t>
             </w:r>
-            <w:proofErr w:type="spellEnd"/>
             <w:r>
               <w:rPr>
                 <w:rFonts w:ascii="Arial" w:hAnsi="Arial"/>
@@ -3612,7 +3254,7 @@
           </w:p>
         </w:tc>
       </w:tr>
-      <w:bookmarkEnd w:id="2"/>
+      <w:bookmarkEnd w:id="3"/>
       <w:tr>
         <w:trPr>
           <w:trHeight w:val="548"/>
@@ -3649,18 +3291,8 @@
                 <w:i/>
                 <w:iCs/>
               </w:rPr>
-              <w:t>avigate to [</w:t>
-            </w:r>
-            <w:proofErr w:type="spellStart"/>
-            <w:r>
-              <w:rPr>
-                <w:rFonts w:ascii="Arial" w:hAnsi="Arial"/>
-                <w:i/>
-                <w:iCs/>
-              </w:rPr>
-              <w:t>Testing_Directory</w:t>
-            </w:r>
-            <w:proofErr w:type="spellEnd"/>
+              <w:t>avigate to [Testing_Directory</w:t>
+            </w:r>
             <w:r>
               <w:rPr>
                 <w:rFonts w:ascii="Arial" w:hAnsi="Arial"/>
@@ -3675,18 +3307,8 @@
                 <w:i/>
                 <w:iCs/>
               </w:rPr>
-              <w:t>/</w:t>
-            </w:r>
-            <w:proofErr w:type="spellStart"/>
-            <w:r>
-              <w:rPr>
-                <w:rFonts w:ascii="Arial" w:hAnsi="Arial"/>
-                <w:i/>
-                <w:iCs/>
-              </w:rPr>
-              <w:t>fingerprint_test</w:t>
-            </w:r>
-            <w:proofErr w:type="spellEnd"/>
+              <w:t>/fingerprint_test</w:t>
+            </w:r>
           </w:p>
         </w:tc>
       </w:tr>
@@ -3847,7 +3469,7 @@
                 <w:rFonts w:ascii="Arial" w:hAnsi="Arial"/>
               </w:rPr>
             </w:pPr>
-            <w:bookmarkStart w:id="3" w:name="_Hlk24371554"/>
+            <w:bookmarkStart w:id="4" w:name="_Hlk24371554"/>
           </w:p>
         </w:tc>
         <w:tc>
@@ -3908,7 +3530,7 @@
           </w:p>
         </w:tc>
       </w:tr>
-      <w:bookmarkEnd w:id="3"/>
+      <w:bookmarkEnd w:id="4"/>
       <w:tr>
         <w:trPr>
           <w:trHeight w:val="917"/>
@@ -4268,7 +3890,7 @@
               </w:rPr>
               <w:t>TC-</w:t>
             </w:r>
-            <w:bookmarkStart w:id="4" w:name="_Hlk24371252"/>
+            <w:bookmarkStart w:id="5" w:name="_Hlk24371252"/>
             <w:r>
               <w:rPr>
                 <w:rFonts w:ascii="Arial" w:hAnsi="Arial"/>
@@ -4359,7 +3981,6 @@
               </w:rPr>
               <w:t>NOTE: directory now includes file “</w:t>
             </w:r>
-            <w:proofErr w:type="spellStart"/>
             <w:r>
               <w:rPr>
                 <w:rFonts w:ascii="Arial" w:hAnsi="Arial"/>
@@ -4368,7 +3989,6 @@
               </w:rPr>
               <w:t>testfile</w:t>
             </w:r>
-            <w:proofErr w:type="spellEnd"/>
             <w:r>
               <w:rPr>
                 <w:rFonts w:ascii="Arial" w:hAnsi="Arial"/>
@@ -4596,14 +4216,12 @@
                 <w:rFonts w:ascii="Arial" w:hAnsi="Arial"/>
               </w:rPr>
             </w:pPr>
-            <w:proofErr w:type="spellStart"/>
             <w:r>
               <w:rPr>
                 <w:rFonts w:ascii="Arial" w:hAnsi="Arial"/>
               </w:rPr>
               <w:t>testfile</w:t>
             </w:r>
-            <w:proofErr w:type="spellEnd"/>
             <w:r>
               <w:rPr>
                 <w:rFonts w:ascii="Arial" w:hAnsi="Arial"/>
@@ -4656,8 +4274,8 @@
                 <w:rFonts w:ascii="Arial" w:hAnsi="Arial"/>
               </w:rPr>
             </w:pPr>
-            <w:bookmarkStart w:id="5" w:name="_Hlk24373848"/>
-            <w:bookmarkEnd w:id="4"/>
+            <w:bookmarkStart w:id="6" w:name="_Hlk24373848"/>
+            <w:bookmarkEnd w:id="5"/>
             <w:r>
               <w:rPr>
                 <w:rFonts w:ascii="Arial" w:hAnsi="Arial"/>
@@ -4761,23 +4379,13 @@
               </w:rPr>
               <w:t>NOTE: directory now includes file “</w:t>
             </w:r>
-            <w:proofErr w:type="spellStart"/>
-            <w:r>
-              <w:rPr>
-                <w:rFonts w:ascii="Arial" w:hAnsi="Arial"/>
-                <w:i/>
-                <w:iCs/>
-              </w:rPr>
-              <w:t>testfile</w:t>
-            </w:r>
-            <w:proofErr w:type="spellEnd"/>
-            <w:r>
-              <w:rPr>
-                <w:rFonts w:ascii="Arial" w:hAnsi="Arial"/>
-                <w:i/>
-                <w:iCs/>
-              </w:rPr>
-              <w:t xml:space="preserve"> </w:t>
+            <w:r>
+              <w:rPr>
+                <w:rFonts w:ascii="Arial" w:hAnsi="Arial"/>
+                <w:i/>
+                <w:iCs/>
+              </w:rPr>
+              <w:t xml:space="preserve">testfile </w:t>
             </w:r>
             <w:r>
               <w:rPr>
@@ -4853,7 +4461,6 @@
               </w:rPr>
               <w:t xml:space="preserve">Open </w:t>
             </w:r>
-            <w:proofErr w:type="spellStart"/>
             <w:r>
               <w:rPr>
                 <w:rFonts w:ascii="Arial" w:hAnsi="Arial"/>
@@ -4862,7 +4469,6 @@
               </w:rPr>
               <w:t>testfile</w:t>
             </w:r>
-            <w:proofErr w:type="spellEnd"/>
             <w:r>
               <w:rPr>
                 <w:rFonts w:ascii="Arial" w:hAnsi="Arial"/>
@@ -4919,25 +4525,7 @@
                 <w:i/>
                 <w:iCs/>
               </w:rPr>
-              <w:t xml:space="preserve">Save file (i.e. change </w:t>
-            </w:r>
-            <w:proofErr w:type="spellStart"/>
-            <w:r>
-              <w:rPr>
-                <w:rFonts w:ascii="Arial" w:hAnsi="Arial"/>
-                <w:i/>
-                <w:iCs/>
-              </w:rPr>
-              <w:t>datestamp</w:t>
-            </w:r>
-            <w:proofErr w:type="spellEnd"/>
-            <w:r>
-              <w:rPr>
-                <w:rFonts w:ascii="Arial" w:hAnsi="Arial"/>
-                <w:i/>
-                <w:iCs/>
-              </w:rPr>
-              <w:t xml:space="preserve"> of file)</w:t>
+              <w:t>Save file (i.e. change datestamp of file)</w:t>
             </w:r>
           </w:p>
         </w:tc>
@@ -5174,14 +4762,12 @@
                 <w:rFonts w:ascii="Arial" w:hAnsi="Arial"/>
               </w:rPr>
             </w:pPr>
-            <w:proofErr w:type="spellStart"/>
             <w:r>
               <w:rPr>
                 <w:rFonts w:ascii="Arial" w:hAnsi="Arial"/>
               </w:rPr>
               <w:t>testfile</w:t>
             </w:r>
-            <w:proofErr w:type="spellEnd"/>
             <w:r>
               <w:rPr>
                 <w:rFonts w:ascii="Arial" w:hAnsi="Arial"/>
@@ -5201,14 +4787,12 @@
                 <w:rFonts w:ascii="Arial" w:hAnsi="Arial"/>
               </w:rPr>
             </w:pPr>
-            <w:proofErr w:type="spellStart"/>
             <w:r>
               <w:rPr>
                 <w:rFonts w:ascii="Arial" w:hAnsi="Arial"/>
               </w:rPr>
               <w:t>testfile</w:t>
             </w:r>
-            <w:proofErr w:type="spellEnd"/>
             <w:r>
               <w:rPr>
                 <w:rFonts w:ascii="Arial" w:hAnsi="Arial"/>
@@ -5255,8 +4839,8 @@
                 <w:rFonts w:ascii="Arial" w:hAnsi="Arial"/>
               </w:rPr>
             </w:pPr>
-            <w:bookmarkStart w:id="6" w:name="_Hlk24374494"/>
-            <w:bookmarkEnd w:id="5"/>
+            <w:bookmarkStart w:id="7" w:name="_Hlk24374494"/>
+            <w:bookmarkEnd w:id="6"/>
             <w:r>
               <w:rPr>
                 <w:rFonts w:ascii="Arial" w:hAnsi="Arial"/>
@@ -5303,23 +4887,13 @@
               </w:rPr>
               <w:t xml:space="preserve">Open </w:t>
             </w:r>
-            <w:proofErr w:type="spellStart"/>
-            <w:r>
-              <w:rPr>
-                <w:rFonts w:ascii="Arial" w:hAnsi="Arial"/>
-                <w:i/>
-                <w:iCs/>
-              </w:rPr>
-              <w:t>testfile</w:t>
-            </w:r>
-            <w:proofErr w:type="spellEnd"/>
-            <w:r>
-              <w:rPr>
-                <w:rFonts w:ascii="Arial" w:hAnsi="Arial"/>
-                <w:i/>
-                <w:iCs/>
-              </w:rPr>
-              <w:t xml:space="preserve"> </w:t>
+            <w:r>
+              <w:rPr>
+                <w:rFonts w:ascii="Arial" w:hAnsi="Arial"/>
+                <w:i/>
+                <w:iCs/>
+              </w:rPr>
+              <w:t xml:space="preserve">testfile </w:t>
             </w:r>
             <w:r>
               <w:rPr>
@@ -5457,25 +5031,7 @@
                 <w:i/>
                 <w:iCs/>
               </w:rPr>
-              <w:t xml:space="preserve">Save file (i.e. change </w:t>
-            </w:r>
-            <w:proofErr w:type="spellStart"/>
-            <w:r>
-              <w:rPr>
-                <w:rFonts w:ascii="Arial" w:hAnsi="Arial"/>
-                <w:i/>
-                <w:iCs/>
-              </w:rPr>
-              <w:t>datestamp</w:t>
-            </w:r>
-            <w:proofErr w:type="spellEnd"/>
-            <w:r>
-              <w:rPr>
-                <w:rFonts w:ascii="Arial" w:hAnsi="Arial"/>
-                <w:i/>
-                <w:iCs/>
-              </w:rPr>
-              <w:t xml:space="preserve"> of file).</w:t>
+              <w:t>Save file (i.e. change datestamp of file).</w:t>
             </w:r>
           </w:p>
         </w:tc>
@@ -5500,7 +5056,7 @@
                 <w:rFonts w:ascii="Arial" w:hAnsi="Arial"/>
               </w:rPr>
             </w:pPr>
-            <w:bookmarkStart w:id="7" w:name="_Hlk24025033"/>
+            <w:bookmarkStart w:id="8" w:name="_Hlk24025033"/>
           </w:p>
         </w:tc>
         <w:tc>
@@ -5717,14 +5273,12 @@
               </w:rPr>
               <w:t xml:space="preserve"> </w:t>
             </w:r>
-            <w:proofErr w:type="spellStart"/>
             <w:r>
               <w:rPr>
                 <w:rFonts w:ascii="Arial" w:hAnsi="Arial"/>
               </w:rPr>
               <w:t>testfile</w:t>
             </w:r>
-            <w:proofErr w:type="spellEnd"/>
             <w:r>
               <w:rPr>
                 <w:rFonts w:ascii="Arial" w:hAnsi="Arial"/>
@@ -5823,14 +5377,12 @@
                 <w:rFonts w:ascii="Arial" w:hAnsi="Arial"/>
               </w:rPr>
             </w:pPr>
-            <w:proofErr w:type="spellStart"/>
             <w:r>
               <w:rPr>
                 <w:rFonts w:ascii="Arial" w:hAnsi="Arial"/>
               </w:rPr>
               <w:t>testfile</w:t>
             </w:r>
-            <w:proofErr w:type="spellEnd"/>
             <w:r>
               <w:rPr>
                 <w:rFonts w:ascii="Arial" w:hAnsi="Arial"/>
@@ -5856,8 +5408,8 @@
           </w:p>
         </w:tc>
       </w:tr>
-      <w:bookmarkEnd w:id="6"/>
       <w:bookmarkEnd w:id="7"/>
+      <w:bookmarkEnd w:id="8"/>
       <w:tr>
         <w:trPr>
           <w:trHeight w:val="956"/>
@@ -5922,25 +5474,7 @@
                 <w:i/>
                 <w:iCs/>
               </w:rPr>
-              <w:t xml:space="preserve">Create a compressed (zipped) file named “fingerprint_test.zip” and add the contents of the </w:t>
-            </w:r>
-            <w:proofErr w:type="spellStart"/>
-            <w:r>
-              <w:rPr>
-                <w:rFonts w:ascii="Arial" w:hAnsi="Arial"/>
-                <w:i/>
-                <w:iCs/>
-              </w:rPr>
-              <w:t>fingerprint_test</w:t>
-            </w:r>
-            <w:proofErr w:type="spellEnd"/>
-            <w:r>
-              <w:rPr>
-                <w:rFonts w:ascii="Arial" w:hAnsi="Arial"/>
-                <w:i/>
-                <w:iCs/>
-              </w:rPr>
-              <w:t xml:space="preserve"> directory.</w:t>
+              <w:t>Create a compressed (zipped) file named “fingerprint_test.zip” and add the contents of the fingerprint_test directory.</w:t>
             </w:r>
           </w:p>
         </w:tc>
@@ -6230,25 +5764,7 @@
                 <w:i/>
                 <w:iCs/>
               </w:rPr>
-              <w:t xml:space="preserve">Create the following new subdirectory in the </w:t>
-            </w:r>
-            <w:proofErr w:type="spellStart"/>
-            <w:r>
-              <w:rPr>
-                <w:rFonts w:ascii="Arial" w:hAnsi="Arial"/>
-                <w:i/>
-                <w:iCs/>
-              </w:rPr>
-              <w:t>fingerprint_test</w:t>
-            </w:r>
-            <w:proofErr w:type="spellEnd"/>
-            <w:r>
-              <w:rPr>
-                <w:rFonts w:ascii="Arial" w:hAnsi="Arial"/>
-                <w:i/>
-                <w:iCs/>
-              </w:rPr>
-              <w:t xml:space="preserve"> directory:</w:t>
+              <w:t>Create the following new subdirectory in the fingerprint_test directory:</w:t>
             </w:r>
           </w:p>
           <w:p>
@@ -6624,14 +6140,12 @@
                 <w:rFonts w:ascii="Arial" w:hAnsi="Arial"/>
               </w:rPr>
             </w:pPr>
-            <w:proofErr w:type="spellStart"/>
             <w:r>
               <w:rPr>
                 <w:rFonts w:ascii="Arial" w:hAnsi="Arial"/>
               </w:rPr>
               <w:t>testfile</w:t>
             </w:r>
-            <w:proofErr w:type="spellEnd"/>
             <w:r>
               <w:rPr>
                 <w:rFonts w:ascii="Arial" w:hAnsi="Arial"/>
@@ -6721,14 +6235,12 @@
               </w:numPr>
               <w:spacing w:after="0"/>
             </w:pPr>
-            <w:proofErr w:type="spellStart"/>
             <w:r>
               <w:rPr>
                 <w:rFonts w:ascii="Arial" w:hAnsi="Arial"/>
               </w:rPr>
               <w:t>testfile</w:t>
             </w:r>
-            <w:proofErr w:type="spellEnd"/>
             <w:r>
               <w:rPr>
                 <w:rFonts w:ascii="Arial" w:hAnsi="Arial"/>
@@ -6793,26 +6305,18 @@
           <w:rFonts w:ascii="Arial" w:hAnsi="Arial"/>
         </w:rPr>
       </w:pPr>
-      <w:bookmarkStart w:id="8" w:name="_Hlk26872145"/>
+      <w:bookmarkStart w:id="9" w:name="_Hlk26872145"/>
       <w:r>
         <w:rPr>
           <w:rFonts w:ascii="Arial" w:hAnsi="Arial"/>
         </w:rPr>
         <w:t xml:space="preserve">Acceptance testing of the </w:t>
       </w:r>
-      <w:proofErr w:type="spellStart"/>
       <w:r>
         <w:rPr>
           <w:rFonts w:ascii="Arial" w:hAnsi="Arial"/>
         </w:rPr>
-        <w:t>Fingerprinter</w:t>
-      </w:r>
-      <w:proofErr w:type="spellEnd"/>
-      <w:r>
-        <w:rPr>
-          <w:rFonts w:ascii="Arial" w:hAnsi="Arial"/>
-        </w:rPr>
-        <w:t xml:space="preserve"> </w:t>
+        <w:t xml:space="preserve">Fingerprinter </w:t>
       </w:r>
       <w:r>
         <w:rPr>
@@ -6850,66 +6354,52 @@
           <w:rFonts w:ascii="Arial" w:hAnsi="Arial"/>
         </w:rPr>
       </w:pPr>
-      <w:bookmarkStart w:id="9" w:name="_Hlk26872260"/>
-      <w:bookmarkEnd w:id="8"/>
+      <w:bookmarkStart w:id="10" w:name="_Hlk26872260"/>
+      <w:bookmarkEnd w:id="9"/>
       <w:r>
         <w:rPr>
           <w:rFonts w:ascii="Arial" w:hAnsi="Arial"/>
         </w:rPr>
+        <w:t>The Fingerprinter tool met the functional requirements as documented in Section 2. Verification of the tool’s functionality is documented in Table A-2 and the test logs included in Appendix A. There were no incidents</w:t>
+      </w:r>
+      <w:r>
+        <w:rPr>
+          <w:rFonts w:ascii="Arial" w:hAnsi="Arial"/>
+        </w:rPr>
+        <w:t xml:space="preserve"> involving the fingerprint.py code</w:t>
+      </w:r>
+      <w:r>
+        <w:rPr>
+          <w:rFonts w:ascii="Arial" w:hAnsi="Arial"/>
+        </w:rPr>
+        <w:t xml:space="preserve"> requiring resolution and accordingly, there are no unresolved incidents.</w:t>
+      </w:r>
+      <w:r>
+        <w:rPr>
+          <w:rFonts w:ascii="Arial" w:hAnsi="Arial"/>
+        </w:rPr>
+        <w:t xml:space="preserve">  </w:t>
+      </w:r>
+      <w:r>
+        <w:rPr>
+          <w:rFonts w:ascii="Arial" w:hAnsi="Arial"/>
+        </w:rPr>
         <w:t xml:space="preserve">The </w:t>
       </w:r>
-      <w:proofErr w:type="spellStart"/>
       <w:r>
         <w:rPr>
           <w:rFonts w:ascii="Arial" w:hAnsi="Arial"/>
         </w:rPr>
-        <w:t>Fingerprinter</w:t>
-      </w:r>
-      <w:proofErr w:type="spellEnd"/>
+        <w:t>Table A-2</w:t>
+      </w:r>
       <w:r>
         <w:rPr>
           <w:rFonts w:ascii="Arial" w:hAnsi="Arial"/>
         </w:rPr>
-        <w:t xml:space="preserve"> tool met the functional requirements as documented in Section 2. Verification of the tool’s functionality is documented in Table A-2 and the test logs included in Appendix A. There were no incidents</w:t>
-      </w:r>
-      <w:r>
-        <w:rPr>
-          <w:rFonts w:ascii="Arial" w:hAnsi="Arial"/>
-        </w:rPr>
-        <w:t xml:space="preserve"> involving the fingerprint.py code</w:t>
-      </w:r>
-      <w:r>
-        <w:rPr>
-          <w:rFonts w:ascii="Arial" w:hAnsi="Arial"/>
-        </w:rPr>
-        <w:t xml:space="preserve"> requiring resolution and accordingly, there are no unresolved incidents.</w:t>
-      </w:r>
-      <w:r>
-        <w:rPr>
-          <w:rFonts w:ascii="Arial" w:hAnsi="Arial"/>
-        </w:rPr>
-        <w:t xml:space="preserve">  </w:t>
-      </w:r>
-      <w:r>
-        <w:rPr>
-          <w:rFonts w:ascii="Arial" w:hAnsi="Arial"/>
-        </w:rPr>
-        <w:t xml:space="preserve">The </w:t>
-      </w:r>
-      <w:r>
-        <w:rPr>
-          <w:rFonts w:ascii="Arial" w:hAnsi="Arial"/>
-        </w:rPr>
-        <w:t>Table A-2</w:t>
-      </w:r>
-      <w:r>
-        <w:rPr>
-          <w:rFonts w:ascii="Arial" w:hAnsi="Arial"/>
-        </w:rPr>
         <w:t xml:space="preserve"> does record the steps taken to configure the test machine in order to run the installation test on the Window Platform.</w:t>
       </w:r>
     </w:p>
-    <w:bookmarkEnd w:id="9"/>
+    <w:bookmarkEnd w:id="10"/>
     <w:p>
       <w:pPr>
         <w:pStyle w:val="H1bodytext"/>
@@ -6942,35 +6432,7 @@
         <w:rPr>
           <w:rFonts w:ascii="Arial" w:hAnsi="Arial"/>
         </w:rPr>
-        <w:t xml:space="preserve">The </w:t>
-      </w:r>
-      <w:proofErr w:type="spellStart"/>
-      <w:r>
-        <w:rPr>
-          <w:rFonts w:ascii="Arial" w:hAnsi="Arial"/>
-        </w:rPr>
-        <w:t>Fingerprinter</w:t>
-      </w:r>
-      <w:proofErr w:type="spellEnd"/>
-      <w:r>
-        <w:rPr>
-          <w:rFonts w:ascii="Arial" w:hAnsi="Arial"/>
-        </w:rPr>
-        <w:t xml:space="preserve"> tool can be invoked from the command line using the arguments as specified in Section 4 (Software Design) and the arguments for the invoked tool. The </w:t>
-      </w:r>
-      <w:proofErr w:type="spellStart"/>
-      <w:r>
-        <w:rPr>
-          <w:rFonts w:ascii="Arial" w:hAnsi="Arial"/>
-        </w:rPr>
-        <w:t>Fingerprinter</w:t>
-      </w:r>
-      <w:proofErr w:type="spellEnd"/>
-      <w:r>
-        <w:rPr>
-          <w:rFonts w:ascii="Arial" w:hAnsi="Arial"/>
-        </w:rPr>
-        <w:t xml:space="preserve"> tool can also be invoked using the Tool Runner tool.</w:t>
+        <w:t>The Fingerprinter tool can be invoked from the command line using the arguments as specified in Section 4 (Software Design) and the arguments for the invoked tool. The Fingerprinter tool can also be invoked using the Tool Runner tool.</w:t>
       </w:r>
       <w:r>
         <w:rPr>
@@ -7012,7 +6474,7 @@
       <w:r>
         <w:br/>
       </w:r>
-      <w:bookmarkStart w:id="10" w:name="_Hlk26869350"/>
+      <w:bookmarkStart w:id="11" w:name="_Hlk26869350"/>
       <w:r>
         <w:rPr>
           <w:rFonts w:ascii="Arial" w:hAnsi="Arial" w:cs="Arial"/>
@@ -7066,7 +6528,7 @@
       </w:r>
     </w:p>
     <w:p/>
-    <w:bookmarkEnd w:id="10"/>
+    <w:bookmarkEnd w:id="11"/>
     <w:p>
       <w:pPr>
         <w:pStyle w:val="H1bodytext"/>
@@ -7137,7 +6599,7 @@
                 <w:b/>
               </w:rPr>
             </w:pPr>
-            <w:bookmarkStart w:id="11" w:name="_Hlk26869577"/>
+            <w:bookmarkStart w:id="12" w:name="_Hlk26869577"/>
             <w:r>
               <w:rPr>
                 <w:rFonts w:ascii="Arial" w:hAnsi="Arial"/>
@@ -7145,7 +6607,6 @@
               </w:rPr>
               <w:t xml:space="preserve">Table A-1. </w:t>
             </w:r>
-            <w:proofErr w:type="spellStart"/>
             <w:r>
               <w:rPr>
                 <w:rFonts w:ascii="Arial" w:hAnsi="Arial" w:cs="Arial"/>
@@ -7153,7 +6614,6 @@
               </w:rPr>
               <w:t>Fingerprinter</w:t>
             </w:r>
-            <w:proofErr w:type="spellEnd"/>
             <w:r>
               <w:rPr>
                 <w:rFonts w:ascii="Arial" w:hAnsi="Arial" w:cs="Arial"/>
@@ -7617,7 +7077,7 @@
           </w:p>
         </w:tc>
       </w:tr>
-      <w:bookmarkEnd w:id="11"/>
+      <w:bookmarkEnd w:id="12"/>
     </w:tbl>
     <w:p/>
     <w:p>
@@ -7693,7 +7153,6 @@
               </w:rPr>
               <w:t xml:space="preserve">2. </w:t>
             </w:r>
-            <w:proofErr w:type="spellStart"/>
             <w:r>
               <w:rPr>
                 <w:rFonts w:ascii="Arial" w:hAnsi="Arial" w:cs="Arial"/>
@@ -7706,15 +7165,7 @@
                 <w:rFonts w:ascii="Arial" w:hAnsi="Arial" w:cs="Arial"/>
                 <w:b/>
               </w:rPr>
-              <w:t>er</w:t>
-            </w:r>
-            <w:proofErr w:type="spellEnd"/>
-            <w:r>
-              <w:rPr>
-                <w:rFonts w:ascii="Arial" w:hAnsi="Arial" w:cs="Arial"/>
-                <w:b/>
-              </w:rPr>
-              <w:t xml:space="preserve"> Tool</w:t>
+              <w:t>er Tool</w:t>
             </w:r>
             <w:r>
               <w:rPr>
@@ -7859,25 +7310,7 @@
                 <w:i/>
                 <w:iCs/>
               </w:rPr>
-              <w:t>Note  [</w:t>
-            </w:r>
-            <w:proofErr w:type="spellStart"/>
-            <w:r>
-              <w:rPr>
-                <w:rFonts w:ascii="Arial" w:hAnsi="Arial"/>
-                <w:i/>
-                <w:iCs/>
-              </w:rPr>
-              <w:t>Testing_Directory</w:t>
-            </w:r>
-            <w:proofErr w:type="spellEnd"/>
-            <w:r>
-              <w:rPr>
-                <w:rFonts w:ascii="Arial" w:hAnsi="Arial"/>
-                <w:i/>
-                <w:iCs/>
-              </w:rPr>
-              <w:t xml:space="preserve">] </w:t>
+              <w:t xml:space="preserve">Note  [Testing_Directory] </w:t>
             </w:r>
             <w:hyperlink r:id="rId10" w:history="1">
               <w:r>
@@ -7938,25 +7371,7 @@
                 <w:i/>
                 <w:iCs/>
               </w:rPr>
-              <w:t xml:space="preserve">Navigate to [Testing </w:t>
-            </w:r>
-            <w:proofErr w:type="gramStart"/>
-            <w:r>
-              <w:rPr>
-                <w:rFonts w:ascii="Arial" w:hAnsi="Arial"/>
-                <w:i/>
-                <w:iCs/>
-              </w:rPr>
-              <w:t>Directory]\</w:t>
-            </w:r>
-            <w:proofErr w:type="gramEnd"/>
-            <w:r>
-              <w:rPr>
-                <w:rFonts w:ascii="Arial" w:hAnsi="Arial"/>
-                <w:i/>
-                <w:iCs/>
-              </w:rPr>
-              <w:t>CA-CIE-Tools-Testing (code repository)</w:t>
+              <w:t>Navigate to [Testing Directory]\CA-CIE-Tools-Testing (code repository)</w:t>
             </w:r>
           </w:p>
         </w:tc>
@@ -8098,67 +7513,27 @@
                 <w:i/>
                 <w:iCs/>
               </w:rPr>
-              <w:t xml:space="preserve">git </w:t>
-            </w:r>
-            <w:proofErr w:type="gramStart"/>
-            <w:r>
-              <w:rPr>
-                <w:rFonts w:ascii="Arial" w:hAnsi="Arial"/>
-                <w:i/>
-                <w:iCs/>
-              </w:rPr>
-              <w:t>pull</w:t>
-            </w:r>
-            <w:proofErr w:type="gramEnd"/>
-            <w:r>
-              <w:rPr>
-                <w:rFonts w:ascii="Arial" w:hAnsi="Arial"/>
-                <w:i/>
-                <w:iCs/>
-              </w:rPr>
-              <w:t xml:space="preserve"> </w:t>
-            </w:r>
-          </w:p>
-          <w:p>
-            <w:pPr>
-              <w:pStyle w:val="H1bodytext"/>
-              <w:spacing w:after="0"/>
-              <w:rPr>
-                <w:rFonts w:ascii="Arial" w:hAnsi="Arial"/>
-                <w:i/>
-                <w:iCs/>
-              </w:rPr>
-            </w:pPr>
-            <w:r>
-              <w:rPr>
-                <w:rFonts w:ascii="Arial" w:hAnsi="Arial"/>
-                <w:i/>
-                <w:iCs/>
-              </w:rPr>
-              <w:t>**</w:t>
-            </w:r>
-            <w:bookmarkStart w:id="12" w:name="_GoBack"/>
-            <w:proofErr w:type="spellStart"/>
-            <w:proofErr w:type="gramStart"/>
-            <w:r>
-              <w:rPr>
-                <w:rFonts w:ascii="Arial" w:hAnsi="Arial"/>
-                <w:i/>
-                <w:iCs/>
-              </w:rPr>
-              <w:t>Note:Sara</w:t>
-            </w:r>
-            <w:proofErr w:type="spellEnd"/>
-            <w:proofErr w:type="gramEnd"/>
-            <w:r>
-              <w:rPr>
-                <w:rFonts w:ascii="Arial" w:hAnsi="Arial"/>
-                <w:i/>
-                <w:iCs/>
-              </w:rPr>
-              <w:t xml:space="preserve"> pulled from the database and it worked</w:t>
-            </w:r>
-            <w:bookmarkEnd w:id="12"/>
+              <w:t xml:space="preserve">git pull </w:t>
+            </w:r>
+          </w:p>
+          <w:p>
+            <w:pPr>
+              <w:pStyle w:val="H1bodytext"/>
+              <w:spacing w:after="0"/>
+              <w:rPr>
+                <w:rFonts w:ascii="Arial" w:hAnsi="Arial"/>
+                <w:i/>
+                <w:iCs/>
+              </w:rPr>
+            </w:pPr>
+            <w:r>
+              <w:rPr>
+                <w:rFonts w:ascii="Arial" w:hAnsi="Arial"/>
+                <w:i/>
+                <w:iCs/>
+              </w:rPr>
+              <w:t>**Note:Sara pulled from the database and it worked</w:t>
+            </w:r>
           </w:p>
           <w:p>
             <w:pPr>
@@ -8468,23 +7843,13 @@
                 <w:iCs/>
               </w:rPr>
             </w:pPr>
-            <w:proofErr w:type="gramStart"/>
-            <w:r>
-              <w:rPr>
-                <w:rFonts w:ascii="Arial" w:hAnsi="Arial"/>
-                <w:i/>
-                <w:iCs/>
-              </w:rPr>
-              <w:t>Note  first</w:t>
-            </w:r>
-            <w:proofErr w:type="gramEnd"/>
-            <w:r>
-              <w:rPr>
-                <w:rFonts w:ascii="Arial" w:hAnsi="Arial"/>
-                <w:i/>
-                <w:iCs/>
-              </w:rPr>
-              <w:t xml:space="preserve"> 6 characters of git SHA-1 hash tag in acceptance test report</w:t>
+            <w:r>
+              <w:rPr>
+                <w:rFonts w:ascii="Arial" w:hAnsi="Arial"/>
+                <w:i/>
+                <w:iCs/>
+              </w:rPr>
+              <w:t>Note  first 6 characters of git SHA-1 hash tag in acceptance test report</w:t>
             </w:r>
           </w:p>
           <w:p>
@@ -8626,46 +7991,8 @@
                 <w:i/>
                 <w:iCs/>
               </w:rPr>
-              <w:t>Navigate to [</w:t>
-            </w:r>
-            <w:proofErr w:type="spellStart"/>
-            <w:r>
-              <w:rPr>
-                <w:rFonts w:ascii="Arial" w:hAnsi="Arial"/>
-                <w:i/>
-                <w:iCs/>
-              </w:rPr>
-              <w:t>Testing_</w:t>
-            </w:r>
-            <w:proofErr w:type="gramStart"/>
-            <w:r>
-              <w:rPr>
-                <w:rFonts w:ascii="Arial" w:hAnsi="Arial"/>
-                <w:i/>
-                <w:iCs/>
-              </w:rPr>
-              <w:t>Directory</w:t>
-            </w:r>
-            <w:proofErr w:type="spellEnd"/>
-            <w:r>
-              <w:rPr>
-                <w:rFonts w:ascii="Arial" w:hAnsi="Arial"/>
-                <w:i/>
-                <w:iCs/>
-              </w:rPr>
-              <w:t>]\</w:t>
-            </w:r>
-            <w:proofErr w:type="spellStart"/>
-            <w:proofErr w:type="gramEnd"/>
-            <w:r>
-              <w:rPr>
-                <w:rFonts w:ascii="Arial" w:hAnsi="Arial"/>
-                <w:i/>
-                <w:iCs/>
-              </w:rPr>
-              <w:t>fingerprint_test</w:t>
-            </w:r>
-            <w:proofErr w:type="spellEnd"/>
+              <w:t>Navigate to [Testing_Directory]\fingerprint_test</w:t>
+            </w:r>
           </w:p>
         </w:tc>
       </w:tr>
@@ -8837,18 +8164,8 @@
                 <w:i/>
                 <w:iCs/>
               </w:rPr>
-              <w:t xml:space="preserve">First time, permission denied </w:t>
-            </w:r>
-            <w:proofErr w:type="spellStart"/>
-            <w:r>
-              <w:rPr>
-                <w:rFonts w:ascii="Arial" w:hAnsi="Arial"/>
-                <w:i/>
-                <w:iCs/>
-              </w:rPr>
-              <w:t>occured</w:t>
-            </w:r>
-            <w:proofErr w:type="spellEnd"/>
+              <w:t>First time, permission denied occured</w:t>
+            </w:r>
           </w:p>
           <w:p>
             <w:pPr>
@@ -9079,14 +8396,7 @@
               <w:rPr>
                 <w:rFonts w:ascii="Arial" w:hAnsi="Arial"/>
               </w:rPr>
-              <w:t xml:space="preserve">Verify </w:t>
-            </w:r>
-            <w:proofErr w:type="spellStart"/>
-            <w:r>
-              <w:rPr>
-                <w:rFonts w:ascii="Arial" w:hAnsi="Arial"/>
-              </w:rPr>
-              <w:t>Fingerprint</w:t>
+              <w:t>Verify Fingerprint</w:t>
             </w:r>
             <w:r>
               <w:rPr>
@@ -9094,7 +8404,6 @@
               </w:rPr>
               <w:t>er</w:t>
             </w:r>
-            <w:proofErr w:type="spellEnd"/>
             <w:r>
               <w:rPr>
                 <w:rFonts w:ascii="Arial" w:hAnsi="Arial"/>
@@ -9243,46 +8552,8 @@
                 <w:i/>
                 <w:iCs/>
               </w:rPr>
-              <w:t>Navigate to [</w:t>
-            </w:r>
-            <w:proofErr w:type="spellStart"/>
-            <w:r>
-              <w:rPr>
-                <w:rFonts w:ascii="Arial" w:hAnsi="Arial"/>
-                <w:i/>
-                <w:iCs/>
-              </w:rPr>
-              <w:t>Testing_</w:t>
-            </w:r>
-            <w:proofErr w:type="gramStart"/>
-            <w:r>
-              <w:rPr>
-                <w:rFonts w:ascii="Arial" w:hAnsi="Arial"/>
-                <w:i/>
-                <w:iCs/>
-              </w:rPr>
-              <w:t>Directory</w:t>
-            </w:r>
-            <w:proofErr w:type="spellEnd"/>
-            <w:r>
-              <w:rPr>
-                <w:rFonts w:ascii="Arial" w:hAnsi="Arial"/>
-                <w:i/>
-                <w:iCs/>
-              </w:rPr>
-              <w:t>]\</w:t>
-            </w:r>
-            <w:proofErr w:type="spellStart"/>
-            <w:proofErr w:type="gramEnd"/>
-            <w:r>
-              <w:rPr>
-                <w:rFonts w:ascii="Arial" w:hAnsi="Arial"/>
-                <w:i/>
-                <w:iCs/>
-              </w:rPr>
-              <w:t>fingerprint_test</w:t>
-            </w:r>
-            <w:proofErr w:type="spellEnd"/>
+              <w:t>Navigate to [Testing_Directory]\fingerprint_test</w:t>
+            </w:r>
           </w:p>
           <w:p>
             <w:pPr>
@@ -9378,16 +8649,7 @@
                 <w:i/>
                 <w:iCs/>
               </w:rPr>
-              <w:t xml:space="preserve">.sh by entering the following at the command </w:t>
-            </w:r>
-            <w:proofErr w:type="gramStart"/>
-            <w:r>
-              <w:rPr>
-                <w:rFonts w:ascii="Arial" w:hAnsi="Arial"/>
-                <w:i/>
-                <w:iCs/>
-              </w:rPr>
-              <w:t>line:./</w:t>
+              <w:t>.sh by entering the following at the command line:./</w:t>
             </w:r>
             <w:r>
               <w:rPr>
@@ -9421,7 +8683,6 @@
               </w:rPr>
               <w:t>.sh</w:t>
             </w:r>
-            <w:proofErr w:type="gramEnd"/>
             <w:r>
               <w:rPr>
                 <w:rFonts w:ascii="Arial" w:hAnsi="Arial"/>
@@ -9500,63 +8761,27 @@
                 <w:i/>
                 <w:iCs/>
               </w:rPr>
-              <w:t xml:space="preserve">In </w:t>
-            </w:r>
-            <w:proofErr w:type="spellStart"/>
-            <w:r>
-              <w:rPr>
-                <w:rFonts w:ascii="Arial" w:hAnsi="Arial"/>
-                <w:i/>
-                <w:iCs/>
-              </w:rPr>
-              <w:t>linux</w:t>
-            </w:r>
-            <w:proofErr w:type="spellEnd"/>
-            <w:r>
-              <w:rPr>
-                <w:rFonts w:ascii="Arial" w:hAnsi="Arial"/>
-                <w:i/>
-                <w:iCs/>
-              </w:rPr>
-              <w:t xml:space="preserve"> putty window enter the following to be mapped after logging into olive:</w:t>
-            </w:r>
-          </w:p>
-          <w:p>
-            <w:pPr>
-              <w:pStyle w:val="H1bodytext"/>
-              <w:spacing w:after="0"/>
-              <w:ind w:left="0"/>
-              <w:rPr>
-                <w:rFonts w:ascii="Arial" w:hAnsi="Arial"/>
-                <w:i/>
-                <w:iCs/>
-              </w:rPr>
-            </w:pPr>
-            <w:r>
-              <w:rPr>
-                <w:rFonts w:ascii="Arial" w:hAnsi="Arial"/>
-                <w:i/>
-                <w:iCs/>
-              </w:rPr>
-              <w:t>Ln -s /opt/tools ca-</w:t>
-            </w:r>
-            <w:proofErr w:type="spellStart"/>
-            <w:r>
-              <w:rPr>
-                <w:rFonts w:ascii="Arial" w:hAnsi="Arial"/>
-                <w:i/>
-                <w:iCs/>
-              </w:rPr>
-              <w:t>cie</w:t>
-            </w:r>
-            <w:proofErr w:type="spellEnd"/>
-            <w:r>
-              <w:rPr>
-                <w:rFonts w:ascii="Arial" w:hAnsi="Arial"/>
-                <w:i/>
-                <w:iCs/>
-              </w:rPr>
-              <w:t>-tools</w:t>
+              <w:t>In linux putty window enter the following to be mapped after logging into olive:</w:t>
+            </w:r>
+          </w:p>
+          <w:p>
+            <w:pPr>
+              <w:pStyle w:val="H1bodytext"/>
+              <w:spacing w:after="0"/>
+              <w:ind w:left="0"/>
+              <w:rPr>
+                <w:rFonts w:ascii="Arial" w:hAnsi="Arial"/>
+                <w:i/>
+                <w:iCs/>
+              </w:rPr>
+            </w:pPr>
+            <w:r>
+              <w:rPr>
+                <w:rFonts w:ascii="Arial" w:hAnsi="Arial"/>
+                <w:i/>
+                <w:iCs/>
+              </w:rPr>
+              <w:t>Ln -s /opt/tools ca-cie-tools</w:t>
             </w:r>
           </w:p>
           <w:p>
@@ -9691,18 +8916,8 @@
                 <w:i/>
                 <w:iCs/>
               </w:rPr>
-              <w:t xml:space="preserve">Went back to putty window and entered: ln -s /samba/backups/CAVE </w:t>
-            </w:r>
-            <w:proofErr w:type="spellStart"/>
-            <w:r>
-              <w:rPr>
-                <w:rFonts w:ascii="Arial" w:hAnsi="Arial"/>
-                <w:i/>
-                <w:iCs/>
-              </w:rPr>
-              <w:t>CAVE</w:t>
-            </w:r>
-            <w:proofErr w:type="spellEnd"/>
+              <w:t>Went back to putty window and entered: ln -s /samba/backups/CAVE CAVE</w:t>
+            </w:r>
           </w:p>
           <w:p>
             <w:pPr>
@@ -9877,25 +9092,7 @@
                 <w:i/>
                 <w:iCs/>
               </w:rPr>
-              <w:t xml:space="preserve">Git bash windows does not operate properly on my computer. Please note that I used Anaconda </w:t>
-            </w:r>
-            <w:proofErr w:type="spellStart"/>
-            <w:r>
-              <w:rPr>
-                <w:rFonts w:ascii="Arial" w:hAnsi="Arial"/>
-                <w:i/>
-                <w:iCs/>
-              </w:rPr>
-              <w:t>Powershell</w:t>
-            </w:r>
-            <w:proofErr w:type="spellEnd"/>
-            <w:r>
-              <w:rPr>
-                <w:rFonts w:ascii="Arial" w:hAnsi="Arial"/>
-                <w:i/>
-                <w:iCs/>
-              </w:rPr>
-              <w:t xml:space="preserve"> Prompt (anaconda3) and </w:t>
+              <w:t xml:space="preserve">Git bash windows does not operate properly on my computer. Please note that I used Anaconda Powershell Prompt (anaconda3) and </w:t>
             </w:r>
             <w:r>
               <w:rPr>
@@ -10046,14 +9243,7 @@
               <w:rPr>
                 <w:rFonts w:ascii="Arial" w:hAnsi="Arial"/>
               </w:rPr>
-              <w:t xml:space="preserve">Verify </w:t>
-            </w:r>
-            <w:proofErr w:type="spellStart"/>
-            <w:r>
-              <w:rPr>
-                <w:rFonts w:ascii="Arial" w:hAnsi="Arial"/>
-              </w:rPr>
-              <w:t>Fingerprint</w:t>
+              <w:t>Verify Fingerprint</w:t>
             </w:r>
             <w:r>
               <w:rPr>
@@ -10061,7 +9251,6 @@
               </w:rPr>
               <w:t>er</w:t>
             </w:r>
-            <w:proofErr w:type="spellEnd"/>
             <w:r>
               <w:rPr>
                 <w:rFonts w:ascii="Arial" w:hAnsi="Arial"/>
@@ -10137,44 +9326,16 @@
                 <w:i/>
                 <w:iCs/>
               </w:rPr>
-              <w:t>avigate to [</w:t>
-            </w:r>
-            <w:proofErr w:type="spellStart"/>
-            <w:r>
-              <w:rPr>
-                <w:rFonts w:ascii="Arial" w:hAnsi="Arial"/>
-                <w:i/>
-                <w:iCs/>
-              </w:rPr>
-              <w:t>Testing_Directory</w:t>
-            </w:r>
-            <w:proofErr w:type="spellEnd"/>
-            <w:r>
-              <w:rPr>
-                <w:rFonts w:ascii="Arial" w:hAnsi="Arial"/>
-                <w:i/>
-                <w:iCs/>
-              </w:rPr>
-              <w:t>]</w:t>
-            </w:r>
-            <w:r>
-              <w:rPr>
-                <w:rFonts w:ascii="Arial" w:hAnsi="Arial"/>
-                <w:i/>
-                <w:iCs/>
-              </w:rPr>
-              <w:t>/</w:t>
-            </w:r>
-            <w:proofErr w:type="spellStart"/>
-            <w:r>
-              <w:rPr>
-                <w:rFonts w:ascii="Arial" w:hAnsi="Arial"/>
-                <w:i/>
-                <w:iCs/>
-              </w:rPr>
-              <w:t>fingerprint_test</w:t>
-            </w:r>
-            <w:proofErr w:type="spellEnd"/>
+              <w:t>avigate to [Testing_Directory]</w:t>
+            </w:r>
+            <w:r>
+              <w:rPr>
+                <w:rFonts w:ascii="Arial" w:hAnsi="Arial"/>
+                <w:i/>
+                <w:iCs/>
+              </w:rPr>
+              <w:t>/fingerprint_test</w:t>
+            </w:r>
           </w:p>
         </w:tc>
       </w:tr>
@@ -10871,7 +10032,6 @@
               </w:rPr>
               <w:t>NOTE: directory now includes file “</w:t>
             </w:r>
-            <w:proofErr w:type="spellStart"/>
             <w:r>
               <w:rPr>
                 <w:rFonts w:ascii="Arial" w:hAnsi="Arial"/>
@@ -10880,7 +10040,6 @@
               </w:rPr>
               <w:t>testfile</w:t>
             </w:r>
-            <w:proofErr w:type="spellEnd"/>
             <w:r>
               <w:rPr>
                 <w:rFonts w:ascii="Arial" w:hAnsi="Arial"/>
@@ -11118,14 +10277,12 @@
                 <w:rFonts w:ascii="Arial" w:hAnsi="Arial"/>
               </w:rPr>
             </w:pPr>
-            <w:proofErr w:type="spellStart"/>
             <w:r>
               <w:rPr>
                 <w:rFonts w:ascii="Arial" w:hAnsi="Arial"/>
               </w:rPr>
               <w:t>testfile</w:t>
             </w:r>
-            <w:proofErr w:type="spellEnd"/>
             <w:r>
               <w:rPr>
                 <w:rFonts w:ascii="Arial" w:hAnsi="Arial"/>
@@ -11304,23 +10461,13 @@
               </w:rPr>
               <w:t>NOTE: directory now includes file “</w:t>
             </w:r>
-            <w:proofErr w:type="spellStart"/>
-            <w:r>
-              <w:rPr>
-                <w:rFonts w:ascii="Arial" w:hAnsi="Arial"/>
-                <w:i/>
-                <w:iCs/>
-              </w:rPr>
-              <w:t>testfile</w:t>
-            </w:r>
-            <w:proofErr w:type="spellEnd"/>
-            <w:r>
-              <w:rPr>
-                <w:rFonts w:ascii="Arial" w:hAnsi="Arial"/>
-                <w:i/>
-                <w:iCs/>
-              </w:rPr>
-              <w:t xml:space="preserve"> </w:t>
+            <w:r>
+              <w:rPr>
+                <w:rFonts w:ascii="Arial" w:hAnsi="Arial"/>
+                <w:i/>
+                <w:iCs/>
+              </w:rPr>
+              <w:t xml:space="preserve">testfile </w:t>
             </w:r>
             <w:r>
               <w:rPr>
@@ -11397,7 +10544,6 @@
               </w:rPr>
               <w:t xml:space="preserve">Open </w:t>
             </w:r>
-            <w:proofErr w:type="spellStart"/>
             <w:r>
               <w:rPr>
                 <w:rFonts w:ascii="Arial" w:hAnsi="Arial"/>
@@ -11406,7 +10552,6 @@
               </w:rPr>
               <w:t>testfile</w:t>
             </w:r>
-            <w:proofErr w:type="spellEnd"/>
             <w:r>
               <w:rPr>
                 <w:rFonts w:ascii="Arial" w:hAnsi="Arial"/>
@@ -11464,25 +10609,7 @@
                 <w:i/>
                 <w:iCs/>
               </w:rPr>
-              <w:t xml:space="preserve">Save file (i.e. change </w:t>
-            </w:r>
-            <w:proofErr w:type="spellStart"/>
-            <w:r>
-              <w:rPr>
-                <w:rFonts w:ascii="Arial" w:hAnsi="Arial"/>
-                <w:i/>
-                <w:iCs/>
-              </w:rPr>
-              <w:t>datestamp</w:t>
-            </w:r>
-            <w:proofErr w:type="spellEnd"/>
-            <w:r>
-              <w:rPr>
-                <w:rFonts w:ascii="Arial" w:hAnsi="Arial"/>
-                <w:i/>
-                <w:iCs/>
-              </w:rPr>
-              <w:t xml:space="preserve"> of file)</w:t>
+              <w:t>Save file (i.e. change datestamp of file)</w:t>
             </w:r>
           </w:p>
         </w:tc>
@@ -11721,14 +10848,12 @@
                 <w:rFonts w:ascii="Arial" w:hAnsi="Arial"/>
               </w:rPr>
             </w:pPr>
-            <w:proofErr w:type="spellStart"/>
             <w:r>
               <w:rPr>
                 <w:rFonts w:ascii="Arial" w:hAnsi="Arial"/>
               </w:rPr>
               <w:t>testfile</w:t>
             </w:r>
-            <w:proofErr w:type="spellEnd"/>
             <w:r>
               <w:rPr>
                 <w:rFonts w:ascii="Arial" w:hAnsi="Arial"/>
@@ -11748,14 +10873,12 @@
                 <w:rFonts w:ascii="Arial" w:hAnsi="Arial"/>
               </w:rPr>
             </w:pPr>
-            <w:proofErr w:type="spellStart"/>
             <w:r>
               <w:rPr>
                 <w:rFonts w:ascii="Arial" w:hAnsi="Arial"/>
               </w:rPr>
               <w:t>testfile</w:t>
             </w:r>
-            <w:proofErr w:type="spellEnd"/>
             <w:r>
               <w:rPr>
                 <w:rFonts w:ascii="Arial" w:hAnsi="Arial"/>
@@ -11855,23 +10978,13 @@
               </w:rPr>
               <w:t xml:space="preserve">Open </w:t>
             </w:r>
-            <w:proofErr w:type="spellStart"/>
-            <w:r>
-              <w:rPr>
-                <w:rFonts w:ascii="Arial" w:hAnsi="Arial"/>
-                <w:i/>
-                <w:iCs/>
-              </w:rPr>
-              <w:t>testfile</w:t>
-            </w:r>
-            <w:proofErr w:type="spellEnd"/>
-            <w:r>
-              <w:rPr>
-                <w:rFonts w:ascii="Arial" w:hAnsi="Arial"/>
-                <w:i/>
-                <w:iCs/>
-              </w:rPr>
-              <w:t xml:space="preserve"> </w:t>
+            <w:r>
+              <w:rPr>
+                <w:rFonts w:ascii="Arial" w:hAnsi="Arial"/>
+                <w:i/>
+                <w:iCs/>
+              </w:rPr>
+              <w:t xml:space="preserve">testfile </w:t>
             </w:r>
             <w:r>
               <w:rPr>
@@ -12011,25 +11124,7 @@
                 <w:i/>
                 <w:iCs/>
               </w:rPr>
-              <w:t xml:space="preserve">Save file (i.e. change </w:t>
-            </w:r>
-            <w:proofErr w:type="spellStart"/>
-            <w:r>
-              <w:rPr>
-                <w:rFonts w:ascii="Arial" w:hAnsi="Arial"/>
-                <w:i/>
-                <w:iCs/>
-              </w:rPr>
-              <w:t>datestamp</w:t>
-            </w:r>
-            <w:proofErr w:type="spellEnd"/>
-            <w:r>
-              <w:rPr>
-                <w:rFonts w:ascii="Arial" w:hAnsi="Arial"/>
-                <w:i/>
-                <w:iCs/>
-              </w:rPr>
-              <w:t xml:space="preserve"> of file).</w:t>
+              <w:t>Save file (i.e. change datestamp of file).</w:t>
             </w:r>
           </w:p>
         </w:tc>
@@ -12272,14 +11367,12 @@
               </w:rPr>
               <w:t xml:space="preserve"> </w:t>
             </w:r>
-            <w:proofErr w:type="spellStart"/>
             <w:r>
               <w:rPr>
                 <w:rFonts w:ascii="Arial" w:hAnsi="Arial"/>
               </w:rPr>
               <w:t>testfile</w:t>
             </w:r>
-            <w:proofErr w:type="spellEnd"/>
             <w:r>
               <w:rPr>
                 <w:rFonts w:ascii="Arial" w:hAnsi="Arial"/>
@@ -12386,14 +11479,12 @@
                 <w:rFonts w:ascii="Arial" w:hAnsi="Arial"/>
               </w:rPr>
             </w:pPr>
-            <w:proofErr w:type="spellStart"/>
             <w:r>
               <w:rPr>
                 <w:rFonts w:ascii="Arial" w:hAnsi="Arial"/>
               </w:rPr>
               <w:t>testfile</w:t>
             </w:r>
-            <w:proofErr w:type="spellEnd"/>
             <w:r>
               <w:rPr>
                 <w:rFonts w:ascii="Arial" w:hAnsi="Arial"/>
@@ -12490,25 +11581,7 @@
                 <w:i/>
                 <w:iCs/>
               </w:rPr>
-              <w:t xml:space="preserve">Create a compressed (zipped) file named “fingerprint_test.zip” and add the contents of the </w:t>
-            </w:r>
-            <w:proofErr w:type="spellStart"/>
-            <w:r>
-              <w:rPr>
-                <w:rFonts w:ascii="Arial" w:hAnsi="Arial"/>
-                <w:i/>
-                <w:iCs/>
-              </w:rPr>
-              <w:t>fingerprint_test</w:t>
-            </w:r>
-            <w:proofErr w:type="spellEnd"/>
-            <w:r>
-              <w:rPr>
-                <w:rFonts w:ascii="Arial" w:hAnsi="Arial"/>
-                <w:i/>
-                <w:iCs/>
-              </w:rPr>
-              <w:t xml:space="preserve"> directory.</w:t>
+              <w:t>Create a compressed (zipped) file named “fingerprint_test.zip” and add the contents of the fingerprint_test directory.</w:t>
             </w:r>
           </w:p>
         </w:tc>
@@ -12808,25 +11881,7 @@
                 <w:i/>
                 <w:iCs/>
               </w:rPr>
-              <w:t xml:space="preserve">Create the following new subdirectory in the </w:t>
-            </w:r>
-            <w:proofErr w:type="spellStart"/>
-            <w:r>
-              <w:rPr>
-                <w:rFonts w:ascii="Arial" w:hAnsi="Arial"/>
-                <w:i/>
-                <w:iCs/>
-              </w:rPr>
-              <w:t>fingerprint_test</w:t>
-            </w:r>
-            <w:proofErr w:type="spellEnd"/>
-            <w:r>
-              <w:rPr>
-                <w:rFonts w:ascii="Arial" w:hAnsi="Arial"/>
-                <w:i/>
-                <w:iCs/>
-              </w:rPr>
-              <w:t xml:space="preserve"> directory:</w:t>
+              <w:t>Create the following new subdirectory in the fingerprint_test directory:</w:t>
             </w:r>
           </w:p>
           <w:p>
@@ -13206,14 +12261,12 @@
                 <w:rFonts w:ascii="Arial" w:hAnsi="Arial"/>
               </w:rPr>
             </w:pPr>
-            <w:proofErr w:type="spellStart"/>
             <w:r>
               <w:rPr>
                 <w:rFonts w:ascii="Arial" w:hAnsi="Arial"/>
               </w:rPr>
               <w:t>testfile</w:t>
             </w:r>
-            <w:proofErr w:type="spellEnd"/>
             <w:r>
               <w:rPr>
                 <w:rFonts w:ascii="Arial" w:hAnsi="Arial"/>
@@ -13311,14 +12364,12 @@
               </w:numPr>
               <w:spacing w:after="0"/>
             </w:pPr>
-            <w:proofErr w:type="spellStart"/>
             <w:r>
               <w:rPr>
                 <w:rFonts w:ascii="Arial" w:hAnsi="Arial"/>
               </w:rPr>
               <w:t>testfile</w:t>
             </w:r>
-            <w:proofErr w:type="spellEnd"/>
             <w:r>
               <w:rPr>
                 <w:rFonts w:ascii="Arial" w:hAnsi="Arial"/>
@@ -13568,6 +12619,9 @@
         </w:rPr>
       </w:pPr>
       <w:r>
+        <w:rPr>
+          <w:noProof/>
+        </w:rPr>
         <w:lastRenderedPageBreak/>
         <w:drawing>
           <wp:inline distT="0" distB="0" distL="0" distR="0" wp14:anchorId="14F28237" wp14:editId="51D922A2">
@@ -13715,15 +12769,7 @@
           <w:b/>
           <w:bCs/>
         </w:rPr>
-        <w:t>_windows Test Logs</w:t>
-      </w:r>
-      <w:r>
-        <w:rPr>
-          <w:rFonts w:ascii="Arial" w:hAnsi="Arial" w:cs="Arial"/>
-          <w:b/>
-          <w:bCs/>
-        </w:rPr>
-        <w:t xml:space="preserve"> (1 of 2)</w:t>
+        <w:t>_windows Test Logs (1 of 2)</w:t>
       </w:r>
       <w:r>
         <w:rPr>
@@ -15318,23 +14364,7 @@
           <w:b/>
           <w:bCs/>
         </w:rPr>
-        <w:t>(</w:t>
-      </w:r>
-      <w:r>
-        <w:rPr>
-          <w:rFonts w:ascii="Arial" w:hAnsi="Arial" w:cs="Arial"/>
-          <w:b/>
-          <w:bCs/>
-        </w:rPr>
-        <w:t>2</w:t>
-      </w:r>
-      <w:r>
-        <w:rPr>
-          <w:rFonts w:ascii="Arial" w:hAnsi="Arial" w:cs="Arial"/>
-          <w:b/>
-          <w:bCs/>
-        </w:rPr>
-        <w:t xml:space="preserve"> of 2)</w:t>
+        <w:t>(2 of 2)</w:t>
       </w:r>
     </w:p>
     <w:p>

</xml_diff>

<commit_message>
updated documentation for fingerprinter, including test plan
</commit_message>
<xml_diff>
--- a/docs/00_Fingerprinter_CACIE_Tools_ctp.docx
+++ b/docs/00_Fingerprinter_CACIE_Tools_ctp.docx
@@ -1,6 +1,6 @@
 
 <file path=word/document.xml><?xml version="1.0" encoding="utf-8"?>
-<w:document xmlns:wpc="http://schemas.microsoft.com/office/word/2010/wordprocessingCanvas" xmlns:cx="http://schemas.microsoft.com/office/drawing/2014/chartex" xmlns:cx1="http://schemas.microsoft.com/office/drawing/2015/9/8/chartex" xmlns:cx2="http://schemas.microsoft.com/office/drawing/2015/10/21/chartex" xmlns:cx3="http://schemas.microsoft.com/office/drawing/2016/5/9/chartex" xmlns:cx4="http://schemas.microsoft.com/office/drawing/2016/5/10/chartex" xmlns:cx5="http://schemas.microsoft.com/office/drawing/2016/5/11/chartex" xmlns:cx6="http://schemas.microsoft.com/office/drawing/2016/5/12/chartex" xmlns:cx7="http://schemas.microsoft.com/office/drawing/2016/5/13/chartex" xmlns:cx8="http://schemas.microsoft.com/office/drawing/2016/5/14/chartex" xmlns:mc="http://schemas.openxmlformats.org/markup-compatibility/2006" xmlns:aink="http://schemas.microsoft.com/office/drawing/2016/ink" xmlns:am3d="http://schemas.microsoft.com/office/drawing/2017/model3d" xmlns:o="urn:schemas-microsoft-com:office:office" xmlns:r="http://schemas.openxmlformats.org/officeDocument/2006/relationships" xmlns:m="http://schemas.openxmlformats.org/officeDocument/2006/math" xmlns:v="urn:schemas-microsoft-com:vml" xmlns:wp14="http://schemas.microsoft.com/office/word/2010/wordprocessingDrawing" xmlns:wp="http://schemas.openxmlformats.org/drawingml/2006/wordprocessingDrawing" xmlns:w10="urn:schemas-microsoft-com:office:word" xmlns:w="http://schemas.openxmlformats.org/wordprocessingml/2006/main" xmlns:w14="http://schemas.microsoft.com/office/word/2010/wordml" xmlns:w15="http://schemas.microsoft.com/office/word/2012/wordml" xmlns:w16cid="http://schemas.microsoft.com/office/word/2016/wordml/cid" xmlns:w16se="http://schemas.microsoft.com/office/word/2015/wordml/symex" xmlns:wpg="http://schemas.microsoft.com/office/word/2010/wordprocessingGroup" xmlns:wpi="http://schemas.microsoft.com/office/word/2010/wordprocessingInk" xmlns:wne="http://schemas.microsoft.com/office/word/2006/wordml" xmlns:wps="http://schemas.microsoft.com/office/word/2010/wordprocessingShape" mc:Ignorable="w14 w15 w16se w16cid wp14">
+<w:document xmlns:wpc="http://schemas.microsoft.com/office/word/2010/wordprocessingCanvas" xmlns:cx="http://schemas.microsoft.com/office/drawing/2014/chartex" xmlns:cx1="http://schemas.microsoft.com/office/drawing/2015/9/8/chartex" xmlns:cx2="http://schemas.microsoft.com/office/drawing/2015/10/21/chartex" xmlns:cx3="http://schemas.microsoft.com/office/drawing/2016/5/9/chartex" xmlns:cx4="http://schemas.microsoft.com/office/drawing/2016/5/10/chartex" xmlns:cx5="http://schemas.microsoft.com/office/drawing/2016/5/11/chartex" xmlns:cx6="http://schemas.microsoft.com/office/drawing/2016/5/12/chartex" xmlns:cx7="http://schemas.microsoft.com/office/drawing/2016/5/13/chartex" xmlns:cx8="http://schemas.microsoft.com/office/drawing/2016/5/14/chartex" xmlns:mc="http://schemas.openxmlformats.org/markup-compatibility/2006" xmlns:aink="http://schemas.microsoft.com/office/drawing/2016/ink" xmlns:am3d="http://schemas.microsoft.com/office/drawing/2017/model3d" xmlns:o="urn:schemas-microsoft-com:office:office" xmlns:r="http://schemas.openxmlformats.org/officeDocument/2006/relationships" xmlns:m="http://schemas.openxmlformats.org/officeDocument/2006/math" xmlns:v="urn:schemas-microsoft-com:vml" xmlns:wp14="http://schemas.microsoft.com/office/word/2010/wordprocessingDrawing" xmlns:wp="http://schemas.openxmlformats.org/drawingml/2006/wordprocessingDrawing" xmlns:w10="urn:schemas-microsoft-com:office:word" xmlns:w="http://schemas.openxmlformats.org/wordprocessingml/2006/main" xmlns:w14="http://schemas.microsoft.com/office/word/2010/wordml" xmlns:w15="http://schemas.microsoft.com/office/word/2012/wordml" xmlns:w16cex="http://schemas.microsoft.com/office/word/2018/wordml/cex" xmlns:w16cid="http://schemas.microsoft.com/office/word/2016/wordml/cid" xmlns:w16="http://schemas.microsoft.com/office/word/2018/wordml" xmlns:w16se="http://schemas.microsoft.com/office/word/2015/wordml/symex" xmlns:wpg="http://schemas.microsoft.com/office/word/2010/wordprocessingGroup" xmlns:wpi="http://schemas.microsoft.com/office/word/2010/wordprocessingInk" xmlns:wne="http://schemas.microsoft.com/office/word/2006/wordml" xmlns:wps="http://schemas.microsoft.com/office/word/2010/wordprocessingShape" mc:Ignorable="w14 w15 w16se w16cid w16 w16cex wp14">
   <w:body>
     <w:p>
       <w:pPr>
@@ -83,7 +83,14 @@
           <w:rFonts w:ascii="Arial" w:hAnsi="Arial" w:cs="Arial"/>
           <w:b/>
         </w:rPr>
-        <w:t>1.0</w:t>
+        <w:t>1.</w:t>
+      </w:r>
+      <w:r>
+        <w:rPr>
+          <w:rFonts w:ascii="Arial" w:hAnsi="Arial" w:cs="Arial"/>
+          <w:b/>
+        </w:rPr>
+        <w:t>1</w:t>
       </w:r>
     </w:p>
     <w:p>
@@ -110,8 +117,6 @@
         </w:rPr>
         <w:t xml:space="preserve">: </w:t>
       </w:r>
-      <w:bookmarkStart w:id="0" w:name="_GoBack"/>
-      <w:bookmarkEnd w:id="0"/>
       <w:r>
         <w:rPr>
           <w:rFonts w:ascii="Arial" w:hAnsi="Arial" w:cs="Arial"/>
@@ -162,7 +167,7 @@
           <w:highlight w:val="yellow"/>
         </w:rPr>
       </w:pPr>
-      <w:bookmarkStart w:id="1" w:name="_Hlk8896263"/>
+      <w:bookmarkStart w:id="0" w:name="_Hlk8896263"/>
       <w:r>
         <w:rPr>
           <w:rFonts w:ascii="Arial" w:hAnsi="Arial"/>
@@ -284,7 +289,7 @@
         <w:t xml:space="preserve"> will result in large, unpredictable changes in the hash.</w:t>
       </w:r>
     </w:p>
-    <w:bookmarkEnd w:id="1"/>
+    <w:bookmarkEnd w:id="0"/>
     <w:p>
       <w:pPr>
         <w:pStyle w:val="H1bodytext"/>
@@ -374,6 +379,96 @@
         <w:pStyle w:val="H1bodytext"/>
         <w:spacing w:after="120"/>
         <w:rPr>
+          <w:rFonts w:ascii="Arial" w:hAnsi="Arial" w:cs="Arial"/>
+        </w:rPr>
+      </w:pPr>
+      <w:r>
+        <w:rPr>
+          <w:rFonts w:ascii="Arial" w:hAnsi="Arial" w:cs="Arial"/>
+        </w:rPr>
+        <w:t>FR-3: Generate an output file that lists</w:t>
+      </w:r>
+      <w:r>
+        <w:rPr>
+          <w:rFonts w:ascii="Arial" w:hAnsi="Arial" w:cs="Arial"/>
+        </w:rPr>
+        <w:t xml:space="preserve"> a</w:t>
+      </w:r>
+      <w:r>
+        <w:rPr>
+          <w:rFonts w:ascii="Arial" w:hAnsi="Arial" w:cs="Arial"/>
+        </w:rPr>
+        <w:t xml:space="preserve"> </w:t>
+      </w:r>
+      <w:r>
+        <w:rPr>
+          <w:rFonts w:ascii="Arial" w:hAnsi="Arial" w:cs="Arial"/>
+        </w:rPr>
+        <w:t xml:space="preserve">datetime stamp and </w:t>
+      </w:r>
+      <w:r>
+        <w:rPr>
+          <w:rFonts w:ascii="Arial" w:hAnsi="Arial" w:cs="Arial"/>
+        </w:rPr>
+        <w:t xml:space="preserve">the </w:t>
+      </w:r>
+      <w:r>
+        <w:rPr>
+          <w:rFonts w:ascii="Arial" w:hAnsi="Arial" w:cs="Arial"/>
+        </w:rPr>
+        <w:t xml:space="preserve">path </w:t>
+      </w:r>
+      <w:r>
+        <w:rPr>
+          <w:rFonts w:ascii="Arial" w:hAnsi="Arial" w:cs="Arial"/>
+        </w:rPr>
+        <w:t>and file</w:t>
+      </w:r>
+      <w:r>
+        <w:rPr>
+          <w:rFonts w:ascii="Arial" w:hAnsi="Arial" w:cs="Arial"/>
+        </w:rPr>
+        <w:t>name</w:t>
+      </w:r>
+      <w:r>
+        <w:rPr>
+          <w:rFonts w:ascii="Arial" w:hAnsi="Arial" w:cs="Arial"/>
+        </w:rPr>
+        <w:t xml:space="preserve"> and respective hash tag</w:t>
+      </w:r>
+      <w:r>
+        <w:rPr>
+          <w:rFonts w:ascii="Arial" w:hAnsi="Arial" w:cs="Arial"/>
+        </w:rPr>
+        <w:t xml:space="preserve"> for a file or directory specified to be fingerprinted</w:t>
+      </w:r>
+      <w:r>
+        <w:rPr>
+          <w:rFonts w:ascii="Arial" w:hAnsi="Arial" w:cs="Arial"/>
+        </w:rPr>
+        <w:t>.</w:t>
+      </w:r>
+    </w:p>
+    <w:p>
+      <w:pPr>
+        <w:pStyle w:val="H1bodytext"/>
+        <w:spacing w:after="120"/>
+        <w:rPr>
+          <w:rFonts w:ascii="Arial" w:hAnsi="Arial" w:cs="Arial"/>
+        </w:rPr>
+      </w:pPr>
+      <w:r>
+        <w:rPr>
+          <w:rFonts w:ascii="Arial" w:hAnsi="Arial" w:cs="Arial"/>
+        </w:rPr>
+        <w:t>FR-4 Generate a hash tag for a section of a file</w:t>
+      </w:r>
+    </w:p>
+    <w:p>
+      <w:pPr>
+        <w:pStyle w:val="H1bodytext"/>
+        <w:spacing w:after="120"/>
+        <w:rPr>
           <w:rFonts w:ascii="Arial" w:hAnsi="Arial"/>
         </w:rPr>
       </w:pPr>
@@ -381,67 +476,7 @@
         <w:rPr>
           <w:rFonts w:ascii="Arial" w:hAnsi="Arial" w:cs="Arial"/>
         </w:rPr>
-        <w:t>FR-3: Generate an output file that lists</w:t>
-      </w:r>
-      <w:r>
-        <w:rPr>
-          <w:rFonts w:ascii="Arial" w:hAnsi="Arial" w:cs="Arial"/>
-        </w:rPr>
-        <w:t xml:space="preserve"> a</w:t>
-      </w:r>
-      <w:r>
-        <w:rPr>
-          <w:rFonts w:ascii="Arial" w:hAnsi="Arial" w:cs="Arial"/>
-        </w:rPr>
-        <w:t xml:space="preserve"> </w:t>
-      </w:r>
-      <w:r>
-        <w:rPr>
-          <w:rFonts w:ascii="Arial" w:hAnsi="Arial" w:cs="Arial"/>
-        </w:rPr>
-        <w:t xml:space="preserve">datetime stamp and </w:t>
-      </w:r>
-      <w:r>
-        <w:rPr>
-          <w:rFonts w:ascii="Arial" w:hAnsi="Arial" w:cs="Arial"/>
-        </w:rPr>
-        <w:t xml:space="preserve">the </w:t>
-      </w:r>
-      <w:r>
-        <w:rPr>
-          <w:rFonts w:ascii="Arial" w:hAnsi="Arial" w:cs="Arial"/>
-        </w:rPr>
-        <w:t xml:space="preserve">path </w:t>
-      </w:r>
-      <w:r>
-        <w:rPr>
-          <w:rFonts w:ascii="Arial" w:hAnsi="Arial" w:cs="Arial"/>
-        </w:rPr>
-        <w:t>and file</w:t>
-      </w:r>
-      <w:r>
-        <w:rPr>
-          <w:rFonts w:ascii="Arial" w:hAnsi="Arial" w:cs="Arial"/>
-        </w:rPr>
-        <w:t>name</w:t>
-      </w:r>
-      <w:r>
-        <w:rPr>
-          <w:rFonts w:ascii="Arial" w:hAnsi="Arial" w:cs="Arial"/>
-        </w:rPr>
-        <w:t xml:space="preserve"> and respective hash tag</w:t>
-      </w:r>
-      <w:r>
-        <w:rPr>
-          <w:rFonts w:ascii="Arial" w:hAnsi="Arial" w:cs="Arial"/>
-        </w:rPr>
-        <w:t xml:space="preserve"> for a file or directory specified to be fingerprinted</w:t>
-      </w:r>
-      <w:r>
-        <w:rPr>
-          <w:rFonts w:ascii="Arial" w:hAnsi="Arial" w:cs="Arial"/>
-        </w:rPr>
-        <w:t>.</w:t>
+        <w:t>FR-5 Specify if the output overwrites or appends to the target output file</w:t>
       </w:r>
     </w:p>
     <w:p>
@@ -492,7 +527,19 @@
         <w:rPr>
           <w:rFonts w:ascii="Arial" w:hAnsi="Arial" w:cs="Arial"/>
         </w:rPr>
-        <w:t>Python 3.</w:t>
+        <w:t xml:space="preserve">Python </w:t>
+      </w:r>
+      <w:r>
+        <w:rPr>
+          <w:rFonts w:ascii="Arial" w:hAnsi="Arial" w:cs="Arial"/>
+        </w:rPr>
+        <w:t>&gt;=</w:t>
+      </w:r>
+      <w:r>
+        <w:rPr>
+          <w:rFonts w:ascii="Arial" w:hAnsi="Arial" w:cs="Arial"/>
+        </w:rPr>
+        <w:t>3.</w:t>
       </w:r>
       <w:r>
         <w:rPr>
@@ -543,6 +590,15 @@
         <w:br/>
         <w:t>datetime</w:t>
       </w:r>
+      <w:r>
+        <w:rPr>
+          <w:rFonts w:ascii="Arial" w:hAnsi="Arial" w:cs="Arial"/>
+        </w:rPr>
+        <w:br/>
+        <w:t>sys</w:t>
+      </w:r>
+      <w:bookmarkStart w:id="1" w:name="_GoBack"/>
+      <w:bookmarkEnd w:id="1"/>
     </w:p>
     <w:p>
       <w:pPr>
@@ -712,6 +768,78 @@
     <w:p>
       <w:pPr>
         <w:pStyle w:val="H1bodytext"/>
+        <w:numPr>
+          <w:ilvl w:val="0"/>
+          <w:numId w:val="2"/>
+        </w:numPr>
+        <w:spacing w:after="120"/>
+        <w:rPr>
+          <w:rFonts w:ascii="Arial" w:hAnsi="Arial"/>
+        </w:rPr>
+      </w:pPr>
+      <w:r>
+        <w:rPr>
+          <w:rFonts w:ascii="Arial" w:hAnsi="Arial"/>
+        </w:rPr>
+        <w:t>--outputmode {a, w}   Either appends (a) or overwrites (w) the output file.</w:t>
+      </w:r>
+    </w:p>
+    <w:p>
+      <w:pPr>
+        <w:pStyle w:val="H1bodytext"/>
+        <w:numPr>
+          <w:ilvl w:val="0"/>
+          <w:numId w:val="2"/>
+        </w:numPr>
+        <w:spacing w:after="120"/>
+        <w:rPr>
+          <w:rFonts w:ascii="Arial" w:hAnsi="Arial"/>
+        </w:rPr>
+      </w:pPr>
+      <w:r>
+        <w:rPr>
+          <w:rFonts w:ascii="Arial" w:hAnsi="Arial"/>
+        </w:rPr>
+        <w:t>--lineranges LINERANGES</w:t>
+      </w:r>
+      <w:r>
+        <w:rPr>
+          <w:rFonts w:ascii="Arial" w:hAnsi="Arial"/>
+        </w:rPr>
+        <w:tab/>
+        <w:t xml:space="preserve">If this argument is present, the tool will fingerprint a subsection of the target file.  LINERANGES must be a nested list of the form [section A, section B, …] where each section is a list of line numbers defining the range of that section.  The end line is NOT read.  Fore example: --linerange=[[0,1],[2,3]] fingerprints the first and third lines of the file (assuming –lineindexing=0).  Likewise, --linerange=[[0,9]] fingerprints the first eight lines only.  If this argument is present, the TARGET argument must be a file. </w:t>
+      </w:r>
+    </w:p>
+    <w:p>
+      <w:pPr>
+        <w:pStyle w:val="H1bodytext"/>
+        <w:numPr>
+          <w:ilvl w:val="0"/>
+          <w:numId w:val="2"/>
+        </w:numPr>
+        <w:spacing w:after="120"/>
+        <w:rPr>
+          <w:rFonts w:ascii="Arial" w:hAnsi="Arial"/>
+        </w:rPr>
+      </w:pPr>
+      <w:r>
+        <w:rPr>
+          <w:rFonts w:ascii="Arial" w:hAnsi="Arial"/>
+        </w:rPr>
+        <w:lastRenderedPageBreak/>
+        <w:t>--lineindexing {0, 1}</w:t>
+      </w:r>
+      <w:r>
+        <w:rPr>
+          <w:rFonts w:ascii="Arial" w:hAnsi="Arial"/>
+        </w:rPr>
+        <w:tab/>
+        <w:t>Determines if the first line of the file is given a value of “0” or “1”.  Defaults to 0.</w:t>
+      </w:r>
+    </w:p>
+    <w:p>
+      <w:pPr>
+        <w:pStyle w:val="H1bodytext"/>
         <w:spacing w:after="120"/>
         <w:rPr>
           <w:rFonts w:ascii="Arial" w:hAnsi="Arial"/>
@@ -752,7 +880,25 @@
         <w:rPr>
           <w:rFonts w:ascii="Arial" w:hAnsi="Arial" w:cs="Arial"/>
         </w:rPr>
-        <w:t>Output: The following information is logged to a path and file (default, i.e. fingerprint.txt) or to a path and file, which is specified by user and is passed to the Tool Runner as an argument (-o/--output OUTPUT)</w:t>
+        <w:t xml:space="preserve">Output: The following information is logged to a path and file (default, i.e. fingerprint.txt) or to a path and file, which is specified by user and is passed to the </w:t>
+      </w:r>
+      <w:r>
+        <w:rPr>
+          <w:rFonts w:ascii="Arial" w:hAnsi="Arial" w:cs="Arial"/>
+        </w:rPr>
+        <w:t xml:space="preserve">Fingerprinter </w:t>
+      </w:r>
+      <w:r>
+        <w:rPr>
+          <w:rFonts w:ascii="Arial" w:hAnsi="Arial" w:cs="Arial"/>
+        </w:rPr>
+        <w:t>as an argument (-o/--output OUTPUT)</w:t>
+      </w:r>
+      <w:r>
+        <w:rPr>
+          <w:rFonts w:ascii="Arial" w:hAnsi="Arial" w:cs="Arial"/>
+        </w:rPr>
+        <w:t>.  The optional argument –outputmode controls the write mode (“a” = “append”, “w”=”write/overwrite”).  In default mode, the output file contains:</w:t>
       </w:r>
     </w:p>
     <w:p>
@@ -822,26 +968,39 @@
       <w:pPr>
         <w:pStyle w:val="H1bodytext"/>
         <w:spacing w:after="0"/>
-        <w:ind w:left="0"/>
-        <w:rPr>
-          <w:rFonts w:ascii="Arial" w:hAnsi="Arial" w:cs="Arial"/>
-        </w:rPr>
-      </w:pPr>
+        <w:rPr>
+          <w:rFonts w:ascii="Arial" w:hAnsi="Arial" w:cs="Arial"/>
+        </w:rPr>
+      </w:pPr>
+      <w:r>
+        <w:rPr>
+          <w:rFonts w:ascii="Arial" w:hAnsi="Arial" w:cs="Arial"/>
+        </w:rPr>
+        <w:t>If the argument “—sections” is specified, the output will contain the hash of each specified section instead of the path and file name. If “—sections” is specified, the fingerprinter will not processes a directory.</w:t>
+      </w:r>
     </w:p>
     <w:p>
       <w:pPr>
         <w:pStyle w:val="H1bodytext"/>
         <w:spacing w:after="0"/>
-        <w:ind w:left="810"/>
-        <w:rPr>
-          <w:rFonts w:ascii="Arial" w:hAnsi="Arial" w:cs="Arial"/>
-        </w:rPr>
-      </w:pPr>
-      <w:r>
-        <w:rPr>
-          <w:rFonts w:ascii="Arial" w:hAnsi="Arial" w:cs="Arial"/>
-        </w:rPr>
-        <w:lastRenderedPageBreak/>
+        <w:ind w:left="0"/>
+        <w:rPr>
+          <w:rFonts w:ascii="Arial" w:hAnsi="Arial" w:cs="Arial"/>
+        </w:rPr>
+      </w:pPr>
+    </w:p>
+    <w:p>
+      <w:pPr>
+        <w:pStyle w:val="H1bodytext"/>
+        <w:spacing w:after="0"/>
+        <w:rPr>
+          <w:rFonts w:ascii="Arial" w:hAnsi="Arial" w:cs="Arial"/>
+        </w:rPr>
+      </w:pPr>
+      <w:r>
+        <w:rPr>
+          <w:rFonts w:ascii="Arial" w:hAnsi="Arial" w:cs="Arial"/>
+        </w:rPr>
         <w:t>An independent code walkthrough was conducted by Mitchell Tufford on 11/22/2019. A summary and resolution of the comments is presented in Appendix A, table A-1.</w:t>
       </w:r>
     </w:p>
@@ -1899,6 +2058,155 @@
           </w:p>
         </w:tc>
       </w:tr>
+      <w:tr>
+        <w:trPr>
+          <w:trHeight w:val="935"/>
+        </w:trPr>
+        <w:tc>
+          <w:tcPr>
+            <w:tcW w:w="2070" w:type="dxa"/>
+            <w:vAlign w:val="center"/>
+          </w:tcPr>
+          <w:p>
+            <w:pPr>
+              <w:pStyle w:val="H1bodytext"/>
+              <w:spacing w:after="0"/>
+              <w:ind w:left="0"/>
+              <w:jc w:val="center"/>
+              <w:rPr>
+                <w:rFonts w:ascii="Arial" w:hAnsi="Arial"/>
+              </w:rPr>
+            </w:pPr>
+            <w:r>
+              <w:rPr>
+                <w:rFonts w:ascii="Arial" w:hAnsi="Arial"/>
+              </w:rPr>
+              <w:t>FR-4</w:t>
+            </w:r>
+          </w:p>
+        </w:tc>
+        <w:tc>
+          <w:tcPr>
+            <w:tcW w:w="2080" w:type="dxa"/>
+            <w:vAlign w:val="center"/>
+          </w:tcPr>
+          <w:p>
+            <w:pPr>
+              <w:pStyle w:val="H1bodytext"/>
+              <w:spacing w:after="0"/>
+              <w:ind w:left="0"/>
+              <w:jc w:val="center"/>
+              <w:rPr>
+                <w:rFonts w:ascii="Arial" w:hAnsi="Arial"/>
+              </w:rPr>
+            </w:pPr>
+            <w:r>
+              <w:rPr>
+                <w:rFonts w:ascii="Arial" w:hAnsi="Arial"/>
+              </w:rPr>
+              <w:t>CACIE-fingerprint.py-TC-7</w:t>
+            </w:r>
+          </w:p>
+        </w:tc>
+        <w:tc>
+          <w:tcPr>
+            <w:tcW w:w="5930" w:type="dxa"/>
+            <w:vAlign w:val="center"/>
+          </w:tcPr>
+          <w:p>
+            <w:pPr>
+              <w:pStyle w:val="H1bodytext"/>
+              <w:spacing w:after="0"/>
+              <w:ind w:left="0"/>
+              <w:jc w:val="center"/>
+              <w:rPr>
+                <w:rFonts w:ascii="Arial" w:hAnsi="Arial"/>
+              </w:rPr>
+            </w:pPr>
+            <w:r>
+              <w:rPr>
+                <w:rFonts w:ascii="Arial" w:hAnsi="Arial"/>
+              </w:rPr>
+              <w:t>Fingerprint a section of a file</w:t>
+            </w:r>
+          </w:p>
+        </w:tc>
+      </w:tr>
+      <w:tr>
+        <w:trPr>
+          <w:trHeight w:val="935"/>
+        </w:trPr>
+        <w:tc>
+          <w:tcPr>
+            <w:tcW w:w="2070" w:type="dxa"/>
+            <w:vAlign w:val="center"/>
+          </w:tcPr>
+          <w:p>
+            <w:pPr>
+              <w:pStyle w:val="H1bodytext"/>
+              <w:spacing w:after="0"/>
+              <w:ind w:left="0"/>
+              <w:jc w:val="center"/>
+              <w:rPr>
+                <w:rFonts w:ascii="Arial" w:hAnsi="Arial"/>
+              </w:rPr>
+            </w:pPr>
+            <w:r>
+              <w:rPr>
+                <w:rFonts w:ascii="Arial" w:hAnsi="Arial"/>
+              </w:rPr>
+              <w:lastRenderedPageBreak/>
+              <w:t>FR-5</w:t>
+            </w:r>
+          </w:p>
+        </w:tc>
+        <w:tc>
+          <w:tcPr>
+            <w:tcW w:w="2080" w:type="dxa"/>
+            <w:vAlign w:val="center"/>
+          </w:tcPr>
+          <w:p>
+            <w:pPr>
+              <w:pStyle w:val="H1bodytext"/>
+              <w:spacing w:after="0"/>
+              <w:ind w:left="0"/>
+              <w:jc w:val="center"/>
+              <w:rPr>
+                <w:rFonts w:ascii="Arial" w:hAnsi="Arial"/>
+              </w:rPr>
+            </w:pPr>
+            <w:r>
+              <w:rPr>
+                <w:rFonts w:ascii="Arial" w:hAnsi="Arial"/>
+              </w:rPr>
+              <w:t>CACIE-fingerprint.py-TC-8</w:t>
+            </w:r>
+          </w:p>
+        </w:tc>
+        <w:tc>
+          <w:tcPr>
+            <w:tcW w:w="5930" w:type="dxa"/>
+            <w:vAlign w:val="center"/>
+          </w:tcPr>
+          <w:p>
+            <w:pPr>
+              <w:pStyle w:val="H1bodytext"/>
+              <w:spacing w:after="0"/>
+              <w:ind w:left="0"/>
+              <w:jc w:val="center"/>
+              <w:rPr>
+                <w:rFonts w:ascii="Arial" w:hAnsi="Arial"/>
+              </w:rPr>
+            </w:pPr>
+            <w:r>
+              <w:rPr>
+                <w:rFonts w:ascii="Arial" w:hAnsi="Arial"/>
+              </w:rPr>
+              <w:t>Run fingerprinter in append mode</w:t>
+            </w:r>
+          </w:p>
+        </w:tc>
+      </w:tr>
       <w:bookmarkEnd w:id="2"/>
     </w:tbl>
     <w:p>
@@ -2239,7 +2547,6 @@
                 <w:i/>
                 <w:iCs/>
               </w:rPr>
-              <w:lastRenderedPageBreak/>
               <w:t>Verify git branch and repository status by entering the following at the command line:</w:t>
             </w:r>
           </w:p>
@@ -5434,6 +5741,7 @@
               <w:rPr>
                 <w:rFonts w:ascii="Arial" w:hAnsi="Arial"/>
               </w:rPr>
+              <w:lastRenderedPageBreak/>
               <w:t>CACIE-fingerprint.py</w:t>
             </w:r>
             <w:r>
@@ -6246,6 +6554,627 @@
                 <w:rFonts w:ascii="Arial" w:hAnsi="Arial"/>
               </w:rPr>
               <w:t xml:space="preserve"> - Copy (2).txt</w:t>
+            </w:r>
+          </w:p>
+        </w:tc>
+        <w:tc>
+          <w:tcPr>
+            <w:tcW w:w="2250" w:type="dxa"/>
+            <w:vAlign w:val="center"/>
+          </w:tcPr>
+          <w:p>
+            <w:pPr>
+              <w:pStyle w:val="H1bodytext"/>
+              <w:spacing w:after="0"/>
+              <w:ind w:left="900"/>
+              <w:rPr>
+                <w:rFonts w:ascii="Arial" w:hAnsi="Arial"/>
+              </w:rPr>
+            </w:pPr>
+          </w:p>
+        </w:tc>
+      </w:tr>
+      <w:tr>
+        <w:trPr>
+          <w:trHeight w:val="1520"/>
+        </w:trPr>
+        <w:tc>
+          <w:tcPr>
+            <w:tcW w:w="1800" w:type="dxa"/>
+            <w:vMerge w:val="restart"/>
+            <w:vAlign w:val="center"/>
+          </w:tcPr>
+          <w:p>
+            <w:pPr>
+              <w:pStyle w:val="H1bodytext"/>
+              <w:spacing w:after="0"/>
+              <w:ind w:left="0"/>
+              <w:jc w:val="center"/>
+              <w:rPr>
+                <w:rFonts w:ascii="Arial" w:hAnsi="Arial"/>
+              </w:rPr>
+            </w:pPr>
+            <w:r>
+              <w:rPr>
+                <w:rFonts w:ascii="Arial" w:hAnsi="Arial"/>
+              </w:rPr>
+              <w:t>CACIE-fingerprint.py-TC-7</w:t>
+            </w:r>
+          </w:p>
+        </w:tc>
+        <w:tc>
+          <w:tcPr>
+            <w:tcW w:w="8280" w:type="dxa"/>
+            <w:gridSpan w:val="2"/>
+            <w:vAlign w:val="center"/>
+          </w:tcPr>
+          <w:p>
+            <w:pPr>
+              <w:pStyle w:val="H1bodytext"/>
+              <w:spacing w:after="0"/>
+              <w:ind w:left="0"/>
+              <w:rPr>
+                <w:rFonts w:ascii="Arial" w:hAnsi="Arial"/>
+              </w:rPr>
+            </w:pPr>
+            <w:r>
+              <w:rPr>
+                <w:rFonts w:ascii="Arial" w:hAnsi="Arial"/>
+              </w:rPr>
+              <w:t xml:space="preserve">Navigate to </w:t>
+            </w:r>
+            <w:r>
+              <w:rPr>
+                <w:rFonts w:ascii="Arial" w:hAnsi="Arial"/>
+                <w:i/>
+                <w:iCs/>
+              </w:rPr>
+              <w:t>[Testing_Directory]\fingerprint_test</w:t>
+            </w:r>
+            <w:r>
+              <w:rPr>
+                <w:rFonts w:ascii="Arial" w:hAnsi="Arial"/>
+              </w:rPr>
+              <w:t xml:space="preserve"> </w:t>
+            </w:r>
+          </w:p>
+          <w:p>
+            <w:pPr>
+              <w:pStyle w:val="H1bodytext"/>
+              <w:spacing w:after="0"/>
+              <w:ind w:left="900"/>
+              <w:rPr>
+                <w:rFonts w:ascii="Arial" w:hAnsi="Arial"/>
+              </w:rPr>
+            </w:pPr>
+          </w:p>
+        </w:tc>
+      </w:tr>
+      <w:tr>
+        <w:trPr>
+          <w:trHeight w:val="1520"/>
+        </w:trPr>
+        <w:tc>
+          <w:tcPr>
+            <w:tcW w:w="1800" w:type="dxa"/>
+            <w:vMerge/>
+            <w:vAlign w:val="center"/>
+          </w:tcPr>
+          <w:p>
+            <w:pPr>
+              <w:pStyle w:val="H1bodytext"/>
+              <w:spacing w:after="0"/>
+              <w:ind w:left="0"/>
+              <w:jc w:val="center"/>
+              <w:rPr>
+                <w:rFonts w:ascii="Arial" w:hAnsi="Arial"/>
+              </w:rPr>
+            </w:pPr>
+          </w:p>
+        </w:tc>
+        <w:tc>
+          <w:tcPr>
+            <w:tcW w:w="8280" w:type="dxa"/>
+            <w:gridSpan w:val="2"/>
+            <w:vAlign w:val="center"/>
+          </w:tcPr>
+          <w:p>
+            <w:pPr>
+              <w:pStyle w:val="H1bodytext"/>
+              <w:spacing w:after="0"/>
+              <w:ind w:left="0"/>
+              <w:rPr>
+                <w:rFonts w:ascii="Arial" w:hAnsi="Arial"/>
+              </w:rPr>
+            </w:pPr>
+            <w:r>
+              <w:rPr>
+                <w:rFonts w:ascii="Arial" w:hAnsi="Arial"/>
+              </w:rPr>
+              <w:t>Enter the following command:</w:t>
+            </w:r>
+          </w:p>
+          <w:p>
+            <w:pPr>
+              <w:pStyle w:val="H1bodytext"/>
+              <w:spacing w:after="0"/>
+              <w:ind w:left="0"/>
+              <w:rPr>
+                <w:rFonts w:ascii="Arial" w:hAnsi="Arial"/>
+              </w:rPr>
+            </w:pPr>
+          </w:p>
+          <w:p>
+            <w:pPr>
+              <w:pStyle w:val="H1bodytext"/>
+              <w:spacing w:after="0"/>
+              <w:ind w:left="900"/>
+              <w:rPr>
+                <w:rFonts w:ascii="Arial" w:hAnsi="Arial"/>
+              </w:rPr>
+            </w:pPr>
+            <w:r>
+              <w:rPr>
+                <w:rFonts w:ascii="Arial" w:hAnsi="Arial"/>
+              </w:rPr>
+              <w:t>./fingerprint.py_TC-7a.sh</w:t>
+            </w:r>
+          </w:p>
+        </w:tc>
+      </w:tr>
+      <w:tr>
+        <w:trPr>
+          <w:trHeight w:val="1520"/>
+        </w:trPr>
+        <w:tc>
+          <w:tcPr>
+            <w:tcW w:w="1800" w:type="dxa"/>
+            <w:vMerge/>
+            <w:vAlign w:val="center"/>
+          </w:tcPr>
+          <w:p>
+            <w:pPr>
+              <w:pStyle w:val="H1bodytext"/>
+              <w:spacing w:after="0"/>
+              <w:ind w:left="0"/>
+              <w:jc w:val="center"/>
+              <w:rPr>
+                <w:rFonts w:ascii="Arial" w:hAnsi="Arial"/>
+              </w:rPr>
+            </w:pPr>
+          </w:p>
+        </w:tc>
+        <w:tc>
+          <w:tcPr>
+            <w:tcW w:w="6030" w:type="dxa"/>
+            <w:vAlign w:val="center"/>
+          </w:tcPr>
+          <w:p>
+            <w:pPr>
+              <w:pStyle w:val="H1bodytext"/>
+              <w:spacing w:after="0"/>
+              <w:ind w:left="0"/>
+              <w:rPr>
+                <w:rFonts w:ascii="Arial" w:hAnsi="Arial"/>
+              </w:rPr>
+            </w:pPr>
+            <w:r>
+              <w:rPr>
+                <w:rFonts w:ascii="Arial" w:hAnsi="Arial"/>
+              </w:rPr>
+              <w:t>Verify that two fingerprint files were produced:</w:t>
+            </w:r>
+          </w:p>
+          <w:p>
+            <w:pPr>
+              <w:pStyle w:val="H1bodytext"/>
+              <w:numPr>
+                <w:ilvl w:val="0"/>
+                <w:numId w:val="13"/>
+              </w:numPr>
+              <w:spacing w:after="0"/>
+              <w:rPr>
+                <w:rFonts w:ascii="Arial" w:hAnsi="Arial"/>
+                <w:i/>
+                <w:iCs/>
+              </w:rPr>
+            </w:pPr>
+            <w:r>
+              <w:rPr>
+                <w:rFonts w:ascii="Arial" w:hAnsi="Arial"/>
+                <w:i/>
+                <w:iCs/>
+              </w:rPr>
+              <w:t>testlog/</w:t>
+            </w:r>
+            <w:r>
+              <w:rPr>
+                <w:rFonts w:ascii="Arial" w:hAnsi="Arial"/>
+                <w:i/>
+                <w:iCs/>
+              </w:rPr>
+              <w:t>fingerprint.py_TC-7_fingerprintA.txt</w:t>
+            </w:r>
+          </w:p>
+          <w:p>
+            <w:pPr>
+              <w:pStyle w:val="H1bodytext"/>
+              <w:numPr>
+                <w:ilvl w:val="0"/>
+                <w:numId w:val="13"/>
+              </w:numPr>
+              <w:spacing w:after="0"/>
+              <w:rPr>
+                <w:rFonts w:ascii="Arial" w:hAnsi="Arial"/>
+                <w:i/>
+                <w:iCs/>
+              </w:rPr>
+            </w:pPr>
+            <w:r>
+              <w:rPr>
+                <w:rFonts w:ascii="Arial" w:hAnsi="Arial"/>
+                <w:i/>
+                <w:iCs/>
+              </w:rPr>
+              <w:t>testlog/</w:t>
+            </w:r>
+            <w:r>
+              <w:rPr>
+                <w:rFonts w:ascii="Arial" w:hAnsi="Arial"/>
+                <w:i/>
+                <w:iCs/>
+              </w:rPr>
+              <w:t>fingerprint.py_TC-7_fingerprint</w:t>
+            </w:r>
+            <w:r>
+              <w:rPr>
+                <w:rFonts w:ascii="Arial" w:hAnsi="Arial"/>
+                <w:i/>
+                <w:iCs/>
+              </w:rPr>
+              <w:t>B</w:t>
+            </w:r>
+            <w:r>
+              <w:rPr>
+                <w:rFonts w:ascii="Arial" w:hAnsi="Arial"/>
+                <w:i/>
+                <w:iCs/>
+              </w:rPr>
+              <w:t>.txt</w:t>
+            </w:r>
+          </w:p>
+        </w:tc>
+        <w:tc>
+          <w:tcPr>
+            <w:tcW w:w="2250" w:type="dxa"/>
+            <w:vAlign w:val="center"/>
+          </w:tcPr>
+          <w:p>
+            <w:pPr>
+              <w:pStyle w:val="H1bodytext"/>
+              <w:spacing w:after="0"/>
+              <w:ind w:left="900"/>
+              <w:rPr>
+                <w:rFonts w:ascii="Arial" w:hAnsi="Arial"/>
+              </w:rPr>
+            </w:pPr>
+          </w:p>
+        </w:tc>
+      </w:tr>
+      <w:tr>
+        <w:trPr>
+          <w:trHeight w:val="1520"/>
+        </w:trPr>
+        <w:tc>
+          <w:tcPr>
+            <w:tcW w:w="1800" w:type="dxa"/>
+            <w:vMerge/>
+            <w:vAlign w:val="center"/>
+          </w:tcPr>
+          <w:p>
+            <w:pPr>
+              <w:pStyle w:val="H1bodytext"/>
+              <w:spacing w:after="0"/>
+              <w:ind w:left="0"/>
+              <w:jc w:val="center"/>
+              <w:rPr>
+                <w:rFonts w:ascii="Arial" w:hAnsi="Arial"/>
+              </w:rPr>
+            </w:pPr>
+          </w:p>
+        </w:tc>
+        <w:tc>
+          <w:tcPr>
+            <w:tcW w:w="6030" w:type="dxa"/>
+            <w:vAlign w:val="center"/>
+          </w:tcPr>
+          <w:p>
+            <w:pPr>
+              <w:pStyle w:val="H1bodytext"/>
+              <w:spacing w:after="0"/>
+              <w:ind w:left="0"/>
+              <w:rPr>
+                <w:rFonts w:ascii="Arial" w:hAnsi="Arial"/>
+              </w:rPr>
+            </w:pPr>
+            <w:r>
+              <w:rPr>
+                <w:rFonts w:ascii="Arial" w:hAnsi="Arial"/>
+              </w:rPr>
+              <w:t xml:space="preserve">Verify that the two hashes in </w:t>
+            </w:r>
+            <w:r>
+              <w:rPr>
+                <w:rFonts w:ascii="Arial" w:hAnsi="Arial"/>
+                <w:i/>
+                <w:iCs/>
+              </w:rPr>
+              <w:t>testlog/</w:t>
+            </w:r>
+            <w:r>
+              <w:rPr>
+                <w:rFonts w:ascii="Arial" w:hAnsi="Arial"/>
+                <w:i/>
+                <w:iCs/>
+              </w:rPr>
+              <w:t>fingerprint.py_TC-7_fingerprint</w:t>
+            </w:r>
+            <w:r>
+              <w:rPr>
+                <w:rFonts w:ascii="Arial" w:hAnsi="Arial"/>
+                <w:i/>
+                <w:iCs/>
+              </w:rPr>
+              <w:t>B</w:t>
+            </w:r>
+            <w:r>
+              <w:rPr>
+                <w:rFonts w:ascii="Arial" w:hAnsi="Arial"/>
+                <w:i/>
+                <w:iCs/>
+              </w:rPr>
+              <w:t>.txt</w:t>
+            </w:r>
+            <w:r>
+              <w:rPr>
+                <w:rFonts w:ascii="Arial" w:hAnsi="Arial"/>
+              </w:rPr>
+              <w:t xml:space="preserve"> are identical to the hash in </w:t>
+            </w:r>
+            <w:r>
+              <w:rPr>
+                <w:rFonts w:ascii="Arial" w:hAnsi="Arial"/>
+                <w:i/>
+                <w:iCs/>
+              </w:rPr>
+              <w:t>testlog/</w:t>
+            </w:r>
+            <w:r>
+              <w:rPr>
+                <w:rFonts w:ascii="Arial" w:hAnsi="Arial"/>
+                <w:i/>
+                <w:iCs/>
+              </w:rPr>
+              <w:t>fingerprint.py_TC-7_fingerprintA.txt</w:t>
+            </w:r>
+            <w:r>
+              <w:rPr>
+                <w:rFonts w:ascii="Arial" w:hAnsi="Arial"/>
+              </w:rPr>
+              <w:t xml:space="preserve"> labeled with the text “line section [0,1); 0-indexed”</w:t>
+            </w:r>
+          </w:p>
+        </w:tc>
+        <w:tc>
+          <w:tcPr>
+            <w:tcW w:w="2250" w:type="dxa"/>
+            <w:vAlign w:val="center"/>
+          </w:tcPr>
+          <w:p>
+            <w:pPr>
+              <w:pStyle w:val="H1bodytext"/>
+              <w:spacing w:after="0"/>
+              <w:ind w:left="900"/>
+              <w:rPr>
+                <w:rFonts w:ascii="Arial" w:hAnsi="Arial"/>
+              </w:rPr>
+            </w:pPr>
+          </w:p>
+        </w:tc>
+      </w:tr>
+      <w:tr>
+        <w:trPr>
+          <w:trHeight w:val="1520"/>
+        </w:trPr>
+        <w:tc>
+          <w:tcPr>
+            <w:tcW w:w="1800" w:type="dxa"/>
+            <w:vMerge w:val="restart"/>
+            <w:vAlign w:val="center"/>
+          </w:tcPr>
+          <w:p>
+            <w:pPr>
+              <w:pStyle w:val="H1bodytext"/>
+              <w:spacing w:after="0"/>
+              <w:ind w:left="0"/>
+              <w:jc w:val="center"/>
+              <w:rPr>
+                <w:rFonts w:ascii="Arial" w:hAnsi="Arial"/>
+              </w:rPr>
+            </w:pPr>
+            <w:r>
+              <w:rPr>
+                <w:rFonts w:ascii="Arial" w:hAnsi="Arial"/>
+              </w:rPr>
+              <w:t>CACIE-fingerprint.py TC-8</w:t>
+            </w:r>
+          </w:p>
+        </w:tc>
+        <w:tc>
+          <w:tcPr>
+            <w:tcW w:w="8280" w:type="dxa"/>
+            <w:gridSpan w:val="2"/>
+            <w:vAlign w:val="center"/>
+          </w:tcPr>
+          <w:p>
+            <w:pPr>
+              <w:pStyle w:val="H1bodytext"/>
+              <w:spacing w:after="0"/>
+              <w:ind w:left="0"/>
+              <w:rPr>
+                <w:rFonts w:ascii="Arial" w:hAnsi="Arial"/>
+              </w:rPr>
+            </w:pPr>
+            <w:r>
+              <w:rPr>
+                <w:rFonts w:ascii="Arial" w:hAnsi="Arial"/>
+              </w:rPr>
+              <w:t xml:space="preserve">Navigate to </w:t>
+            </w:r>
+            <w:r>
+              <w:rPr>
+                <w:rFonts w:ascii="Arial" w:hAnsi="Arial"/>
+                <w:i/>
+                <w:iCs/>
+              </w:rPr>
+              <w:t>[Testing_Directory]\fingerprint_test</w:t>
+            </w:r>
+            <w:r>
+              <w:rPr>
+                <w:rFonts w:ascii="Arial" w:hAnsi="Arial"/>
+              </w:rPr>
+              <w:t xml:space="preserve"> </w:t>
+            </w:r>
+          </w:p>
+          <w:p>
+            <w:pPr>
+              <w:pStyle w:val="H1bodytext"/>
+              <w:spacing w:after="0"/>
+              <w:ind w:left="900"/>
+              <w:rPr>
+                <w:rFonts w:ascii="Arial" w:hAnsi="Arial"/>
+              </w:rPr>
+            </w:pPr>
+          </w:p>
+        </w:tc>
+      </w:tr>
+      <w:tr>
+        <w:trPr>
+          <w:trHeight w:val="1520"/>
+        </w:trPr>
+        <w:tc>
+          <w:tcPr>
+            <w:tcW w:w="1800" w:type="dxa"/>
+            <w:vMerge/>
+            <w:vAlign w:val="center"/>
+          </w:tcPr>
+          <w:p>
+            <w:pPr>
+              <w:pStyle w:val="H1bodytext"/>
+              <w:spacing w:after="0"/>
+              <w:ind w:left="0"/>
+              <w:jc w:val="center"/>
+              <w:rPr>
+                <w:rFonts w:ascii="Arial" w:hAnsi="Arial"/>
+              </w:rPr>
+            </w:pPr>
+          </w:p>
+        </w:tc>
+        <w:tc>
+          <w:tcPr>
+            <w:tcW w:w="8280" w:type="dxa"/>
+            <w:gridSpan w:val="2"/>
+            <w:vAlign w:val="center"/>
+          </w:tcPr>
+          <w:p>
+            <w:pPr>
+              <w:pStyle w:val="H1bodytext"/>
+              <w:spacing w:after="0"/>
+              <w:ind w:left="900"/>
+              <w:rPr>
+                <w:rFonts w:ascii="Arial" w:hAnsi="Arial"/>
+              </w:rPr>
+            </w:pPr>
+            <w:r>
+              <w:rPr>
+                <w:rFonts w:ascii="Arial" w:hAnsi="Arial"/>
+              </w:rPr>
+              <w:t xml:space="preserve">Run the command </w:t>
+            </w:r>
+            <w:r>
+              <w:rPr>
+                <w:rFonts w:ascii="Arial" w:hAnsi="Arial"/>
+              </w:rPr>
+              <w:t>./fingerprint.py_TC-</w:t>
+            </w:r>
+            <w:r>
+              <w:rPr>
+                <w:rFonts w:ascii="Arial" w:hAnsi="Arial"/>
+              </w:rPr>
+              <w:t>8</w:t>
+            </w:r>
+            <w:r>
+              <w:rPr>
+                <w:rFonts w:ascii="Arial" w:hAnsi="Arial"/>
+              </w:rPr>
+              <w:t>.sh</w:t>
+            </w:r>
+          </w:p>
+        </w:tc>
+      </w:tr>
+      <w:tr>
+        <w:trPr>
+          <w:trHeight w:val="1520"/>
+        </w:trPr>
+        <w:tc>
+          <w:tcPr>
+            <w:tcW w:w="1800" w:type="dxa"/>
+            <w:vMerge/>
+            <w:vAlign w:val="center"/>
+          </w:tcPr>
+          <w:p>
+            <w:pPr>
+              <w:pStyle w:val="H1bodytext"/>
+              <w:spacing w:after="0"/>
+              <w:ind w:left="0"/>
+              <w:jc w:val="center"/>
+              <w:rPr>
+                <w:rFonts w:ascii="Arial" w:hAnsi="Arial"/>
+              </w:rPr>
+            </w:pPr>
+          </w:p>
+        </w:tc>
+        <w:tc>
+          <w:tcPr>
+            <w:tcW w:w="6030" w:type="dxa"/>
+            <w:vAlign w:val="center"/>
+          </w:tcPr>
+          <w:p>
+            <w:pPr>
+              <w:pStyle w:val="H1bodytext"/>
+              <w:spacing w:after="0"/>
+              <w:ind w:left="0"/>
+              <w:rPr>
+                <w:rFonts w:ascii="Arial" w:hAnsi="Arial"/>
+              </w:rPr>
+            </w:pPr>
+            <w:r>
+              <w:rPr>
+                <w:rFonts w:ascii="Arial" w:hAnsi="Arial"/>
+              </w:rPr>
+              <w:t xml:space="preserve">Verify that the file </w:t>
+            </w:r>
+            <w:r>
+              <w:rPr>
+                <w:rFonts w:ascii="Arial" w:hAnsi="Arial"/>
+              </w:rPr>
+              <w:t>testlog/fingerprint.py_TC-8.txt</w:t>
+            </w:r>
+            <w:r>
+              <w:rPr>
+                <w:rFonts w:ascii="Arial" w:hAnsi="Arial"/>
+              </w:rPr>
+              <w:t xml:space="preserve"> contains two identical fingerprint reports</w:t>
             </w:r>
           </w:p>
         </w:tc>
@@ -6372,7 +7301,14 @@
         <w:rPr>
           <w:rFonts w:ascii="Arial" w:hAnsi="Arial"/>
         </w:rPr>
-        <w:t xml:space="preserve"> requiring resolution and accordingly, there are no unresolved incidents.</w:t>
+        <w:t xml:space="preserve"> requiring resolution and accordingly, </w:t>
+      </w:r>
+      <w:r>
+        <w:rPr>
+          <w:rFonts w:ascii="Arial" w:hAnsi="Arial"/>
+        </w:rPr>
+        <w:lastRenderedPageBreak/>
+        <w:t>there are no unresolved incidents.</w:t>
       </w:r>
       <w:r>
         <w:rPr>
@@ -14397,7 +15333,7 @@
 </file>
 
 <file path=word/endnotes.xml><?xml version="1.0" encoding="utf-8"?>
-<w:endnotes xmlns:wpc="http://schemas.microsoft.com/office/word/2010/wordprocessingCanvas" xmlns:cx="http://schemas.microsoft.com/office/drawing/2014/chartex" xmlns:cx1="http://schemas.microsoft.com/office/drawing/2015/9/8/chartex" xmlns:cx2="http://schemas.microsoft.com/office/drawing/2015/10/21/chartex" xmlns:cx3="http://schemas.microsoft.com/office/drawing/2016/5/9/chartex" xmlns:cx4="http://schemas.microsoft.com/office/drawing/2016/5/10/chartex" xmlns:cx5="http://schemas.microsoft.com/office/drawing/2016/5/11/chartex" xmlns:cx6="http://schemas.microsoft.com/office/drawing/2016/5/12/chartex" xmlns:cx7="http://schemas.microsoft.com/office/drawing/2016/5/13/chartex" xmlns:cx8="http://schemas.microsoft.com/office/drawing/2016/5/14/chartex" xmlns:mc="http://schemas.openxmlformats.org/markup-compatibility/2006" xmlns:aink="http://schemas.microsoft.com/office/drawing/2016/ink" xmlns:am3d="http://schemas.microsoft.com/office/drawing/2017/model3d" xmlns:o="urn:schemas-microsoft-com:office:office" xmlns:r="http://schemas.openxmlformats.org/officeDocument/2006/relationships" xmlns:m="http://schemas.openxmlformats.org/officeDocument/2006/math" xmlns:v="urn:schemas-microsoft-com:vml" xmlns:wp14="http://schemas.microsoft.com/office/word/2010/wordprocessingDrawing" xmlns:wp="http://schemas.openxmlformats.org/drawingml/2006/wordprocessingDrawing" xmlns:w10="urn:schemas-microsoft-com:office:word" xmlns:w="http://schemas.openxmlformats.org/wordprocessingml/2006/main" xmlns:w14="http://schemas.microsoft.com/office/word/2010/wordml" xmlns:w15="http://schemas.microsoft.com/office/word/2012/wordml" xmlns:w16cid="http://schemas.microsoft.com/office/word/2016/wordml/cid" xmlns:w16se="http://schemas.microsoft.com/office/word/2015/wordml/symex" xmlns:wpg="http://schemas.microsoft.com/office/word/2010/wordprocessingGroup" xmlns:wpi="http://schemas.microsoft.com/office/word/2010/wordprocessingInk" xmlns:wne="http://schemas.microsoft.com/office/word/2006/wordml" xmlns:wps="http://schemas.microsoft.com/office/word/2010/wordprocessingShape" mc:Ignorable="w14 w15 w16se w16cid wp14">
+<w:endnotes xmlns:wpc="http://schemas.microsoft.com/office/word/2010/wordprocessingCanvas" xmlns:cx="http://schemas.microsoft.com/office/drawing/2014/chartex" xmlns:cx1="http://schemas.microsoft.com/office/drawing/2015/9/8/chartex" xmlns:cx2="http://schemas.microsoft.com/office/drawing/2015/10/21/chartex" xmlns:cx3="http://schemas.microsoft.com/office/drawing/2016/5/9/chartex" xmlns:cx4="http://schemas.microsoft.com/office/drawing/2016/5/10/chartex" xmlns:cx5="http://schemas.microsoft.com/office/drawing/2016/5/11/chartex" xmlns:cx6="http://schemas.microsoft.com/office/drawing/2016/5/12/chartex" xmlns:cx7="http://schemas.microsoft.com/office/drawing/2016/5/13/chartex" xmlns:cx8="http://schemas.microsoft.com/office/drawing/2016/5/14/chartex" xmlns:mc="http://schemas.openxmlformats.org/markup-compatibility/2006" xmlns:aink="http://schemas.microsoft.com/office/drawing/2016/ink" xmlns:am3d="http://schemas.microsoft.com/office/drawing/2017/model3d" xmlns:o="urn:schemas-microsoft-com:office:office" xmlns:r="http://schemas.openxmlformats.org/officeDocument/2006/relationships" xmlns:m="http://schemas.openxmlformats.org/officeDocument/2006/math" xmlns:v="urn:schemas-microsoft-com:vml" xmlns:wp14="http://schemas.microsoft.com/office/word/2010/wordprocessingDrawing" xmlns:wp="http://schemas.openxmlformats.org/drawingml/2006/wordprocessingDrawing" xmlns:w10="urn:schemas-microsoft-com:office:word" xmlns:w="http://schemas.openxmlformats.org/wordprocessingml/2006/main" xmlns:w14="http://schemas.microsoft.com/office/word/2010/wordml" xmlns:w15="http://schemas.microsoft.com/office/word/2012/wordml" xmlns:w16cex="http://schemas.microsoft.com/office/word/2018/wordml/cex" xmlns:w16cid="http://schemas.microsoft.com/office/word/2016/wordml/cid" xmlns:w16="http://schemas.microsoft.com/office/word/2018/wordml" xmlns:w16se="http://schemas.microsoft.com/office/word/2015/wordml/symex" xmlns:wpg="http://schemas.microsoft.com/office/word/2010/wordprocessingGroup" xmlns:wpi="http://schemas.microsoft.com/office/word/2010/wordprocessingInk" xmlns:wne="http://schemas.microsoft.com/office/word/2006/wordml" xmlns:wps="http://schemas.microsoft.com/office/word/2010/wordprocessingShape" mc:Ignorable="w14 w15 w16se w16cid w16 w16cex wp14">
   <w:endnote w:type="separator" w:id="-1">
     <w:p>
       <w:r>
@@ -14416,7 +15352,7 @@
 </file>
 
 <file path=word/footer1.xml><?xml version="1.0" encoding="utf-8"?>
-<w:ftr xmlns:wpc="http://schemas.microsoft.com/office/word/2010/wordprocessingCanvas" xmlns:cx="http://schemas.microsoft.com/office/drawing/2014/chartex" xmlns:cx1="http://schemas.microsoft.com/office/drawing/2015/9/8/chartex" xmlns:cx2="http://schemas.microsoft.com/office/drawing/2015/10/21/chartex" xmlns:cx3="http://schemas.microsoft.com/office/drawing/2016/5/9/chartex" xmlns:cx4="http://schemas.microsoft.com/office/drawing/2016/5/10/chartex" xmlns:cx5="http://schemas.microsoft.com/office/drawing/2016/5/11/chartex" xmlns:cx6="http://schemas.microsoft.com/office/drawing/2016/5/12/chartex" xmlns:cx7="http://schemas.microsoft.com/office/drawing/2016/5/13/chartex" xmlns:cx8="http://schemas.microsoft.com/office/drawing/2016/5/14/chartex" xmlns:mc="http://schemas.openxmlformats.org/markup-compatibility/2006" xmlns:aink="http://schemas.microsoft.com/office/drawing/2016/ink" xmlns:am3d="http://schemas.microsoft.com/office/drawing/2017/model3d" xmlns:o="urn:schemas-microsoft-com:office:office" xmlns:r="http://schemas.openxmlformats.org/officeDocument/2006/relationships" xmlns:m="http://schemas.openxmlformats.org/officeDocument/2006/math" xmlns:v="urn:schemas-microsoft-com:vml" xmlns:wp14="http://schemas.microsoft.com/office/word/2010/wordprocessingDrawing" xmlns:wp="http://schemas.openxmlformats.org/drawingml/2006/wordprocessingDrawing" xmlns:w10="urn:schemas-microsoft-com:office:word" xmlns:w="http://schemas.openxmlformats.org/wordprocessingml/2006/main" xmlns:w14="http://schemas.microsoft.com/office/word/2010/wordml" xmlns:w15="http://schemas.microsoft.com/office/word/2012/wordml" xmlns:w16cid="http://schemas.microsoft.com/office/word/2016/wordml/cid" xmlns:w16se="http://schemas.microsoft.com/office/word/2015/wordml/symex" xmlns:wpg="http://schemas.microsoft.com/office/word/2010/wordprocessingGroup" xmlns:wpi="http://schemas.microsoft.com/office/word/2010/wordprocessingInk" xmlns:wne="http://schemas.microsoft.com/office/word/2006/wordml" xmlns:wps="http://schemas.microsoft.com/office/word/2010/wordprocessingShape" mc:Ignorable="w14 w15 w16se w16cid wp14">
+<w:ftr xmlns:wpc="http://schemas.microsoft.com/office/word/2010/wordprocessingCanvas" xmlns:cx="http://schemas.microsoft.com/office/drawing/2014/chartex" xmlns:cx1="http://schemas.microsoft.com/office/drawing/2015/9/8/chartex" xmlns:cx2="http://schemas.microsoft.com/office/drawing/2015/10/21/chartex" xmlns:cx3="http://schemas.microsoft.com/office/drawing/2016/5/9/chartex" xmlns:cx4="http://schemas.microsoft.com/office/drawing/2016/5/10/chartex" xmlns:cx5="http://schemas.microsoft.com/office/drawing/2016/5/11/chartex" xmlns:cx6="http://schemas.microsoft.com/office/drawing/2016/5/12/chartex" xmlns:cx7="http://schemas.microsoft.com/office/drawing/2016/5/13/chartex" xmlns:cx8="http://schemas.microsoft.com/office/drawing/2016/5/14/chartex" xmlns:mc="http://schemas.openxmlformats.org/markup-compatibility/2006" xmlns:aink="http://schemas.microsoft.com/office/drawing/2016/ink" xmlns:am3d="http://schemas.microsoft.com/office/drawing/2017/model3d" xmlns:o="urn:schemas-microsoft-com:office:office" xmlns:r="http://schemas.openxmlformats.org/officeDocument/2006/relationships" xmlns:m="http://schemas.openxmlformats.org/officeDocument/2006/math" xmlns:v="urn:schemas-microsoft-com:vml" xmlns:wp14="http://schemas.microsoft.com/office/word/2010/wordprocessingDrawing" xmlns:wp="http://schemas.openxmlformats.org/drawingml/2006/wordprocessingDrawing" xmlns:w10="urn:schemas-microsoft-com:office:word" xmlns:w="http://schemas.openxmlformats.org/wordprocessingml/2006/main" xmlns:w14="http://schemas.microsoft.com/office/word/2010/wordml" xmlns:w15="http://schemas.microsoft.com/office/word/2012/wordml" xmlns:w16cex="http://schemas.microsoft.com/office/word/2018/wordml/cex" xmlns:w16cid="http://schemas.microsoft.com/office/word/2016/wordml/cid" xmlns:w16="http://schemas.microsoft.com/office/word/2018/wordml" xmlns:w16se="http://schemas.microsoft.com/office/word/2015/wordml/symex" xmlns:wpg="http://schemas.microsoft.com/office/word/2010/wordprocessingGroup" xmlns:wpi="http://schemas.microsoft.com/office/word/2010/wordprocessingInk" xmlns:wne="http://schemas.microsoft.com/office/word/2006/wordml" xmlns:wps="http://schemas.microsoft.com/office/word/2010/wordprocessingShape" mc:Ignorable="w14 w15 w16se w16cid w16 w16cex wp14">
   <w:p>
     <w:pPr>
       <w:pStyle w:val="Footer"/>
@@ -14517,7 +15453,7 @@
 </file>
 
 <file path=word/footnotes.xml><?xml version="1.0" encoding="utf-8"?>
-<w:footnotes xmlns:wpc="http://schemas.microsoft.com/office/word/2010/wordprocessingCanvas" xmlns:cx="http://schemas.microsoft.com/office/drawing/2014/chartex" xmlns:cx1="http://schemas.microsoft.com/office/drawing/2015/9/8/chartex" xmlns:cx2="http://schemas.microsoft.com/office/drawing/2015/10/21/chartex" xmlns:cx3="http://schemas.microsoft.com/office/drawing/2016/5/9/chartex" xmlns:cx4="http://schemas.microsoft.com/office/drawing/2016/5/10/chartex" xmlns:cx5="http://schemas.microsoft.com/office/drawing/2016/5/11/chartex" xmlns:cx6="http://schemas.microsoft.com/office/drawing/2016/5/12/chartex" xmlns:cx7="http://schemas.microsoft.com/office/drawing/2016/5/13/chartex" xmlns:cx8="http://schemas.microsoft.com/office/drawing/2016/5/14/chartex" xmlns:mc="http://schemas.openxmlformats.org/markup-compatibility/2006" xmlns:aink="http://schemas.microsoft.com/office/drawing/2016/ink" xmlns:am3d="http://schemas.microsoft.com/office/drawing/2017/model3d" xmlns:o="urn:schemas-microsoft-com:office:office" xmlns:r="http://schemas.openxmlformats.org/officeDocument/2006/relationships" xmlns:m="http://schemas.openxmlformats.org/officeDocument/2006/math" xmlns:v="urn:schemas-microsoft-com:vml" xmlns:wp14="http://schemas.microsoft.com/office/word/2010/wordprocessingDrawing" xmlns:wp="http://schemas.openxmlformats.org/drawingml/2006/wordprocessingDrawing" xmlns:w10="urn:schemas-microsoft-com:office:word" xmlns:w="http://schemas.openxmlformats.org/wordprocessingml/2006/main" xmlns:w14="http://schemas.microsoft.com/office/word/2010/wordml" xmlns:w15="http://schemas.microsoft.com/office/word/2012/wordml" xmlns:w16cid="http://schemas.microsoft.com/office/word/2016/wordml/cid" xmlns:w16se="http://schemas.microsoft.com/office/word/2015/wordml/symex" xmlns:wpg="http://schemas.microsoft.com/office/word/2010/wordprocessingGroup" xmlns:wpi="http://schemas.microsoft.com/office/word/2010/wordprocessingInk" xmlns:wne="http://schemas.microsoft.com/office/word/2006/wordml" xmlns:wps="http://schemas.microsoft.com/office/word/2010/wordprocessingShape" mc:Ignorable="w14 w15 w16se w16cid wp14">
+<w:footnotes xmlns:wpc="http://schemas.microsoft.com/office/word/2010/wordprocessingCanvas" xmlns:cx="http://schemas.microsoft.com/office/drawing/2014/chartex" xmlns:cx1="http://schemas.microsoft.com/office/drawing/2015/9/8/chartex" xmlns:cx2="http://schemas.microsoft.com/office/drawing/2015/10/21/chartex" xmlns:cx3="http://schemas.microsoft.com/office/drawing/2016/5/9/chartex" xmlns:cx4="http://schemas.microsoft.com/office/drawing/2016/5/10/chartex" xmlns:cx5="http://schemas.microsoft.com/office/drawing/2016/5/11/chartex" xmlns:cx6="http://schemas.microsoft.com/office/drawing/2016/5/12/chartex" xmlns:cx7="http://schemas.microsoft.com/office/drawing/2016/5/13/chartex" xmlns:cx8="http://schemas.microsoft.com/office/drawing/2016/5/14/chartex" xmlns:mc="http://schemas.openxmlformats.org/markup-compatibility/2006" xmlns:aink="http://schemas.microsoft.com/office/drawing/2016/ink" xmlns:am3d="http://schemas.microsoft.com/office/drawing/2017/model3d" xmlns:o="urn:schemas-microsoft-com:office:office" xmlns:r="http://schemas.openxmlformats.org/officeDocument/2006/relationships" xmlns:m="http://schemas.openxmlformats.org/officeDocument/2006/math" xmlns:v="urn:schemas-microsoft-com:vml" xmlns:wp14="http://schemas.microsoft.com/office/word/2010/wordprocessingDrawing" xmlns:wp="http://schemas.openxmlformats.org/drawingml/2006/wordprocessingDrawing" xmlns:w10="urn:schemas-microsoft-com:office:word" xmlns:w="http://schemas.openxmlformats.org/wordprocessingml/2006/main" xmlns:w14="http://schemas.microsoft.com/office/word/2010/wordml" xmlns:w15="http://schemas.microsoft.com/office/word/2012/wordml" xmlns:w16cex="http://schemas.microsoft.com/office/word/2018/wordml/cex" xmlns:w16cid="http://schemas.microsoft.com/office/word/2016/wordml/cid" xmlns:w16="http://schemas.microsoft.com/office/word/2018/wordml" xmlns:w16se="http://schemas.microsoft.com/office/word/2015/wordml/symex" xmlns:wpg="http://schemas.microsoft.com/office/word/2010/wordprocessingGroup" xmlns:wpi="http://schemas.microsoft.com/office/word/2010/wordprocessingInk" xmlns:wne="http://schemas.microsoft.com/office/word/2006/wordml" xmlns:wps="http://schemas.microsoft.com/office/word/2010/wordprocessingShape" mc:Ignorable="w14 w15 w16se w16cid w16 w16cex wp14">
   <w:footnote w:type="separator" w:id="-1">
     <w:p>
       <w:r>
@@ -14536,7 +15472,7 @@
 </file>
 
 <file path=word/header1.xml><?xml version="1.0" encoding="utf-8"?>
-<w:hdr xmlns:wpc="http://schemas.microsoft.com/office/word/2010/wordprocessingCanvas" xmlns:cx="http://schemas.microsoft.com/office/drawing/2014/chartex" xmlns:cx1="http://schemas.microsoft.com/office/drawing/2015/9/8/chartex" xmlns:cx2="http://schemas.microsoft.com/office/drawing/2015/10/21/chartex" xmlns:cx3="http://schemas.microsoft.com/office/drawing/2016/5/9/chartex" xmlns:cx4="http://schemas.microsoft.com/office/drawing/2016/5/10/chartex" xmlns:cx5="http://schemas.microsoft.com/office/drawing/2016/5/11/chartex" xmlns:cx6="http://schemas.microsoft.com/office/drawing/2016/5/12/chartex" xmlns:cx7="http://schemas.microsoft.com/office/drawing/2016/5/13/chartex" xmlns:cx8="http://schemas.microsoft.com/office/drawing/2016/5/14/chartex" xmlns:mc="http://schemas.openxmlformats.org/markup-compatibility/2006" xmlns:aink="http://schemas.microsoft.com/office/drawing/2016/ink" xmlns:am3d="http://schemas.microsoft.com/office/drawing/2017/model3d" xmlns:o="urn:schemas-microsoft-com:office:office" xmlns:r="http://schemas.openxmlformats.org/officeDocument/2006/relationships" xmlns:m="http://schemas.openxmlformats.org/officeDocument/2006/math" xmlns:v="urn:schemas-microsoft-com:vml" xmlns:wp14="http://schemas.microsoft.com/office/word/2010/wordprocessingDrawing" xmlns:wp="http://schemas.openxmlformats.org/drawingml/2006/wordprocessingDrawing" xmlns:w10="urn:schemas-microsoft-com:office:word" xmlns:w="http://schemas.openxmlformats.org/wordprocessingml/2006/main" xmlns:w14="http://schemas.microsoft.com/office/word/2010/wordml" xmlns:w15="http://schemas.microsoft.com/office/word/2012/wordml" xmlns:w16cid="http://schemas.microsoft.com/office/word/2016/wordml/cid" xmlns:w16se="http://schemas.microsoft.com/office/word/2015/wordml/symex" xmlns:wpg="http://schemas.microsoft.com/office/word/2010/wordprocessingGroup" xmlns:wpi="http://schemas.microsoft.com/office/word/2010/wordprocessingInk" xmlns:wne="http://schemas.microsoft.com/office/word/2006/wordml" xmlns:wps="http://schemas.microsoft.com/office/word/2010/wordprocessingShape" mc:Ignorable="w14 w15 w16se w16cid wp14">
+<w:hdr xmlns:wpc="http://schemas.microsoft.com/office/word/2010/wordprocessingCanvas" xmlns:cx="http://schemas.microsoft.com/office/drawing/2014/chartex" xmlns:cx1="http://schemas.microsoft.com/office/drawing/2015/9/8/chartex" xmlns:cx2="http://schemas.microsoft.com/office/drawing/2015/10/21/chartex" xmlns:cx3="http://schemas.microsoft.com/office/drawing/2016/5/9/chartex" xmlns:cx4="http://schemas.microsoft.com/office/drawing/2016/5/10/chartex" xmlns:cx5="http://schemas.microsoft.com/office/drawing/2016/5/11/chartex" xmlns:cx6="http://schemas.microsoft.com/office/drawing/2016/5/12/chartex" xmlns:cx7="http://schemas.microsoft.com/office/drawing/2016/5/13/chartex" xmlns:cx8="http://schemas.microsoft.com/office/drawing/2016/5/14/chartex" xmlns:mc="http://schemas.openxmlformats.org/markup-compatibility/2006" xmlns:aink="http://schemas.microsoft.com/office/drawing/2016/ink" xmlns:am3d="http://schemas.microsoft.com/office/drawing/2017/model3d" xmlns:o="urn:schemas-microsoft-com:office:office" xmlns:r="http://schemas.openxmlformats.org/officeDocument/2006/relationships" xmlns:m="http://schemas.openxmlformats.org/officeDocument/2006/math" xmlns:v="urn:schemas-microsoft-com:vml" xmlns:wp14="http://schemas.microsoft.com/office/word/2010/wordprocessingDrawing" xmlns:wp="http://schemas.openxmlformats.org/drawingml/2006/wordprocessingDrawing" xmlns:w10="urn:schemas-microsoft-com:office:word" xmlns:w="http://schemas.openxmlformats.org/wordprocessingml/2006/main" xmlns:w14="http://schemas.microsoft.com/office/word/2010/wordml" xmlns:w15="http://schemas.microsoft.com/office/word/2012/wordml" xmlns:w16cex="http://schemas.microsoft.com/office/word/2018/wordml/cex" xmlns:w16cid="http://schemas.microsoft.com/office/word/2016/wordml/cid" xmlns:w16="http://schemas.microsoft.com/office/word/2018/wordml" xmlns:w16se="http://schemas.microsoft.com/office/word/2015/wordml/symex" xmlns:wpg="http://schemas.microsoft.com/office/word/2010/wordprocessingGroup" xmlns:wpi="http://schemas.microsoft.com/office/word/2010/wordprocessingInk" xmlns:wne="http://schemas.microsoft.com/office/word/2006/wordml" xmlns:wps="http://schemas.microsoft.com/office/word/2010/wordprocessingShape" mc:Ignorable="w14 w15 w16se w16cid w16 w16cex wp14">
   <w:p>
     <w:pPr>
       <w:pStyle w:val="BodyText3"/>
@@ -14670,7 +15606,7 @@
 </file>
 
 <file path=word/header2.xml><?xml version="1.0" encoding="utf-8"?>
-<w:hdr xmlns:wpc="http://schemas.microsoft.com/office/word/2010/wordprocessingCanvas" xmlns:cx="http://schemas.microsoft.com/office/drawing/2014/chartex" xmlns:cx1="http://schemas.microsoft.com/office/drawing/2015/9/8/chartex" xmlns:cx2="http://schemas.microsoft.com/office/drawing/2015/10/21/chartex" xmlns:cx3="http://schemas.microsoft.com/office/drawing/2016/5/9/chartex" xmlns:cx4="http://schemas.microsoft.com/office/drawing/2016/5/10/chartex" xmlns:cx5="http://schemas.microsoft.com/office/drawing/2016/5/11/chartex" xmlns:cx6="http://schemas.microsoft.com/office/drawing/2016/5/12/chartex" xmlns:cx7="http://schemas.microsoft.com/office/drawing/2016/5/13/chartex" xmlns:cx8="http://schemas.microsoft.com/office/drawing/2016/5/14/chartex" xmlns:mc="http://schemas.openxmlformats.org/markup-compatibility/2006" xmlns:aink="http://schemas.microsoft.com/office/drawing/2016/ink" xmlns:am3d="http://schemas.microsoft.com/office/drawing/2017/model3d" xmlns:o="urn:schemas-microsoft-com:office:office" xmlns:r="http://schemas.openxmlformats.org/officeDocument/2006/relationships" xmlns:m="http://schemas.openxmlformats.org/officeDocument/2006/math" xmlns:v="urn:schemas-microsoft-com:vml" xmlns:wp14="http://schemas.microsoft.com/office/word/2010/wordprocessingDrawing" xmlns:wp="http://schemas.openxmlformats.org/drawingml/2006/wordprocessingDrawing" xmlns:w10="urn:schemas-microsoft-com:office:word" xmlns:w="http://schemas.openxmlformats.org/wordprocessingml/2006/main" xmlns:w14="http://schemas.microsoft.com/office/word/2010/wordml" xmlns:w15="http://schemas.microsoft.com/office/word/2012/wordml" xmlns:w16cid="http://schemas.microsoft.com/office/word/2016/wordml/cid" xmlns:w16se="http://schemas.microsoft.com/office/word/2015/wordml/symex" xmlns:wpg="http://schemas.microsoft.com/office/word/2010/wordprocessingGroup" xmlns:wpi="http://schemas.microsoft.com/office/word/2010/wordprocessingInk" xmlns:wne="http://schemas.microsoft.com/office/word/2006/wordml" xmlns:wps="http://schemas.microsoft.com/office/word/2010/wordprocessingShape" mc:Ignorable="w14 w15 w16se w16cid wp14">
+<w:hdr xmlns:wpc="http://schemas.microsoft.com/office/word/2010/wordprocessingCanvas" xmlns:cx="http://schemas.microsoft.com/office/drawing/2014/chartex" xmlns:cx1="http://schemas.microsoft.com/office/drawing/2015/9/8/chartex" xmlns:cx2="http://schemas.microsoft.com/office/drawing/2015/10/21/chartex" xmlns:cx3="http://schemas.microsoft.com/office/drawing/2016/5/9/chartex" xmlns:cx4="http://schemas.microsoft.com/office/drawing/2016/5/10/chartex" xmlns:cx5="http://schemas.microsoft.com/office/drawing/2016/5/11/chartex" xmlns:cx6="http://schemas.microsoft.com/office/drawing/2016/5/12/chartex" xmlns:cx7="http://schemas.microsoft.com/office/drawing/2016/5/13/chartex" xmlns:cx8="http://schemas.microsoft.com/office/drawing/2016/5/14/chartex" xmlns:mc="http://schemas.openxmlformats.org/markup-compatibility/2006" xmlns:aink="http://schemas.microsoft.com/office/drawing/2016/ink" xmlns:am3d="http://schemas.microsoft.com/office/drawing/2017/model3d" xmlns:o="urn:schemas-microsoft-com:office:office" xmlns:r="http://schemas.openxmlformats.org/officeDocument/2006/relationships" xmlns:m="http://schemas.openxmlformats.org/officeDocument/2006/math" xmlns:v="urn:schemas-microsoft-com:vml" xmlns:wp14="http://schemas.microsoft.com/office/word/2010/wordprocessingDrawing" xmlns:wp="http://schemas.openxmlformats.org/drawingml/2006/wordprocessingDrawing" xmlns:w10="urn:schemas-microsoft-com:office:word" xmlns:w="http://schemas.openxmlformats.org/wordprocessingml/2006/main" xmlns:w14="http://schemas.microsoft.com/office/word/2010/wordml" xmlns:w15="http://schemas.microsoft.com/office/word/2012/wordml" xmlns:w16cex="http://schemas.microsoft.com/office/word/2018/wordml/cex" xmlns:w16cid="http://schemas.microsoft.com/office/word/2016/wordml/cid" xmlns:w16="http://schemas.microsoft.com/office/word/2018/wordml" xmlns:w16se="http://schemas.microsoft.com/office/word/2015/wordml/symex" xmlns:wpg="http://schemas.microsoft.com/office/word/2010/wordprocessingGroup" xmlns:wpi="http://schemas.microsoft.com/office/word/2010/wordprocessingInk" xmlns:wne="http://schemas.microsoft.com/office/word/2006/wordml" xmlns:wps="http://schemas.microsoft.com/office/word/2010/wordprocessingShape" mc:Ignorable="w14 w15 w16se w16cid w16 w16cex wp14">
   <w:p>
     <w:pPr>
       <w:pStyle w:val="BodyText3"/>
@@ -14740,8 +15676,121 @@
 </file>
 
 <file path=word/numbering.xml><?xml version="1.0" encoding="utf-8"?>
-<w:numbering xmlns:wpc="http://schemas.microsoft.com/office/word/2010/wordprocessingCanvas" xmlns:cx="http://schemas.microsoft.com/office/drawing/2014/chartex" xmlns:cx1="http://schemas.microsoft.com/office/drawing/2015/9/8/chartex" xmlns:cx2="http://schemas.microsoft.com/office/drawing/2015/10/21/chartex" xmlns:cx3="http://schemas.microsoft.com/office/drawing/2016/5/9/chartex" xmlns:cx4="http://schemas.microsoft.com/office/drawing/2016/5/10/chartex" xmlns:cx5="http://schemas.microsoft.com/office/drawing/2016/5/11/chartex" xmlns:cx6="http://schemas.microsoft.com/office/drawing/2016/5/12/chartex" xmlns:cx7="http://schemas.microsoft.com/office/drawing/2016/5/13/chartex" xmlns:cx8="http://schemas.microsoft.com/office/drawing/2016/5/14/chartex" xmlns:mc="http://schemas.openxmlformats.org/markup-compatibility/2006" xmlns:aink="http://schemas.microsoft.com/office/drawing/2016/ink" xmlns:am3d="http://schemas.microsoft.com/office/drawing/2017/model3d" xmlns:o="urn:schemas-microsoft-com:office:office" xmlns:r="http://schemas.openxmlformats.org/officeDocument/2006/relationships" xmlns:m="http://schemas.openxmlformats.org/officeDocument/2006/math" xmlns:v="urn:schemas-microsoft-com:vml" xmlns:wp14="http://schemas.microsoft.com/office/word/2010/wordprocessingDrawing" xmlns:wp="http://schemas.openxmlformats.org/drawingml/2006/wordprocessingDrawing" xmlns:w10="urn:schemas-microsoft-com:office:word" xmlns:w="http://schemas.openxmlformats.org/wordprocessingml/2006/main" xmlns:w14="http://schemas.microsoft.com/office/word/2010/wordml" xmlns:w15="http://schemas.microsoft.com/office/word/2012/wordml" xmlns:w16cid="http://schemas.microsoft.com/office/word/2016/wordml/cid" xmlns:w16se="http://schemas.microsoft.com/office/word/2015/wordml/symex" xmlns:wpg="http://schemas.microsoft.com/office/word/2010/wordprocessingGroup" xmlns:wpi="http://schemas.microsoft.com/office/word/2010/wordprocessingInk" xmlns:wne="http://schemas.microsoft.com/office/word/2006/wordml" xmlns:wps="http://schemas.microsoft.com/office/word/2010/wordprocessingShape" mc:Ignorable="w14 w15 w16se w16cid wp14">
+<w:numbering xmlns:wpc="http://schemas.microsoft.com/office/word/2010/wordprocessingCanvas" xmlns:cx="http://schemas.microsoft.com/office/drawing/2014/chartex" xmlns:cx1="http://schemas.microsoft.com/office/drawing/2015/9/8/chartex" xmlns:cx2="http://schemas.microsoft.com/office/drawing/2015/10/21/chartex" xmlns:cx3="http://schemas.microsoft.com/office/drawing/2016/5/9/chartex" xmlns:cx4="http://schemas.microsoft.com/office/drawing/2016/5/10/chartex" xmlns:cx5="http://schemas.microsoft.com/office/drawing/2016/5/11/chartex" xmlns:cx6="http://schemas.microsoft.com/office/drawing/2016/5/12/chartex" xmlns:cx7="http://schemas.microsoft.com/office/drawing/2016/5/13/chartex" xmlns:cx8="http://schemas.microsoft.com/office/drawing/2016/5/14/chartex" xmlns:mc="http://schemas.openxmlformats.org/markup-compatibility/2006" xmlns:aink="http://schemas.microsoft.com/office/drawing/2016/ink" xmlns:am3d="http://schemas.microsoft.com/office/drawing/2017/model3d" xmlns:o="urn:schemas-microsoft-com:office:office" xmlns:r="http://schemas.openxmlformats.org/officeDocument/2006/relationships" xmlns:m="http://schemas.openxmlformats.org/officeDocument/2006/math" xmlns:v="urn:schemas-microsoft-com:vml" xmlns:wp14="http://schemas.microsoft.com/office/word/2010/wordprocessingDrawing" xmlns:wp="http://schemas.openxmlformats.org/drawingml/2006/wordprocessingDrawing" xmlns:w10="urn:schemas-microsoft-com:office:word" xmlns:w="http://schemas.openxmlformats.org/wordprocessingml/2006/main" xmlns:w14="http://schemas.microsoft.com/office/word/2010/wordml" xmlns:w15="http://schemas.microsoft.com/office/word/2012/wordml" xmlns:w16cex="http://schemas.microsoft.com/office/word/2018/wordml/cex" xmlns:w16cid="http://schemas.microsoft.com/office/word/2016/wordml/cid" xmlns:w16="http://schemas.microsoft.com/office/word/2018/wordml" xmlns:w16se="http://schemas.microsoft.com/office/word/2015/wordml/symex" xmlns:wpg="http://schemas.microsoft.com/office/word/2010/wordprocessingGroup" xmlns:wpi="http://schemas.microsoft.com/office/word/2010/wordprocessingInk" xmlns:wne="http://schemas.microsoft.com/office/word/2006/wordml" xmlns:wps="http://schemas.microsoft.com/office/word/2010/wordprocessingShape" mc:Ignorable="w14 w15 w16se w16cid w16 w16cex wp14">
   <w:abstractNum w:abstractNumId="0" w15:restartNumberingAfterBreak="0">
+    <w:nsid w:val="0A754F6A"/>
+    <w:multiLevelType w:val="hybridMultilevel"/>
+    <w:tmpl w:val="85AC7C2A"/>
+    <w:lvl w:ilvl="0" w:tplc="41D4D6BC">
+      <w:start w:val="1"/>
+      <w:numFmt w:val="bullet"/>
+      <w:lvlText w:val="-"/>
+      <w:lvlJc w:val="left"/>
+      <w:pPr>
+        <w:ind w:left="720" w:hanging="360"/>
+      </w:pPr>
+      <w:rPr>
+        <w:rFonts w:ascii="Arial" w:eastAsia="Times New Roman" w:hAnsi="Arial" w:cs="Arial" w:hint="default"/>
+      </w:rPr>
+    </w:lvl>
+    <w:lvl w:ilvl="1" w:tplc="04090003" w:tentative="1">
+      <w:start w:val="1"/>
+      <w:numFmt w:val="bullet"/>
+      <w:lvlText w:val="o"/>
+      <w:lvlJc w:val="left"/>
+      <w:pPr>
+        <w:ind w:left="1440" w:hanging="360"/>
+      </w:pPr>
+      <w:rPr>
+        <w:rFonts w:ascii="Courier New" w:hAnsi="Courier New" w:cs="Courier New" w:hint="default"/>
+      </w:rPr>
+    </w:lvl>
+    <w:lvl w:ilvl="2" w:tplc="04090005" w:tentative="1">
+      <w:start w:val="1"/>
+      <w:numFmt w:val="bullet"/>
+      <w:lvlText w:val=""/>
+      <w:lvlJc w:val="left"/>
+      <w:pPr>
+        <w:ind w:left="2160" w:hanging="360"/>
+      </w:pPr>
+      <w:rPr>
+        <w:rFonts w:ascii="Wingdings" w:hAnsi="Wingdings" w:hint="default"/>
+      </w:rPr>
+    </w:lvl>
+    <w:lvl w:ilvl="3" w:tplc="04090001" w:tentative="1">
+      <w:start w:val="1"/>
+      <w:numFmt w:val="bullet"/>
+      <w:lvlText w:val=""/>
+      <w:lvlJc w:val="left"/>
+      <w:pPr>
+        <w:ind w:left="2880" w:hanging="360"/>
+      </w:pPr>
+      <w:rPr>
+        <w:rFonts w:ascii="Symbol" w:hAnsi="Symbol" w:hint="default"/>
+      </w:rPr>
+    </w:lvl>
+    <w:lvl w:ilvl="4" w:tplc="04090003" w:tentative="1">
+      <w:start w:val="1"/>
+      <w:numFmt w:val="bullet"/>
+      <w:lvlText w:val="o"/>
+      <w:lvlJc w:val="left"/>
+      <w:pPr>
+        <w:ind w:left="3600" w:hanging="360"/>
+      </w:pPr>
+      <w:rPr>
+        <w:rFonts w:ascii="Courier New" w:hAnsi="Courier New" w:cs="Courier New" w:hint="default"/>
+      </w:rPr>
+    </w:lvl>
+    <w:lvl w:ilvl="5" w:tplc="04090005" w:tentative="1">
+      <w:start w:val="1"/>
+      <w:numFmt w:val="bullet"/>
+      <w:lvlText w:val=""/>
+      <w:lvlJc w:val="left"/>
+      <w:pPr>
+        <w:ind w:left="4320" w:hanging="360"/>
+      </w:pPr>
+      <w:rPr>
+        <w:rFonts w:ascii="Wingdings" w:hAnsi="Wingdings" w:hint="default"/>
+      </w:rPr>
+    </w:lvl>
+    <w:lvl w:ilvl="6" w:tplc="04090001" w:tentative="1">
+      <w:start w:val="1"/>
+      <w:numFmt w:val="bullet"/>
+      <w:lvlText w:val=""/>
+      <w:lvlJc w:val="left"/>
+      <w:pPr>
+        <w:ind w:left="5040" w:hanging="360"/>
+      </w:pPr>
+      <w:rPr>
+        <w:rFonts w:ascii="Symbol" w:hAnsi="Symbol" w:hint="default"/>
+      </w:rPr>
+    </w:lvl>
+    <w:lvl w:ilvl="7" w:tplc="04090003" w:tentative="1">
+      <w:start w:val="1"/>
+      <w:numFmt w:val="bullet"/>
+      <w:lvlText w:val="o"/>
+      <w:lvlJc w:val="left"/>
+      <w:pPr>
+        <w:ind w:left="5760" w:hanging="360"/>
+      </w:pPr>
+      <w:rPr>
+        <w:rFonts w:ascii="Courier New" w:hAnsi="Courier New" w:cs="Courier New" w:hint="default"/>
+      </w:rPr>
+    </w:lvl>
+    <w:lvl w:ilvl="8" w:tplc="04090005" w:tentative="1">
+      <w:start w:val="1"/>
+      <w:numFmt w:val="bullet"/>
+      <w:lvlText w:val=""/>
+      <w:lvlJc w:val="left"/>
+      <w:pPr>
+        <w:ind w:left="6480" w:hanging="360"/>
+      </w:pPr>
+      <w:rPr>
+        <w:rFonts w:ascii="Wingdings" w:hAnsi="Wingdings" w:hint="default"/>
+      </w:rPr>
+    </w:lvl>
+  </w:abstractNum>
+  <w:abstractNum w:abstractNumId="1" w15:restartNumberingAfterBreak="0">
     <w:nsid w:val="0B6A1AC8"/>
     <w:multiLevelType w:val="hybridMultilevel"/>
     <w:tmpl w:val="2848D030"/>
@@ -14854,7 +15903,7 @@
       </w:rPr>
     </w:lvl>
   </w:abstractNum>
-  <w:abstractNum w:abstractNumId="1" w15:restartNumberingAfterBreak="0">
+  <w:abstractNum w:abstractNumId="2" w15:restartNumberingAfterBreak="0">
     <w:nsid w:val="116A3731"/>
     <w:multiLevelType w:val="hybridMultilevel"/>
     <w:tmpl w:val="23746C62"/>
@@ -14967,7 +16016,7 @@
       </w:rPr>
     </w:lvl>
   </w:abstractNum>
-  <w:abstractNum w:abstractNumId="2" w15:restartNumberingAfterBreak="0">
+  <w:abstractNum w:abstractNumId="3" w15:restartNumberingAfterBreak="0">
     <w:nsid w:val="1BC6293C"/>
     <w:multiLevelType w:val="hybridMultilevel"/>
     <w:tmpl w:val="188ABB88"/>
@@ -15080,7 +16129,7 @@
       </w:rPr>
     </w:lvl>
   </w:abstractNum>
-  <w:abstractNum w:abstractNumId="3" w15:restartNumberingAfterBreak="0">
+  <w:abstractNum w:abstractNumId="4" w15:restartNumberingAfterBreak="0">
     <w:nsid w:val="217A793A"/>
     <w:multiLevelType w:val="hybridMultilevel"/>
     <w:tmpl w:val="5EAC5E84"/>
@@ -15193,7 +16242,7 @@
       </w:rPr>
     </w:lvl>
   </w:abstractNum>
-  <w:abstractNum w:abstractNumId="4" w15:restartNumberingAfterBreak="0">
+  <w:abstractNum w:abstractNumId="5" w15:restartNumberingAfterBreak="0">
     <w:nsid w:val="2312162B"/>
     <w:multiLevelType w:val="hybridMultilevel"/>
     <w:tmpl w:val="6DFA8A32"/>
@@ -15306,7 +16355,7 @@
       </w:rPr>
     </w:lvl>
   </w:abstractNum>
-  <w:abstractNum w:abstractNumId="5" w15:restartNumberingAfterBreak="0">
+  <w:abstractNum w:abstractNumId="6" w15:restartNumberingAfterBreak="0">
     <w:nsid w:val="2D984DD9"/>
     <w:multiLevelType w:val="hybridMultilevel"/>
     <w:tmpl w:val="662875D2"/>
@@ -15419,7 +16468,7 @@
       </w:rPr>
     </w:lvl>
   </w:abstractNum>
-  <w:abstractNum w:abstractNumId="6" w15:restartNumberingAfterBreak="0">
+  <w:abstractNum w:abstractNumId="7" w15:restartNumberingAfterBreak="0">
     <w:nsid w:val="42422D19"/>
     <w:multiLevelType w:val="hybridMultilevel"/>
     <w:tmpl w:val="915035AA"/>
@@ -15508,7 +16557,7 @@
       </w:pPr>
     </w:lvl>
   </w:abstractNum>
-  <w:abstractNum w:abstractNumId="7" w15:restartNumberingAfterBreak="0">
+  <w:abstractNum w:abstractNumId="8" w15:restartNumberingAfterBreak="0">
     <w:nsid w:val="52374D8F"/>
     <w:multiLevelType w:val="hybridMultilevel"/>
     <w:tmpl w:val="3B86EFB0"/>
@@ -15621,7 +16670,7 @@
       </w:rPr>
     </w:lvl>
   </w:abstractNum>
-  <w:abstractNum w:abstractNumId="8" w15:restartNumberingAfterBreak="0">
+  <w:abstractNum w:abstractNumId="9" w15:restartNumberingAfterBreak="0">
     <w:nsid w:val="5D8449F3"/>
     <w:multiLevelType w:val="hybridMultilevel"/>
     <w:tmpl w:val="CEB20FB6"/>
@@ -15734,7 +16783,7 @@
       </w:rPr>
     </w:lvl>
   </w:abstractNum>
-  <w:abstractNum w:abstractNumId="9" w15:restartNumberingAfterBreak="0">
+  <w:abstractNum w:abstractNumId="10" w15:restartNumberingAfterBreak="0">
     <w:nsid w:val="6533138D"/>
     <w:multiLevelType w:val="hybridMultilevel"/>
     <w:tmpl w:val="83AA78DE"/>
@@ -15847,7 +16896,7 @@
       </w:rPr>
     </w:lvl>
   </w:abstractNum>
-  <w:abstractNum w:abstractNumId="10" w15:restartNumberingAfterBreak="0">
+  <w:abstractNum w:abstractNumId="11" w15:restartNumberingAfterBreak="0">
     <w:nsid w:val="65913782"/>
     <w:multiLevelType w:val="hybridMultilevel"/>
     <w:tmpl w:val="5928A8B4"/>
@@ -15960,7 +17009,7 @@
       </w:rPr>
     </w:lvl>
   </w:abstractNum>
-  <w:abstractNum w:abstractNumId="11" w15:restartNumberingAfterBreak="0">
+  <w:abstractNum w:abstractNumId="12" w15:restartNumberingAfterBreak="0">
     <w:nsid w:val="670B62D4"/>
     <w:multiLevelType w:val="hybridMultilevel"/>
     <w:tmpl w:val="02D2A010"/>
@@ -16074,46 +17123,49 @@
     </w:lvl>
   </w:abstractNum>
   <w:num w:numId="1">
+    <w:abstractNumId w:val="7"/>
+  </w:num>
+  <w:num w:numId="2">
+    <w:abstractNumId w:val="1"/>
+  </w:num>
+  <w:num w:numId="3">
+    <w:abstractNumId w:val="12"/>
+  </w:num>
+  <w:num w:numId="4">
+    <w:abstractNumId w:val="4"/>
+  </w:num>
+  <w:num w:numId="5">
+    <w:abstractNumId w:val="9"/>
+  </w:num>
+  <w:num w:numId="6">
+    <w:abstractNumId w:val="11"/>
+  </w:num>
+  <w:num w:numId="7">
+    <w:abstractNumId w:val="8"/>
+  </w:num>
+  <w:num w:numId="8">
+    <w:abstractNumId w:val="2"/>
+  </w:num>
+  <w:num w:numId="9">
+    <w:abstractNumId w:val="3"/>
+  </w:num>
+  <w:num w:numId="10">
     <w:abstractNumId w:val="6"/>
   </w:num>
-  <w:num w:numId="2">
-    <w:abstractNumId w:val="0"/>
+  <w:num w:numId="11">
+    <w:abstractNumId w:val="5"/>
   </w:num>
-  <w:num w:numId="3">
-    <w:abstractNumId w:val="11"/>
-  </w:num>
-  <w:num w:numId="4">
-    <w:abstractNumId w:val="3"/>
-  </w:num>
-  <w:num w:numId="5">
-    <w:abstractNumId w:val="8"/>
-  </w:num>
-  <w:num w:numId="6">
+  <w:num w:numId="12">
     <w:abstractNumId w:val="10"/>
   </w:num>
-  <w:num w:numId="7">
-    <w:abstractNumId w:val="7"/>
-  </w:num>
-  <w:num w:numId="8">
-    <w:abstractNumId w:val="1"/>
-  </w:num>
-  <w:num w:numId="9">
-    <w:abstractNumId w:val="2"/>
-  </w:num>
-  <w:num w:numId="10">
-    <w:abstractNumId w:val="5"/>
-  </w:num>
-  <w:num w:numId="11">
-    <w:abstractNumId w:val="4"/>
-  </w:num>
-  <w:num w:numId="12">
-    <w:abstractNumId w:val="9"/>
+  <w:num w:numId="13">
+    <w:abstractNumId w:val="0"/>
   </w:num>
 </w:numbering>
 </file>
 
 <file path=word/styles.xml><?xml version="1.0" encoding="utf-8"?>
-<w:styles xmlns:mc="http://schemas.openxmlformats.org/markup-compatibility/2006" xmlns:r="http://schemas.openxmlformats.org/officeDocument/2006/relationships" xmlns:w="http://schemas.openxmlformats.org/wordprocessingml/2006/main" xmlns:w14="http://schemas.microsoft.com/office/word/2010/wordml" xmlns:w15="http://schemas.microsoft.com/office/word/2012/wordml" xmlns:w16cid="http://schemas.microsoft.com/office/word/2016/wordml/cid" xmlns:w16se="http://schemas.microsoft.com/office/word/2015/wordml/symex" mc:Ignorable="w14 w15 w16se w16cid">
+<w:styles xmlns:mc="http://schemas.openxmlformats.org/markup-compatibility/2006" xmlns:r="http://schemas.openxmlformats.org/officeDocument/2006/relationships" xmlns:w="http://schemas.openxmlformats.org/wordprocessingml/2006/main" xmlns:w14="http://schemas.microsoft.com/office/word/2010/wordml" xmlns:w15="http://schemas.microsoft.com/office/word/2012/wordml" xmlns:w16cex="http://schemas.microsoft.com/office/word/2018/wordml/cex" xmlns:w16cid="http://schemas.microsoft.com/office/word/2016/wordml/cid" xmlns:w16="http://schemas.microsoft.com/office/word/2018/wordml" xmlns:w16se="http://schemas.microsoft.com/office/word/2015/wordml/symex" mc:Ignorable="w14 w15 w16se w16cid w16 w16cex">
   <w:docDefaults>
     <w:rPrDefault>
       <w:rPr>

</xml_diff>

<commit_message>
Updated tool documentation to add results of code review
</commit_message>
<xml_diff>
--- a/docs/00_Fingerprinter_CACIE_Tools_ctp.docx
+++ b/docs/00_Fingerprinter_CACIE_Tools_ctp.docx
@@ -1,6 +1,6 @@
 
 <file path=word/document.xml><?xml version="1.0" encoding="utf-8"?>
-<w:document xmlns:wpc="http://schemas.microsoft.com/office/word/2010/wordprocessingCanvas" xmlns:cx="http://schemas.microsoft.com/office/drawing/2014/chartex" xmlns:cx1="http://schemas.microsoft.com/office/drawing/2015/9/8/chartex" xmlns:cx2="http://schemas.microsoft.com/office/drawing/2015/10/21/chartex" xmlns:cx3="http://schemas.microsoft.com/office/drawing/2016/5/9/chartex" xmlns:cx4="http://schemas.microsoft.com/office/drawing/2016/5/10/chartex" xmlns:cx5="http://schemas.microsoft.com/office/drawing/2016/5/11/chartex" xmlns:cx6="http://schemas.microsoft.com/office/drawing/2016/5/12/chartex" xmlns:cx7="http://schemas.microsoft.com/office/drawing/2016/5/13/chartex" xmlns:cx8="http://schemas.microsoft.com/office/drawing/2016/5/14/chartex" xmlns:mc="http://schemas.openxmlformats.org/markup-compatibility/2006" xmlns:aink="http://schemas.microsoft.com/office/drawing/2016/ink" xmlns:am3d="http://schemas.microsoft.com/office/drawing/2017/model3d" xmlns:o="urn:schemas-microsoft-com:office:office" xmlns:r="http://schemas.openxmlformats.org/officeDocument/2006/relationships" xmlns:m="http://schemas.openxmlformats.org/officeDocument/2006/math" xmlns:v="urn:schemas-microsoft-com:vml" xmlns:wp14="http://schemas.microsoft.com/office/word/2010/wordprocessingDrawing" xmlns:wp="http://schemas.openxmlformats.org/drawingml/2006/wordprocessingDrawing" xmlns:w10="urn:schemas-microsoft-com:office:word" xmlns:w="http://schemas.openxmlformats.org/wordprocessingml/2006/main" xmlns:w14="http://schemas.microsoft.com/office/word/2010/wordml" xmlns:w15="http://schemas.microsoft.com/office/word/2012/wordml" xmlns:w16cex="http://schemas.microsoft.com/office/word/2018/wordml/cex" xmlns:w16cid="http://schemas.microsoft.com/office/word/2016/wordml/cid" xmlns:w16="http://schemas.microsoft.com/office/word/2018/wordml" xmlns:w16se="http://schemas.microsoft.com/office/word/2015/wordml/symex" xmlns:wpg="http://schemas.microsoft.com/office/word/2010/wordprocessingGroup" xmlns:wpi="http://schemas.microsoft.com/office/word/2010/wordprocessingInk" xmlns:wne="http://schemas.microsoft.com/office/word/2006/wordml" xmlns:wps="http://schemas.microsoft.com/office/word/2010/wordprocessingShape" mc:Ignorable="w14 w15 w16se w16cid w16 w16cex wp14">
+<w:document xmlns:wpc="http://schemas.microsoft.com/office/word/2010/wordprocessingCanvas" xmlns:cx="http://schemas.microsoft.com/office/drawing/2014/chartex" xmlns:cx1="http://schemas.microsoft.com/office/drawing/2015/9/8/chartex" xmlns:cx2="http://schemas.microsoft.com/office/drawing/2015/10/21/chartex" xmlns:cx3="http://schemas.microsoft.com/office/drawing/2016/5/9/chartex" xmlns:cx4="http://schemas.microsoft.com/office/drawing/2016/5/10/chartex" xmlns:cx5="http://schemas.microsoft.com/office/drawing/2016/5/11/chartex" xmlns:cx6="http://schemas.microsoft.com/office/drawing/2016/5/12/chartex" xmlns:cx7="http://schemas.microsoft.com/office/drawing/2016/5/13/chartex" xmlns:cx8="http://schemas.microsoft.com/office/drawing/2016/5/14/chartex" xmlns:mc="http://schemas.openxmlformats.org/markup-compatibility/2006" xmlns:aink="http://schemas.microsoft.com/office/drawing/2016/ink" xmlns:am3d="http://schemas.microsoft.com/office/drawing/2017/model3d" xmlns:o="urn:schemas-microsoft-com:office:office" xmlns:r="http://schemas.openxmlformats.org/officeDocument/2006/relationships" xmlns:m="http://schemas.openxmlformats.org/officeDocument/2006/math" xmlns:v="urn:schemas-microsoft-com:vml" xmlns:wp14="http://schemas.microsoft.com/office/word/2010/wordprocessingDrawing" xmlns:wp="http://schemas.openxmlformats.org/drawingml/2006/wordprocessingDrawing" xmlns:w10="urn:schemas-microsoft-com:office:word" xmlns:w="http://schemas.openxmlformats.org/wordprocessingml/2006/main" xmlns:w14="http://schemas.microsoft.com/office/word/2010/wordml" xmlns:w15="http://schemas.microsoft.com/office/word/2012/wordml" xmlns:w16cid="http://schemas.microsoft.com/office/word/2016/wordml/cid" xmlns:w16se="http://schemas.microsoft.com/office/word/2015/wordml/symex" xmlns:wpg="http://schemas.microsoft.com/office/word/2010/wordprocessingGroup" xmlns:wpi="http://schemas.microsoft.com/office/word/2010/wordprocessingInk" xmlns:wne="http://schemas.microsoft.com/office/word/2006/wordml" xmlns:wps="http://schemas.microsoft.com/office/word/2010/wordprocessingShape" mc:Ignorable="w14 w15 w16se w16cid wp14">
   <w:body>
     <w:p>
       <w:pPr>
@@ -38,13 +38,23 @@
         </w:rPr>
         <w:t xml:space="preserve">– </w:t>
       </w:r>
+      <w:proofErr w:type="spellStart"/>
       <w:r>
         <w:rPr>
           <w:rFonts w:ascii="Arial" w:hAnsi="Arial" w:cs="Arial"/>
           <w:b/>
           <w:i/>
         </w:rPr>
-        <w:t>Fingerprinter Tool</w:t>
+        <w:t>Fingerprinter</w:t>
+      </w:r>
+      <w:proofErr w:type="spellEnd"/>
+      <w:r>
+        <w:rPr>
+          <w:rFonts w:ascii="Arial" w:hAnsi="Arial" w:cs="Arial"/>
+          <w:b/>
+          <w:i/>
+        </w:rPr>
+        <w:t xml:space="preserve"> Tool</w:t>
       </w:r>
       <w:r>
         <w:rPr>
@@ -172,14 +182,22 @@
         <w:rPr>
           <w:rFonts w:ascii="Arial" w:hAnsi="Arial"/>
         </w:rPr>
-        <w:t>The Fingerprint</w:t>
-      </w:r>
+        <w:t xml:space="preserve">The </w:t>
+      </w:r>
+      <w:proofErr w:type="spellStart"/>
       <w:r>
         <w:rPr>
           <w:rFonts w:ascii="Arial" w:hAnsi="Arial"/>
         </w:rPr>
+        <w:t>Fingerprint</w:t>
+      </w:r>
+      <w:r>
+        <w:rPr>
+          <w:rFonts w:ascii="Arial" w:hAnsi="Arial"/>
+        </w:rPr>
         <w:t>er</w:t>
       </w:r>
+      <w:proofErr w:type="spellEnd"/>
       <w:r>
         <w:rPr>
           <w:rFonts w:ascii="Arial" w:hAnsi="Arial"/>
@@ -323,7 +341,21 @@
         <w:rPr>
           <w:rFonts w:ascii="Arial" w:hAnsi="Arial" w:cs="Arial"/>
         </w:rPr>
-        <w:t>The following are the functional requirements of the Fingerprinter tool.</w:t>
+        <w:t xml:space="preserve">The following are the functional requirements of the </w:t>
+      </w:r>
+      <w:proofErr w:type="spellStart"/>
+      <w:r>
+        <w:rPr>
+          <w:rFonts w:ascii="Arial" w:hAnsi="Arial" w:cs="Arial"/>
+        </w:rPr>
+        <w:t>Fingerprinter</w:t>
+      </w:r>
+      <w:proofErr w:type="spellEnd"/>
+      <w:r>
+        <w:rPr>
+          <w:rFonts w:ascii="Arial" w:hAnsi="Arial" w:cs="Arial"/>
+        </w:rPr>
+        <w:t xml:space="preserve"> tool.</w:t>
       </w:r>
     </w:p>
     <w:p>
@@ -365,7 +397,21 @@
         <w:rPr>
           <w:rFonts w:ascii="Arial" w:hAnsi="Arial" w:cs="Arial"/>
         </w:rPr>
-        <w:t xml:space="preserve"> subdirectory(ies)</w:t>
+        <w:t xml:space="preserve"> subdirectory(</w:t>
+      </w:r>
+      <w:proofErr w:type="spellStart"/>
+      <w:r>
+        <w:rPr>
+          <w:rFonts w:ascii="Arial" w:hAnsi="Arial" w:cs="Arial"/>
+        </w:rPr>
+        <w:t>ies</w:t>
+      </w:r>
+      <w:proofErr w:type="spellEnd"/>
+      <w:r>
+        <w:rPr>
+          <w:rFonts w:ascii="Arial" w:hAnsi="Arial" w:cs="Arial"/>
+        </w:rPr>
+        <w:t>)</w:t>
       </w:r>
       <w:r>
         <w:rPr>
@@ -512,7 +558,21 @@
         <w:rPr>
           <w:rFonts w:ascii="Arial" w:hAnsi="Arial" w:cs="Arial"/>
         </w:rPr>
-        <w:t>The following documents the software requirements for the Fingerprinter tool.</w:t>
+        <w:t xml:space="preserve">The following documents the software requirements for the </w:t>
+      </w:r>
+      <w:proofErr w:type="spellStart"/>
+      <w:r>
+        <w:rPr>
+          <w:rFonts w:ascii="Arial" w:hAnsi="Arial" w:cs="Arial"/>
+        </w:rPr>
+        <w:t>Fingerprinter</w:t>
+      </w:r>
+      <w:proofErr w:type="spellEnd"/>
+      <w:r>
+        <w:rPr>
+          <w:rFonts w:ascii="Arial" w:hAnsi="Arial" w:cs="Arial"/>
+        </w:rPr>
+        <w:t xml:space="preserve"> tool.</w:t>
       </w:r>
     </w:p>
     <w:p>
@@ -567,22 +627,43 @@
           <w:rFonts w:ascii="Arial" w:hAnsi="Arial" w:cs="Arial"/>
         </w:rPr>
         <w:br/>
+      </w:r>
+      <w:proofErr w:type="spellStart"/>
+      <w:r>
+        <w:rPr>
+          <w:rFonts w:ascii="Arial" w:hAnsi="Arial" w:cs="Arial"/>
+        </w:rPr>
         <w:t>hashlib</w:t>
       </w:r>
+      <w:proofErr w:type="spellEnd"/>
       <w:r>
         <w:rPr>
           <w:rFonts w:ascii="Arial" w:hAnsi="Arial" w:cs="Arial"/>
         </w:rPr>
         <w:br/>
+      </w:r>
+      <w:proofErr w:type="spellStart"/>
+      <w:r>
+        <w:rPr>
+          <w:rFonts w:ascii="Arial" w:hAnsi="Arial" w:cs="Arial"/>
+        </w:rPr>
         <w:t>os</w:t>
       </w:r>
+      <w:proofErr w:type="spellEnd"/>
       <w:r>
         <w:rPr>
           <w:rFonts w:ascii="Arial" w:hAnsi="Arial" w:cs="Arial"/>
         </w:rPr>
         <w:br/>
+      </w:r>
+      <w:proofErr w:type="spellStart"/>
+      <w:r>
+        <w:rPr>
+          <w:rFonts w:ascii="Arial" w:hAnsi="Arial" w:cs="Arial"/>
+        </w:rPr>
         <w:t>argparse</w:t>
       </w:r>
+      <w:proofErr w:type="spellEnd"/>
       <w:r>
         <w:rPr>
           <w:rFonts w:ascii="Arial" w:hAnsi="Arial" w:cs="Arial"/>
@@ -597,8 +678,6 @@
         <w:br/>
         <w:t>sys</w:t>
       </w:r>
-      <w:bookmarkStart w:id="1" w:name="_GoBack"/>
-      <w:bookmarkEnd w:id="1"/>
     </w:p>
     <w:p>
       <w:pPr>
@@ -657,7 +736,21 @@
         <w:rPr>
           <w:rFonts w:ascii="Arial" w:hAnsi="Arial"/>
         </w:rPr>
-        <w:t>n of the required arguments and the output generated by the Fingerprinter tool:</w:t>
+        <w:t xml:space="preserve">n of the required arguments and the output generated by the </w:t>
+      </w:r>
+      <w:proofErr w:type="spellStart"/>
+      <w:r>
+        <w:rPr>
+          <w:rFonts w:ascii="Arial" w:hAnsi="Arial"/>
+        </w:rPr>
+        <w:t>Fingerprinter</w:t>
+      </w:r>
+      <w:proofErr w:type="spellEnd"/>
+      <w:r>
+        <w:rPr>
+          <w:rFonts w:ascii="Arial" w:hAnsi="Arial"/>
+        </w:rPr>
+        <w:t xml:space="preserve"> tool:</w:t>
       </w:r>
     </w:p>
     <w:p>
@@ -750,7 +843,21 @@
         <w:rPr>
           <w:rFonts w:ascii="Arial" w:hAnsi="Arial"/>
         </w:rPr>
-        <w:t>-o, --output OUTPUT [</w:t>
+        <w:t xml:space="preserve">-o, --output </w:t>
+      </w:r>
+      <w:proofErr w:type="spellStart"/>
+      <w:r>
+        <w:rPr>
+          <w:rFonts w:ascii="Arial" w:hAnsi="Arial"/>
+        </w:rPr>
+        <w:t>OUTPUT</w:t>
+      </w:r>
+      <w:proofErr w:type="spellEnd"/>
+      <w:r>
+        <w:rPr>
+          <w:rFonts w:ascii="Arial" w:hAnsi="Arial"/>
+        </w:rPr>
+        <w:t xml:space="preserve"> [</w:t>
       </w:r>
       <w:r>
         <w:rPr>
@@ -781,7 +888,35 @@
         <w:rPr>
           <w:rFonts w:ascii="Arial" w:hAnsi="Arial"/>
         </w:rPr>
-        <w:t>--outputmode {a, w}   Either appends (a) or overwrites (w) the output file.</w:t>
+        <w:t>--</w:t>
+      </w:r>
+      <w:proofErr w:type="spellStart"/>
+      <w:r>
+        <w:rPr>
+          <w:rFonts w:ascii="Arial" w:hAnsi="Arial"/>
+        </w:rPr>
+        <w:t>outputmode</w:t>
+      </w:r>
+      <w:proofErr w:type="spellEnd"/>
+      <w:r>
+        <w:rPr>
+          <w:rFonts w:ascii="Arial" w:hAnsi="Arial"/>
+        </w:rPr>
+        <w:t xml:space="preserve"> {a, </w:t>
+      </w:r>
+      <w:proofErr w:type="gramStart"/>
+      <w:r>
+        <w:rPr>
+          <w:rFonts w:ascii="Arial" w:hAnsi="Arial"/>
+        </w:rPr>
+        <w:t xml:space="preserve">w}   </w:t>
+      </w:r>
+      <w:proofErr w:type="gramEnd"/>
+      <w:r>
+        <w:rPr>
+          <w:rFonts w:ascii="Arial" w:hAnsi="Arial"/>
+        </w:rPr>
+        <w:t>Either appends (a) or overwrites (w) the output file.</w:t>
       </w:r>
     </w:p>
     <w:p>
@@ -800,14 +935,100 @@
         <w:rPr>
           <w:rFonts w:ascii="Arial" w:hAnsi="Arial"/>
         </w:rPr>
-        <w:t>--lineranges LINERANGES</w:t>
-      </w:r>
+        <w:t>--</w:t>
+      </w:r>
+      <w:proofErr w:type="spellStart"/>
       <w:r>
         <w:rPr>
           <w:rFonts w:ascii="Arial" w:hAnsi="Arial"/>
         </w:rPr>
+        <w:t>lineranges</w:t>
+      </w:r>
+      <w:proofErr w:type="spellEnd"/>
+      <w:r>
+        <w:rPr>
+          <w:rFonts w:ascii="Arial" w:hAnsi="Arial"/>
+        </w:rPr>
+        <w:t xml:space="preserve"> LINERANGES</w:t>
+      </w:r>
+      <w:r>
+        <w:rPr>
+          <w:rFonts w:ascii="Arial" w:hAnsi="Arial"/>
+        </w:rPr>
         <w:tab/>
-        <w:t xml:space="preserve">If this argument is present, the tool will fingerprint a subsection of the target file.  LINERANGES must be a nested list of the form [section A, section B, …] where each section is a list of line numbers defining the range of that section.  The end line is NOT read.  Fore example: --linerange=[[0,1],[2,3]] fingerprints the first and third lines of the file (assuming –lineindexing=0).  Likewise, --linerange=[[0,9]] fingerprints the first eight lines only.  If this argument is present, the TARGET argument must be a file. </w:t>
+        <w:t xml:space="preserve">If this argument is present, the tool will fingerprint a subsection of the target file.  LINERANGES must be a nested list of the form [section A, section B, …] where each section is a list of line numbers defining the range of that section.  The end line is NOT read.  </w:t>
+      </w:r>
+      <w:proofErr w:type="spellStart"/>
+      <w:r>
+        <w:rPr>
+          <w:rFonts w:ascii="Arial" w:hAnsi="Arial"/>
+        </w:rPr>
+        <w:t>Fore</w:t>
+      </w:r>
+      <w:proofErr w:type="spellEnd"/>
+      <w:r>
+        <w:rPr>
+          <w:rFonts w:ascii="Arial" w:hAnsi="Arial"/>
+        </w:rPr>
+        <w:t xml:space="preserve"> example: --</w:t>
+      </w:r>
+      <w:proofErr w:type="spellStart"/>
+      <w:r>
+        <w:rPr>
+          <w:rFonts w:ascii="Arial" w:hAnsi="Arial"/>
+        </w:rPr>
+        <w:t>linerange</w:t>
+      </w:r>
+      <w:proofErr w:type="spellEnd"/>
+      <w:proofErr w:type="gramStart"/>
+      <w:r>
+        <w:rPr>
+          <w:rFonts w:ascii="Arial" w:hAnsi="Arial"/>
+        </w:rPr>
+        <w:t>=[</w:t>
+      </w:r>
+      <w:proofErr w:type="gramEnd"/>
+      <w:r>
+        <w:rPr>
+          <w:rFonts w:ascii="Arial" w:hAnsi="Arial"/>
+        </w:rPr>
+        <w:t>[0,1],[2,3]] fingerprints the first and third lines of the file (assuming –</w:t>
+      </w:r>
+      <w:proofErr w:type="spellStart"/>
+      <w:r>
+        <w:rPr>
+          <w:rFonts w:ascii="Arial" w:hAnsi="Arial"/>
+        </w:rPr>
+        <w:t>lineindexing</w:t>
+      </w:r>
+      <w:proofErr w:type="spellEnd"/>
+      <w:r>
+        <w:rPr>
+          <w:rFonts w:ascii="Arial" w:hAnsi="Arial"/>
+        </w:rPr>
+        <w:t>=0).  Likewise, --</w:t>
+      </w:r>
+      <w:proofErr w:type="spellStart"/>
+      <w:r>
+        <w:rPr>
+          <w:rFonts w:ascii="Arial" w:hAnsi="Arial"/>
+        </w:rPr>
+        <w:t>linerange</w:t>
+      </w:r>
+      <w:proofErr w:type="spellEnd"/>
+      <w:proofErr w:type="gramStart"/>
+      <w:r>
+        <w:rPr>
+          <w:rFonts w:ascii="Arial" w:hAnsi="Arial"/>
+        </w:rPr>
+        <w:t>=[</w:t>
+      </w:r>
+      <w:proofErr w:type="gramEnd"/>
+      <w:r>
+        <w:rPr>
+          <w:rFonts w:ascii="Arial" w:hAnsi="Arial"/>
+        </w:rPr>
+        <w:t xml:space="preserve">[0,9]] fingerprints the first eight lines only.  If this argument is present, the TARGET argument must be a file. </w:t>
       </w:r>
     </w:p>
     <w:p>
@@ -827,7 +1048,21 @@
           <w:rFonts w:ascii="Arial" w:hAnsi="Arial"/>
         </w:rPr>
         <w:lastRenderedPageBreak/>
-        <w:t>--lineindexing {0, 1}</w:t>
+        <w:t>--</w:t>
+      </w:r>
+      <w:proofErr w:type="spellStart"/>
+      <w:r>
+        <w:rPr>
+          <w:rFonts w:ascii="Arial" w:hAnsi="Arial"/>
+        </w:rPr>
+        <w:t>lineindexing</w:t>
+      </w:r>
+      <w:proofErr w:type="spellEnd"/>
+      <w:r>
+        <w:rPr>
+          <w:rFonts w:ascii="Arial" w:hAnsi="Arial"/>
+        </w:rPr>
+        <w:t xml:space="preserve"> {0, 1}</w:t>
       </w:r>
       <w:r>
         <w:rPr>
@@ -882,11 +1117,19 @@
         </w:rPr>
         <w:t xml:space="preserve">Output: The following information is logged to a path and file (default, i.e. fingerprint.txt) or to a path and file, which is specified by user and is passed to the </w:t>
       </w:r>
-      <w:r>
-        <w:rPr>
-          <w:rFonts w:ascii="Arial" w:hAnsi="Arial" w:cs="Arial"/>
-        </w:rPr>
-        <w:t xml:space="preserve">Fingerprinter </w:t>
+      <w:proofErr w:type="spellStart"/>
+      <w:r>
+        <w:rPr>
+          <w:rFonts w:ascii="Arial" w:hAnsi="Arial" w:cs="Arial"/>
+        </w:rPr>
+        <w:t>Fingerprinter</w:t>
+      </w:r>
+      <w:proofErr w:type="spellEnd"/>
+      <w:r>
+        <w:rPr>
+          <w:rFonts w:ascii="Arial" w:hAnsi="Arial" w:cs="Arial"/>
+        </w:rPr>
+        <w:t xml:space="preserve"> </w:t>
       </w:r>
       <w:r>
         <w:rPr>
@@ -898,7 +1141,35 @@
         <w:rPr>
           <w:rFonts w:ascii="Arial" w:hAnsi="Arial" w:cs="Arial"/>
         </w:rPr>
-        <w:t>.  The optional argument –outputmode controls the write mode (“a” = “append”, “w”=”write/overwrite”).  In default mode, the output file contains:</w:t>
+        <w:t>.  The optional argument –</w:t>
+      </w:r>
+      <w:proofErr w:type="spellStart"/>
+      <w:r>
+        <w:rPr>
+          <w:rFonts w:ascii="Arial" w:hAnsi="Arial" w:cs="Arial"/>
+        </w:rPr>
+        <w:t>outputmode</w:t>
+      </w:r>
+      <w:proofErr w:type="spellEnd"/>
+      <w:r>
+        <w:rPr>
+          <w:rFonts w:ascii="Arial" w:hAnsi="Arial" w:cs="Arial"/>
+        </w:rPr>
+        <w:t xml:space="preserve"> controls the write mode (“a” = “append”, “</w:t>
+      </w:r>
+      <w:proofErr w:type="gramStart"/>
+      <w:r>
+        <w:rPr>
+          <w:rFonts w:ascii="Arial" w:hAnsi="Arial" w:cs="Arial"/>
+        </w:rPr>
+        <w:t>w”=</w:t>
+      </w:r>
+      <w:proofErr w:type="gramEnd"/>
+      <w:r>
+        <w:rPr>
+          <w:rFonts w:ascii="Arial" w:hAnsi="Arial" w:cs="Arial"/>
+        </w:rPr>
+        <w:t>”write/overwrite”).  In default mode, the output file contains:</w:t>
       </w:r>
     </w:p>
     <w:p>
@@ -913,11 +1184,19 @@
           <w:rFonts w:ascii="Arial" w:hAnsi="Arial" w:cs="Arial"/>
         </w:rPr>
       </w:pPr>
-      <w:r>
-        <w:rPr>
-          <w:rFonts w:ascii="Arial" w:hAnsi="Arial" w:cs="Arial"/>
-        </w:rPr>
-        <w:t xml:space="preserve">DateTime stamp </w:t>
+      <w:proofErr w:type="spellStart"/>
+      <w:r>
+        <w:rPr>
+          <w:rFonts w:ascii="Arial" w:hAnsi="Arial" w:cs="Arial"/>
+        </w:rPr>
+        <w:t>DateTime</w:t>
+      </w:r>
+      <w:proofErr w:type="spellEnd"/>
+      <w:r>
+        <w:rPr>
+          <w:rFonts w:ascii="Arial" w:hAnsi="Arial" w:cs="Arial"/>
+        </w:rPr>
+        <w:t xml:space="preserve"> stamp </w:t>
       </w:r>
     </w:p>
     <w:p>
@@ -976,7 +1255,21 @@
         <w:rPr>
           <w:rFonts w:ascii="Arial" w:hAnsi="Arial" w:cs="Arial"/>
         </w:rPr>
-        <w:t>If the argument “—sections” is specified, the output will contain the hash of each specified section instead of the path and file name. If “—sections” is specified, the fingerprinter will not processes a directory.</w:t>
+        <w:t xml:space="preserve">If the argument “—sections” is specified, the output will contain the hash of each specified section instead of the path and file name. If “—sections” is specified, the </w:t>
+      </w:r>
+      <w:proofErr w:type="spellStart"/>
+      <w:r>
+        <w:rPr>
+          <w:rFonts w:ascii="Arial" w:hAnsi="Arial" w:cs="Arial"/>
+        </w:rPr>
+        <w:t>fingerprinter</w:t>
+      </w:r>
+      <w:proofErr w:type="spellEnd"/>
+      <w:r>
+        <w:rPr>
+          <w:rFonts w:ascii="Arial" w:hAnsi="Arial" w:cs="Arial"/>
+        </w:rPr>
+        <w:t xml:space="preserve"> will not processes a directory.</w:t>
       </w:r>
     </w:p>
     <w:p>
@@ -1047,7 +1340,21 @@
         <w:rPr>
           <w:rFonts w:ascii="Arial" w:hAnsi="Arial"/>
         </w:rPr>
-        <w:t xml:space="preserve">The requirements traceability matrix for the Fingerprinter </w:t>
+        <w:t xml:space="preserve">The requirements traceability matrix for the </w:t>
+      </w:r>
+      <w:proofErr w:type="spellStart"/>
+      <w:r>
+        <w:rPr>
+          <w:rFonts w:ascii="Arial" w:hAnsi="Arial"/>
+        </w:rPr>
+        <w:t>Fingerprinter</w:t>
+      </w:r>
+      <w:proofErr w:type="spellEnd"/>
+      <w:r>
+        <w:rPr>
+          <w:rFonts w:ascii="Arial" w:hAnsi="Arial"/>
+        </w:rPr>
+        <w:t xml:space="preserve"> </w:t>
       </w:r>
       <w:r>
         <w:rPr>
@@ -1108,6 +1415,7 @@
               </w:rPr>
               <w:t xml:space="preserve">Table 1. </w:t>
             </w:r>
+            <w:proofErr w:type="spellStart"/>
             <w:r>
               <w:rPr>
                 <w:rFonts w:ascii="Arial" w:hAnsi="Arial"/>
@@ -1115,6 +1423,7 @@
               </w:rPr>
               <w:t>Fingerprinter</w:t>
             </w:r>
+            <w:proofErr w:type="spellEnd"/>
             <w:r>
               <w:rPr>
                 <w:rFonts w:ascii="Arial" w:hAnsi="Arial"/>
@@ -1701,7 +2010,7 @@
                 <w:rFonts w:ascii="Arial" w:hAnsi="Arial"/>
               </w:rPr>
             </w:pPr>
-            <w:bookmarkStart w:id="2" w:name="_Hlk11229718"/>
+            <w:bookmarkStart w:id="1" w:name="_Hlk11229718"/>
             <w:r>
               <w:rPr>
                 <w:rFonts w:ascii="Arial" w:hAnsi="Arial"/>
@@ -2202,12 +2511,26 @@
               <w:rPr>
                 <w:rFonts w:ascii="Arial" w:hAnsi="Arial"/>
               </w:rPr>
-              <w:t>Run fingerprinter in append mode</w:t>
+              <w:t xml:space="preserve">Run </w:t>
+            </w:r>
+            <w:proofErr w:type="spellStart"/>
+            <w:r>
+              <w:rPr>
+                <w:rFonts w:ascii="Arial" w:hAnsi="Arial"/>
+              </w:rPr>
+              <w:t>fingerprinter</w:t>
+            </w:r>
+            <w:proofErr w:type="spellEnd"/>
+            <w:r>
+              <w:rPr>
+                <w:rFonts w:ascii="Arial" w:hAnsi="Arial"/>
+              </w:rPr>
+              <w:t xml:space="preserve"> in append mode</w:t>
             </w:r>
           </w:p>
         </w:tc>
       </w:tr>
-      <w:bookmarkEnd w:id="2"/>
+      <w:bookmarkEnd w:id="1"/>
     </w:tbl>
     <w:p>
       <w:pPr>
@@ -2261,7 +2584,21 @@
         <w:rPr>
           <w:rFonts w:ascii="Arial" w:hAnsi="Arial"/>
         </w:rPr>
-        <w:t xml:space="preserve">The test plan for the Fingerprinter </w:t>
+        <w:t xml:space="preserve">The test plan for the </w:t>
+      </w:r>
+      <w:proofErr w:type="spellStart"/>
+      <w:r>
+        <w:rPr>
+          <w:rFonts w:ascii="Arial" w:hAnsi="Arial"/>
+        </w:rPr>
+        <w:t>Fingerprinter</w:t>
+      </w:r>
+      <w:proofErr w:type="spellEnd"/>
+      <w:r>
+        <w:rPr>
+          <w:rFonts w:ascii="Arial" w:hAnsi="Arial"/>
+        </w:rPr>
+        <w:t xml:space="preserve"> </w:t>
       </w:r>
       <w:r>
         <w:rPr>
@@ -2323,6 +2660,7 @@
               </w:rPr>
               <w:t xml:space="preserve">Table 2. </w:t>
             </w:r>
+            <w:proofErr w:type="spellStart"/>
             <w:r>
               <w:rPr>
                 <w:rFonts w:ascii="Arial" w:hAnsi="Arial" w:cs="Arial"/>
@@ -2335,7 +2673,15 @@
                 <w:rFonts w:ascii="Arial" w:hAnsi="Arial" w:cs="Arial"/>
                 <w:b/>
               </w:rPr>
-              <w:t>er Tool</w:t>
+              <w:t>er</w:t>
+            </w:r>
+            <w:proofErr w:type="spellEnd"/>
+            <w:r>
+              <w:rPr>
+                <w:rFonts w:ascii="Arial" w:hAnsi="Arial" w:cs="Arial"/>
+                <w:b/>
+              </w:rPr>
+              <w:t xml:space="preserve"> Tool</w:t>
             </w:r>
             <w:r>
               <w:rPr>
@@ -2477,13 +2823,33 @@
                 <w:iCs/>
               </w:rPr>
             </w:pPr>
-            <w:r>
-              <w:rPr>
-                <w:rFonts w:ascii="Arial" w:hAnsi="Arial"/>
-                <w:i/>
-                <w:iCs/>
-              </w:rPr>
-              <w:t>Note  [Testing_Directory]  in acceptance test report</w:t>
+            <w:proofErr w:type="gramStart"/>
+            <w:r>
+              <w:rPr>
+                <w:rFonts w:ascii="Arial" w:hAnsi="Arial"/>
+                <w:i/>
+                <w:iCs/>
+              </w:rPr>
+              <w:t>Note  [</w:t>
+            </w:r>
+            <w:proofErr w:type="spellStart"/>
+            <w:proofErr w:type="gramEnd"/>
+            <w:r>
+              <w:rPr>
+                <w:rFonts w:ascii="Arial" w:hAnsi="Arial"/>
+                <w:i/>
+                <w:iCs/>
+              </w:rPr>
+              <w:t>Testing_Directory</w:t>
+            </w:r>
+            <w:proofErr w:type="spellEnd"/>
+            <w:r>
+              <w:rPr>
+                <w:rFonts w:ascii="Arial" w:hAnsi="Arial"/>
+                <w:i/>
+                <w:iCs/>
+              </w:rPr>
+              <w:t>]  in acceptance test report</w:t>
             </w:r>
           </w:p>
         </w:tc>
@@ -2515,7 +2881,25 @@
                 <w:i/>
                 <w:iCs/>
               </w:rPr>
-              <w:t>Navigate to [Testing Directory]\CA-CIE-Tools-Testing (code repository)</w:t>
+              <w:t xml:space="preserve">Navigate to [Testing </w:t>
+            </w:r>
+            <w:proofErr w:type="gramStart"/>
+            <w:r>
+              <w:rPr>
+                <w:rFonts w:ascii="Arial" w:hAnsi="Arial"/>
+                <w:i/>
+                <w:iCs/>
+              </w:rPr>
+              <w:t>Directory]\</w:t>
+            </w:r>
+            <w:proofErr w:type="gramEnd"/>
+            <w:r>
+              <w:rPr>
+                <w:rFonts w:ascii="Arial" w:hAnsi="Arial"/>
+                <w:i/>
+                <w:iCs/>
+              </w:rPr>
+              <w:t>CA-CIE-Tools-Testing (code repository)</w:t>
             </w:r>
           </w:p>
         </w:tc>
@@ -2596,7 +2980,25 @@
                 <w:i/>
                 <w:iCs/>
               </w:rPr>
-              <w:t xml:space="preserve">git pull </w:t>
+              <w:t xml:space="preserve">git </w:t>
+            </w:r>
+            <w:proofErr w:type="gramStart"/>
+            <w:r>
+              <w:rPr>
+                <w:rFonts w:ascii="Arial" w:hAnsi="Arial"/>
+                <w:i/>
+                <w:iCs/>
+              </w:rPr>
+              <w:t>pull</w:t>
+            </w:r>
+            <w:proofErr w:type="gramEnd"/>
+            <w:r>
+              <w:rPr>
+                <w:rFonts w:ascii="Arial" w:hAnsi="Arial"/>
+                <w:i/>
+                <w:iCs/>
+              </w:rPr>
+              <w:t xml:space="preserve"> </w:t>
             </w:r>
           </w:p>
           <w:p>
@@ -2658,6 +3060,7 @@
                 <w:iCs/>
               </w:rPr>
             </w:pPr>
+            <w:proofErr w:type="gramStart"/>
             <w:r>
               <w:rPr>
                 <w:rFonts w:ascii="Arial" w:hAnsi="Arial"/>
@@ -2680,7 +3083,16 @@
                 <w:i/>
                 <w:iCs/>
               </w:rPr>
-              <w:t xml:space="preserve"> first 6 characters of git S</w:t>
+              <w:t xml:space="preserve"> first</w:t>
+            </w:r>
+            <w:proofErr w:type="gramEnd"/>
+            <w:r>
+              <w:rPr>
+                <w:rFonts w:ascii="Arial" w:hAnsi="Arial"/>
+                <w:i/>
+                <w:iCs/>
+              </w:rPr>
+              <w:t xml:space="preserve"> 6 characters of git S</w:t>
             </w:r>
             <w:r>
               <w:rPr>
@@ -2833,8 +3245,46 @@
                 <w:i/>
                 <w:iCs/>
               </w:rPr>
-              <w:t>Navigate to [Testing_Directory]\fingerprint_test</w:t>
-            </w:r>
+              <w:t>Navigate to [</w:t>
+            </w:r>
+            <w:proofErr w:type="spellStart"/>
+            <w:r>
+              <w:rPr>
+                <w:rFonts w:ascii="Arial" w:hAnsi="Arial"/>
+                <w:i/>
+                <w:iCs/>
+              </w:rPr>
+              <w:t>Testing_</w:t>
+            </w:r>
+            <w:proofErr w:type="gramStart"/>
+            <w:r>
+              <w:rPr>
+                <w:rFonts w:ascii="Arial" w:hAnsi="Arial"/>
+                <w:i/>
+                <w:iCs/>
+              </w:rPr>
+              <w:t>Directory</w:t>
+            </w:r>
+            <w:proofErr w:type="spellEnd"/>
+            <w:r>
+              <w:rPr>
+                <w:rFonts w:ascii="Arial" w:hAnsi="Arial"/>
+                <w:i/>
+                <w:iCs/>
+              </w:rPr>
+              <w:t>]\</w:t>
+            </w:r>
+            <w:proofErr w:type="spellStart"/>
+            <w:proofErr w:type="gramEnd"/>
+            <w:r>
+              <w:rPr>
+                <w:rFonts w:ascii="Arial" w:hAnsi="Arial"/>
+                <w:i/>
+                <w:iCs/>
+              </w:rPr>
+              <w:t>fingerprint_test</w:t>
+            </w:r>
+            <w:proofErr w:type="spellEnd"/>
           </w:p>
         </w:tc>
       </w:tr>
@@ -2933,7 +3383,16 @@
                 <w:i/>
                 <w:iCs/>
               </w:rPr>
-              <w:t>by entering the following at the command line:./</w:t>
+              <w:t xml:space="preserve">by entering the following at the command </w:t>
+            </w:r>
+            <w:proofErr w:type="gramStart"/>
+            <w:r>
+              <w:rPr>
+                <w:rFonts w:ascii="Arial" w:hAnsi="Arial"/>
+                <w:i/>
+                <w:iCs/>
+              </w:rPr>
+              <w:t>line:./</w:t>
             </w:r>
             <w:r>
               <w:rPr>
@@ -2967,6 +3426,7 @@
               </w:rPr>
               <w:t>.sh</w:t>
             </w:r>
+            <w:proofErr w:type="gramEnd"/>
           </w:p>
         </w:tc>
       </w:tr>
@@ -3087,7 +3547,14 @@
               <w:rPr>
                 <w:rFonts w:ascii="Arial" w:hAnsi="Arial"/>
               </w:rPr>
-              <w:t>Verify Fingerprint</w:t>
+              <w:t xml:space="preserve">Verify </w:t>
+            </w:r>
+            <w:proofErr w:type="spellStart"/>
+            <w:r>
+              <w:rPr>
+                <w:rFonts w:ascii="Arial" w:hAnsi="Arial"/>
+              </w:rPr>
+              <w:t>Fingerprint</w:t>
             </w:r>
             <w:r>
               <w:rPr>
@@ -3095,6 +3562,7 @@
               </w:rPr>
               <w:t>er</w:t>
             </w:r>
+            <w:proofErr w:type="spellEnd"/>
             <w:r>
               <w:rPr>
                 <w:rFonts w:ascii="Arial" w:hAnsi="Arial"/>
@@ -3255,8 +3723,46 @@
                 <w:i/>
                 <w:iCs/>
               </w:rPr>
-              <w:t>Navigate to [Testing_Directory]\fingerprint_test</w:t>
-            </w:r>
+              <w:t>Navigate to [</w:t>
+            </w:r>
+            <w:proofErr w:type="spellStart"/>
+            <w:r>
+              <w:rPr>
+                <w:rFonts w:ascii="Arial" w:hAnsi="Arial"/>
+                <w:i/>
+                <w:iCs/>
+              </w:rPr>
+              <w:t>Testing_</w:t>
+            </w:r>
+            <w:proofErr w:type="gramStart"/>
+            <w:r>
+              <w:rPr>
+                <w:rFonts w:ascii="Arial" w:hAnsi="Arial"/>
+                <w:i/>
+                <w:iCs/>
+              </w:rPr>
+              <w:t>Directory</w:t>
+            </w:r>
+            <w:proofErr w:type="spellEnd"/>
+            <w:r>
+              <w:rPr>
+                <w:rFonts w:ascii="Arial" w:hAnsi="Arial"/>
+                <w:i/>
+                <w:iCs/>
+              </w:rPr>
+              <w:t>]\</w:t>
+            </w:r>
+            <w:proofErr w:type="spellStart"/>
+            <w:proofErr w:type="gramEnd"/>
+            <w:r>
+              <w:rPr>
+                <w:rFonts w:ascii="Arial" w:hAnsi="Arial"/>
+                <w:i/>
+                <w:iCs/>
+              </w:rPr>
+              <w:t>fingerprint_test</w:t>
+            </w:r>
+            <w:proofErr w:type="spellEnd"/>
           </w:p>
         </w:tc>
       </w:tr>
@@ -3282,7 +3788,7 @@
                 <w:iCs/>
               </w:rPr>
             </w:pPr>
-            <w:bookmarkStart w:id="3" w:name="_Hlk29632229"/>
+            <w:bookmarkStart w:id="2" w:name="_Hlk29632229"/>
           </w:p>
         </w:tc>
         <w:tc>
@@ -3348,7 +3854,16 @@
                 <w:i/>
                 <w:iCs/>
               </w:rPr>
-              <w:t xml:space="preserve"> by entering the following at the command line:./</w:t>
+              <w:t xml:space="preserve"> by entering the following at the command </w:t>
+            </w:r>
+            <w:proofErr w:type="gramStart"/>
+            <w:r>
+              <w:rPr>
+                <w:rFonts w:ascii="Arial" w:hAnsi="Arial"/>
+                <w:i/>
+                <w:iCs/>
+              </w:rPr>
+              <w:t>line:./</w:t>
             </w:r>
             <w:r>
               <w:rPr>
@@ -3390,6 +3905,7 @@
               </w:rPr>
               <w:t>.sh</w:t>
             </w:r>
+            <w:proofErr w:type="gramEnd"/>
             <w:r>
               <w:rPr>
                 <w:rFonts w:ascii="Arial" w:hAnsi="Arial"/>
@@ -3509,7 +4025,14 @@
               <w:rPr>
                 <w:rFonts w:ascii="Arial" w:hAnsi="Arial"/>
               </w:rPr>
-              <w:t>Verify Fingerprint</w:t>
+              <w:t xml:space="preserve">Verify </w:t>
+            </w:r>
+            <w:proofErr w:type="spellStart"/>
+            <w:r>
+              <w:rPr>
+                <w:rFonts w:ascii="Arial" w:hAnsi="Arial"/>
+              </w:rPr>
+              <w:t>Fingerprint</w:t>
             </w:r>
             <w:r>
               <w:rPr>
@@ -3517,6 +4040,7 @@
               </w:rPr>
               <w:t>er</w:t>
             </w:r>
+            <w:proofErr w:type="spellEnd"/>
             <w:r>
               <w:rPr>
                 <w:rFonts w:ascii="Arial" w:hAnsi="Arial"/>
@@ -3561,7 +4085,7 @@
           </w:p>
         </w:tc>
       </w:tr>
-      <w:bookmarkEnd w:id="3"/>
+      <w:bookmarkEnd w:id="2"/>
       <w:tr>
         <w:trPr>
           <w:trHeight w:val="548"/>
@@ -3598,8 +4122,18 @@
                 <w:i/>
                 <w:iCs/>
               </w:rPr>
-              <w:t>avigate to [Testing_Directory</w:t>
-            </w:r>
+              <w:t>avigate to [</w:t>
+            </w:r>
+            <w:proofErr w:type="spellStart"/>
+            <w:r>
+              <w:rPr>
+                <w:rFonts w:ascii="Arial" w:hAnsi="Arial"/>
+                <w:i/>
+                <w:iCs/>
+              </w:rPr>
+              <w:t>Testing_Directory</w:t>
+            </w:r>
+            <w:proofErr w:type="spellEnd"/>
             <w:r>
               <w:rPr>
                 <w:rFonts w:ascii="Arial" w:hAnsi="Arial"/>
@@ -3614,8 +4148,18 @@
                 <w:i/>
                 <w:iCs/>
               </w:rPr>
-              <w:t>/fingerprint_test</w:t>
-            </w:r>
+              <w:t>/</w:t>
+            </w:r>
+            <w:proofErr w:type="spellStart"/>
+            <w:r>
+              <w:rPr>
+                <w:rFonts w:ascii="Arial" w:hAnsi="Arial"/>
+                <w:i/>
+                <w:iCs/>
+              </w:rPr>
+              <w:t>fingerprint_test</w:t>
+            </w:r>
+            <w:proofErr w:type="spellEnd"/>
           </w:p>
         </w:tc>
       </w:tr>
@@ -3776,7 +4320,7 @@
                 <w:rFonts w:ascii="Arial" w:hAnsi="Arial"/>
               </w:rPr>
             </w:pPr>
-            <w:bookmarkStart w:id="4" w:name="_Hlk24371554"/>
+            <w:bookmarkStart w:id="3" w:name="_Hlk24371554"/>
           </w:p>
         </w:tc>
         <w:tc>
@@ -3837,7 +4381,7 @@
           </w:p>
         </w:tc>
       </w:tr>
-      <w:bookmarkEnd w:id="4"/>
+      <w:bookmarkEnd w:id="3"/>
       <w:tr>
         <w:trPr>
           <w:trHeight w:val="917"/>
@@ -4197,7 +4741,7 @@
               </w:rPr>
               <w:t>TC-</w:t>
             </w:r>
-            <w:bookmarkStart w:id="5" w:name="_Hlk24371252"/>
+            <w:bookmarkStart w:id="4" w:name="_Hlk24371252"/>
             <w:r>
               <w:rPr>
                 <w:rFonts w:ascii="Arial" w:hAnsi="Arial"/>
@@ -4288,6 +4832,7 @@
               </w:rPr>
               <w:t>NOTE: directory now includes file “</w:t>
             </w:r>
+            <w:proofErr w:type="spellStart"/>
             <w:r>
               <w:rPr>
                 <w:rFonts w:ascii="Arial" w:hAnsi="Arial"/>
@@ -4296,6 +4841,7 @@
               </w:rPr>
               <w:t>testfile</w:t>
             </w:r>
+            <w:proofErr w:type="spellEnd"/>
             <w:r>
               <w:rPr>
                 <w:rFonts w:ascii="Arial" w:hAnsi="Arial"/>
@@ -4523,12 +5069,14 @@
                 <w:rFonts w:ascii="Arial" w:hAnsi="Arial"/>
               </w:rPr>
             </w:pPr>
+            <w:proofErr w:type="spellStart"/>
             <w:r>
               <w:rPr>
                 <w:rFonts w:ascii="Arial" w:hAnsi="Arial"/>
               </w:rPr>
               <w:t>testfile</w:t>
             </w:r>
+            <w:proofErr w:type="spellEnd"/>
             <w:r>
               <w:rPr>
                 <w:rFonts w:ascii="Arial" w:hAnsi="Arial"/>
@@ -4581,8 +5129,8 @@
                 <w:rFonts w:ascii="Arial" w:hAnsi="Arial"/>
               </w:rPr>
             </w:pPr>
-            <w:bookmarkStart w:id="6" w:name="_Hlk24373848"/>
-            <w:bookmarkEnd w:id="5"/>
+            <w:bookmarkStart w:id="5" w:name="_Hlk24373848"/>
+            <w:bookmarkEnd w:id="4"/>
             <w:r>
               <w:rPr>
                 <w:rFonts w:ascii="Arial" w:hAnsi="Arial"/>
@@ -4686,13 +5234,23 @@
               </w:rPr>
               <w:t>NOTE: directory now includes file “</w:t>
             </w:r>
-            <w:r>
-              <w:rPr>
-                <w:rFonts w:ascii="Arial" w:hAnsi="Arial"/>
-                <w:i/>
-                <w:iCs/>
-              </w:rPr>
-              <w:t xml:space="preserve">testfile </w:t>
+            <w:proofErr w:type="spellStart"/>
+            <w:r>
+              <w:rPr>
+                <w:rFonts w:ascii="Arial" w:hAnsi="Arial"/>
+                <w:i/>
+                <w:iCs/>
+              </w:rPr>
+              <w:t>testfile</w:t>
+            </w:r>
+            <w:proofErr w:type="spellEnd"/>
+            <w:r>
+              <w:rPr>
+                <w:rFonts w:ascii="Arial" w:hAnsi="Arial"/>
+                <w:i/>
+                <w:iCs/>
+              </w:rPr>
+              <w:t xml:space="preserve"> </w:t>
             </w:r>
             <w:r>
               <w:rPr>
@@ -4768,6 +5326,7 @@
               </w:rPr>
               <w:t xml:space="preserve">Open </w:t>
             </w:r>
+            <w:proofErr w:type="spellStart"/>
             <w:r>
               <w:rPr>
                 <w:rFonts w:ascii="Arial" w:hAnsi="Arial"/>
@@ -4776,6 +5335,7 @@
               </w:rPr>
               <w:t>testfile</w:t>
             </w:r>
+            <w:proofErr w:type="spellEnd"/>
             <w:r>
               <w:rPr>
                 <w:rFonts w:ascii="Arial" w:hAnsi="Arial"/>
@@ -4832,7 +5392,25 @@
                 <w:i/>
                 <w:iCs/>
               </w:rPr>
-              <w:t>Save file (i.e. change datestamp of file)</w:t>
+              <w:t xml:space="preserve">Save file (i.e. change </w:t>
+            </w:r>
+            <w:proofErr w:type="spellStart"/>
+            <w:r>
+              <w:rPr>
+                <w:rFonts w:ascii="Arial" w:hAnsi="Arial"/>
+                <w:i/>
+                <w:iCs/>
+              </w:rPr>
+              <w:t>datestamp</w:t>
+            </w:r>
+            <w:proofErr w:type="spellEnd"/>
+            <w:r>
+              <w:rPr>
+                <w:rFonts w:ascii="Arial" w:hAnsi="Arial"/>
+                <w:i/>
+                <w:iCs/>
+              </w:rPr>
+              <w:t xml:space="preserve"> of file)</w:t>
             </w:r>
           </w:p>
         </w:tc>
@@ -5069,12 +5647,14 @@
                 <w:rFonts w:ascii="Arial" w:hAnsi="Arial"/>
               </w:rPr>
             </w:pPr>
+            <w:proofErr w:type="spellStart"/>
             <w:r>
               <w:rPr>
                 <w:rFonts w:ascii="Arial" w:hAnsi="Arial"/>
               </w:rPr>
               <w:t>testfile</w:t>
             </w:r>
+            <w:proofErr w:type="spellEnd"/>
             <w:r>
               <w:rPr>
                 <w:rFonts w:ascii="Arial" w:hAnsi="Arial"/>
@@ -5094,12 +5674,14 @@
                 <w:rFonts w:ascii="Arial" w:hAnsi="Arial"/>
               </w:rPr>
             </w:pPr>
+            <w:proofErr w:type="spellStart"/>
             <w:r>
               <w:rPr>
                 <w:rFonts w:ascii="Arial" w:hAnsi="Arial"/>
               </w:rPr>
               <w:t>testfile</w:t>
             </w:r>
+            <w:proofErr w:type="spellEnd"/>
             <w:r>
               <w:rPr>
                 <w:rFonts w:ascii="Arial" w:hAnsi="Arial"/>
@@ -5146,8 +5728,8 @@
                 <w:rFonts w:ascii="Arial" w:hAnsi="Arial"/>
               </w:rPr>
             </w:pPr>
-            <w:bookmarkStart w:id="7" w:name="_Hlk24374494"/>
-            <w:bookmarkEnd w:id="6"/>
+            <w:bookmarkStart w:id="6" w:name="_Hlk24374494"/>
+            <w:bookmarkEnd w:id="5"/>
             <w:r>
               <w:rPr>
                 <w:rFonts w:ascii="Arial" w:hAnsi="Arial"/>
@@ -5194,13 +5776,23 @@
               </w:rPr>
               <w:t xml:space="preserve">Open </w:t>
             </w:r>
-            <w:r>
-              <w:rPr>
-                <w:rFonts w:ascii="Arial" w:hAnsi="Arial"/>
-                <w:i/>
-                <w:iCs/>
-              </w:rPr>
-              <w:t xml:space="preserve">testfile </w:t>
+            <w:proofErr w:type="spellStart"/>
+            <w:r>
+              <w:rPr>
+                <w:rFonts w:ascii="Arial" w:hAnsi="Arial"/>
+                <w:i/>
+                <w:iCs/>
+              </w:rPr>
+              <w:t>testfile</w:t>
+            </w:r>
+            <w:proofErr w:type="spellEnd"/>
+            <w:r>
+              <w:rPr>
+                <w:rFonts w:ascii="Arial" w:hAnsi="Arial"/>
+                <w:i/>
+                <w:iCs/>
+              </w:rPr>
+              <w:t xml:space="preserve"> </w:t>
             </w:r>
             <w:r>
               <w:rPr>
@@ -5338,7 +5930,25 @@
                 <w:i/>
                 <w:iCs/>
               </w:rPr>
-              <w:t>Save file (i.e. change datestamp of file).</w:t>
+              <w:t xml:space="preserve">Save file (i.e. change </w:t>
+            </w:r>
+            <w:proofErr w:type="spellStart"/>
+            <w:r>
+              <w:rPr>
+                <w:rFonts w:ascii="Arial" w:hAnsi="Arial"/>
+                <w:i/>
+                <w:iCs/>
+              </w:rPr>
+              <w:t>datestamp</w:t>
+            </w:r>
+            <w:proofErr w:type="spellEnd"/>
+            <w:r>
+              <w:rPr>
+                <w:rFonts w:ascii="Arial" w:hAnsi="Arial"/>
+                <w:i/>
+                <w:iCs/>
+              </w:rPr>
+              <w:t xml:space="preserve"> of file).</w:t>
             </w:r>
           </w:p>
         </w:tc>
@@ -5363,7 +5973,7 @@
                 <w:rFonts w:ascii="Arial" w:hAnsi="Arial"/>
               </w:rPr>
             </w:pPr>
-            <w:bookmarkStart w:id="8" w:name="_Hlk24025033"/>
+            <w:bookmarkStart w:id="7" w:name="_Hlk24025033"/>
           </w:p>
         </w:tc>
         <w:tc>
@@ -5580,12 +6190,14 @@
               </w:rPr>
               <w:t xml:space="preserve"> </w:t>
             </w:r>
+            <w:proofErr w:type="spellStart"/>
             <w:r>
               <w:rPr>
                 <w:rFonts w:ascii="Arial" w:hAnsi="Arial"/>
               </w:rPr>
               <w:t>testfile</w:t>
             </w:r>
+            <w:proofErr w:type="spellEnd"/>
             <w:r>
               <w:rPr>
                 <w:rFonts w:ascii="Arial" w:hAnsi="Arial"/>
@@ -5684,12 +6296,14 @@
                 <w:rFonts w:ascii="Arial" w:hAnsi="Arial"/>
               </w:rPr>
             </w:pPr>
+            <w:proofErr w:type="spellStart"/>
             <w:r>
               <w:rPr>
                 <w:rFonts w:ascii="Arial" w:hAnsi="Arial"/>
               </w:rPr>
               <w:t>testfile</w:t>
             </w:r>
+            <w:proofErr w:type="spellEnd"/>
             <w:r>
               <w:rPr>
                 <w:rFonts w:ascii="Arial" w:hAnsi="Arial"/>
@@ -5715,8 +6329,8 @@
           </w:p>
         </w:tc>
       </w:tr>
+      <w:bookmarkEnd w:id="6"/>
       <w:bookmarkEnd w:id="7"/>
-      <w:bookmarkEnd w:id="8"/>
       <w:tr>
         <w:trPr>
           <w:trHeight w:val="956"/>
@@ -5782,7 +6396,25 @@
                 <w:i/>
                 <w:iCs/>
               </w:rPr>
-              <w:t>Create a compressed (zipped) file named “fingerprint_test.zip” and add the contents of the fingerprint_test directory.</w:t>
+              <w:t xml:space="preserve">Create a compressed (zipped) file named “fingerprint_test.zip” and add the contents of the </w:t>
+            </w:r>
+            <w:proofErr w:type="spellStart"/>
+            <w:r>
+              <w:rPr>
+                <w:rFonts w:ascii="Arial" w:hAnsi="Arial"/>
+                <w:i/>
+                <w:iCs/>
+              </w:rPr>
+              <w:t>fingerprint_test</w:t>
+            </w:r>
+            <w:proofErr w:type="spellEnd"/>
+            <w:r>
+              <w:rPr>
+                <w:rFonts w:ascii="Arial" w:hAnsi="Arial"/>
+                <w:i/>
+                <w:iCs/>
+              </w:rPr>
+              <w:t xml:space="preserve"> directory.</w:t>
             </w:r>
           </w:p>
         </w:tc>
@@ -6072,7 +6704,25 @@
                 <w:i/>
                 <w:iCs/>
               </w:rPr>
-              <w:t>Create the following new subdirectory in the fingerprint_test directory:</w:t>
+              <w:t xml:space="preserve">Create the following new subdirectory in the </w:t>
+            </w:r>
+            <w:proofErr w:type="spellStart"/>
+            <w:r>
+              <w:rPr>
+                <w:rFonts w:ascii="Arial" w:hAnsi="Arial"/>
+                <w:i/>
+                <w:iCs/>
+              </w:rPr>
+              <w:t>fingerprint_test</w:t>
+            </w:r>
+            <w:proofErr w:type="spellEnd"/>
+            <w:r>
+              <w:rPr>
+                <w:rFonts w:ascii="Arial" w:hAnsi="Arial"/>
+                <w:i/>
+                <w:iCs/>
+              </w:rPr>
+              <w:t xml:space="preserve"> directory:</w:t>
             </w:r>
           </w:p>
           <w:p>
@@ -6448,12 +7098,14 @@
                 <w:rFonts w:ascii="Arial" w:hAnsi="Arial"/>
               </w:rPr>
             </w:pPr>
+            <w:proofErr w:type="spellStart"/>
             <w:r>
               <w:rPr>
                 <w:rFonts w:ascii="Arial" w:hAnsi="Arial"/>
               </w:rPr>
               <w:t>testfile</w:t>
             </w:r>
+            <w:proofErr w:type="spellEnd"/>
             <w:r>
               <w:rPr>
                 <w:rFonts w:ascii="Arial" w:hAnsi="Arial"/>
@@ -6543,12 +7195,14 @@
               </w:numPr>
               <w:spacing w:after="0"/>
             </w:pPr>
+            <w:proofErr w:type="spellStart"/>
             <w:r>
               <w:rPr>
                 <w:rFonts w:ascii="Arial" w:hAnsi="Arial"/>
               </w:rPr>
               <w:t>testfile</w:t>
             </w:r>
+            <w:proofErr w:type="spellEnd"/>
             <w:r>
               <w:rPr>
                 <w:rFonts w:ascii="Arial" w:hAnsi="Arial"/>
@@ -6629,8 +7283,46 @@
                 <w:i/>
                 <w:iCs/>
               </w:rPr>
-              <w:t>[Testing_Directory]\fingerprint_test</w:t>
-            </w:r>
+              <w:t>[</w:t>
+            </w:r>
+            <w:proofErr w:type="spellStart"/>
+            <w:r>
+              <w:rPr>
+                <w:rFonts w:ascii="Arial" w:hAnsi="Arial"/>
+                <w:i/>
+                <w:iCs/>
+              </w:rPr>
+              <w:t>Testing_</w:t>
+            </w:r>
+            <w:proofErr w:type="gramStart"/>
+            <w:r>
+              <w:rPr>
+                <w:rFonts w:ascii="Arial" w:hAnsi="Arial"/>
+                <w:i/>
+                <w:iCs/>
+              </w:rPr>
+              <w:t>Directory</w:t>
+            </w:r>
+            <w:proofErr w:type="spellEnd"/>
+            <w:r>
+              <w:rPr>
+                <w:rFonts w:ascii="Arial" w:hAnsi="Arial"/>
+                <w:i/>
+                <w:iCs/>
+              </w:rPr>
+              <w:t>]\</w:t>
+            </w:r>
+            <w:proofErr w:type="spellStart"/>
+            <w:proofErr w:type="gramEnd"/>
+            <w:r>
+              <w:rPr>
+                <w:rFonts w:ascii="Arial" w:hAnsi="Arial"/>
+                <w:i/>
+                <w:iCs/>
+              </w:rPr>
+              <w:t>fingerprint_test</w:t>
+            </w:r>
+            <w:proofErr w:type="spellEnd"/>
             <w:r>
               <w:rPr>
                 <w:rFonts w:ascii="Arial" w:hAnsi="Arial"/>
@@ -6779,21 +7471,23 @@
                 <w:iCs/>
               </w:rPr>
             </w:pPr>
-            <w:r>
-              <w:rPr>
-                <w:rFonts w:ascii="Arial" w:hAnsi="Arial"/>
-                <w:i/>
-                <w:iCs/>
-              </w:rPr>
-              <w:t>testlog/</w:t>
-            </w:r>
-            <w:r>
-              <w:rPr>
-                <w:rFonts w:ascii="Arial" w:hAnsi="Arial"/>
-                <w:i/>
-                <w:iCs/>
-              </w:rPr>
-              <w:t>fingerprint.py_TC-7_fingerprintA.txt</w:t>
+            <w:proofErr w:type="spellStart"/>
+            <w:r>
+              <w:rPr>
+                <w:rFonts w:ascii="Arial" w:hAnsi="Arial"/>
+                <w:i/>
+                <w:iCs/>
+              </w:rPr>
+              <w:t>testlog</w:t>
+            </w:r>
+            <w:proofErr w:type="spellEnd"/>
+            <w:r>
+              <w:rPr>
+                <w:rFonts w:ascii="Arial" w:hAnsi="Arial"/>
+                <w:i/>
+                <w:iCs/>
+              </w:rPr>
+              <w:t>/fingerprint.py_TC-7_fingerprintA.txt</w:t>
             </w:r>
           </w:p>
           <w:p>
@@ -6810,37 +7504,23 @@
                 <w:iCs/>
               </w:rPr>
             </w:pPr>
-            <w:r>
-              <w:rPr>
-                <w:rFonts w:ascii="Arial" w:hAnsi="Arial"/>
-                <w:i/>
-                <w:iCs/>
-              </w:rPr>
-              <w:t>testlog/</w:t>
-            </w:r>
-            <w:r>
-              <w:rPr>
-                <w:rFonts w:ascii="Arial" w:hAnsi="Arial"/>
-                <w:i/>
-                <w:iCs/>
-              </w:rPr>
-              <w:t>fingerprint.py_TC-7_fingerprint</w:t>
-            </w:r>
-            <w:r>
-              <w:rPr>
-                <w:rFonts w:ascii="Arial" w:hAnsi="Arial"/>
-                <w:i/>
-                <w:iCs/>
-              </w:rPr>
-              <w:t>B</w:t>
-            </w:r>
-            <w:r>
-              <w:rPr>
-                <w:rFonts w:ascii="Arial" w:hAnsi="Arial"/>
-                <w:i/>
-                <w:iCs/>
-              </w:rPr>
-              <w:t>.txt</w:t>
+            <w:proofErr w:type="spellStart"/>
+            <w:r>
+              <w:rPr>
+                <w:rFonts w:ascii="Arial" w:hAnsi="Arial"/>
+                <w:i/>
+                <w:iCs/>
+              </w:rPr>
+              <w:t>testlog</w:t>
+            </w:r>
+            <w:proofErr w:type="spellEnd"/>
+            <w:r>
+              <w:rPr>
+                <w:rFonts w:ascii="Arial" w:hAnsi="Arial"/>
+                <w:i/>
+                <w:iCs/>
+              </w:rPr>
+              <w:t>/fingerprint.py_TC-7_fingerprintB.txt</w:t>
             </w:r>
           </w:p>
         </w:tc>
@@ -6903,37 +7583,23 @@
               </w:rPr>
               <w:t xml:space="preserve">Verify that the two hashes in </w:t>
             </w:r>
-            <w:r>
-              <w:rPr>
-                <w:rFonts w:ascii="Arial" w:hAnsi="Arial"/>
-                <w:i/>
-                <w:iCs/>
-              </w:rPr>
-              <w:t>testlog/</w:t>
-            </w:r>
-            <w:r>
-              <w:rPr>
-                <w:rFonts w:ascii="Arial" w:hAnsi="Arial"/>
-                <w:i/>
-                <w:iCs/>
-              </w:rPr>
-              <w:t>fingerprint.py_TC-7_fingerprint</w:t>
-            </w:r>
-            <w:r>
-              <w:rPr>
-                <w:rFonts w:ascii="Arial" w:hAnsi="Arial"/>
-                <w:i/>
-                <w:iCs/>
-              </w:rPr>
-              <w:t>B</w:t>
-            </w:r>
-            <w:r>
-              <w:rPr>
-                <w:rFonts w:ascii="Arial" w:hAnsi="Arial"/>
-                <w:i/>
-                <w:iCs/>
-              </w:rPr>
-              <w:t>.txt</w:t>
+            <w:proofErr w:type="spellStart"/>
+            <w:r>
+              <w:rPr>
+                <w:rFonts w:ascii="Arial" w:hAnsi="Arial"/>
+                <w:i/>
+                <w:iCs/>
+              </w:rPr>
+              <w:t>testlog</w:t>
+            </w:r>
+            <w:proofErr w:type="spellEnd"/>
+            <w:r>
+              <w:rPr>
+                <w:rFonts w:ascii="Arial" w:hAnsi="Arial"/>
+                <w:i/>
+                <w:iCs/>
+              </w:rPr>
+              <w:t>/fingerprint.py_TC-7_fingerprintB.txt</w:t>
             </w:r>
             <w:r>
               <w:rPr>
@@ -6941,21 +7607,23 @@
               </w:rPr>
               <w:t xml:space="preserve"> are identical to the hash in </w:t>
             </w:r>
-            <w:r>
-              <w:rPr>
-                <w:rFonts w:ascii="Arial" w:hAnsi="Arial"/>
-                <w:i/>
-                <w:iCs/>
-              </w:rPr>
-              <w:t>testlog/</w:t>
-            </w:r>
-            <w:r>
-              <w:rPr>
-                <w:rFonts w:ascii="Arial" w:hAnsi="Arial"/>
-                <w:i/>
-                <w:iCs/>
-              </w:rPr>
-              <w:t>fingerprint.py_TC-7_fingerprintA.txt</w:t>
+            <w:proofErr w:type="spellStart"/>
+            <w:r>
+              <w:rPr>
+                <w:rFonts w:ascii="Arial" w:hAnsi="Arial"/>
+                <w:i/>
+                <w:iCs/>
+              </w:rPr>
+              <w:t>testlog</w:t>
+            </w:r>
+            <w:proofErr w:type="spellEnd"/>
+            <w:r>
+              <w:rPr>
+                <w:rFonts w:ascii="Arial" w:hAnsi="Arial"/>
+                <w:i/>
+                <w:iCs/>
+              </w:rPr>
+              <w:t>/fingerprint.py_TC-7_fingerprintA.txt</w:t>
             </w:r>
             <w:r>
               <w:rPr>
@@ -7037,8 +7705,46 @@
                 <w:i/>
                 <w:iCs/>
               </w:rPr>
-              <w:t>[Testing_Directory]\fingerprint_test</w:t>
-            </w:r>
+              <w:t>[</w:t>
+            </w:r>
+            <w:proofErr w:type="spellStart"/>
+            <w:r>
+              <w:rPr>
+                <w:rFonts w:ascii="Arial" w:hAnsi="Arial"/>
+                <w:i/>
+                <w:iCs/>
+              </w:rPr>
+              <w:t>Testing_</w:t>
+            </w:r>
+            <w:proofErr w:type="gramStart"/>
+            <w:r>
+              <w:rPr>
+                <w:rFonts w:ascii="Arial" w:hAnsi="Arial"/>
+                <w:i/>
+                <w:iCs/>
+              </w:rPr>
+              <w:t>Directory</w:t>
+            </w:r>
+            <w:proofErr w:type="spellEnd"/>
+            <w:r>
+              <w:rPr>
+                <w:rFonts w:ascii="Arial" w:hAnsi="Arial"/>
+                <w:i/>
+                <w:iCs/>
+              </w:rPr>
+              <w:t>]\</w:t>
+            </w:r>
+            <w:proofErr w:type="spellStart"/>
+            <w:proofErr w:type="gramEnd"/>
+            <w:r>
+              <w:rPr>
+                <w:rFonts w:ascii="Arial" w:hAnsi="Arial"/>
+                <w:i/>
+                <w:iCs/>
+              </w:rPr>
+              <w:t>fingerprint_test</w:t>
+            </w:r>
+            <w:proofErr w:type="spellEnd"/>
             <w:r>
               <w:rPr>
                 <w:rFonts w:ascii="Arial" w:hAnsi="Arial"/>
@@ -7099,25 +7805,7 @@
               <w:rPr>
                 <w:rFonts w:ascii="Arial" w:hAnsi="Arial"/>
               </w:rPr>
-              <w:t xml:space="preserve">Run the command </w:t>
-            </w:r>
-            <w:r>
-              <w:rPr>
-                <w:rFonts w:ascii="Arial" w:hAnsi="Arial"/>
-              </w:rPr>
-              <w:t>./fingerprint.py_TC-</w:t>
-            </w:r>
-            <w:r>
-              <w:rPr>
-                <w:rFonts w:ascii="Arial" w:hAnsi="Arial"/>
-              </w:rPr>
-              <w:t>8</w:t>
-            </w:r>
-            <w:r>
-              <w:rPr>
-                <w:rFonts w:ascii="Arial" w:hAnsi="Arial"/>
-              </w:rPr>
-              <w:t>.sh</w:t>
+              <w:t>Run the command ./fingerprint.py_TC-8.sh</w:t>
             </w:r>
           </w:p>
         </w:tc>
@@ -7164,11 +7852,19 @@
               </w:rPr>
               <w:t xml:space="preserve">Verify that the file </w:t>
             </w:r>
-            <w:r>
-              <w:rPr>
-                <w:rFonts w:ascii="Arial" w:hAnsi="Arial"/>
-              </w:rPr>
-              <w:t>testlog/fingerprint.py_TC-8.txt</w:t>
+            <w:proofErr w:type="spellStart"/>
+            <w:r>
+              <w:rPr>
+                <w:rFonts w:ascii="Arial" w:hAnsi="Arial"/>
+              </w:rPr>
+              <w:t>testlog</w:t>
+            </w:r>
+            <w:proofErr w:type="spellEnd"/>
+            <w:r>
+              <w:rPr>
+                <w:rFonts w:ascii="Arial" w:hAnsi="Arial"/>
+              </w:rPr>
+              <w:t>/fingerprint.py_TC-8.txt</w:t>
             </w:r>
             <w:r>
               <w:rPr>
@@ -7234,18 +7930,26 @@
           <w:rFonts w:ascii="Arial" w:hAnsi="Arial"/>
         </w:rPr>
       </w:pPr>
-      <w:bookmarkStart w:id="9" w:name="_Hlk26872145"/>
+      <w:bookmarkStart w:id="8" w:name="_Hlk26872145"/>
       <w:r>
         <w:rPr>
           <w:rFonts w:ascii="Arial" w:hAnsi="Arial"/>
         </w:rPr>
         <w:t xml:space="preserve">Acceptance testing of the </w:t>
       </w:r>
+      <w:proofErr w:type="spellStart"/>
       <w:r>
         <w:rPr>
           <w:rFonts w:ascii="Arial" w:hAnsi="Arial"/>
         </w:rPr>
-        <w:t xml:space="preserve">Fingerprinter </w:t>
+        <w:t>Fingerprinter</w:t>
+      </w:r>
+      <w:proofErr w:type="spellEnd"/>
+      <w:r>
+        <w:rPr>
+          <w:rFonts w:ascii="Arial" w:hAnsi="Arial"/>
+        </w:rPr>
+        <w:t xml:space="preserve"> </w:t>
       </w:r>
       <w:r>
         <w:rPr>
@@ -7283,13 +7987,27 @@
           <w:rFonts w:ascii="Arial" w:hAnsi="Arial"/>
         </w:rPr>
       </w:pPr>
-      <w:bookmarkStart w:id="10" w:name="_Hlk26872260"/>
-      <w:bookmarkEnd w:id="9"/>
+      <w:bookmarkStart w:id="9" w:name="_Hlk26872260"/>
+      <w:bookmarkEnd w:id="8"/>
       <w:r>
         <w:rPr>
           <w:rFonts w:ascii="Arial" w:hAnsi="Arial"/>
         </w:rPr>
-        <w:t>The Fingerprinter tool met the functional requirements as documented in Section 2. Verification of the tool’s functionality is documented in Table A-2 and the test logs included in Appendix A. There were no incidents</w:t>
+        <w:t xml:space="preserve">The </w:t>
+      </w:r>
+      <w:proofErr w:type="spellStart"/>
+      <w:r>
+        <w:rPr>
+          <w:rFonts w:ascii="Arial" w:hAnsi="Arial"/>
+        </w:rPr>
+        <w:t>Fingerprinter</w:t>
+      </w:r>
+      <w:proofErr w:type="spellEnd"/>
+      <w:r>
+        <w:rPr>
+          <w:rFonts w:ascii="Arial" w:hAnsi="Arial"/>
+        </w:rPr>
+        <w:t xml:space="preserve"> tool met the functional requirements as documented in Section 2. Verification of the tool’s functionality is documented in Table A-2 and the test logs included in Appendix A. There were no incidents</w:t>
       </w:r>
       <w:r>
         <w:rPr>
@@ -7335,7 +8053,7 @@
         <w:t xml:space="preserve"> does record the steps taken to configure the test machine in order to run the installation test on the Window Platform.</w:t>
       </w:r>
     </w:p>
-    <w:bookmarkEnd w:id="10"/>
+    <w:bookmarkEnd w:id="9"/>
     <w:p>
       <w:pPr>
         <w:pStyle w:val="H1bodytext"/>
@@ -7368,7 +8086,35 @@
         <w:rPr>
           <w:rFonts w:ascii="Arial" w:hAnsi="Arial"/>
         </w:rPr>
-        <w:t>The Fingerprinter tool can be invoked from the command line using the arguments as specified in Section 4 (Software Design) and the arguments for the invoked tool. The Fingerprinter tool can also be invoked using the Tool Runner tool.</w:t>
+        <w:t xml:space="preserve">The </w:t>
+      </w:r>
+      <w:proofErr w:type="spellStart"/>
+      <w:r>
+        <w:rPr>
+          <w:rFonts w:ascii="Arial" w:hAnsi="Arial"/>
+        </w:rPr>
+        <w:t>Fingerprinter</w:t>
+      </w:r>
+      <w:proofErr w:type="spellEnd"/>
+      <w:r>
+        <w:rPr>
+          <w:rFonts w:ascii="Arial" w:hAnsi="Arial"/>
+        </w:rPr>
+        <w:t xml:space="preserve"> tool can be invoked from the command line using the arguments as specified in Section 4 (Software Design) and the arguments for the invoked tool. The </w:t>
+      </w:r>
+      <w:proofErr w:type="spellStart"/>
+      <w:r>
+        <w:rPr>
+          <w:rFonts w:ascii="Arial" w:hAnsi="Arial"/>
+        </w:rPr>
+        <w:t>Fingerprinter</w:t>
+      </w:r>
+      <w:proofErr w:type="spellEnd"/>
+      <w:r>
+        <w:rPr>
+          <w:rFonts w:ascii="Arial" w:hAnsi="Arial"/>
+        </w:rPr>
+        <w:t xml:space="preserve"> tool can also be invoked using the Tool Runner tool.</w:t>
       </w:r>
       <w:r>
         <w:rPr>
@@ -7410,7 +8156,7 @@
       <w:r>
         <w:br/>
       </w:r>
-      <w:bookmarkStart w:id="11" w:name="_Hlk26869350"/>
+      <w:bookmarkStart w:id="10" w:name="_Hlk26869350"/>
       <w:r>
         <w:rPr>
           <w:rFonts w:ascii="Arial" w:hAnsi="Arial" w:cs="Arial"/>
@@ -7464,7 +8210,7 @@
       </w:r>
     </w:p>
     <w:p/>
-    <w:bookmarkEnd w:id="11"/>
+    <w:bookmarkEnd w:id="10"/>
     <w:p>
       <w:pPr>
         <w:pStyle w:val="H1bodytext"/>
@@ -7497,13 +8243,32 @@
         <w:tblW w:w="0" w:type="auto"/>
         <w:jc w:val="center"/>
         <w:tblLook w:val="04A0" w:firstRow="1" w:lastRow="0" w:firstColumn="1" w:lastColumn="0" w:noHBand="0" w:noVBand="1"/>
+        <w:tblPrChange w:id="11" w:author="Mitchell Tufford" w:date="2020-02-03T14:04:00Z">
+          <w:tblPr>
+            <w:tblStyle w:val="TableGrid"/>
+            <w:tblW w:w="0" w:type="auto"/>
+            <w:jc w:val="center"/>
+            <w:tblLook w:val="04A0" w:firstRow="1" w:lastRow="0" w:firstColumn="1" w:lastColumn="0" w:noHBand="0" w:noVBand="1"/>
+          </w:tblPr>
+        </w:tblPrChange>
       </w:tblPr>
       <w:tblGrid>
-        <w:gridCol w:w="988"/>
-        <w:gridCol w:w="2342"/>
-        <w:gridCol w:w="2160"/>
-        <w:gridCol w:w="2520"/>
-        <w:gridCol w:w="5310"/>
+        <w:gridCol w:w="958"/>
+        <w:gridCol w:w="979"/>
+        <w:gridCol w:w="2337"/>
+        <w:gridCol w:w="2124"/>
+        <w:gridCol w:w="2474"/>
+        <w:gridCol w:w="5168"/>
+        <w:tblGridChange w:id="12">
+          <w:tblGrid>
+            <w:gridCol w:w="988"/>
+            <w:gridCol w:w="988"/>
+            <w:gridCol w:w="2342"/>
+            <w:gridCol w:w="2160"/>
+            <w:gridCol w:w="2520"/>
+            <w:gridCol w:w="5310"/>
+          </w:tblGrid>
+        </w:tblGridChange>
       </w:tblGrid>
       <w:tr>
         <w:trPr>
@@ -7511,10 +8276,52 @@
           <w:trHeight w:val="314"/>
           <w:tblHeader/>
           <w:jc w:val="center"/>
+          <w:trPrChange w:id="13" w:author="Mitchell Tufford" w:date="2020-02-03T14:04:00Z">
+            <w:trPr>
+              <w:cantSplit/>
+              <w:trHeight w:val="314"/>
+              <w:tblHeader/>
+              <w:jc w:val="center"/>
+            </w:trPr>
+          </w:trPrChange>
         </w:trPr>
         <w:tc>
           <w:tcPr>
-            <w:tcW w:w="13320" w:type="dxa"/>
+            <w:tcW w:w="958" w:type="dxa"/>
+            <w:tcBorders>
+              <w:top w:val="nil"/>
+              <w:left w:val="nil"/>
+              <w:bottom w:val="single" w:sz="4" w:space="0" w:color="auto"/>
+              <w:right w:val="nil"/>
+            </w:tcBorders>
+            <w:tcPrChange w:id="14" w:author="Mitchell Tufford" w:date="2020-02-03T14:04:00Z">
+              <w:tcPr>
+                <w:tcW w:w="988" w:type="dxa"/>
+                <w:tcBorders>
+                  <w:top w:val="nil"/>
+                  <w:left w:val="nil"/>
+                  <w:bottom w:val="single" w:sz="4" w:space="0" w:color="auto"/>
+                  <w:right w:val="nil"/>
+                </w:tcBorders>
+              </w:tcPr>
+            </w:tcPrChange>
+          </w:tcPr>
+          <w:p>
+            <w:pPr>
+              <w:pStyle w:val="H1bodytext"/>
+              <w:spacing w:after="0"/>
+              <w:ind w:left="0"/>
+              <w:jc w:val="center"/>
+              <w:rPr>
+                <w:rFonts w:ascii="Arial" w:hAnsi="Arial"/>
+                <w:b/>
+              </w:rPr>
+            </w:pPr>
+          </w:p>
+        </w:tc>
+        <w:tc>
+          <w:tcPr>
+            <w:tcW w:w="13082" w:type="dxa"/>
             <w:gridSpan w:val="5"/>
             <w:tcBorders>
               <w:top w:val="nil"/>
@@ -7523,6 +8330,19 @@
               <w:right w:val="nil"/>
             </w:tcBorders>
             <w:hideMark/>
+            <w:tcPrChange w:id="15" w:author="Mitchell Tufford" w:date="2020-02-03T14:04:00Z">
+              <w:tcPr>
+                <w:tcW w:w="13320" w:type="dxa"/>
+                <w:gridSpan w:val="5"/>
+                <w:tcBorders>
+                  <w:top w:val="nil"/>
+                  <w:left w:val="nil"/>
+                  <w:bottom w:val="single" w:sz="4" w:space="0" w:color="auto"/>
+                  <w:right w:val="nil"/>
+                </w:tcBorders>
+                <w:hideMark/>
+              </w:tcPr>
+            </w:tcPrChange>
           </w:tcPr>
           <w:p>
             <w:pPr>
@@ -7535,7 +8355,7 @@
                 <w:b/>
               </w:rPr>
             </w:pPr>
-            <w:bookmarkStart w:id="12" w:name="_Hlk26869577"/>
+            <w:bookmarkStart w:id="16" w:name="_Hlk26869577"/>
             <w:r>
               <w:rPr>
                 <w:rFonts w:ascii="Arial" w:hAnsi="Arial"/>
@@ -7543,6 +8363,7 @@
               </w:rPr>
               <w:t xml:space="preserve">Table A-1. </w:t>
             </w:r>
+            <w:proofErr w:type="spellStart"/>
             <w:r>
               <w:rPr>
                 <w:rFonts w:ascii="Arial" w:hAnsi="Arial" w:cs="Arial"/>
@@ -7550,6 +8371,7 @@
               </w:rPr>
               <w:t>Fingerprinter</w:t>
             </w:r>
+            <w:proofErr w:type="spellEnd"/>
             <w:r>
               <w:rPr>
                 <w:rFonts w:ascii="Arial" w:hAnsi="Arial" w:cs="Arial"/>
@@ -7570,8 +8392,25 @@
                 <w:b/>
               </w:rPr>
               <w:br/>
-              <w:t>Code Review Summary</w:t>
-            </w:r>
+            </w:r>
+            <w:ins w:id="17" w:author="Mitchell Tufford" w:date="2020-02-03T14:04:00Z">
+              <w:r>
+                <w:rPr>
+                  <w:rFonts w:ascii="Arial" w:hAnsi="Arial"/>
+                  <w:b/>
+                </w:rPr>
+                <w:t>Issues/Improvements</w:t>
+              </w:r>
+            </w:ins>
+            <w:del w:id="18" w:author="Mitchell Tufford" w:date="2020-02-03T14:04:00Z">
+              <w:r>
+                <w:rPr>
+                  <w:rFonts w:ascii="Arial" w:hAnsi="Arial"/>
+                  <w:b/>
+                </w:rPr>
+                <w:delText>Code Review Summary</w:delText>
+              </w:r>
+            </w:del>
           </w:p>
           <w:p>
             <w:pPr>
@@ -7593,10 +8432,64 @@
           <w:trHeight w:val="314"/>
           <w:tblHeader/>
           <w:jc w:val="center"/>
+          <w:trPrChange w:id="19" w:author="Mitchell Tufford" w:date="2020-02-03T14:04:00Z">
+            <w:trPr>
+              <w:cantSplit/>
+              <w:trHeight w:val="314"/>
+              <w:tblHeader/>
+              <w:jc w:val="center"/>
+            </w:trPr>
+          </w:trPrChange>
         </w:trPr>
         <w:tc>
           <w:tcPr>
-            <w:tcW w:w="988" w:type="dxa"/>
+            <w:tcW w:w="958" w:type="dxa"/>
+            <w:tcBorders>
+              <w:top w:val="single" w:sz="4" w:space="0" w:color="auto"/>
+              <w:left w:val="single" w:sz="4" w:space="0" w:color="auto"/>
+              <w:bottom w:val="single" w:sz="4" w:space="0" w:color="auto"/>
+              <w:right w:val="single" w:sz="4" w:space="0" w:color="auto"/>
+            </w:tcBorders>
+            <w:shd w:val="clear" w:color="auto" w:fill="D9D9D9" w:themeFill="background1" w:themeFillShade="D9"/>
+            <w:tcPrChange w:id="20" w:author="Mitchell Tufford" w:date="2020-02-03T14:04:00Z">
+              <w:tcPr>
+                <w:tcW w:w="988" w:type="dxa"/>
+                <w:tcBorders>
+                  <w:top w:val="single" w:sz="4" w:space="0" w:color="auto"/>
+                  <w:left w:val="single" w:sz="4" w:space="0" w:color="auto"/>
+                  <w:bottom w:val="single" w:sz="4" w:space="0" w:color="auto"/>
+                  <w:right w:val="single" w:sz="4" w:space="0" w:color="auto"/>
+                </w:tcBorders>
+                <w:shd w:val="clear" w:color="auto" w:fill="D9D9D9" w:themeFill="background1" w:themeFillShade="D9"/>
+              </w:tcPr>
+            </w:tcPrChange>
+          </w:tcPr>
+          <w:p>
+            <w:pPr>
+              <w:pStyle w:val="H1bodytext"/>
+              <w:spacing w:after="0"/>
+              <w:ind w:left="0"/>
+              <w:jc w:val="center"/>
+              <w:rPr>
+                <w:ins w:id="21" w:author="Mitchell Tufford" w:date="2020-02-03T14:04:00Z"/>
+                <w:rFonts w:ascii="Arial" w:hAnsi="Arial"/>
+                <w:b/>
+              </w:rPr>
+            </w:pPr>
+            <w:ins w:id="22" w:author="Mitchell Tufford" w:date="2020-02-03T14:04:00Z">
+              <w:r>
+                <w:rPr>
+                  <w:rFonts w:ascii="Arial" w:hAnsi="Arial"/>
+                  <w:b/>
+                </w:rPr>
+                <w:t>Issue #</w:t>
+              </w:r>
+            </w:ins>
+          </w:p>
+        </w:tc>
+        <w:tc>
+          <w:tcPr>
+            <w:tcW w:w="979" w:type="dxa"/>
             <w:tcBorders>
               <w:top w:val="single" w:sz="4" w:space="0" w:color="auto"/>
               <w:left w:val="single" w:sz="4" w:space="0" w:color="auto"/>
@@ -7606,6 +8499,20 @@
             <w:shd w:val="clear" w:color="auto" w:fill="D9D9D9" w:themeFill="background1" w:themeFillShade="D9"/>
             <w:vAlign w:val="bottom"/>
             <w:hideMark/>
+            <w:tcPrChange w:id="23" w:author="Mitchell Tufford" w:date="2020-02-03T14:04:00Z">
+              <w:tcPr>
+                <w:tcW w:w="988" w:type="dxa"/>
+                <w:tcBorders>
+                  <w:top w:val="single" w:sz="4" w:space="0" w:color="auto"/>
+                  <w:left w:val="single" w:sz="4" w:space="0" w:color="auto"/>
+                  <w:bottom w:val="single" w:sz="4" w:space="0" w:color="auto"/>
+                  <w:right w:val="single" w:sz="4" w:space="0" w:color="auto"/>
+                </w:tcBorders>
+                <w:shd w:val="clear" w:color="auto" w:fill="D9D9D9" w:themeFill="background1" w:themeFillShade="D9"/>
+                <w:vAlign w:val="bottom"/>
+                <w:hideMark/>
+              </w:tcPr>
+            </w:tcPrChange>
           </w:tcPr>
           <w:p>
             <w:pPr>
@@ -7629,7 +8536,7 @@
         </w:tc>
         <w:tc>
           <w:tcPr>
-            <w:tcW w:w="2342" w:type="dxa"/>
+            <w:tcW w:w="2337" w:type="dxa"/>
             <w:tcBorders>
               <w:top w:val="single" w:sz="4" w:space="0" w:color="auto"/>
               <w:left w:val="single" w:sz="4" w:space="0" w:color="auto"/>
@@ -7639,6 +8546,20 @@
             <w:shd w:val="clear" w:color="auto" w:fill="D9D9D9" w:themeFill="background1" w:themeFillShade="D9"/>
             <w:vAlign w:val="bottom"/>
             <w:hideMark/>
+            <w:tcPrChange w:id="24" w:author="Mitchell Tufford" w:date="2020-02-03T14:04:00Z">
+              <w:tcPr>
+                <w:tcW w:w="2342" w:type="dxa"/>
+                <w:tcBorders>
+                  <w:top w:val="single" w:sz="4" w:space="0" w:color="auto"/>
+                  <w:left w:val="single" w:sz="4" w:space="0" w:color="auto"/>
+                  <w:bottom w:val="single" w:sz="4" w:space="0" w:color="auto"/>
+                  <w:right w:val="single" w:sz="4" w:space="0" w:color="auto"/>
+                </w:tcBorders>
+                <w:shd w:val="clear" w:color="auto" w:fill="D9D9D9" w:themeFill="background1" w:themeFillShade="D9"/>
+                <w:vAlign w:val="bottom"/>
+                <w:hideMark/>
+              </w:tcPr>
+            </w:tcPrChange>
           </w:tcPr>
           <w:p>
             <w:pPr>
@@ -7662,7 +8583,7 @@
         </w:tc>
         <w:tc>
           <w:tcPr>
-            <w:tcW w:w="2160" w:type="dxa"/>
+            <w:tcW w:w="2124" w:type="dxa"/>
             <w:tcBorders>
               <w:top w:val="single" w:sz="4" w:space="0" w:color="auto"/>
               <w:left w:val="single" w:sz="4" w:space="0" w:color="auto"/>
@@ -7672,6 +8593,20 @@
             <w:shd w:val="clear" w:color="auto" w:fill="D9D9D9" w:themeFill="background1" w:themeFillShade="D9"/>
             <w:vAlign w:val="bottom"/>
             <w:hideMark/>
+            <w:tcPrChange w:id="25" w:author="Mitchell Tufford" w:date="2020-02-03T14:04:00Z">
+              <w:tcPr>
+                <w:tcW w:w="2160" w:type="dxa"/>
+                <w:tcBorders>
+                  <w:top w:val="single" w:sz="4" w:space="0" w:color="auto"/>
+                  <w:left w:val="single" w:sz="4" w:space="0" w:color="auto"/>
+                  <w:bottom w:val="single" w:sz="4" w:space="0" w:color="auto"/>
+                  <w:right w:val="single" w:sz="4" w:space="0" w:color="auto"/>
+                </w:tcBorders>
+                <w:shd w:val="clear" w:color="auto" w:fill="D9D9D9" w:themeFill="background1" w:themeFillShade="D9"/>
+                <w:vAlign w:val="bottom"/>
+                <w:hideMark/>
+              </w:tcPr>
+            </w:tcPrChange>
           </w:tcPr>
           <w:p>
             <w:pPr>
@@ -7695,7 +8630,7 @@
         </w:tc>
         <w:tc>
           <w:tcPr>
-            <w:tcW w:w="2520" w:type="dxa"/>
+            <w:tcW w:w="2474" w:type="dxa"/>
             <w:tcBorders>
               <w:top w:val="single" w:sz="4" w:space="0" w:color="auto"/>
               <w:left w:val="single" w:sz="4" w:space="0" w:color="auto"/>
@@ -7705,6 +8640,20 @@
             <w:shd w:val="clear" w:color="auto" w:fill="D9D9D9" w:themeFill="background1" w:themeFillShade="D9"/>
             <w:vAlign w:val="bottom"/>
             <w:hideMark/>
+            <w:tcPrChange w:id="26" w:author="Mitchell Tufford" w:date="2020-02-03T14:04:00Z">
+              <w:tcPr>
+                <w:tcW w:w="2520" w:type="dxa"/>
+                <w:tcBorders>
+                  <w:top w:val="single" w:sz="4" w:space="0" w:color="auto"/>
+                  <w:left w:val="single" w:sz="4" w:space="0" w:color="auto"/>
+                  <w:bottom w:val="single" w:sz="4" w:space="0" w:color="auto"/>
+                  <w:right w:val="single" w:sz="4" w:space="0" w:color="auto"/>
+                </w:tcBorders>
+                <w:shd w:val="clear" w:color="auto" w:fill="D9D9D9" w:themeFill="background1" w:themeFillShade="D9"/>
+                <w:vAlign w:val="bottom"/>
+                <w:hideMark/>
+              </w:tcPr>
+            </w:tcPrChange>
           </w:tcPr>
           <w:p>
             <w:pPr>
@@ -7728,7 +8677,7 @@
         </w:tc>
         <w:tc>
           <w:tcPr>
-            <w:tcW w:w="5310" w:type="dxa"/>
+            <w:tcW w:w="5168" w:type="dxa"/>
             <w:tcBorders>
               <w:top w:val="single" w:sz="4" w:space="0" w:color="auto"/>
               <w:left w:val="single" w:sz="4" w:space="0" w:color="auto"/>
@@ -7737,6 +8686,19 @@
             </w:tcBorders>
             <w:shd w:val="clear" w:color="auto" w:fill="D9D9D9" w:themeFill="background1" w:themeFillShade="D9"/>
             <w:vAlign w:val="bottom"/>
+            <w:tcPrChange w:id="27" w:author="Mitchell Tufford" w:date="2020-02-03T14:04:00Z">
+              <w:tcPr>
+                <w:tcW w:w="5310" w:type="dxa"/>
+                <w:tcBorders>
+                  <w:top w:val="single" w:sz="4" w:space="0" w:color="auto"/>
+                  <w:left w:val="single" w:sz="4" w:space="0" w:color="auto"/>
+                  <w:bottom w:val="single" w:sz="4" w:space="0" w:color="auto"/>
+                  <w:right w:val="single" w:sz="4" w:space="0" w:color="auto"/>
+                </w:tcBorders>
+                <w:shd w:val="clear" w:color="auto" w:fill="D9D9D9" w:themeFill="background1" w:themeFillShade="D9"/>
+                <w:vAlign w:val="bottom"/>
+              </w:tcPr>
+            </w:tcPrChange>
           </w:tcPr>
           <w:p>
             <w:pPr>
@@ -7765,10 +8727,60 @@
           <w:trHeight w:val="314"/>
           <w:tblHeader/>
           <w:jc w:val="center"/>
+          <w:trPrChange w:id="28" w:author="Mitchell Tufford" w:date="2020-02-03T14:04:00Z">
+            <w:trPr>
+              <w:cantSplit/>
+              <w:trHeight w:val="314"/>
+              <w:tblHeader/>
+              <w:jc w:val="center"/>
+            </w:trPr>
+          </w:trPrChange>
         </w:trPr>
         <w:tc>
           <w:tcPr>
-            <w:tcW w:w="988" w:type="dxa"/>
+            <w:tcW w:w="958" w:type="dxa"/>
+            <w:tcBorders>
+              <w:top w:val="single" w:sz="4" w:space="0" w:color="auto"/>
+              <w:left w:val="single" w:sz="4" w:space="0" w:color="auto"/>
+              <w:bottom w:val="single" w:sz="4" w:space="0" w:color="auto"/>
+              <w:right w:val="single" w:sz="4" w:space="0" w:color="auto"/>
+            </w:tcBorders>
+            <w:tcPrChange w:id="29" w:author="Mitchell Tufford" w:date="2020-02-03T14:04:00Z">
+              <w:tcPr>
+                <w:tcW w:w="988" w:type="dxa"/>
+                <w:tcBorders>
+                  <w:top w:val="single" w:sz="4" w:space="0" w:color="auto"/>
+                  <w:left w:val="single" w:sz="4" w:space="0" w:color="auto"/>
+                  <w:bottom w:val="single" w:sz="4" w:space="0" w:color="auto"/>
+                  <w:right w:val="single" w:sz="4" w:space="0" w:color="auto"/>
+                </w:tcBorders>
+              </w:tcPr>
+            </w:tcPrChange>
+          </w:tcPr>
+          <w:p>
+            <w:pPr>
+              <w:pStyle w:val="H1bodytext"/>
+              <w:spacing w:after="0"/>
+              <w:ind w:left="0"/>
+              <w:jc w:val="center"/>
+              <w:rPr>
+                <w:ins w:id="30" w:author="Mitchell Tufford" w:date="2020-02-03T14:04:00Z"/>
+                <w:rFonts w:ascii="Arial" w:hAnsi="Arial" w:cs="Arial"/>
+              </w:rPr>
+            </w:pPr>
+            <w:ins w:id="31" w:author="Mitchell Tufford" w:date="2020-02-03T14:04:00Z">
+              <w:r>
+                <w:rPr>
+                  <w:rFonts w:ascii="Arial" w:hAnsi="Arial" w:cs="Arial"/>
+                </w:rPr>
+                <w:t>1</w:t>
+              </w:r>
+            </w:ins>
+          </w:p>
+        </w:tc>
+        <w:tc>
+          <w:tcPr>
+            <w:tcW w:w="979" w:type="dxa"/>
             <w:tcBorders>
               <w:top w:val="single" w:sz="4" w:space="0" w:color="auto"/>
               <w:left w:val="single" w:sz="4" w:space="0" w:color="auto"/>
@@ -7776,6 +8788,18 @@
               <w:right w:val="single" w:sz="4" w:space="0" w:color="auto"/>
             </w:tcBorders>
             <w:shd w:val="clear" w:color="auto" w:fill="auto"/>
+            <w:tcPrChange w:id="32" w:author="Mitchell Tufford" w:date="2020-02-03T14:04:00Z">
+              <w:tcPr>
+                <w:tcW w:w="988" w:type="dxa"/>
+                <w:tcBorders>
+                  <w:top w:val="single" w:sz="4" w:space="0" w:color="auto"/>
+                  <w:left w:val="single" w:sz="4" w:space="0" w:color="auto"/>
+                  <w:bottom w:val="single" w:sz="4" w:space="0" w:color="auto"/>
+                  <w:right w:val="single" w:sz="4" w:space="0" w:color="auto"/>
+                </w:tcBorders>
+                <w:shd w:val="clear" w:color="auto" w:fill="auto"/>
+              </w:tcPr>
+            </w:tcPrChange>
           </w:tcPr>
           <w:p>
             <w:pPr>
@@ -7798,7 +8822,7 @@
         </w:tc>
         <w:tc>
           <w:tcPr>
-            <w:tcW w:w="2342" w:type="dxa"/>
+            <w:tcW w:w="2337" w:type="dxa"/>
             <w:tcBorders>
               <w:top w:val="single" w:sz="4" w:space="0" w:color="auto"/>
               <w:left w:val="single" w:sz="4" w:space="0" w:color="auto"/>
@@ -7806,6 +8830,18 @@
               <w:right w:val="single" w:sz="4" w:space="0" w:color="auto"/>
             </w:tcBorders>
             <w:shd w:val="clear" w:color="auto" w:fill="auto"/>
+            <w:tcPrChange w:id="33" w:author="Mitchell Tufford" w:date="2020-02-03T14:04:00Z">
+              <w:tcPr>
+                <w:tcW w:w="2342" w:type="dxa"/>
+                <w:tcBorders>
+                  <w:top w:val="single" w:sz="4" w:space="0" w:color="auto"/>
+                  <w:left w:val="single" w:sz="4" w:space="0" w:color="auto"/>
+                  <w:bottom w:val="single" w:sz="4" w:space="0" w:color="auto"/>
+                  <w:right w:val="single" w:sz="4" w:space="0" w:color="auto"/>
+                </w:tcBorders>
+                <w:shd w:val="clear" w:color="auto" w:fill="auto"/>
+              </w:tcPr>
+            </w:tcPrChange>
           </w:tcPr>
           <w:p>
             <w:pPr>
@@ -7896,7 +8932,7 @@
         </w:tc>
         <w:tc>
           <w:tcPr>
-            <w:tcW w:w="2160" w:type="dxa"/>
+            <w:tcW w:w="2124" w:type="dxa"/>
             <w:tcBorders>
               <w:top w:val="single" w:sz="4" w:space="0" w:color="auto"/>
               <w:left w:val="single" w:sz="4" w:space="0" w:color="auto"/>
@@ -7904,6 +8940,18 @@
               <w:right w:val="single" w:sz="4" w:space="0" w:color="auto"/>
             </w:tcBorders>
             <w:shd w:val="clear" w:color="auto" w:fill="auto"/>
+            <w:tcPrChange w:id="34" w:author="Mitchell Tufford" w:date="2020-02-03T14:04:00Z">
+              <w:tcPr>
+                <w:tcW w:w="2160" w:type="dxa"/>
+                <w:tcBorders>
+                  <w:top w:val="single" w:sz="4" w:space="0" w:color="auto"/>
+                  <w:left w:val="single" w:sz="4" w:space="0" w:color="auto"/>
+                  <w:bottom w:val="single" w:sz="4" w:space="0" w:color="auto"/>
+                  <w:right w:val="single" w:sz="4" w:space="0" w:color="auto"/>
+                </w:tcBorders>
+                <w:shd w:val="clear" w:color="auto" w:fill="auto"/>
+              </w:tcPr>
+            </w:tcPrChange>
           </w:tcPr>
           <w:p>
             <w:pPr>
@@ -7925,7 +8973,7 @@
         </w:tc>
         <w:tc>
           <w:tcPr>
-            <w:tcW w:w="2520" w:type="dxa"/>
+            <w:tcW w:w="2474" w:type="dxa"/>
             <w:tcBorders>
               <w:top w:val="single" w:sz="4" w:space="0" w:color="auto"/>
               <w:left w:val="single" w:sz="4" w:space="0" w:color="auto"/>
@@ -7933,6 +8981,18 @@
               <w:right w:val="single" w:sz="4" w:space="0" w:color="auto"/>
             </w:tcBorders>
             <w:shd w:val="clear" w:color="auto" w:fill="auto"/>
+            <w:tcPrChange w:id="35" w:author="Mitchell Tufford" w:date="2020-02-03T14:04:00Z">
+              <w:tcPr>
+                <w:tcW w:w="2520" w:type="dxa"/>
+                <w:tcBorders>
+                  <w:top w:val="single" w:sz="4" w:space="0" w:color="auto"/>
+                  <w:left w:val="single" w:sz="4" w:space="0" w:color="auto"/>
+                  <w:bottom w:val="single" w:sz="4" w:space="0" w:color="auto"/>
+                  <w:right w:val="single" w:sz="4" w:space="0" w:color="auto"/>
+                </w:tcBorders>
+                <w:shd w:val="clear" w:color="auto" w:fill="auto"/>
+              </w:tcPr>
+            </w:tcPrChange>
           </w:tcPr>
           <w:p>
             <w:pPr>
@@ -7954,7 +9014,7 @@
         </w:tc>
         <w:tc>
           <w:tcPr>
-            <w:tcW w:w="5310" w:type="dxa"/>
+            <w:tcW w:w="5168" w:type="dxa"/>
             <w:tcBorders>
               <w:top w:val="single" w:sz="4" w:space="0" w:color="auto"/>
               <w:left w:val="single" w:sz="4" w:space="0" w:color="auto"/>
@@ -7963,6 +9023,19 @@
             </w:tcBorders>
             <w:shd w:val="clear" w:color="auto" w:fill="auto"/>
             <w:vAlign w:val="center"/>
+            <w:tcPrChange w:id="36" w:author="Mitchell Tufford" w:date="2020-02-03T14:04:00Z">
+              <w:tcPr>
+                <w:tcW w:w="5310" w:type="dxa"/>
+                <w:tcBorders>
+                  <w:top w:val="single" w:sz="4" w:space="0" w:color="auto"/>
+                  <w:left w:val="single" w:sz="4" w:space="0" w:color="auto"/>
+                  <w:bottom w:val="single" w:sz="4" w:space="0" w:color="auto"/>
+                  <w:right w:val="single" w:sz="4" w:space="0" w:color="auto"/>
+                </w:tcBorders>
+                <w:shd w:val="clear" w:color="auto" w:fill="auto"/>
+                <w:vAlign w:val="center"/>
+              </w:tcPr>
+            </w:tcPrChange>
           </w:tcPr>
           <w:p>
             <w:pPr>
@@ -7990,32 +9063,339 @@
                 <w:rFonts w:ascii="Arial" w:hAnsi="Arial"/>
                 <w:bCs/>
               </w:rPr>
-              <w:t>Moved import statement to top of code as recommended</w:t>
-            </w:r>
-            <w:r>
+              <w:t>Moved import statement to top of code as recommended.</w:t>
+            </w:r>
+          </w:p>
+          <w:p>
+            <w:pPr>
+              <w:pStyle w:val="H1bodytext"/>
+              <w:spacing w:after="0"/>
+              <w:ind w:left="0"/>
               <w:rPr>
                 <w:rFonts w:ascii="Arial" w:hAnsi="Arial"/>
                 <w:bCs/>
               </w:rPr>
-              <w:t>.</w:t>
-            </w:r>
-          </w:p>
-          <w:p>
-            <w:pPr>
-              <w:pStyle w:val="H1bodytext"/>
-              <w:spacing w:after="0"/>
-              <w:ind w:left="0"/>
-              <w:rPr>
-                <w:rFonts w:ascii="Arial" w:hAnsi="Arial"/>
-                <w:bCs/>
-              </w:rPr>
             </w:pPr>
           </w:p>
         </w:tc>
       </w:tr>
-      <w:bookmarkEnd w:id="12"/>
+      <w:bookmarkEnd w:id="16"/>
     </w:tbl>
     <w:p/>
+    <w:p>
+      <w:pPr>
+        <w:pStyle w:val="H1bodytext"/>
+        <w:spacing w:after="0"/>
+        <w:ind w:left="0"/>
+        <w:jc w:val="center"/>
+        <w:rPr>
+          <w:ins w:id="37" w:author="Mitchell Tufford" w:date="2020-02-03T14:04:00Z"/>
+          <w:rFonts w:ascii="Arial" w:hAnsi="Arial"/>
+          <w:b/>
+        </w:rPr>
+      </w:pPr>
+    </w:p>
+    <w:p>
+      <w:pPr>
+        <w:pStyle w:val="H1bodytext"/>
+        <w:spacing w:after="0"/>
+        <w:ind w:left="0"/>
+        <w:jc w:val="center"/>
+        <w:rPr>
+          <w:ins w:id="38" w:author="Mitchell Tufford" w:date="2020-02-03T14:04:00Z"/>
+          <w:rFonts w:ascii="Arial" w:hAnsi="Arial"/>
+          <w:b/>
+        </w:rPr>
+      </w:pPr>
+    </w:p>
+    <w:p>
+      <w:pPr>
+        <w:pStyle w:val="H1bodytext"/>
+        <w:spacing w:after="0"/>
+        <w:ind w:left="0"/>
+        <w:jc w:val="center"/>
+        <w:rPr>
+          <w:ins w:id="39" w:author="Mitchell Tufford" w:date="2020-02-03T14:04:00Z"/>
+          <w:rFonts w:ascii="Arial" w:hAnsi="Arial"/>
+          <w:b/>
+        </w:rPr>
+      </w:pPr>
+      <w:bookmarkStart w:id="40" w:name="_GoBack"/>
+      <w:bookmarkEnd w:id="40"/>
+      <w:ins w:id="41" w:author="Mitchell Tufford" w:date="2020-02-03T14:04:00Z">
+        <w:r>
+          <w:rPr>
+            <w:rFonts w:ascii="Arial" w:hAnsi="Arial"/>
+            <w:b/>
+          </w:rPr>
+          <w:t xml:space="preserve">Table A-2. </w:t>
+        </w:r>
+        <w:proofErr w:type="spellStart"/>
+        <w:r>
+          <w:rPr>
+            <w:rFonts w:ascii="Arial" w:hAnsi="Arial" w:cs="Arial"/>
+            <w:b/>
+          </w:rPr>
+          <w:t>Fingerprinter</w:t>
+        </w:r>
+        <w:proofErr w:type="spellEnd"/>
+        <w:r>
+          <w:rPr>
+            <w:rFonts w:ascii="Arial" w:hAnsi="Arial" w:cs="Arial"/>
+            <w:b/>
+          </w:rPr>
+          <w:t xml:space="preserve"> Tool</w:t>
+        </w:r>
+        <w:r>
+          <w:rPr>
+            <w:rFonts w:ascii="Arial" w:hAnsi="Arial"/>
+            <w:b/>
+          </w:rPr>
+          <w:br/>
+          <w:t>Code Reviews</w:t>
+        </w:r>
+      </w:ins>
+    </w:p>
+    <w:tbl>
+      <w:tblPr>
+        <w:tblStyle w:val="TableGrid"/>
+        <w:tblW w:w="14035" w:type="dxa"/>
+        <w:jc w:val="center"/>
+        <w:tblLook w:val="04A0" w:firstRow="1" w:lastRow="0" w:firstColumn="1" w:lastColumn="0" w:noHBand="0" w:noVBand="1"/>
+      </w:tblPr>
+      <w:tblGrid>
+        <w:gridCol w:w="1525"/>
+        <w:gridCol w:w="2135"/>
+        <w:gridCol w:w="10375"/>
+      </w:tblGrid>
+      <w:tr>
+        <w:trPr>
+          <w:cantSplit/>
+          <w:trHeight w:val="314"/>
+          <w:tblHeader/>
+          <w:jc w:val="center"/>
+          <w:ins w:id="42" w:author="Mitchell Tufford" w:date="2020-02-03T14:04:00Z"/>
+        </w:trPr>
+        <w:tc>
+          <w:tcPr>
+            <w:tcW w:w="1525" w:type="dxa"/>
+            <w:tcBorders>
+              <w:top w:val="single" w:sz="4" w:space="0" w:color="auto"/>
+              <w:left w:val="single" w:sz="4" w:space="0" w:color="auto"/>
+              <w:bottom w:val="single" w:sz="4" w:space="0" w:color="auto"/>
+              <w:right w:val="single" w:sz="4" w:space="0" w:color="auto"/>
+            </w:tcBorders>
+            <w:shd w:val="clear" w:color="auto" w:fill="D9D9D9" w:themeFill="background1" w:themeFillShade="D9"/>
+            <w:vAlign w:val="bottom"/>
+            <w:hideMark/>
+          </w:tcPr>
+          <w:p>
+            <w:pPr>
+              <w:pStyle w:val="H1bodytext"/>
+              <w:spacing w:after="0"/>
+              <w:ind w:left="0"/>
+              <w:jc w:val="center"/>
+              <w:rPr>
+                <w:ins w:id="43" w:author="Mitchell Tufford" w:date="2020-02-03T14:04:00Z"/>
+                <w:rFonts w:ascii="Arial" w:hAnsi="Arial"/>
+                <w:b/>
+              </w:rPr>
+            </w:pPr>
+            <w:ins w:id="44" w:author="Mitchell Tufford" w:date="2020-02-03T14:04:00Z">
+              <w:r>
+                <w:rPr>
+                  <w:rFonts w:ascii="Arial" w:hAnsi="Arial"/>
+                  <w:b/>
+                </w:rPr>
+                <w:t>Date</w:t>
+              </w:r>
+            </w:ins>
+          </w:p>
+        </w:tc>
+        <w:tc>
+          <w:tcPr>
+            <w:tcW w:w="2135" w:type="dxa"/>
+            <w:tcBorders>
+              <w:top w:val="single" w:sz="4" w:space="0" w:color="auto"/>
+              <w:left w:val="single" w:sz="4" w:space="0" w:color="auto"/>
+              <w:bottom w:val="single" w:sz="4" w:space="0" w:color="auto"/>
+              <w:right w:val="single" w:sz="4" w:space="0" w:color="auto"/>
+            </w:tcBorders>
+            <w:shd w:val="clear" w:color="auto" w:fill="D9D9D9" w:themeFill="background1" w:themeFillShade="D9"/>
+            <w:vAlign w:val="bottom"/>
+            <w:hideMark/>
+          </w:tcPr>
+          <w:p>
+            <w:pPr>
+              <w:pStyle w:val="H1bodytext"/>
+              <w:spacing w:after="0"/>
+              <w:ind w:left="0"/>
+              <w:jc w:val="center"/>
+              <w:rPr>
+                <w:ins w:id="45" w:author="Mitchell Tufford" w:date="2020-02-03T14:04:00Z"/>
+                <w:rFonts w:ascii="Arial" w:hAnsi="Arial"/>
+                <w:b/>
+              </w:rPr>
+            </w:pPr>
+            <w:ins w:id="46" w:author="Mitchell Tufford" w:date="2020-02-03T14:04:00Z">
+              <w:r>
+                <w:rPr>
+                  <w:rFonts w:ascii="Arial" w:hAnsi="Arial"/>
+                  <w:b/>
+                </w:rPr>
+                <w:t>Reviewer</w:t>
+              </w:r>
+            </w:ins>
+          </w:p>
+        </w:tc>
+        <w:tc>
+          <w:tcPr>
+            <w:tcW w:w="10375" w:type="dxa"/>
+            <w:tcBorders>
+              <w:top w:val="single" w:sz="4" w:space="0" w:color="auto"/>
+              <w:left w:val="single" w:sz="4" w:space="0" w:color="auto"/>
+              <w:bottom w:val="single" w:sz="4" w:space="0" w:color="auto"/>
+              <w:right w:val="single" w:sz="4" w:space="0" w:color="auto"/>
+            </w:tcBorders>
+            <w:shd w:val="clear" w:color="auto" w:fill="D9D9D9" w:themeFill="background1" w:themeFillShade="D9"/>
+            <w:vAlign w:val="bottom"/>
+            <w:hideMark/>
+          </w:tcPr>
+          <w:p>
+            <w:pPr>
+              <w:pStyle w:val="H1bodytext"/>
+              <w:spacing w:after="0"/>
+              <w:ind w:left="0"/>
+              <w:jc w:val="center"/>
+              <w:rPr>
+                <w:ins w:id="47" w:author="Mitchell Tufford" w:date="2020-02-03T14:04:00Z"/>
+                <w:rFonts w:ascii="Arial" w:hAnsi="Arial"/>
+                <w:b/>
+              </w:rPr>
+            </w:pPr>
+            <w:ins w:id="48" w:author="Mitchell Tufford" w:date="2020-02-03T14:04:00Z">
+              <w:r>
+                <w:rPr>
+                  <w:rFonts w:ascii="Arial" w:hAnsi="Arial"/>
+                  <w:b/>
+                </w:rPr>
+                <w:t>Comments</w:t>
+              </w:r>
+            </w:ins>
+          </w:p>
+        </w:tc>
+      </w:tr>
+      <w:tr>
+        <w:trPr>
+          <w:cantSplit/>
+          <w:trHeight w:val="314"/>
+          <w:tblHeader/>
+          <w:jc w:val="center"/>
+          <w:ins w:id="49" w:author="Mitchell Tufford" w:date="2020-02-03T14:04:00Z"/>
+        </w:trPr>
+        <w:tc>
+          <w:tcPr>
+            <w:tcW w:w="1525" w:type="dxa"/>
+            <w:tcBorders>
+              <w:top w:val="single" w:sz="4" w:space="0" w:color="auto"/>
+              <w:left w:val="single" w:sz="4" w:space="0" w:color="auto"/>
+              <w:bottom w:val="single" w:sz="4" w:space="0" w:color="auto"/>
+              <w:right w:val="single" w:sz="4" w:space="0" w:color="auto"/>
+            </w:tcBorders>
+            <w:vAlign w:val="center"/>
+            <w:hideMark/>
+          </w:tcPr>
+          <w:p>
+            <w:pPr>
+              <w:pStyle w:val="H1bodytext"/>
+              <w:spacing w:after="0"/>
+              <w:ind w:left="0"/>
+              <w:jc w:val="center"/>
+              <w:rPr>
+                <w:ins w:id="50" w:author="Mitchell Tufford" w:date="2020-02-03T14:04:00Z"/>
+                <w:rFonts w:ascii="Arial" w:hAnsi="Arial"/>
+                <w:b/>
+              </w:rPr>
+            </w:pPr>
+            <w:ins w:id="51" w:author="Mitchell Tufford" w:date="2020-02-03T14:04:00Z">
+              <w:r>
+                <w:rPr>
+                  <w:rFonts w:ascii="Arial" w:hAnsi="Arial"/>
+                  <w:b/>
+                </w:rPr>
+                <w:t>02/03/2020</w:t>
+              </w:r>
+            </w:ins>
+          </w:p>
+        </w:tc>
+        <w:tc>
+          <w:tcPr>
+            <w:tcW w:w="2135" w:type="dxa"/>
+            <w:tcBorders>
+              <w:top w:val="single" w:sz="4" w:space="0" w:color="auto"/>
+              <w:left w:val="single" w:sz="4" w:space="0" w:color="auto"/>
+              <w:bottom w:val="single" w:sz="4" w:space="0" w:color="auto"/>
+              <w:right w:val="single" w:sz="4" w:space="0" w:color="auto"/>
+            </w:tcBorders>
+            <w:vAlign w:val="center"/>
+            <w:hideMark/>
+          </w:tcPr>
+          <w:p>
+            <w:pPr>
+              <w:pStyle w:val="H1bodytext"/>
+              <w:spacing w:after="0"/>
+              <w:ind w:left="0"/>
+              <w:rPr>
+                <w:ins w:id="52" w:author="Mitchell Tufford" w:date="2020-02-03T14:04:00Z"/>
+                <w:rFonts w:ascii="Arial" w:hAnsi="Arial"/>
+                <w:b/>
+              </w:rPr>
+            </w:pPr>
+            <w:ins w:id="53" w:author="Mitchell Tufford" w:date="2020-02-03T14:04:00Z">
+              <w:r>
+                <w:rPr>
+                  <w:rFonts w:ascii="Arial" w:hAnsi="Arial" w:cs="Arial"/>
+                </w:rPr>
+                <w:t>Mitchell Tufford</w:t>
+              </w:r>
+            </w:ins>
+          </w:p>
+        </w:tc>
+        <w:tc>
+          <w:tcPr>
+            <w:tcW w:w="10375" w:type="dxa"/>
+            <w:tcBorders>
+              <w:top w:val="single" w:sz="4" w:space="0" w:color="auto"/>
+              <w:left w:val="single" w:sz="4" w:space="0" w:color="auto"/>
+              <w:bottom w:val="single" w:sz="4" w:space="0" w:color="auto"/>
+              <w:right w:val="single" w:sz="4" w:space="0" w:color="auto"/>
+            </w:tcBorders>
+            <w:vAlign w:val="center"/>
+            <w:hideMark/>
+          </w:tcPr>
+          <w:p>
+            <w:pPr>
+              <w:pStyle w:val="H1bodytext"/>
+              <w:spacing w:after="0"/>
+              <w:ind w:left="0"/>
+              <w:rPr>
+                <w:ins w:id="54" w:author="Mitchell Tufford" w:date="2020-02-03T14:04:00Z"/>
+                <w:rFonts w:ascii="Arial" w:hAnsi="Arial"/>
+                <w:b/>
+              </w:rPr>
+            </w:pPr>
+            <w:ins w:id="55" w:author="Mitchell Tufford" w:date="2020-02-03T14:04:00Z">
+              <w:r>
+                <w:rPr>
+                  <w:rFonts w:ascii="Arial" w:hAnsi="Arial" w:cs="Arial"/>
+                </w:rPr>
+                <w:t xml:space="preserve"> No new issues identified.</w:t>
+              </w:r>
+            </w:ins>
+          </w:p>
+        </w:tc>
+      </w:tr>
+    </w:tbl>
     <w:p>
       <w:pPr>
         <w:sectPr>
@@ -8082,13 +9462,32 @@
               </w:rPr>
               <w:t>A-</w:t>
             </w:r>
+            <w:del w:id="56" w:author="Mitchell Tufford" w:date="2020-02-03T14:04:00Z">
+              <w:r>
+                <w:rPr>
+                  <w:rFonts w:ascii="Arial" w:hAnsi="Arial"/>
+                  <w:b/>
+                </w:rPr>
+                <w:delText>2</w:delText>
+              </w:r>
+            </w:del>
+            <w:ins w:id="57" w:author="Mitchell Tufford" w:date="2020-02-03T14:04:00Z">
+              <w:r>
+                <w:rPr>
+                  <w:rFonts w:ascii="Arial" w:hAnsi="Arial"/>
+                  <w:b/>
+                </w:rPr>
+                <w:t>3</w:t>
+              </w:r>
+            </w:ins>
             <w:r>
               <w:rPr>
                 <w:rFonts w:ascii="Arial" w:hAnsi="Arial"/>
                 <w:b/>
               </w:rPr>
-              <w:t xml:space="preserve">2. </w:t>
-            </w:r>
+              <w:t xml:space="preserve">. </w:t>
+            </w:r>
+            <w:proofErr w:type="spellStart"/>
             <w:r>
               <w:rPr>
                 <w:rFonts w:ascii="Arial" w:hAnsi="Arial" w:cs="Arial"/>
@@ -8101,7 +9500,15 @@
                 <w:rFonts w:ascii="Arial" w:hAnsi="Arial" w:cs="Arial"/>
                 <w:b/>
               </w:rPr>
-              <w:t>er Tool</w:t>
+              <w:t>er</w:t>
+            </w:r>
+            <w:proofErr w:type="spellEnd"/>
+            <w:r>
+              <w:rPr>
+                <w:rFonts w:ascii="Arial" w:hAnsi="Arial" w:cs="Arial"/>
+                <w:b/>
+              </w:rPr>
+              <w:t xml:space="preserve"> Tool</w:t>
             </w:r>
             <w:r>
               <w:rPr>
@@ -8246,7 +9653,25 @@
                 <w:i/>
                 <w:iCs/>
               </w:rPr>
-              <w:t xml:space="preserve">Note  [Testing_Directory] </w:t>
+              <w:t>Note  [</w:t>
+            </w:r>
+            <w:proofErr w:type="spellStart"/>
+            <w:r>
+              <w:rPr>
+                <w:rFonts w:ascii="Arial" w:hAnsi="Arial"/>
+                <w:i/>
+                <w:iCs/>
+              </w:rPr>
+              <w:t>Testing_Directory</w:t>
+            </w:r>
+            <w:proofErr w:type="spellEnd"/>
+            <w:r>
+              <w:rPr>
+                <w:rFonts w:ascii="Arial" w:hAnsi="Arial"/>
+                <w:i/>
+                <w:iCs/>
+              </w:rPr>
+              <w:t xml:space="preserve">] </w:t>
             </w:r>
             <w:hyperlink r:id="rId10" w:history="1">
               <w:r>
@@ -8307,7 +9732,25 @@
                 <w:i/>
                 <w:iCs/>
               </w:rPr>
-              <w:t>Navigate to [Testing Directory]\CA-CIE-Tools-Testing (code repository)</w:t>
+              <w:t xml:space="preserve">Navigate to [Testing </w:t>
+            </w:r>
+            <w:proofErr w:type="gramStart"/>
+            <w:r>
+              <w:rPr>
+                <w:rFonts w:ascii="Arial" w:hAnsi="Arial"/>
+                <w:i/>
+                <w:iCs/>
+              </w:rPr>
+              <w:t>Directory]\</w:t>
+            </w:r>
+            <w:proofErr w:type="gramEnd"/>
+            <w:r>
+              <w:rPr>
+                <w:rFonts w:ascii="Arial" w:hAnsi="Arial"/>
+                <w:i/>
+                <w:iCs/>
+              </w:rPr>
+              <w:t>CA-CIE-Tools-Testing (code repository)</w:t>
             </w:r>
           </w:p>
         </w:tc>
@@ -8449,26 +9892,64 @@
                 <w:i/>
                 <w:iCs/>
               </w:rPr>
-              <w:t xml:space="preserve">git pull </w:t>
-            </w:r>
-          </w:p>
-          <w:p>
-            <w:pPr>
-              <w:pStyle w:val="H1bodytext"/>
-              <w:spacing w:after="0"/>
-              <w:rPr>
-                <w:rFonts w:ascii="Arial" w:hAnsi="Arial"/>
-                <w:i/>
-                <w:iCs/>
-              </w:rPr>
-            </w:pPr>
-            <w:r>
-              <w:rPr>
-                <w:rFonts w:ascii="Arial" w:hAnsi="Arial"/>
-                <w:i/>
-                <w:iCs/>
-              </w:rPr>
-              <w:t>**Note:Sara pulled from the database and it worked</w:t>
+              <w:t xml:space="preserve">git </w:t>
+            </w:r>
+            <w:proofErr w:type="gramStart"/>
+            <w:r>
+              <w:rPr>
+                <w:rFonts w:ascii="Arial" w:hAnsi="Arial"/>
+                <w:i/>
+                <w:iCs/>
+              </w:rPr>
+              <w:t>pull</w:t>
+            </w:r>
+            <w:proofErr w:type="gramEnd"/>
+            <w:r>
+              <w:rPr>
+                <w:rFonts w:ascii="Arial" w:hAnsi="Arial"/>
+                <w:i/>
+                <w:iCs/>
+              </w:rPr>
+              <w:t xml:space="preserve"> </w:t>
+            </w:r>
+          </w:p>
+          <w:p>
+            <w:pPr>
+              <w:pStyle w:val="H1bodytext"/>
+              <w:spacing w:after="0"/>
+              <w:rPr>
+                <w:rFonts w:ascii="Arial" w:hAnsi="Arial"/>
+                <w:i/>
+                <w:iCs/>
+              </w:rPr>
+            </w:pPr>
+            <w:r>
+              <w:rPr>
+                <w:rFonts w:ascii="Arial" w:hAnsi="Arial"/>
+                <w:i/>
+                <w:iCs/>
+              </w:rPr>
+              <w:t>**</w:t>
+            </w:r>
+            <w:proofErr w:type="spellStart"/>
+            <w:proofErr w:type="gramStart"/>
+            <w:r>
+              <w:rPr>
+                <w:rFonts w:ascii="Arial" w:hAnsi="Arial"/>
+                <w:i/>
+                <w:iCs/>
+              </w:rPr>
+              <w:t>Note:Sara</w:t>
+            </w:r>
+            <w:proofErr w:type="spellEnd"/>
+            <w:proofErr w:type="gramEnd"/>
+            <w:r>
+              <w:rPr>
+                <w:rFonts w:ascii="Arial" w:hAnsi="Arial"/>
+                <w:i/>
+                <w:iCs/>
+              </w:rPr>
+              <w:t xml:space="preserve"> pulled from the database and it worked</w:t>
             </w:r>
           </w:p>
           <w:p>
@@ -8779,13 +10260,23 @@
                 <w:iCs/>
               </w:rPr>
             </w:pPr>
-            <w:r>
-              <w:rPr>
-                <w:rFonts w:ascii="Arial" w:hAnsi="Arial"/>
-                <w:i/>
-                <w:iCs/>
-              </w:rPr>
-              <w:t>Note  first 6 characters of git SHA-1 hash tag in acceptance test report</w:t>
+            <w:proofErr w:type="gramStart"/>
+            <w:r>
+              <w:rPr>
+                <w:rFonts w:ascii="Arial" w:hAnsi="Arial"/>
+                <w:i/>
+                <w:iCs/>
+              </w:rPr>
+              <w:t>Note  first</w:t>
+            </w:r>
+            <w:proofErr w:type="gramEnd"/>
+            <w:r>
+              <w:rPr>
+                <w:rFonts w:ascii="Arial" w:hAnsi="Arial"/>
+                <w:i/>
+                <w:iCs/>
+              </w:rPr>
+              <w:t xml:space="preserve"> 6 characters of git SHA-1 hash tag in acceptance test report</w:t>
             </w:r>
           </w:p>
           <w:p>
@@ -8927,8 +10418,46 @@
                 <w:i/>
                 <w:iCs/>
               </w:rPr>
-              <w:t>Navigate to [Testing_Directory]\fingerprint_test</w:t>
-            </w:r>
+              <w:t>Navigate to [</w:t>
+            </w:r>
+            <w:proofErr w:type="spellStart"/>
+            <w:r>
+              <w:rPr>
+                <w:rFonts w:ascii="Arial" w:hAnsi="Arial"/>
+                <w:i/>
+                <w:iCs/>
+              </w:rPr>
+              <w:t>Testing_</w:t>
+            </w:r>
+            <w:proofErr w:type="gramStart"/>
+            <w:r>
+              <w:rPr>
+                <w:rFonts w:ascii="Arial" w:hAnsi="Arial"/>
+                <w:i/>
+                <w:iCs/>
+              </w:rPr>
+              <w:t>Directory</w:t>
+            </w:r>
+            <w:proofErr w:type="spellEnd"/>
+            <w:r>
+              <w:rPr>
+                <w:rFonts w:ascii="Arial" w:hAnsi="Arial"/>
+                <w:i/>
+                <w:iCs/>
+              </w:rPr>
+              <w:t>]\</w:t>
+            </w:r>
+            <w:proofErr w:type="spellStart"/>
+            <w:proofErr w:type="gramEnd"/>
+            <w:r>
+              <w:rPr>
+                <w:rFonts w:ascii="Arial" w:hAnsi="Arial"/>
+                <w:i/>
+                <w:iCs/>
+              </w:rPr>
+              <w:t>fingerprint_test</w:t>
+            </w:r>
+            <w:proofErr w:type="spellEnd"/>
           </w:p>
         </w:tc>
       </w:tr>
@@ -9100,8 +10629,18 @@
                 <w:i/>
                 <w:iCs/>
               </w:rPr>
-              <w:t>First time, permission denied occured</w:t>
-            </w:r>
+              <w:t xml:space="preserve">First time, permission denied </w:t>
+            </w:r>
+            <w:proofErr w:type="spellStart"/>
+            <w:r>
+              <w:rPr>
+                <w:rFonts w:ascii="Arial" w:hAnsi="Arial"/>
+                <w:i/>
+                <w:iCs/>
+              </w:rPr>
+              <w:t>occured</w:t>
+            </w:r>
+            <w:proofErr w:type="spellEnd"/>
           </w:p>
           <w:p>
             <w:pPr>
@@ -9332,7 +10871,14 @@
               <w:rPr>
                 <w:rFonts w:ascii="Arial" w:hAnsi="Arial"/>
               </w:rPr>
-              <w:t>Verify Fingerprint</w:t>
+              <w:t xml:space="preserve">Verify </w:t>
+            </w:r>
+            <w:proofErr w:type="spellStart"/>
+            <w:r>
+              <w:rPr>
+                <w:rFonts w:ascii="Arial" w:hAnsi="Arial"/>
+              </w:rPr>
+              <w:t>Fingerprint</w:t>
             </w:r>
             <w:r>
               <w:rPr>
@@ -9340,6 +10886,7 @@
               </w:rPr>
               <w:t>er</w:t>
             </w:r>
+            <w:proofErr w:type="spellEnd"/>
             <w:r>
               <w:rPr>
                 <w:rFonts w:ascii="Arial" w:hAnsi="Arial"/>
@@ -9488,8 +11035,46 @@
                 <w:i/>
                 <w:iCs/>
               </w:rPr>
-              <w:t>Navigate to [Testing_Directory]\fingerprint_test</w:t>
-            </w:r>
+              <w:t>Navigate to [</w:t>
+            </w:r>
+            <w:proofErr w:type="spellStart"/>
+            <w:r>
+              <w:rPr>
+                <w:rFonts w:ascii="Arial" w:hAnsi="Arial"/>
+                <w:i/>
+                <w:iCs/>
+              </w:rPr>
+              <w:t>Testing_</w:t>
+            </w:r>
+            <w:proofErr w:type="gramStart"/>
+            <w:r>
+              <w:rPr>
+                <w:rFonts w:ascii="Arial" w:hAnsi="Arial"/>
+                <w:i/>
+                <w:iCs/>
+              </w:rPr>
+              <w:t>Directory</w:t>
+            </w:r>
+            <w:proofErr w:type="spellEnd"/>
+            <w:r>
+              <w:rPr>
+                <w:rFonts w:ascii="Arial" w:hAnsi="Arial"/>
+                <w:i/>
+                <w:iCs/>
+              </w:rPr>
+              <w:t>]\</w:t>
+            </w:r>
+            <w:proofErr w:type="spellStart"/>
+            <w:proofErr w:type="gramEnd"/>
+            <w:r>
+              <w:rPr>
+                <w:rFonts w:ascii="Arial" w:hAnsi="Arial"/>
+                <w:i/>
+                <w:iCs/>
+              </w:rPr>
+              <w:t>fingerprint_test</w:t>
+            </w:r>
+            <w:proofErr w:type="spellEnd"/>
           </w:p>
           <w:p>
             <w:pPr>
@@ -9585,7 +11170,16 @@
                 <w:i/>
                 <w:iCs/>
               </w:rPr>
-              <w:t>.sh by entering the following at the command line:./</w:t>
+              <w:t xml:space="preserve">.sh by entering the following at the command </w:t>
+            </w:r>
+            <w:proofErr w:type="gramStart"/>
+            <w:r>
+              <w:rPr>
+                <w:rFonts w:ascii="Arial" w:hAnsi="Arial"/>
+                <w:i/>
+                <w:iCs/>
+              </w:rPr>
+              <w:t>line:./</w:t>
             </w:r>
             <w:r>
               <w:rPr>
@@ -9619,6 +11213,7 @@
               </w:rPr>
               <w:t>.sh</w:t>
             </w:r>
+            <w:proofErr w:type="gramEnd"/>
             <w:r>
               <w:rPr>
                 <w:rFonts w:ascii="Arial" w:hAnsi="Arial"/>
@@ -9697,27 +11292,63 @@
                 <w:i/>
                 <w:iCs/>
               </w:rPr>
-              <w:t>In linux putty window enter the following to be mapped after logging into olive:</w:t>
-            </w:r>
-          </w:p>
-          <w:p>
-            <w:pPr>
-              <w:pStyle w:val="H1bodytext"/>
-              <w:spacing w:after="0"/>
-              <w:ind w:left="0"/>
-              <w:rPr>
-                <w:rFonts w:ascii="Arial" w:hAnsi="Arial"/>
-                <w:i/>
-                <w:iCs/>
-              </w:rPr>
-            </w:pPr>
-            <w:r>
-              <w:rPr>
-                <w:rFonts w:ascii="Arial" w:hAnsi="Arial"/>
-                <w:i/>
-                <w:iCs/>
-              </w:rPr>
-              <w:t>Ln -s /opt/tools ca-cie-tools</w:t>
+              <w:t xml:space="preserve">In </w:t>
+            </w:r>
+            <w:proofErr w:type="spellStart"/>
+            <w:r>
+              <w:rPr>
+                <w:rFonts w:ascii="Arial" w:hAnsi="Arial"/>
+                <w:i/>
+                <w:iCs/>
+              </w:rPr>
+              <w:t>linux</w:t>
+            </w:r>
+            <w:proofErr w:type="spellEnd"/>
+            <w:r>
+              <w:rPr>
+                <w:rFonts w:ascii="Arial" w:hAnsi="Arial"/>
+                <w:i/>
+                <w:iCs/>
+              </w:rPr>
+              <w:t xml:space="preserve"> putty window enter the following to be mapped after logging into olive:</w:t>
+            </w:r>
+          </w:p>
+          <w:p>
+            <w:pPr>
+              <w:pStyle w:val="H1bodytext"/>
+              <w:spacing w:after="0"/>
+              <w:ind w:left="0"/>
+              <w:rPr>
+                <w:rFonts w:ascii="Arial" w:hAnsi="Arial"/>
+                <w:i/>
+                <w:iCs/>
+              </w:rPr>
+            </w:pPr>
+            <w:r>
+              <w:rPr>
+                <w:rFonts w:ascii="Arial" w:hAnsi="Arial"/>
+                <w:i/>
+                <w:iCs/>
+              </w:rPr>
+              <w:t>Ln -s /opt/tools ca-</w:t>
+            </w:r>
+            <w:proofErr w:type="spellStart"/>
+            <w:r>
+              <w:rPr>
+                <w:rFonts w:ascii="Arial" w:hAnsi="Arial"/>
+                <w:i/>
+                <w:iCs/>
+              </w:rPr>
+              <w:t>cie</w:t>
+            </w:r>
+            <w:proofErr w:type="spellEnd"/>
+            <w:r>
+              <w:rPr>
+                <w:rFonts w:ascii="Arial" w:hAnsi="Arial"/>
+                <w:i/>
+                <w:iCs/>
+              </w:rPr>
+              <w:t>-tools</w:t>
             </w:r>
           </w:p>
           <w:p>
@@ -9852,8 +11483,18 @@
                 <w:i/>
                 <w:iCs/>
               </w:rPr>
-              <w:t>Went back to putty window and entered: ln -s /samba/backups/CAVE CAVE</w:t>
-            </w:r>
+              <w:t xml:space="preserve">Went back to putty window and entered: ln -s /samba/backups/CAVE </w:t>
+            </w:r>
+            <w:proofErr w:type="spellStart"/>
+            <w:r>
+              <w:rPr>
+                <w:rFonts w:ascii="Arial" w:hAnsi="Arial"/>
+                <w:i/>
+                <w:iCs/>
+              </w:rPr>
+              <w:t>CAVE</w:t>
+            </w:r>
+            <w:proofErr w:type="spellEnd"/>
           </w:p>
           <w:p>
             <w:pPr>
@@ -10028,7 +11669,25 @@
                 <w:i/>
                 <w:iCs/>
               </w:rPr>
-              <w:t xml:space="preserve">Git bash windows does not operate properly on my computer. Please note that I used Anaconda Powershell Prompt (anaconda3) and </w:t>
+              <w:t xml:space="preserve">Git bash windows does not operate properly on my computer. Please note that I used Anaconda </w:t>
+            </w:r>
+            <w:proofErr w:type="spellStart"/>
+            <w:r>
+              <w:rPr>
+                <w:rFonts w:ascii="Arial" w:hAnsi="Arial"/>
+                <w:i/>
+                <w:iCs/>
+              </w:rPr>
+              <w:t>Powershell</w:t>
+            </w:r>
+            <w:proofErr w:type="spellEnd"/>
+            <w:r>
+              <w:rPr>
+                <w:rFonts w:ascii="Arial" w:hAnsi="Arial"/>
+                <w:i/>
+                <w:iCs/>
+              </w:rPr>
+              <w:t xml:space="preserve"> Prompt (anaconda3) and </w:t>
             </w:r>
             <w:r>
               <w:rPr>
@@ -10179,7 +11838,14 @@
               <w:rPr>
                 <w:rFonts w:ascii="Arial" w:hAnsi="Arial"/>
               </w:rPr>
-              <w:t>Verify Fingerprint</w:t>
+              <w:t xml:space="preserve">Verify </w:t>
+            </w:r>
+            <w:proofErr w:type="spellStart"/>
+            <w:r>
+              <w:rPr>
+                <w:rFonts w:ascii="Arial" w:hAnsi="Arial"/>
+              </w:rPr>
+              <w:t>Fingerprint</w:t>
             </w:r>
             <w:r>
               <w:rPr>
@@ -10187,6 +11853,7 @@
               </w:rPr>
               <w:t>er</w:t>
             </w:r>
+            <w:proofErr w:type="spellEnd"/>
             <w:r>
               <w:rPr>
                 <w:rFonts w:ascii="Arial" w:hAnsi="Arial"/>
@@ -10262,16 +11929,44 @@
                 <w:i/>
                 <w:iCs/>
               </w:rPr>
-              <w:t>avigate to [Testing_Directory]</w:t>
-            </w:r>
-            <w:r>
-              <w:rPr>
-                <w:rFonts w:ascii="Arial" w:hAnsi="Arial"/>
-                <w:i/>
-                <w:iCs/>
-              </w:rPr>
-              <w:t>/fingerprint_test</w:t>
-            </w:r>
+              <w:t>avigate to [</w:t>
+            </w:r>
+            <w:proofErr w:type="spellStart"/>
+            <w:r>
+              <w:rPr>
+                <w:rFonts w:ascii="Arial" w:hAnsi="Arial"/>
+                <w:i/>
+                <w:iCs/>
+              </w:rPr>
+              <w:t>Testing_Directory</w:t>
+            </w:r>
+            <w:proofErr w:type="spellEnd"/>
+            <w:r>
+              <w:rPr>
+                <w:rFonts w:ascii="Arial" w:hAnsi="Arial"/>
+                <w:i/>
+                <w:iCs/>
+              </w:rPr>
+              <w:t>]</w:t>
+            </w:r>
+            <w:r>
+              <w:rPr>
+                <w:rFonts w:ascii="Arial" w:hAnsi="Arial"/>
+                <w:i/>
+                <w:iCs/>
+              </w:rPr>
+              <w:t>/</w:t>
+            </w:r>
+            <w:proofErr w:type="spellStart"/>
+            <w:r>
+              <w:rPr>
+                <w:rFonts w:ascii="Arial" w:hAnsi="Arial"/>
+                <w:i/>
+                <w:iCs/>
+              </w:rPr>
+              <w:t>fingerprint_test</w:t>
+            </w:r>
+            <w:proofErr w:type="spellEnd"/>
           </w:p>
         </w:tc>
       </w:tr>
@@ -10968,6 +12663,7 @@
               </w:rPr>
               <w:t>NOTE: directory now includes file “</w:t>
             </w:r>
+            <w:proofErr w:type="spellStart"/>
             <w:r>
               <w:rPr>
                 <w:rFonts w:ascii="Arial" w:hAnsi="Arial"/>
@@ -10976,6 +12672,7 @@
               </w:rPr>
               <w:t>testfile</w:t>
             </w:r>
+            <w:proofErr w:type="spellEnd"/>
             <w:r>
               <w:rPr>
                 <w:rFonts w:ascii="Arial" w:hAnsi="Arial"/>
@@ -11213,12 +12910,14 @@
                 <w:rFonts w:ascii="Arial" w:hAnsi="Arial"/>
               </w:rPr>
             </w:pPr>
+            <w:proofErr w:type="spellStart"/>
             <w:r>
               <w:rPr>
                 <w:rFonts w:ascii="Arial" w:hAnsi="Arial"/>
               </w:rPr>
               <w:t>testfile</w:t>
             </w:r>
+            <w:proofErr w:type="spellEnd"/>
             <w:r>
               <w:rPr>
                 <w:rFonts w:ascii="Arial" w:hAnsi="Arial"/>
@@ -11397,13 +13096,23 @@
               </w:rPr>
               <w:t>NOTE: directory now includes file “</w:t>
             </w:r>
-            <w:r>
-              <w:rPr>
-                <w:rFonts w:ascii="Arial" w:hAnsi="Arial"/>
-                <w:i/>
-                <w:iCs/>
-              </w:rPr>
-              <w:t xml:space="preserve">testfile </w:t>
+            <w:proofErr w:type="spellStart"/>
+            <w:r>
+              <w:rPr>
+                <w:rFonts w:ascii="Arial" w:hAnsi="Arial"/>
+                <w:i/>
+                <w:iCs/>
+              </w:rPr>
+              <w:t>testfile</w:t>
+            </w:r>
+            <w:proofErr w:type="spellEnd"/>
+            <w:r>
+              <w:rPr>
+                <w:rFonts w:ascii="Arial" w:hAnsi="Arial"/>
+                <w:i/>
+                <w:iCs/>
+              </w:rPr>
+              <w:t xml:space="preserve"> </w:t>
             </w:r>
             <w:r>
               <w:rPr>
@@ -11480,6 +13189,7 @@
               </w:rPr>
               <w:t xml:space="preserve">Open </w:t>
             </w:r>
+            <w:proofErr w:type="spellStart"/>
             <w:r>
               <w:rPr>
                 <w:rFonts w:ascii="Arial" w:hAnsi="Arial"/>
@@ -11488,6 +13198,7 @@
               </w:rPr>
               <w:t>testfile</w:t>
             </w:r>
+            <w:proofErr w:type="spellEnd"/>
             <w:r>
               <w:rPr>
                 <w:rFonts w:ascii="Arial" w:hAnsi="Arial"/>
@@ -11545,7 +13256,25 @@
                 <w:i/>
                 <w:iCs/>
               </w:rPr>
-              <w:t>Save file (i.e. change datestamp of file)</w:t>
+              <w:t xml:space="preserve">Save file (i.e. change </w:t>
+            </w:r>
+            <w:proofErr w:type="spellStart"/>
+            <w:r>
+              <w:rPr>
+                <w:rFonts w:ascii="Arial" w:hAnsi="Arial"/>
+                <w:i/>
+                <w:iCs/>
+              </w:rPr>
+              <w:t>datestamp</w:t>
+            </w:r>
+            <w:proofErr w:type="spellEnd"/>
+            <w:r>
+              <w:rPr>
+                <w:rFonts w:ascii="Arial" w:hAnsi="Arial"/>
+                <w:i/>
+                <w:iCs/>
+              </w:rPr>
+              <w:t xml:space="preserve"> of file)</w:t>
             </w:r>
           </w:p>
         </w:tc>
@@ -11784,12 +13513,14 @@
                 <w:rFonts w:ascii="Arial" w:hAnsi="Arial"/>
               </w:rPr>
             </w:pPr>
+            <w:proofErr w:type="spellStart"/>
             <w:r>
               <w:rPr>
                 <w:rFonts w:ascii="Arial" w:hAnsi="Arial"/>
               </w:rPr>
               <w:t>testfile</w:t>
             </w:r>
+            <w:proofErr w:type="spellEnd"/>
             <w:r>
               <w:rPr>
                 <w:rFonts w:ascii="Arial" w:hAnsi="Arial"/>
@@ -11809,12 +13540,14 @@
                 <w:rFonts w:ascii="Arial" w:hAnsi="Arial"/>
               </w:rPr>
             </w:pPr>
+            <w:proofErr w:type="spellStart"/>
             <w:r>
               <w:rPr>
                 <w:rFonts w:ascii="Arial" w:hAnsi="Arial"/>
               </w:rPr>
               <w:t>testfile</w:t>
             </w:r>
+            <w:proofErr w:type="spellEnd"/>
             <w:r>
               <w:rPr>
                 <w:rFonts w:ascii="Arial" w:hAnsi="Arial"/>
@@ -11914,13 +13647,23 @@
               </w:rPr>
               <w:t xml:space="preserve">Open </w:t>
             </w:r>
-            <w:r>
-              <w:rPr>
-                <w:rFonts w:ascii="Arial" w:hAnsi="Arial"/>
-                <w:i/>
-                <w:iCs/>
-              </w:rPr>
-              <w:t xml:space="preserve">testfile </w:t>
+            <w:proofErr w:type="spellStart"/>
+            <w:r>
+              <w:rPr>
+                <w:rFonts w:ascii="Arial" w:hAnsi="Arial"/>
+                <w:i/>
+                <w:iCs/>
+              </w:rPr>
+              <w:t>testfile</w:t>
+            </w:r>
+            <w:proofErr w:type="spellEnd"/>
+            <w:r>
+              <w:rPr>
+                <w:rFonts w:ascii="Arial" w:hAnsi="Arial"/>
+                <w:i/>
+                <w:iCs/>
+              </w:rPr>
+              <w:t xml:space="preserve"> </w:t>
             </w:r>
             <w:r>
               <w:rPr>
@@ -12060,7 +13803,25 @@
                 <w:i/>
                 <w:iCs/>
               </w:rPr>
-              <w:t>Save file (i.e. change datestamp of file).</w:t>
+              <w:t xml:space="preserve">Save file (i.e. change </w:t>
+            </w:r>
+            <w:proofErr w:type="spellStart"/>
+            <w:r>
+              <w:rPr>
+                <w:rFonts w:ascii="Arial" w:hAnsi="Arial"/>
+                <w:i/>
+                <w:iCs/>
+              </w:rPr>
+              <w:t>datestamp</w:t>
+            </w:r>
+            <w:proofErr w:type="spellEnd"/>
+            <w:r>
+              <w:rPr>
+                <w:rFonts w:ascii="Arial" w:hAnsi="Arial"/>
+                <w:i/>
+                <w:iCs/>
+              </w:rPr>
+              <w:t xml:space="preserve"> of file).</w:t>
             </w:r>
           </w:p>
         </w:tc>
@@ -12303,12 +14064,14 @@
               </w:rPr>
               <w:t xml:space="preserve"> </w:t>
             </w:r>
+            <w:proofErr w:type="spellStart"/>
             <w:r>
               <w:rPr>
                 <w:rFonts w:ascii="Arial" w:hAnsi="Arial"/>
               </w:rPr>
               <w:t>testfile</w:t>
             </w:r>
+            <w:proofErr w:type="spellEnd"/>
             <w:r>
               <w:rPr>
                 <w:rFonts w:ascii="Arial" w:hAnsi="Arial"/>
@@ -12415,12 +14178,14 @@
                 <w:rFonts w:ascii="Arial" w:hAnsi="Arial"/>
               </w:rPr>
             </w:pPr>
+            <w:proofErr w:type="spellStart"/>
             <w:r>
               <w:rPr>
                 <w:rFonts w:ascii="Arial" w:hAnsi="Arial"/>
               </w:rPr>
               <w:t>testfile</w:t>
             </w:r>
+            <w:proofErr w:type="spellEnd"/>
             <w:r>
               <w:rPr>
                 <w:rFonts w:ascii="Arial" w:hAnsi="Arial"/>
@@ -12517,7 +14282,25 @@
                 <w:i/>
                 <w:iCs/>
               </w:rPr>
-              <w:t>Create a compressed (zipped) file named “fingerprint_test.zip” and add the contents of the fingerprint_test directory.</w:t>
+              <w:t xml:space="preserve">Create a compressed (zipped) file named “fingerprint_test.zip” and add the contents of the </w:t>
+            </w:r>
+            <w:proofErr w:type="spellStart"/>
+            <w:r>
+              <w:rPr>
+                <w:rFonts w:ascii="Arial" w:hAnsi="Arial"/>
+                <w:i/>
+                <w:iCs/>
+              </w:rPr>
+              <w:t>fingerprint_test</w:t>
+            </w:r>
+            <w:proofErr w:type="spellEnd"/>
+            <w:r>
+              <w:rPr>
+                <w:rFonts w:ascii="Arial" w:hAnsi="Arial"/>
+                <w:i/>
+                <w:iCs/>
+              </w:rPr>
+              <w:t xml:space="preserve"> directory.</w:t>
             </w:r>
           </w:p>
         </w:tc>
@@ -12817,7 +14600,25 @@
                 <w:i/>
                 <w:iCs/>
               </w:rPr>
-              <w:t>Create the following new subdirectory in the fingerprint_test directory:</w:t>
+              <w:t xml:space="preserve">Create the following new subdirectory in the </w:t>
+            </w:r>
+            <w:proofErr w:type="spellStart"/>
+            <w:r>
+              <w:rPr>
+                <w:rFonts w:ascii="Arial" w:hAnsi="Arial"/>
+                <w:i/>
+                <w:iCs/>
+              </w:rPr>
+              <w:t>fingerprint_test</w:t>
+            </w:r>
+            <w:proofErr w:type="spellEnd"/>
+            <w:r>
+              <w:rPr>
+                <w:rFonts w:ascii="Arial" w:hAnsi="Arial"/>
+                <w:i/>
+                <w:iCs/>
+              </w:rPr>
+              <w:t xml:space="preserve"> directory:</w:t>
             </w:r>
           </w:p>
           <w:p>
@@ -13197,12 +14998,14 @@
                 <w:rFonts w:ascii="Arial" w:hAnsi="Arial"/>
               </w:rPr>
             </w:pPr>
+            <w:proofErr w:type="spellStart"/>
             <w:r>
               <w:rPr>
                 <w:rFonts w:ascii="Arial" w:hAnsi="Arial"/>
               </w:rPr>
               <w:t>testfile</w:t>
             </w:r>
+            <w:proofErr w:type="spellEnd"/>
             <w:r>
               <w:rPr>
                 <w:rFonts w:ascii="Arial" w:hAnsi="Arial"/>
@@ -13300,12 +15103,14 @@
               </w:numPr>
               <w:spacing w:after="0"/>
             </w:pPr>
+            <w:proofErr w:type="spellStart"/>
             <w:r>
               <w:rPr>
                 <w:rFonts w:ascii="Arial" w:hAnsi="Arial"/>
               </w:rPr>
               <w:t>testfile</w:t>
             </w:r>
+            <w:proofErr w:type="spellEnd"/>
             <w:r>
               <w:rPr>
                 <w:rFonts w:ascii="Arial" w:hAnsi="Arial"/>
@@ -13363,8 +15168,8 @@
           <w:bCs/>
         </w:rPr>
       </w:pPr>
-      <w:bookmarkStart w:id="13" w:name="_Hlk11237718"/>
-      <w:bookmarkStart w:id="14" w:name="_Hlk26873982"/>
+      <w:bookmarkStart w:id="58" w:name="_Hlk11237718"/>
+      <w:bookmarkStart w:id="59" w:name="_Hlk26873982"/>
       <w:r>
         <w:rPr>
           <w:rFonts w:ascii="Arial" w:hAnsi="Arial" w:cs="Arial"/>
@@ -14101,9 +15906,9 @@
         </w:rPr>
         <w:t xml:space="preserve"> Test Logs</w:t>
       </w:r>
-      <w:bookmarkEnd w:id="13"/>
+      <w:bookmarkEnd w:id="58"/>
     </w:p>
-    <w:bookmarkEnd w:id="14"/>
+    <w:bookmarkEnd w:id="59"/>
     <w:p>
       <w:pPr>
         <w:pStyle w:val="H1bodytext"/>
@@ -14185,7 +15990,7 @@
           <w:bCs/>
         </w:rPr>
       </w:pPr>
-      <w:bookmarkStart w:id="15" w:name="_Hlk26870985"/>
+      <w:bookmarkStart w:id="60" w:name="_Hlk26870985"/>
       <w:r>
         <w:rPr>
           <w:rFonts w:ascii="Arial" w:hAnsi="Arial" w:cs="Arial"/>
@@ -14267,7 +16072,7 @@
         <w:t xml:space="preserve"> Test Logs</w:t>
       </w:r>
     </w:p>
-    <w:bookmarkEnd w:id="15"/>
+    <w:bookmarkEnd w:id="60"/>
     <w:p>
       <w:pPr>
         <w:pStyle w:val="H1bodytext"/>
@@ -14919,7 +16724,7 @@
         </w:rPr>
         <w:t>_</w:t>
       </w:r>
-      <w:bookmarkStart w:id="16" w:name="_Hlk29640097"/>
+      <w:bookmarkStart w:id="61" w:name="_Hlk29640097"/>
       <w:r>
         <w:rPr>
           <w:rFonts w:ascii="Arial" w:hAnsi="Arial" w:cs="Arial"/>
@@ -14928,7 +16733,7 @@
         </w:rPr>
         <w:t>TC</w:t>
       </w:r>
-      <w:bookmarkEnd w:id="16"/>
+      <w:bookmarkEnd w:id="61"/>
       <w:r>
         <w:rPr>
           <w:rFonts w:ascii="Arial" w:hAnsi="Arial" w:cs="Arial"/>
@@ -15333,7 +17138,7 @@
 </file>
 
 <file path=word/endnotes.xml><?xml version="1.0" encoding="utf-8"?>
-<w:endnotes xmlns:wpc="http://schemas.microsoft.com/office/word/2010/wordprocessingCanvas" xmlns:cx="http://schemas.microsoft.com/office/drawing/2014/chartex" xmlns:cx1="http://schemas.microsoft.com/office/drawing/2015/9/8/chartex" xmlns:cx2="http://schemas.microsoft.com/office/drawing/2015/10/21/chartex" xmlns:cx3="http://schemas.microsoft.com/office/drawing/2016/5/9/chartex" xmlns:cx4="http://schemas.microsoft.com/office/drawing/2016/5/10/chartex" xmlns:cx5="http://schemas.microsoft.com/office/drawing/2016/5/11/chartex" xmlns:cx6="http://schemas.microsoft.com/office/drawing/2016/5/12/chartex" xmlns:cx7="http://schemas.microsoft.com/office/drawing/2016/5/13/chartex" xmlns:cx8="http://schemas.microsoft.com/office/drawing/2016/5/14/chartex" xmlns:mc="http://schemas.openxmlformats.org/markup-compatibility/2006" xmlns:aink="http://schemas.microsoft.com/office/drawing/2016/ink" xmlns:am3d="http://schemas.microsoft.com/office/drawing/2017/model3d" xmlns:o="urn:schemas-microsoft-com:office:office" xmlns:r="http://schemas.openxmlformats.org/officeDocument/2006/relationships" xmlns:m="http://schemas.openxmlformats.org/officeDocument/2006/math" xmlns:v="urn:schemas-microsoft-com:vml" xmlns:wp14="http://schemas.microsoft.com/office/word/2010/wordprocessingDrawing" xmlns:wp="http://schemas.openxmlformats.org/drawingml/2006/wordprocessingDrawing" xmlns:w10="urn:schemas-microsoft-com:office:word" xmlns:w="http://schemas.openxmlformats.org/wordprocessingml/2006/main" xmlns:w14="http://schemas.microsoft.com/office/word/2010/wordml" xmlns:w15="http://schemas.microsoft.com/office/word/2012/wordml" xmlns:w16cex="http://schemas.microsoft.com/office/word/2018/wordml/cex" xmlns:w16cid="http://schemas.microsoft.com/office/word/2016/wordml/cid" xmlns:w16="http://schemas.microsoft.com/office/word/2018/wordml" xmlns:w16se="http://schemas.microsoft.com/office/word/2015/wordml/symex" xmlns:wpg="http://schemas.microsoft.com/office/word/2010/wordprocessingGroup" xmlns:wpi="http://schemas.microsoft.com/office/word/2010/wordprocessingInk" xmlns:wne="http://schemas.microsoft.com/office/word/2006/wordml" xmlns:wps="http://schemas.microsoft.com/office/word/2010/wordprocessingShape" mc:Ignorable="w14 w15 w16se w16cid w16 w16cex wp14">
+<w:endnotes xmlns:wpc="http://schemas.microsoft.com/office/word/2010/wordprocessingCanvas" xmlns:cx="http://schemas.microsoft.com/office/drawing/2014/chartex" xmlns:cx1="http://schemas.microsoft.com/office/drawing/2015/9/8/chartex" xmlns:cx2="http://schemas.microsoft.com/office/drawing/2015/10/21/chartex" xmlns:cx3="http://schemas.microsoft.com/office/drawing/2016/5/9/chartex" xmlns:cx4="http://schemas.microsoft.com/office/drawing/2016/5/10/chartex" xmlns:cx5="http://schemas.microsoft.com/office/drawing/2016/5/11/chartex" xmlns:cx6="http://schemas.microsoft.com/office/drawing/2016/5/12/chartex" xmlns:cx7="http://schemas.microsoft.com/office/drawing/2016/5/13/chartex" xmlns:cx8="http://schemas.microsoft.com/office/drawing/2016/5/14/chartex" xmlns:mc="http://schemas.openxmlformats.org/markup-compatibility/2006" xmlns:aink="http://schemas.microsoft.com/office/drawing/2016/ink" xmlns:am3d="http://schemas.microsoft.com/office/drawing/2017/model3d" xmlns:o="urn:schemas-microsoft-com:office:office" xmlns:r="http://schemas.openxmlformats.org/officeDocument/2006/relationships" xmlns:m="http://schemas.openxmlformats.org/officeDocument/2006/math" xmlns:v="urn:schemas-microsoft-com:vml" xmlns:wp14="http://schemas.microsoft.com/office/word/2010/wordprocessingDrawing" xmlns:wp="http://schemas.openxmlformats.org/drawingml/2006/wordprocessingDrawing" xmlns:w10="urn:schemas-microsoft-com:office:word" xmlns:w="http://schemas.openxmlformats.org/wordprocessingml/2006/main" xmlns:w14="http://schemas.microsoft.com/office/word/2010/wordml" xmlns:w15="http://schemas.microsoft.com/office/word/2012/wordml" xmlns:w16cid="http://schemas.microsoft.com/office/word/2016/wordml/cid" xmlns:w16se="http://schemas.microsoft.com/office/word/2015/wordml/symex" xmlns:wpg="http://schemas.microsoft.com/office/word/2010/wordprocessingGroup" xmlns:wpi="http://schemas.microsoft.com/office/word/2010/wordprocessingInk" xmlns:wne="http://schemas.microsoft.com/office/word/2006/wordml" xmlns:wps="http://schemas.microsoft.com/office/word/2010/wordprocessingShape" mc:Ignorable="w14 w15 w16se w16cid wp14">
   <w:endnote w:type="separator" w:id="-1">
     <w:p>
       <w:r>
@@ -15352,7 +17157,7 @@
 </file>
 
 <file path=word/footer1.xml><?xml version="1.0" encoding="utf-8"?>
-<w:ftr xmlns:wpc="http://schemas.microsoft.com/office/word/2010/wordprocessingCanvas" xmlns:cx="http://schemas.microsoft.com/office/drawing/2014/chartex" xmlns:cx1="http://schemas.microsoft.com/office/drawing/2015/9/8/chartex" xmlns:cx2="http://schemas.microsoft.com/office/drawing/2015/10/21/chartex" xmlns:cx3="http://schemas.microsoft.com/office/drawing/2016/5/9/chartex" xmlns:cx4="http://schemas.microsoft.com/office/drawing/2016/5/10/chartex" xmlns:cx5="http://schemas.microsoft.com/office/drawing/2016/5/11/chartex" xmlns:cx6="http://schemas.microsoft.com/office/drawing/2016/5/12/chartex" xmlns:cx7="http://schemas.microsoft.com/office/drawing/2016/5/13/chartex" xmlns:cx8="http://schemas.microsoft.com/office/drawing/2016/5/14/chartex" xmlns:mc="http://schemas.openxmlformats.org/markup-compatibility/2006" xmlns:aink="http://schemas.microsoft.com/office/drawing/2016/ink" xmlns:am3d="http://schemas.microsoft.com/office/drawing/2017/model3d" xmlns:o="urn:schemas-microsoft-com:office:office" xmlns:r="http://schemas.openxmlformats.org/officeDocument/2006/relationships" xmlns:m="http://schemas.openxmlformats.org/officeDocument/2006/math" xmlns:v="urn:schemas-microsoft-com:vml" xmlns:wp14="http://schemas.microsoft.com/office/word/2010/wordprocessingDrawing" xmlns:wp="http://schemas.openxmlformats.org/drawingml/2006/wordprocessingDrawing" xmlns:w10="urn:schemas-microsoft-com:office:word" xmlns:w="http://schemas.openxmlformats.org/wordprocessingml/2006/main" xmlns:w14="http://schemas.microsoft.com/office/word/2010/wordml" xmlns:w15="http://schemas.microsoft.com/office/word/2012/wordml" xmlns:w16cex="http://schemas.microsoft.com/office/word/2018/wordml/cex" xmlns:w16cid="http://schemas.microsoft.com/office/word/2016/wordml/cid" xmlns:w16="http://schemas.microsoft.com/office/word/2018/wordml" xmlns:w16se="http://schemas.microsoft.com/office/word/2015/wordml/symex" xmlns:wpg="http://schemas.microsoft.com/office/word/2010/wordprocessingGroup" xmlns:wpi="http://schemas.microsoft.com/office/word/2010/wordprocessingInk" xmlns:wne="http://schemas.microsoft.com/office/word/2006/wordml" xmlns:wps="http://schemas.microsoft.com/office/word/2010/wordprocessingShape" mc:Ignorable="w14 w15 w16se w16cid w16 w16cex wp14">
+<w:ftr xmlns:wpc="http://schemas.microsoft.com/office/word/2010/wordprocessingCanvas" xmlns:cx="http://schemas.microsoft.com/office/drawing/2014/chartex" xmlns:cx1="http://schemas.microsoft.com/office/drawing/2015/9/8/chartex" xmlns:cx2="http://schemas.microsoft.com/office/drawing/2015/10/21/chartex" xmlns:cx3="http://schemas.microsoft.com/office/drawing/2016/5/9/chartex" xmlns:cx4="http://schemas.microsoft.com/office/drawing/2016/5/10/chartex" xmlns:cx5="http://schemas.microsoft.com/office/drawing/2016/5/11/chartex" xmlns:cx6="http://schemas.microsoft.com/office/drawing/2016/5/12/chartex" xmlns:cx7="http://schemas.microsoft.com/office/drawing/2016/5/13/chartex" xmlns:cx8="http://schemas.microsoft.com/office/drawing/2016/5/14/chartex" xmlns:mc="http://schemas.openxmlformats.org/markup-compatibility/2006" xmlns:aink="http://schemas.microsoft.com/office/drawing/2016/ink" xmlns:am3d="http://schemas.microsoft.com/office/drawing/2017/model3d" xmlns:o="urn:schemas-microsoft-com:office:office" xmlns:r="http://schemas.openxmlformats.org/officeDocument/2006/relationships" xmlns:m="http://schemas.openxmlformats.org/officeDocument/2006/math" xmlns:v="urn:schemas-microsoft-com:vml" xmlns:wp14="http://schemas.microsoft.com/office/word/2010/wordprocessingDrawing" xmlns:wp="http://schemas.openxmlformats.org/drawingml/2006/wordprocessingDrawing" xmlns:w10="urn:schemas-microsoft-com:office:word" xmlns:w="http://schemas.openxmlformats.org/wordprocessingml/2006/main" xmlns:w14="http://schemas.microsoft.com/office/word/2010/wordml" xmlns:w15="http://schemas.microsoft.com/office/word/2012/wordml" xmlns:w16cid="http://schemas.microsoft.com/office/word/2016/wordml/cid" xmlns:w16se="http://schemas.microsoft.com/office/word/2015/wordml/symex" xmlns:wpg="http://schemas.microsoft.com/office/word/2010/wordprocessingGroup" xmlns:wpi="http://schemas.microsoft.com/office/word/2010/wordprocessingInk" xmlns:wne="http://schemas.microsoft.com/office/word/2006/wordml" xmlns:wps="http://schemas.microsoft.com/office/word/2010/wordprocessingShape" mc:Ignorable="w14 w15 w16se w16cid wp14">
   <w:p>
     <w:pPr>
       <w:pStyle w:val="Footer"/>
@@ -15453,7 +17258,7 @@
 </file>
 
 <file path=word/footnotes.xml><?xml version="1.0" encoding="utf-8"?>
-<w:footnotes xmlns:wpc="http://schemas.microsoft.com/office/word/2010/wordprocessingCanvas" xmlns:cx="http://schemas.microsoft.com/office/drawing/2014/chartex" xmlns:cx1="http://schemas.microsoft.com/office/drawing/2015/9/8/chartex" xmlns:cx2="http://schemas.microsoft.com/office/drawing/2015/10/21/chartex" xmlns:cx3="http://schemas.microsoft.com/office/drawing/2016/5/9/chartex" xmlns:cx4="http://schemas.microsoft.com/office/drawing/2016/5/10/chartex" xmlns:cx5="http://schemas.microsoft.com/office/drawing/2016/5/11/chartex" xmlns:cx6="http://schemas.microsoft.com/office/drawing/2016/5/12/chartex" xmlns:cx7="http://schemas.microsoft.com/office/drawing/2016/5/13/chartex" xmlns:cx8="http://schemas.microsoft.com/office/drawing/2016/5/14/chartex" xmlns:mc="http://schemas.openxmlformats.org/markup-compatibility/2006" xmlns:aink="http://schemas.microsoft.com/office/drawing/2016/ink" xmlns:am3d="http://schemas.microsoft.com/office/drawing/2017/model3d" xmlns:o="urn:schemas-microsoft-com:office:office" xmlns:r="http://schemas.openxmlformats.org/officeDocument/2006/relationships" xmlns:m="http://schemas.openxmlformats.org/officeDocument/2006/math" xmlns:v="urn:schemas-microsoft-com:vml" xmlns:wp14="http://schemas.microsoft.com/office/word/2010/wordprocessingDrawing" xmlns:wp="http://schemas.openxmlformats.org/drawingml/2006/wordprocessingDrawing" xmlns:w10="urn:schemas-microsoft-com:office:word" xmlns:w="http://schemas.openxmlformats.org/wordprocessingml/2006/main" xmlns:w14="http://schemas.microsoft.com/office/word/2010/wordml" xmlns:w15="http://schemas.microsoft.com/office/word/2012/wordml" xmlns:w16cex="http://schemas.microsoft.com/office/word/2018/wordml/cex" xmlns:w16cid="http://schemas.microsoft.com/office/word/2016/wordml/cid" xmlns:w16="http://schemas.microsoft.com/office/word/2018/wordml" xmlns:w16se="http://schemas.microsoft.com/office/word/2015/wordml/symex" xmlns:wpg="http://schemas.microsoft.com/office/word/2010/wordprocessingGroup" xmlns:wpi="http://schemas.microsoft.com/office/word/2010/wordprocessingInk" xmlns:wne="http://schemas.microsoft.com/office/word/2006/wordml" xmlns:wps="http://schemas.microsoft.com/office/word/2010/wordprocessingShape" mc:Ignorable="w14 w15 w16se w16cid w16 w16cex wp14">
+<w:footnotes xmlns:wpc="http://schemas.microsoft.com/office/word/2010/wordprocessingCanvas" xmlns:cx="http://schemas.microsoft.com/office/drawing/2014/chartex" xmlns:cx1="http://schemas.microsoft.com/office/drawing/2015/9/8/chartex" xmlns:cx2="http://schemas.microsoft.com/office/drawing/2015/10/21/chartex" xmlns:cx3="http://schemas.microsoft.com/office/drawing/2016/5/9/chartex" xmlns:cx4="http://schemas.microsoft.com/office/drawing/2016/5/10/chartex" xmlns:cx5="http://schemas.microsoft.com/office/drawing/2016/5/11/chartex" xmlns:cx6="http://schemas.microsoft.com/office/drawing/2016/5/12/chartex" xmlns:cx7="http://schemas.microsoft.com/office/drawing/2016/5/13/chartex" xmlns:cx8="http://schemas.microsoft.com/office/drawing/2016/5/14/chartex" xmlns:mc="http://schemas.openxmlformats.org/markup-compatibility/2006" xmlns:aink="http://schemas.microsoft.com/office/drawing/2016/ink" xmlns:am3d="http://schemas.microsoft.com/office/drawing/2017/model3d" xmlns:o="urn:schemas-microsoft-com:office:office" xmlns:r="http://schemas.openxmlformats.org/officeDocument/2006/relationships" xmlns:m="http://schemas.openxmlformats.org/officeDocument/2006/math" xmlns:v="urn:schemas-microsoft-com:vml" xmlns:wp14="http://schemas.microsoft.com/office/word/2010/wordprocessingDrawing" xmlns:wp="http://schemas.openxmlformats.org/drawingml/2006/wordprocessingDrawing" xmlns:w10="urn:schemas-microsoft-com:office:word" xmlns:w="http://schemas.openxmlformats.org/wordprocessingml/2006/main" xmlns:w14="http://schemas.microsoft.com/office/word/2010/wordml" xmlns:w15="http://schemas.microsoft.com/office/word/2012/wordml" xmlns:w16cid="http://schemas.microsoft.com/office/word/2016/wordml/cid" xmlns:w16se="http://schemas.microsoft.com/office/word/2015/wordml/symex" xmlns:wpg="http://schemas.microsoft.com/office/word/2010/wordprocessingGroup" xmlns:wpi="http://schemas.microsoft.com/office/word/2010/wordprocessingInk" xmlns:wne="http://schemas.microsoft.com/office/word/2006/wordml" xmlns:wps="http://schemas.microsoft.com/office/word/2010/wordprocessingShape" mc:Ignorable="w14 w15 w16se w16cid wp14">
   <w:footnote w:type="separator" w:id="-1">
     <w:p>
       <w:r>
@@ -15472,7 +17277,7 @@
 </file>
 
 <file path=word/header1.xml><?xml version="1.0" encoding="utf-8"?>
-<w:hdr xmlns:wpc="http://schemas.microsoft.com/office/word/2010/wordprocessingCanvas" xmlns:cx="http://schemas.microsoft.com/office/drawing/2014/chartex" xmlns:cx1="http://schemas.microsoft.com/office/drawing/2015/9/8/chartex" xmlns:cx2="http://schemas.microsoft.com/office/drawing/2015/10/21/chartex" xmlns:cx3="http://schemas.microsoft.com/office/drawing/2016/5/9/chartex" xmlns:cx4="http://schemas.microsoft.com/office/drawing/2016/5/10/chartex" xmlns:cx5="http://schemas.microsoft.com/office/drawing/2016/5/11/chartex" xmlns:cx6="http://schemas.microsoft.com/office/drawing/2016/5/12/chartex" xmlns:cx7="http://schemas.microsoft.com/office/drawing/2016/5/13/chartex" xmlns:cx8="http://schemas.microsoft.com/office/drawing/2016/5/14/chartex" xmlns:mc="http://schemas.openxmlformats.org/markup-compatibility/2006" xmlns:aink="http://schemas.microsoft.com/office/drawing/2016/ink" xmlns:am3d="http://schemas.microsoft.com/office/drawing/2017/model3d" xmlns:o="urn:schemas-microsoft-com:office:office" xmlns:r="http://schemas.openxmlformats.org/officeDocument/2006/relationships" xmlns:m="http://schemas.openxmlformats.org/officeDocument/2006/math" xmlns:v="urn:schemas-microsoft-com:vml" xmlns:wp14="http://schemas.microsoft.com/office/word/2010/wordprocessingDrawing" xmlns:wp="http://schemas.openxmlformats.org/drawingml/2006/wordprocessingDrawing" xmlns:w10="urn:schemas-microsoft-com:office:word" xmlns:w="http://schemas.openxmlformats.org/wordprocessingml/2006/main" xmlns:w14="http://schemas.microsoft.com/office/word/2010/wordml" xmlns:w15="http://schemas.microsoft.com/office/word/2012/wordml" xmlns:w16cex="http://schemas.microsoft.com/office/word/2018/wordml/cex" xmlns:w16cid="http://schemas.microsoft.com/office/word/2016/wordml/cid" xmlns:w16="http://schemas.microsoft.com/office/word/2018/wordml" xmlns:w16se="http://schemas.microsoft.com/office/word/2015/wordml/symex" xmlns:wpg="http://schemas.microsoft.com/office/word/2010/wordprocessingGroup" xmlns:wpi="http://schemas.microsoft.com/office/word/2010/wordprocessingInk" xmlns:wne="http://schemas.microsoft.com/office/word/2006/wordml" xmlns:wps="http://schemas.microsoft.com/office/word/2010/wordprocessingShape" mc:Ignorable="w14 w15 w16se w16cid w16 w16cex wp14">
+<w:hdr xmlns:wpc="http://schemas.microsoft.com/office/word/2010/wordprocessingCanvas" xmlns:cx="http://schemas.microsoft.com/office/drawing/2014/chartex" xmlns:cx1="http://schemas.microsoft.com/office/drawing/2015/9/8/chartex" xmlns:cx2="http://schemas.microsoft.com/office/drawing/2015/10/21/chartex" xmlns:cx3="http://schemas.microsoft.com/office/drawing/2016/5/9/chartex" xmlns:cx4="http://schemas.microsoft.com/office/drawing/2016/5/10/chartex" xmlns:cx5="http://schemas.microsoft.com/office/drawing/2016/5/11/chartex" xmlns:cx6="http://schemas.microsoft.com/office/drawing/2016/5/12/chartex" xmlns:cx7="http://schemas.microsoft.com/office/drawing/2016/5/13/chartex" xmlns:cx8="http://schemas.microsoft.com/office/drawing/2016/5/14/chartex" xmlns:mc="http://schemas.openxmlformats.org/markup-compatibility/2006" xmlns:aink="http://schemas.microsoft.com/office/drawing/2016/ink" xmlns:am3d="http://schemas.microsoft.com/office/drawing/2017/model3d" xmlns:o="urn:schemas-microsoft-com:office:office" xmlns:r="http://schemas.openxmlformats.org/officeDocument/2006/relationships" xmlns:m="http://schemas.openxmlformats.org/officeDocument/2006/math" xmlns:v="urn:schemas-microsoft-com:vml" xmlns:wp14="http://schemas.microsoft.com/office/word/2010/wordprocessingDrawing" xmlns:wp="http://schemas.openxmlformats.org/drawingml/2006/wordprocessingDrawing" xmlns:w10="urn:schemas-microsoft-com:office:word" xmlns:w="http://schemas.openxmlformats.org/wordprocessingml/2006/main" xmlns:w14="http://schemas.microsoft.com/office/word/2010/wordml" xmlns:w15="http://schemas.microsoft.com/office/word/2012/wordml" xmlns:w16cid="http://schemas.microsoft.com/office/word/2016/wordml/cid" xmlns:w16se="http://schemas.microsoft.com/office/word/2015/wordml/symex" xmlns:wpg="http://schemas.microsoft.com/office/word/2010/wordprocessingGroup" xmlns:wpi="http://schemas.microsoft.com/office/word/2010/wordprocessingInk" xmlns:wne="http://schemas.microsoft.com/office/word/2006/wordml" xmlns:wps="http://schemas.microsoft.com/office/word/2010/wordprocessingShape" mc:Ignorable="w14 w15 w16se w16cid wp14">
   <w:p>
     <w:pPr>
       <w:pStyle w:val="BodyText3"/>
@@ -15606,7 +17411,7 @@
 </file>
 
 <file path=word/header2.xml><?xml version="1.0" encoding="utf-8"?>
-<w:hdr xmlns:wpc="http://schemas.microsoft.com/office/word/2010/wordprocessingCanvas" xmlns:cx="http://schemas.microsoft.com/office/drawing/2014/chartex" xmlns:cx1="http://schemas.microsoft.com/office/drawing/2015/9/8/chartex" xmlns:cx2="http://schemas.microsoft.com/office/drawing/2015/10/21/chartex" xmlns:cx3="http://schemas.microsoft.com/office/drawing/2016/5/9/chartex" xmlns:cx4="http://schemas.microsoft.com/office/drawing/2016/5/10/chartex" xmlns:cx5="http://schemas.microsoft.com/office/drawing/2016/5/11/chartex" xmlns:cx6="http://schemas.microsoft.com/office/drawing/2016/5/12/chartex" xmlns:cx7="http://schemas.microsoft.com/office/drawing/2016/5/13/chartex" xmlns:cx8="http://schemas.microsoft.com/office/drawing/2016/5/14/chartex" xmlns:mc="http://schemas.openxmlformats.org/markup-compatibility/2006" xmlns:aink="http://schemas.microsoft.com/office/drawing/2016/ink" xmlns:am3d="http://schemas.microsoft.com/office/drawing/2017/model3d" xmlns:o="urn:schemas-microsoft-com:office:office" xmlns:r="http://schemas.openxmlformats.org/officeDocument/2006/relationships" xmlns:m="http://schemas.openxmlformats.org/officeDocument/2006/math" xmlns:v="urn:schemas-microsoft-com:vml" xmlns:wp14="http://schemas.microsoft.com/office/word/2010/wordprocessingDrawing" xmlns:wp="http://schemas.openxmlformats.org/drawingml/2006/wordprocessingDrawing" xmlns:w10="urn:schemas-microsoft-com:office:word" xmlns:w="http://schemas.openxmlformats.org/wordprocessingml/2006/main" xmlns:w14="http://schemas.microsoft.com/office/word/2010/wordml" xmlns:w15="http://schemas.microsoft.com/office/word/2012/wordml" xmlns:w16cex="http://schemas.microsoft.com/office/word/2018/wordml/cex" xmlns:w16cid="http://schemas.microsoft.com/office/word/2016/wordml/cid" xmlns:w16="http://schemas.microsoft.com/office/word/2018/wordml" xmlns:w16se="http://schemas.microsoft.com/office/word/2015/wordml/symex" xmlns:wpg="http://schemas.microsoft.com/office/word/2010/wordprocessingGroup" xmlns:wpi="http://schemas.microsoft.com/office/word/2010/wordprocessingInk" xmlns:wne="http://schemas.microsoft.com/office/word/2006/wordml" xmlns:wps="http://schemas.microsoft.com/office/word/2010/wordprocessingShape" mc:Ignorable="w14 w15 w16se w16cid w16 w16cex wp14">
+<w:hdr xmlns:wpc="http://schemas.microsoft.com/office/word/2010/wordprocessingCanvas" xmlns:cx="http://schemas.microsoft.com/office/drawing/2014/chartex" xmlns:cx1="http://schemas.microsoft.com/office/drawing/2015/9/8/chartex" xmlns:cx2="http://schemas.microsoft.com/office/drawing/2015/10/21/chartex" xmlns:cx3="http://schemas.microsoft.com/office/drawing/2016/5/9/chartex" xmlns:cx4="http://schemas.microsoft.com/office/drawing/2016/5/10/chartex" xmlns:cx5="http://schemas.microsoft.com/office/drawing/2016/5/11/chartex" xmlns:cx6="http://schemas.microsoft.com/office/drawing/2016/5/12/chartex" xmlns:cx7="http://schemas.microsoft.com/office/drawing/2016/5/13/chartex" xmlns:cx8="http://schemas.microsoft.com/office/drawing/2016/5/14/chartex" xmlns:mc="http://schemas.openxmlformats.org/markup-compatibility/2006" xmlns:aink="http://schemas.microsoft.com/office/drawing/2016/ink" xmlns:am3d="http://schemas.microsoft.com/office/drawing/2017/model3d" xmlns:o="urn:schemas-microsoft-com:office:office" xmlns:r="http://schemas.openxmlformats.org/officeDocument/2006/relationships" xmlns:m="http://schemas.openxmlformats.org/officeDocument/2006/math" xmlns:v="urn:schemas-microsoft-com:vml" xmlns:wp14="http://schemas.microsoft.com/office/word/2010/wordprocessingDrawing" xmlns:wp="http://schemas.openxmlformats.org/drawingml/2006/wordprocessingDrawing" xmlns:w10="urn:schemas-microsoft-com:office:word" xmlns:w="http://schemas.openxmlformats.org/wordprocessingml/2006/main" xmlns:w14="http://schemas.microsoft.com/office/word/2010/wordml" xmlns:w15="http://schemas.microsoft.com/office/word/2012/wordml" xmlns:w16cid="http://schemas.microsoft.com/office/word/2016/wordml/cid" xmlns:w16se="http://schemas.microsoft.com/office/word/2015/wordml/symex" xmlns:wpg="http://schemas.microsoft.com/office/word/2010/wordprocessingGroup" xmlns:wpi="http://schemas.microsoft.com/office/word/2010/wordprocessingInk" xmlns:wne="http://schemas.microsoft.com/office/word/2006/wordml" xmlns:wps="http://schemas.microsoft.com/office/word/2010/wordprocessingShape" mc:Ignorable="w14 w15 w16se w16cid wp14">
   <w:p>
     <w:pPr>
       <w:pStyle w:val="BodyText3"/>
@@ -15676,7 +17481,7 @@
 </file>
 
 <file path=word/numbering.xml><?xml version="1.0" encoding="utf-8"?>
-<w:numbering xmlns:wpc="http://schemas.microsoft.com/office/word/2010/wordprocessingCanvas" xmlns:cx="http://schemas.microsoft.com/office/drawing/2014/chartex" xmlns:cx1="http://schemas.microsoft.com/office/drawing/2015/9/8/chartex" xmlns:cx2="http://schemas.microsoft.com/office/drawing/2015/10/21/chartex" xmlns:cx3="http://schemas.microsoft.com/office/drawing/2016/5/9/chartex" xmlns:cx4="http://schemas.microsoft.com/office/drawing/2016/5/10/chartex" xmlns:cx5="http://schemas.microsoft.com/office/drawing/2016/5/11/chartex" xmlns:cx6="http://schemas.microsoft.com/office/drawing/2016/5/12/chartex" xmlns:cx7="http://schemas.microsoft.com/office/drawing/2016/5/13/chartex" xmlns:cx8="http://schemas.microsoft.com/office/drawing/2016/5/14/chartex" xmlns:mc="http://schemas.openxmlformats.org/markup-compatibility/2006" xmlns:aink="http://schemas.microsoft.com/office/drawing/2016/ink" xmlns:am3d="http://schemas.microsoft.com/office/drawing/2017/model3d" xmlns:o="urn:schemas-microsoft-com:office:office" xmlns:r="http://schemas.openxmlformats.org/officeDocument/2006/relationships" xmlns:m="http://schemas.openxmlformats.org/officeDocument/2006/math" xmlns:v="urn:schemas-microsoft-com:vml" xmlns:wp14="http://schemas.microsoft.com/office/word/2010/wordprocessingDrawing" xmlns:wp="http://schemas.openxmlformats.org/drawingml/2006/wordprocessingDrawing" xmlns:w10="urn:schemas-microsoft-com:office:word" xmlns:w="http://schemas.openxmlformats.org/wordprocessingml/2006/main" xmlns:w14="http://schemas.microsoft.com/office/word/2010/wordml" xmlns:w15="http://schemas.microsoft.com/office/word/2012/wordml" xmlns:w16cex="http://schemas.microsoft.com/office/word/2018/wordml/cex" xmlns:w16cid="http://schemas.microsoft.com/office/word/2016/wordml/cid" xmlns:w16="http://schemas.microsoft.com/office/word/2018/wordml" xmlns:w16se="http://schemas.microsoft.com/office/word/2015/wordml/symex" xmlns:wpg="http://schemas.microsoft.com/office/word/2010/wordprocessingGroup" xmlns:wpi="http://schemas.microsoft.com/office/word/2010/wordprocessingInk" xmlns:wne="http://schemas.microsoft.com/office/word/2006/wordml" xmlns:wps="http://schemas.microsoft.com/office/word/2010/wordprocessingShape" mc:Ignorable="w14 w15 w16se w16cid w16 w16cex wp14">
+<w:numbering xmlns:wpc="http://schemas.microsoft.com/office/word/2010/wordprocessingCanvas" xmlns:cx="http://schemas.microsoft.com/office/drawing/2014/chartex" xmlns:cx1="http://schemas.microsoft.com/office/drawing/2015/9/8/chartex" xmlns:cx2="http://schemas.microsoft.com/office/drawing/2015/10/21/chartex" xmlns:cx3="http://schemas.microsoft.com/office/drawing/2016/5/9/chartex" xmlns:cx4="http://schemas.microsoft.com/office/drawing/2016/5/10/chartex" xmlns:cx5="http://schemas.microsoft.com/office/drawing/2016/5/11/chartex" xmlns:cx6="http://schemas.microsoft.com/office/drawing/2016/5/12/chartex" xmlns:cx7="http://schemas.microsoft.com/office/drawing/2016/5/13/chartex" xmlns:cx8="http://schemas.microsoft.com/office/drawing/2016/5/14/chartex" xmlns:mc="http://schemas.openxmlformats.org/markup-compatibility/2006" xmlns:aink="http://schemas.microsoft.com/office/drawing/2016/ink" xmlns:am3d="http://schemas.microsoft.com/office/drawing/2017/model3d" xmlns:o="urn:schemas-microsoft-com:office:office" xmlns:r="http://schemas.openxmlformats.org/officeDocument/2006/relationships" xmlns:m="http://schemas.openxmlformats.org/officeDocument/2006/math" xmlns:v="urn:schemas-microsoft-com:vml" xmlns:wp14="http://schemas.microsoft.com/office/word/2010/wordprocessingDrawing" xmlns:wp="http://schemas.openxmlformats.org/drawingml/2006/wordprocessingDrawing" xmlns:w10="urn:schemas-microsoft-com:office:word" xmlns:w="http://schemas.openxmlformats.org/wordprocessingml/2006/main" xmlns:w14="http://schemas.microsoft.com/office/word/2010/wordml" xmlns:w15="http://schemas.microsoft.com/office/word/2012/wordml" xmlns:w16cid="http://schemas.microsoft.com/office/word/2016/wordml/cid" xmlns:w16se="http://schemas.microsoft.com/office/word/2015/wordml/symex" xmlns:wpg="http://schemas.microsoft.com/office/word/2010/wordprocessingGroup" xmlns:wpi="http://schemas.microsoft.com/office/word/2010/wordprocessingInk" xmlns:wne="http://schemas.microsoft.com/office/word/2006/wordml" xmlns:wps="http://schemas.microsoft.com/office/word/2010/wordprocessingShape" mc:Ignorable="w14 w15 w16se w16cid wp14">
   <w:abstractNum w:abstractNumId="0" w15:restartNumberingAfterBreak="0">
     <w:nsid w:val="0A754F6A"/>
     <w:multiLevelType w:val="hybridMultilevel"/>
@@ -17164,8 +18969,16 @@
 </w:numbering>
 </file>
 
+<file path=word/people.xml><?xml version="1.0" encoding="utf-8"?>
+<w15:people xmlns:wpc="http://schemas.microsoft.com/office/word/2010/wordprocessingCanvas" xmlns:cx="http://schemas.microsoft.com/office/drawing/2014/chartex" xmlns:cx1="http://schemas.microsoft.com/office/drawing/2015/9/8/chartex" xmlns:cx2="http://schemas.microsoft.com/office/drawing/2015/10/21/chartex" xmlns:cx3="http://schemas.microsoft.com/office/drawing/2016/5/9/chartex" xmlns:cx4="http://schemas.microsoft.com/office/drawing/2016/5/10/chartex" xmlns:cx5="http://schemas.microsoft.com/office/drawing/2016/5/11/chartex" xmlns:cx6="http://schemas.microsoft.com/office/drawing/2016/5/12/chartex" xmlns:cx7="http://schemas.microsoft.com/office/drawing/2016/5/13/chartex" xmlns:cx8="http://schemas.microsoft.com/office/drawing/2016/5/14/chartex" xmlns:mc="http://schemas.openxmlformats.org/markup-compatibility/2006" xmlns:aink="http://schemas.microsoft.com/office/drawing/2016/ink" xmlns:am3d="http://schemas.microsoft.com/office/drawing/2017/model3d" xmlns:o="urn:schemas-microsoft-com:office:office" xmlns:r="http://schemas.openxmlformats.org/officeDocument/2006/relationships" xmlns:m="http://schemas.openxmlformats.org/officeDocument/2006/math" xmlns:v="urn:schemas-microsoft-com:vml" xmlns:wp14="http://schemas.microsoft.com/office/word/2010/wordprocessingDrawing" xmlns:wp="http://schemas.openxmlformats.org/drawingml/2006/wordprocessingDrawing" xmlns:w10="urn:schemas-microsoft-com:office:word" xmlns:w="http://schemas.openxmlformats.org/wordprocessingml/2006/main" xmlns:w14="http://schemas.microsoft.com/office/word/2010/wordml" xmlns:w15="http://schemas.microsoft.com/office/word/2012/wordml" xmlns:w16cid="http://schemas.microsoft.com/office/word/2016/wordml/cid" xmlns:w16se="http://schemas.microsoft.com/office/word/2015/wordml/symex" xmlns:wpg="http://schemas.microsoft.com/office/word/2010/wordprocessingGroup" xmlns:wpi="http://schemas.microsoft.com/office/word/2010/wordprocessingInk" xmlns:wne="http://schemas.microsoft.com/office/word/2006/wordml" xmlns:wps="http://schemas.microsoft.com/office/word/2010/wordprocessingShape" mc:Ignorable="w14 w15 w16se w16cid wp14">
+  <w15:person w15:author="Mitchell Tufford">
+    <w15:presenceInfo w15:providerId="AD" w15:userId="S::MTufford@intera.com::8d26c520-fa07-4c94-bcb0-2f55b8deca75"/>
+  </w15:person>
+</w15:people>
+</file>
+
 <file path=word/styles.xml><?xml version="1.0" encoding="utf-8"?>
-<w:styles xmlns:mc="http://schemas.openxmlformats.org/markup-compatibility/2006" xmlns:r="http://schemas.openxmlformats.org/officeDocument/2006/relationships" xmlns:w="http://schemas.openxmlformats.org/wordprocessingml/2006/main" xmlns:w14="http://schemas.microsoft.com/office/word/2010/wordml" xmlns:w15="http://schemas.microsoft.com/office/word/2012/wordml" xmlns:w16cex="http://schemas.microsoft.com/office/word/2018/wordml/cex" xmlns:w16cid="http://schemas.microsoft.com/office/word/2016/wordml/cid" xmlns:w16="http://schemas.microsoft.com/office/word/2018/wordml" xmlns:w16se="http://schemas.microsoft.com/office/word/2015/wordml/symex" mc:Ignorable="w14 w15 w16se w16cid w16 w16cex">
+<w:styles xmlns:mc="http://schemas.openxmlformats.org/markup-compatibility/2006" xmlns:r="http://schemas.openxmlformats.org/officeDocument/2006/relationships" xmlns:w="http://schemas.openxmlformats.org/wordprocessingml/2006/main" xmlns:w14="http://schemas.microsoft.com/office/word/2010/wordml" xmlns:w15="http://schemas.microsoft.com/office/word/2012/wordml" xmlns:w16cid="http://schemas.microsoft.com/office/word/2016/wordml/cid" xmlns:w16se="http://schemas.microsoft.com/office/word/2015/wordml/symex" mc:Ignorable="w14 w15 w16se w16cid">
   <w:docDefaults>
     <w:rPrDefault>
       <w:rPr>

</xml_diff>

<commit_message>
Change test to include fourth copy of text file.
</commit_message>
<xml_diff>
--- a/docs/00_Fingerprinter_CACIE_Tools_ctp.docx
+++ b/docs/00_Fingerprinter_CACIE_Tools_ctp.docx
@@ -902,21 +902,7 @@
         <w:rPr>
           <w:rFonts w:ascii="Arial" w:hAnsi="Arial"/>
         </w:rPr>
-        <w:t xml:space="preserve"> {a, </w:t>
-      </w:r>
-      <w:proofErr w:type="gramStart"/>
-      <w:r>
-        <w:rPr>
-          <w:rFonts w:ascii="Arial" w:hAnsi="Arial"/>
-        </w:rPr>
-        <w:t xml:space="preserve">w}   </w:t>
-      </w:r>
-      <w:proofErr w:type="gramEnd"/>
-      <w:r>
-        <w:rPr>
-          <w:rFonts w:ascii="Arial" w:hAnsi="Arial"/>
-        </w:rPr>
-        <w:t>Either appends (a) or overwrites (w) the output file.</w:t>
+        <w:t xml:space="preserve"> {a, w}   Either appends (a) or overwrites (w) the output file.</w:t>
       </w:r>
     </w:p>
     <w:p>
@@ -980,55 +966,39 @@
         <w:t>linerange</w:t>
       </w:r>
       <w:proofErr w:type="spellEnd"/>
-      <w:proofErr w:type="gramStart"/>
       <w:r>
         <w:rPr>
           <w:rFonts w:ascii="Arial" w:hAnsi="Arial"/>
         </w:rPr>
-        <w:t>=[</w:t>
-      </w:r>
-      <w:proofErr w:type="gramEnd"/>
+        <w:t>=[[0,1],[2,3]] fingerprints the first and third lines of the file (assuming –</w:t>
+      </w:r>
+      <w:proofErr w:type="spellStart"/>
       <w:r>
         <w:rPr>
           <w:rFonts w:ascii="Arial" w:hAnsi="Arial"/>
         </w:rPr>
-        <w:t>[0,1],[2,3]] fingerprints the first and third lines of the file (assuming –</w:t>
+        <w:t>lineindexing</w:t>
+      </w:r>
+      <w:proofErr w:type="spellEnd"/>
+      <w:r>
+        <w:rPr>
+          <w:rFonts w:ascii="Arial" w:hAnsi="Arial"/>
+        </w:rPr>
+        <w:t>=0).  Likewise, --</w:t>
       </w:r>
       <w:proofErr w:type="spellStart"/>
       <w:r>
         <w:rPr>
           <w:rFonts w:ascii="Arial" w:hAnsi="Arial"/>
         </w:rPr>
-        <w:t>lineindexing</w:t>
+        <w:t>linerange</w:t>
       </w:r>
       <w:proofErr w:type="spellEnd"/>
       <w:r>
         <w:rPr>
           <w:rFonts w:ascii="Arial" w:hAnsi="Arial"/>
         </w:rPr>
-        <w:t>=0).  Likewise, --</w:t>
-      </w:r>
-      <w:proofErr w:type="spellStart"/>
-      <w:r>
-        <w:rPr>
-          <w:rFonts w:ascii="Arial" w:hAnsi="Arial"/>
-        </w:rPr>
-        <w:t>linerange</w:t>
-      </w:r>
-      <w:proofErr w:type="spellEnd"/>
-      <w:proofErr w:type="gramStart"/>
-      <w:r>
-        <w:rPr>
-          <w:rFonts w:ascii="Arial" w:hAnsi="Arial"/>
-        </w:rPr>
-        <w:t>=[</w:t>
-      </w:r>
-      <w:proofErr w:type="gramEnd"/>
-      <w:r>
-        <w:rPr>
-          <w:rFonts w:ascii="Arial" w:hAnsi="Arial"/>
-        </w:rPr>
-        <w:t xml:space="preserve">[0,9]] fingerprints the first eight lines only.  If this argument is present, the TARGET argument must be a file. </w:t>
+        <w:t xml:space="preserve">=[[0,9]] fingerprints the first eight lines only.  If this argument is present, the TARGET argument must be a file. </w:t>
       </w:r>
     </w:p>
     <w:p>
@@ -1155,21 +1125,7 @@
         <w:rPr>
           <w:rFonts w:ascii="Arial" w:hAnsi="Arial" w:cs="Arial"/>
         </w:rPr>
-        <w:t xml:space="preserve"> controls the write mode (“a” = “append”, “</w:t>
-      </w:r>
-      <w:proofErr w:type="gramStart"/>
-      <w:r>
-        <w:rPr>
-          <w:rFonts w:ascii="Arial" w:hAnsi="Arial" w:cs="Arial"/>
-        </w:rPr>
-        <w:t>w”=</w:t>
-      </w:r>
-      <w:proofErr w:type="gramEnd"/>
-      <w:r>
-        <w:rPr>
-          <w:rFonts w:ascii="Arial" w:hAnsi="Arial" w:cs="Arial"/>
-        </w:rPr>
-        <w:t>”write/overwrite”).  In default mode, the output file contains:</w:t>
+        <w:t xml:space="preserve"> controls the write mode (“a” = “append”, “w”=”write/overwrite”).  In default mode, the output file contains:</w:t>
       </w:r>
     </w:p>
     <w:p>
@@ -2823,7 +2779,6 @@
                 <w:iCs/>
               </w:rPr>
             </w:pPr>
-            <w:proofErr w:type="gramStart"/>
             <w:r>
               <w:rPr>
                 <w:rFonts w:ascii="Arial" w:hAnsi="Arial"/>
@@ -2833,7 +2788,6 @@
               <w:t>Note  [</w:t>
             </w:r>
             <w:proofErr w:type="spellStart"/>
-            <w:proofErr w:type="gramEnd"/>
             <w:r>
               <w:rPr>
                 <w:rFonts w:ascii="Arial" w:hAnsi="Arial"/>
@@ -2881,25 +2835,7 @@
                 <w:i/>
                 <w:iCs/>
               </w:rPr>
-              <w:t xml:space="preserve">Navigate to [Testing </w:t>
-            </w:r>
-            <w:proofErr w:type="gramStart"/>
-            <w:r>
-              <w:rPr>
-                <w:rFonts w:ascii="Arial" w:hAnsi="Arial"/>
-                <w:i/>
-                <w:iCs/>
-              </w:rPr>
-              <w:t>Directory]\</w:t>
-            </w:r>
-            <w:proofErr w:type="gramEnd"/>
-            <w:r>
-              <w:rPr>
-                <w:rFonts w:ascii="Arial" w:hAnsi="Arial"/>
-                <w:i/>
-                <w:iCs/>
-              </w:rPr>
-              <w:t>CA-CIE-Tools-Testing (code repository)</w:t>
+              <w:t>Navigate to [Testing Directory]\CA-CIE-Tools-Testing (code repository)</w:t>
             </w:r>
           </w:p>
         </w:tc>
@@ -3060,7 +2996,6 @@
                 <w:iCs/>
               </w:rPr>
             </w:pPr>
-            <w:proofErr w:type="gramStart"/>
             <w:r>
               <w:rPr>
                 <w:rFonts w:ascii="Arial" w:hAnsi="Arial"/>
@@ -3083,16 +3018,7 @@
                 <w:i/>
                 <w:iCs/>
               </w:rPr>
-              <w:t xml:space="preserve"> first</w:t>
-            </w:r>
-            <w:proofErr w:type="gramEnd"/>
-            <w:r>
-              <w:rPr>
-                <w:rFonts w:ascii="Arial" w:hAnsi="Arial"/>
-                <w:i/>
-                <w:iCs/>
-              </w:rPr>
-              <w:t xml:space="preserve"> 6 characters of git S</w:t>
+              <w:t xml:space="preserve"> first 6 characters of git S</w:t>
             </w:r>
             <w:r>
               <w:rPr>
@@ -3254,16 +3180,7 @@
                 <w:i/>
                 <w:iCs/>
               </w:rPr>
-              <w:t>Testing_</w:t>
-            </w:r>
-            <w:proofErr w:type="gramStart"/>
-            <w:r>
-              <w:rPr>
-                <w:rFonts w:ascii="Arial" w:hAnsi="Arial"/>
-                <w:i/>
-                <w:iCs/>
-              </w:rPr>
-              <w:t>Directory</w:t>
+              <w:t>Testing_Directory</w:t>
             </w:r>
             <w:proofErr w:type="spellEnd"/>
             <w:r>
@@ -3275,7 +3192,6 @@
               <w:t>]\</w:t>
             </w:r>
             <w:proofErr w:type="spellStart"/>
-            <w:proofErr w:type="gramEnd"/>
             <w:r>
               <w:rPr>
                 <w:rFonts w:ascii="Arial" w:hAnsi="Arial"/>
@@ -3383,16 +3299,7 @@
                 <w:i/>
                 <w:iCs/>
               </w:rPr>
-              <w:t xml:space="preserve">by entering the following at the command </w:t>
-            </w:r>
-            <w:proofErr w:type="gramStart"/>
-            <w:r>
-              <w:rPr>
-                <w:rFonts w:ascii="Arial" w:hAnsi="Arial"/>
-                <w:i/>
-                <w:iCs/>
-              </w:rPr>
-              <w:t>line:./</w:t>
+              <w:t>by entering the following at the command line:./</w:t>
             </w:r>
             <w:r>
               <w:rPr>
@@ -3426,7 +3333,6 @@
               </w:rPr>
               <w:t>.sh</w:t>
             </w:r>
-            <w:proofErr w:type="gramEnd"/>
           </w:p>
         </w:tc>
       </w:tr>
@@ -3732,16 +3638,7 @@
                 <w:i/>
                 <w:iCs/>
               </w:rPr>
-              <w:t>Testing_</w:t>
-            </w:r>
-            <w:proofErr w:type="gramStart"/>
-            <w:r>
-              <w:rPr>
-                <w:rFonts w:ascii="Arial" w:hAnsi="Arial"/>
-                <w:i/>
-                <w:iCs/>
-              </w:rPr>
-              <w:t>Directory</w:t>
+              <w:t>Testing_Directory</w:t>
             </w:r>
             <w:proofErr w:type="spellEnd"/>
             <w:r>
@@ -3753,7 +3650,6 @@
               <w:t>]\</w:t>
             </w:r>
             <w:proofErr w:type="spellStart"/>
-            <w:proofErr w:type="gramEnd"/>
             <w:r>
               <w:rPr>
                 <w:rFonts w:ascii="Arial" w:hAnsi="Arial"/>
@@ -3854,16 +3750,7 @@
                 <w:i/>
                 <w:iCs/>
               </w:rPr>
-              <w:t xml:space="preserve"> by entering the following at the command </w:t>
-            </w:r>
-            <w:proofErr w:type="gramStart"/>
-            <w:r>
-              <w:rPr>
-                <w:rFonts w:ascii="Arial" w:hAnsi="Arial"/>
-                <w:i/>
-                <w:iCs/>
-              </w:rPr>
-              <w:t>line:./</w:t>
+              <w:t xml:space="preserve"> by entering the following at the command line:./</w:t>
             </w:r>
             <w:r>
               <w:rPr>
@@ -3905,7 +3792,6 @@
               </w:rPr>
               <w:t>.sh</w:t>
             </w:r>
-            <w:proofErr w:type="gramEnd"/>
             <w:r>
               <w:rPr>
                 <w:rFonts w:ascii="Arial" w:hAnsi="Arial"/>
@@ -7292,16 +7178,7 @@
                 <w:i/>
                 <w:iCs/>
               </w:rPr>
-              <w:t>Testing_</w:t>
-            </w:r>
-            <w:proofErr w:type="gramStart"/>
-            <w:r>
-              <w:rPr>
-                <w:rFonts w:ascii="Arial" w:hAnsi="Arial"/>
-                <w:i/>
-                <w:iCs/>
-              </w:rPr>
-              <w:t>Directory</w:t>
+              <w:t>Testing_Directory</w:t>
             </w:r>
             <w:proofErr w:type="spellEnd"/>
             <w:r>
@@ -7313,7 +7190,6 @@
               <w:t>]\</w:t>
             </w:r>
             <w:proofErr w:type="spellStart"/>
-            <w:proofErr w:type="gramEnd"/>
             <w:r>
               <w:rPr>
                 <w:rFonts w:ascii="Arial" w:hAnsi="Arial"/>
@@ -7714,16 +7590,7 @@
                 <w:i/>
                 <w:iCs/>
               </w:rPr>
-              <w:t>Testing_</w:t>
-            </w:r>
-            <w:proofErr w:type="gramStart"/>
-            <w:r>
-              <w:rPr>
-                <w:rFonts w:ascii="Arial" w:hAnsi="Arial"/>
-                <w:i/>
-                <w:iCs/>
-              </w:rPr>
-              <w:t>Directory</w:t>
+              <w:t>Testing_Directory</w:t>
             </w:r>
             <w:proofErr w:type="spellEnd"/>
             <w:r>
@@ -7735,7 +7602,6 @@
               <w:t>]\</w:t>
             </w:r>
             <w:proofErr w:type="spellStart"/>
-            <w:proofErr w:type="gramEnd"/>
             <w:r>
               <w:rPr>
                 <w:rFonts w:ascii="Arial" w:hAnsi="Arial"/>
@@ -9120,9 +8986,7 @@
           <w:b/>
         </w:rPr>
       </w:pPr>
-      <w:bookmarkStart w:id="40" w:name="_GoBack"/>
-      <w:bookmarkEnd w:id="40"/>
-      <w:ins w:id="41" w:author="Mitchell Tufford" w:date="2020-02-03T14:04:00Z">
+      <w:ins w:id="40" w:author="Mitchell Tufford" w:date="2020-02-03T14:04:00Z">
         <w:r>
           <w:rPr>
             <w:rFonts w:ascii="Arial" w:hAnsi="Arial"/>
@@ -9174,7 +9038,7 @@
           <w:trHeight w:val="314"/>
           <w:tblHeader/>
           <w:jc w:val="center"/>
-          <w:ins w:id="42" w:author="Mitchell Tufford" w:date="2020-02-03T14:04:00Z"/>
+          <w:ins w:id="41" w:author="Mitchell Tufford" w:date="2020-02-03T14:04:00Z"/>
         </w:trPr>
         <w:tc>
           <w:tcPr>
@@ -9196,12 +9060,12 @@
               <w:ind w:left="0"/>
               <w:jc w:val="center"/>
               <w:rPr>
-                <w:ins w:id="43" w:author="Mitchell Tufford" w:date="2020-02-03T14:04:00Z"/>
+                <w:ins w:id="42" w:author="Mitchell Tufford" w:date="2020-02-03T14:04:00Z"/>
                 <w:rFonts w:ascii="Arial" w:hAnsi="Arial"/>
                 <w:b/>
               </w:rPr>
             </w:pPr>
-            <w:ins w:id="44" w:author="Mitchell Tufford" w:date="2020-02-03T14:04:00Z">
+            <w:ins w:id="43" w:author="Mitchell Tufford" w:date="2020-02-03T14:04:00Z">
               <w:r>
                 <w:rPr>
                   <w:rFonts w:ascii="Arial" w:hAnsi="Arial"/>
@@ -9232,12 +9096,12 @@
               <w:ind w:left="0"/>
               <w:jc w:val="center"/>
               <w:rPr>
-                <w:ins w:id="45" w:author="Mitchell Tufford" w:date="2020-02-03T14:04:00Z"/>
+                <w:ins w:id="44" w:author="Mitchell Tufford" w:date="2020-02-03T14:04:00Z"/>
                 <w:rFonts w:ascii="Arial" w:hAnsi="Arial"/>
                 <w:b/>
               </w:rPr>
             </w:pPr>
-            <w:ins w:id="46" w:author="Mitchell Tufford" w:date="2020-02-03T14:04:00Z">
+            <w:ins w:id="45" w:author="Mitchell Tufford" w:date="2020-02-03T14:04:00Z">
               <w:r>
                 <w:rPr>
                   <w:rFonts w:ascii="Arial" w:hAnsi="Arial"/>
@@ -9268,12 +9132,12 @@
               <w:ind w:left="0"/>
               <w:jc w:val="center"/>
               <w:rPr>
-                <w:ins w:id="47" w:author="Mitchell Tufford" w:date="2020-02-03T14:04:00Z"/>
+                <w:ins w:id="46" w:author="Mitchell Tufford" w:date="2020-02-03T14:04:00Z"/>
                 <w:rFonts w:ascii="Arial" w:hAnsi="Arial"/>
                 <w:b/>
               </w:rPr>
             </w:pPr>
-            <w:ins w:id="48" w:author="Mitchell Tufford" w:date="2020-02-03T14:04:00Z">
+            <w:ins w:id="47" w:author="Mitchell Tufford" w:date="2020-02-03T14:04:00Z">
               <w:r>
                 <w:rPr>
                   <w:rFonts w:ascii="Arial" w:hAnsi="Arial"/>
@@ -9291,7 +9155,7 @@
           <w:trHeight w:val="314"/>
           <w:tblHeader/>
           <w:jc w:val="center"/>
-          <w:ins w:id="49" w:author="Mitchell Tufford" w:date="2020-02-03T14:04:00Z"/>
+          <w:ins w:id="48" w:author="Mitchell Tufford" w:date="2020-02-03T14:04:00Z"/>
         </w:trPr>
         <w:tc>
           <w:tcPr>
@@ -9312,12 +9176,12 @@
               <w:ind w:left="0"/>
               <w:jc w:val="center"/>
               <w:rPr>
-                <w:ins w:id="50" w:author="Mitchell Tufford" w:date="2020-02-03T14:04:00Z"/>
+                <w:ins w:id="49" w:author="Mitchell Tufford" w:date="2020-02-03T14:04:00Z"/>
                 <w:rFonts w:ascii="Arial" w:hAnsi="Arial"/>
                 <w:b/>
               </w:rPr>
             </w:pPr>
-            <w:ins w:id="51" w:author="Mitchell Tufford" w:date="2020-02-03T14:04:00Z">
+            <w:ins w:id="50" w:author="Mitchell Tufford" w:date="2020-02-03T14:04:00Z">
               <w:r>
                 <w:rPr>
                   <w:rFonts w:ascii="Arial" w:hAnsi="Arial"/>
@@ -9346,12 +9210,12 @@
               <w:spacing w:after="0"/>
               <w:ind w:left="0"/>
               <w:rPr>
-                <w:ins w:id="52" w:author="Mitchell Tufford" w:date="2020-02-03T14:04:00Z"/>
+                <w:ins w:id="51" w:author="Mitchell Tufford" w:date="2020-02-03T14:04:00Z"/>
                 <w:rFonts w:ascii="Arial" w:hAnsi="Arial"/>
                 <w:b/>
               </w:rPr>
             </w:pPr>
-            <w:ins w:id="53" w:author="Mitchell Tufford" w:date="2020-02-03T14:04:00Z">
+            <w:ins w:id="52" w:author="Mitchell Tufford" w:date="2020-02-03T14:04:00Z">
               <w:r>
                 <w:rPr>
                   <w:rFonts w:ascii="Arial" w:hAnsi="Arial" w:cs="Arial"/>
@@ -9379,12 +9243,12 @@
               <w:spacing w:after="0"/>
               <w:ind w:left="0"/>
               <w:rPr>
-                <w:ins w:id="54" w:author="Mitchell Tufford" w:date="2020-02-03T14:04:00Z"/>
+                <w:ins w:id="53" w:author="Mitchell Tufford" w:date="2020-02-03T14:04:00Z"/>
                 <w:rFonts w:ascii="Arial" w:hAnsi="Arial"/>
                 <w:b/>
               </w:rPr>
             </w:pPr>
-            <w:ins w:id="55" w:author="Mitchell Tufford" w:date="2020-02-03T14:04:00Z">
+            <w:ins w:id="54" w:author="Mitchell Tufford" w:date="2020-02-03T14:04:00Z">
               <w:r>
                 <w:rPr>
                   <w:rFonts w:ascii="Arial" w:hAnsi="Arial" w:cs="Arial"/>
@@ -9415,9 +9279,9 @@
         <w:tblLook w:val="04A0" w:firstRow="1" w:lastRow="0" w:firstColumn="1" w:lastColumn="0" w:noHBand="0" w:noVBand="1"/>
       </w:tblPr>
       <w:tblGrid>
-        <w:gridCol w:w="2055"/>
-        <w:gridCol w:w="5668"/>
-        <w:gridCol w:w="2357"/>
+        <w:gridCol w:w="2062"/>
+        <w:gridCol w:w="5656"/>
+        <w:gridCol w:w="2362"/>
       </w:tblGrid>
       <w:tr>
         <w:trPr>
@@ -9462,7 +9326,7 @@
               </w:rPr>
               <w:t>A-</w:t>
             </w:r>
-            <w:del w:id="56" w:author="Mitchell Tufford" w:date="2020-02-03T14:04:00Z">
+            <w:del w:id="55" w:author="Mitchell Tufford" w:date="2020-02-03T14:04:00Z">
               <w:r>
                 <w:rPr>
                   <w:rFonts w:ascii="Arial" w:hAnsi="Arial"/>
@@ -9471,7 +9335,7 @@
                 <w:delText>2</w:delText>
               </w:r>
             </w:del>
-            <w:ins w:id="57" w:author="Mitchell Tufford" w:date="2020-02-03T14:04:00Z">
+            <w:ins w:id="56" w:author="Mitchell Tufford" w:date="2020-02-03T14:04:00Z">
               <w:r>
                 <w:rPr>
                   <w:rFonts w:ascii="Arial" w:hAnsi="Arial"/>
@@ -9688,6 +9552,7 @@
               <w:spacing w:after="0"/>
               <w:ind w:left="0"/>
               <w:rPr>
+                <w:ins w:id="57" w:author="Christian Hall" w:date="2020-02-04T09:33:00Z"/>
                 <w:rFonts w:ascii="Arial" w:hAnsi="Arial"/>
                 <w:i/>
                 <w:iCs/>
@@ -9701,6 +9566,289 @@
               </w:rPr>
               <w:t xml:space="preserve"> in acceptance test report</w:t>
             </w:r>
+          </w:p>
+          <w:p>
+            <w:pPr>
+              <w:rPr>
+                <w:ins w:id="58" w:author="Christian Hall" w:date="2020-02-04T09:33:00Z"/>
+                <w:sz w:val="22"/>
+                <w:szCs w:val="22"/>
+              </w:rPr>
+            </w:pPr>
+            <w:ins w:id="59" w:author="Christian Hall" w:date="2020-02-04T09:33:00Z">
+              <w:r>
+                <w:rPr>
+                  <w:rFonts w:ascii="Arial" w:hAnsi="Arial"/>
+                  <w:i/>
+                  <w:iCs/>
+                </w:rPr>
+                <w:t>Note  [</w:t>
+              </w:r>
+              <w:proofErr w:type="spellStart"/>
+              <w:r>
+                <w:rPr>
+                  <w:rFonts w:ascii="Arial" w:hAnsi="Arial"/>
+                  <w:i/>
+                  <w:iCs/>
+                </w:rPr>
+                <w:t>Testing_</w:t>
+              </w:r>
+            </w:ins>
+            <w:ins w:id="60" w:author="Christian Hall" w:date="2020-02-04T09:35:00Z">
+              <w:r>
+                <w:rPr>
+                  <w:rFonts w:ascii="Arial" w:hAnsi="Arial"/>
+                  <w:i/>
+                  <w:iCs/>
+                </w:rPr>
+                <w:t>Repo</w:t>
+              </w:r>
+            </w:ins>
+            <w:proofErr w:type="spellEnd"/>
+            <w:ins w:id="61" w:author="Christian Hall" w:date="2020-02-04T09:33:00Z">
+              <w:r>
+                <w:rPr>
+                  <w:rFonts w:ascii="Arial" w:hAnsi="Arial"/>
+                  <w:i/>
+                  <w:iCs/>
+                </w:rPr>
+                <w:t xml:space="preserve">] </w:t>
+              </w:r>
+            </w:ins>
+            <w:ins w:id="62" w:author="Christian Hall" w:date="2020-02-04T09:35:00Z">
+              <w:r>
+                <w:fldChar w:fldCharType="begin"/>
+              </w:r>
+              <w:r>
+                <w:instrText xml:space="preserve"> HYPERLINK "</w:instrText>
+              </w:r>
+            </w:ins>
+            <w:ins w:id="63" w:author="Christian Hall" w:date="2020-02-04T09:33:00Z">
+              <w:r>
+                <w:rPr>
+                  <w:rPrChange w:id="64" w:author="Christian Hall" w:date="2020-02-04T09:35:00Z">
+                    <w:rPr/>
+                  </w:rPrChange>
+                </w:rPr>
+                <w:instrText>\</w:instrText>
+              </w:r>
+              <w:r>
+                <w:rPr>
+                  <w:rPrChange w:id="65" w:author="Christian Hall" w:date="2020-02-04T09:35:00Z">
+                    <w:rPr>
+                      <w:rStyle w:val="Hyperlink"/>
+                    </w:rPr>
+                  </w:rPrChange>
+                </w:rPr>
+                <w:instrText>\</w:instrText>
+              </w:r>
+              <w:r>
+                <w:rPr>
+                  <w:rPrChange w:id="66" w:author="Christian Hall" w:date="2020-02-04T09:35:00Z">
+                    <w:rPr/>
+                  </w:rPrChange>
+                </w:rPr>
+                <w:instrText>\</w:instrText>
+              </w:r>
+              <w:r>
+                <w:rPr>
+                  <w:rPrChange w:id="67" w:author="Christian Hall" w:date="2020-02-04T09:35:00Z">
+                    <w:rPr>
+                      <w:rStyle w:val="Hyperlink"/>
+                    </w:rPr>
+                  </w:rPrChange>
+                </w:rPr>
+                <w:instrText>\olive</w:instrText>
+              </w:r>
+              <w:r>
+                <w:rPr>
+                  <w:rPrChange w:id="68" w:author="Christian Hall" w:date="2020-02-04T09:35:00Z">
+                    <w:rPr/>
+                  </w:rPrChange>
+                </w:rPr>
+                <w:instrText>\</w:instrText>
+              </w:r>
+              <w:r>
+                <w:rPr>
+                  <w:rPrChange w:id="69" w:author="Christian Hall" w:date="2020-02-04T09:35:00Z">
+                    <w:rPr>
+                      <w:rStyle w:val="Hyperlink"/>
+                    </w:rPr>
+                  </w:rPrChange>
+                </w:rPr>
+                <w:instrText>\backups</w:instrText>
+              </w:r>
+              <w:r>
+                <w:rPr>
+                  <w:rPrChange w:id="70" w:author="Christian Hall" w:date="2020-02-04T09:35:00Z">
+                    <w:rPr/>
+                  </w:rPrChange>
+                </w:rPr>
+                <w:instrText>\</w:instrText>
+              </w:r>
+              <w:r>
+                <w:rPr>
+                  <w:rPrChange w:id="71" w:author="Christian Hall" w:date="2020-02-04T09:35:00Z">
+                    <w:rPr>
+                      <w:rStyle w:val="Hyperlink"/>
+                    </w:rPr>
+                  </w:rPrChange>
+                </w:rPr>
+                <w:instrText>\CAVE</w:instrText>
+              </w:r>
+              <w:r>
+                <w:rPr>
+                  <w:rPrChange w:id="72" w:author="Christian Hall" w:date="2020-02-04T09:35:00Z">
+                    <w:rPr/>
+                  </w:rPrChange>
+                </w:rPr>
+                <w:instrText>\</w:instrText>
+              </w:r>
+              <w:r>
+                <w:rPr>
+                  <w:rPrChange w:id="73" w:author="Christian Hall" w:date="2020-02-04T09:35:00Z">
+                    <w:rPr>
+                      <w:rStyle w:val="Hyperlink"/>
+                    </w:rPr>
+                  </w:rPrChange>
+                </w:rPr>
+                <w:instrText>\</w:instrText>
+              </w:r>
+            </w:ins>
+            <w:ins w:id="74" w:author="Christian Hall" w:date="2020-02-04T09:34:00Z">
+              <w:r>
+                <w:rPr>
+                  <w:rPrChange w:id="75" w:author="Christian Hall" w:date="2020-02-04T09:35:00Z">
+                    <w:rPr>
+                      <w:rStyle w:val="Hyperlink"/>
+                    </w:rPr>
+                  </w:rPrChange>
+                </w:rPr>
+                <w:instrText>CA-CIE-Tools-TestRepos</w:instrText>
+              </w:r>
+              <w:r>
+                <w:rPr>
+                  <w:rPrChange w:id="76" w:author="Christian Hall" w:date="2020-02-04T09:35:00Z">
+                    <w:rPr/>
+                  </w:rPrChange>
+                </w:rPr>
+                <w:instrText>\</w:instrText>
+              </w:r>
+              <w:r>
+                <w:rPr>
+                  <w:rPrChange w:id="77" w:author="Christian Hall" w:date="2020-02-04T09:35:00Z">
+                    <w:rPr>
+                      <w:rStyle w:val="Hyperlink"/>
+                    </w:rPr>
+                  </w:rPrChange>
+                </w:rPr>
+                <w:instrText>\fingerprint1p</w:instrText>
+              </w:r>
+            </w:ins>
+            <w:ins w:id="78" w:author="Christian Hall" w:date="2020-02-04T09:35:00Z">
+              <w:r>
+                <w:rPr>
+                  <w:rPrChange w:id="79" w:author="Christian Hall" w:date="2020-02-04T09:35:00Z">
+                    <w:rPr>
+                      <w:rStyle w:val="Hyperlink"/>
+                    </w:rPr>
+                  </w:rPrChange>
+                </w:rPr>
+                <w:instrText>2</w:instrText>
+              </w:r>
+            </w:ins>
+            <w:ins w:id="80" w:author="Christian Hall" w:date="2020-02-04T09:34:00Z">
+              <w:r>
+                <w:rPr>
+                  <w:rPrChange w:id="81" w:author="Christian Hall" w:date="2020-02-04T09:35:00Z">
+                    <w:rPr/>
+                  </w:rPrChange>
+                </w:rPr>
+                <w:instrText>\</w:instrText>
+              </w:r>
+              <w:r>
+                <w:rPr>
+                  <w:rPrChange w:id="82" w:author="Christian Hall" w:date="2020-02-04T09:35:00Z">
+                    <w:rPr>
+                      <w:rStyle w:val="Hyperlink"/>
+                    </w:rPr>
+                  </w:rPrChange>
+                </w:rPr>
+                <w:instrText>\</w:instrText>
+              </w:r>
+            </w:ins>
+            <w:ins w:id="83" w:author="Christian Hall" w:date="2020-02-04T09:35:00Z">
+              <w:r>
+                <w:instrText xml:space="preserve">" </w:instrText>
+              </w:r>
+              <w:r>
+                <w:fldChar w:fldCharType="separate"/>
+              </w:r>
+            </w:ins>
+            <w:ins w:id="84" w:author="Christian Hall" w:date="2020-02-04T09:33:00Z">
+              <w:r>
+                <w:rPr>
+                  <w:rStyle w:val="Hyperlink"/>
+                  <w:rPrChange w:id="85" w:author="Christian Hall" w:date="2020-02-04T09:35:00Z">
+                    <w:rPr>
+                      <w:rStyle w:val="Hyperlink"/>
+                    </w:rPr>
+                  </w:rPrChange>
+                </w:rPr>
+                <w:t>\\olive\backups\CAVE\</w:t>
+              </w:r>
+            </w:ins>
+            <w:ins w:id="86" w:author="Christian Hall" w:date="2020-02-04T09:34:00Z">
+              <w:r>
+                <w:rPr>
+                  <w:rStyle w:val="Hyperlink"/>
+                  <w:rPrChange w:id="87" w:author="Christian Hall" w:date="2020-02-04T09:35:00Z">
+                    <w:rPr>
+                      <w:rStyle w:val="Hyperlink"/>
+                    </w:rPr>
+                  </w:rPrChange>
+                </w:rPr>
+                <w:t>CA-CIE-Tools-TestRepos\fingerprint1p</w:t>
+              </w:r>
+            </w:ins>
+            <w:ins w:id="88" w:author="Christian Hall" w:date="2020-02-04T09:35:00Z">
+              <w:r>
+                <w:rPr>
+                  <w:rStyle w:val="Hyperlink"/>
+                  <w:rPrChange w:id="89" w:author="Christian Hall" w:date="2020-02-04T09:35:00Z">
+                    <w:rPr>
+                      <w:rStyle w:val="Hyperlink"/>
+                    </w:rPr>
+                  </w:rPrChange>
+                </w:rPr>
+                <w:t>2</w:t>
+              </w:r>
+              <w:r>
+                <w:fldChar w:fldCharType="end"/>
+              </w:r>
+            </w:ins>
+          </w:p>
+          <w:p>
+            <w:pPr>
+              <w:pStyle w:val="H1bodytext"/>
+              <w:spacing w:after="0"/>
+              <w:ind w:left="0"/>
+              <w:rPr>
+                <w:rFonts w:ascii="Arial" w:hAnsi="Arial"/>
+                <w:i/>
+                <w:iCs/>
+              </w:rPr>
+            </w:pPr>
+            <w:ins w:id="90" w:author="Christian Hall" w:date="2020-02-04T09:33:00Z">
+              <w:r>
+                <w:rPr>
+                  <w:rFonts w:ascii="Arial" w:hAnsi="Arial"/>
+                  <w:i/>
+                  <w:iCs/>
+                </w:rPr>
+                <w:t xml:space="preserve"> in acceptance test report</w:t>
+              </w:r>
+            </w:ins>
           </w:p>
         </w:tc>
       </w:tr>
@@ -9734,24 +9882,44 @@
               </w:rPr>
               <w:t xml:space="preserve">Navigate to [Testing </w:t>
             </w:r>
-            <w:proofErr w:type="gramStart"/>
-            <w:r>
-              <w:rPr>
-                <w:rFonts w:ascii="Arial" w:hAnsi="Arial"/>
-                <w:i/>
-                <w:iCs/>
-              </w:rPr>
-              <w:t>Directory]\</w:t>
-            </w:r>
-            <w:proofErr w:type="gramEnd"/>
-            <w:r>
-              <w:rPr>
-                <w:rFonts w:ascii="Arial" w:hAnsi="Arial"/>
-                <w:i/>
-                <w:iCs/>
-              </w:rPr>
-              <w:t>CA-CIE-Tools-Testing (code repository)</w:t>
-            </w:r>
+            <w:del w:id="91" w:author="Christian Hall" w:date="2020-02-04T09:37:00Z">
+              <w:r>
+                <w:rPr>
+                  <w:rFonts w:ascii="Arial" w:hAnsi="Arial"/>
+                  <w:i/>
+                  <w:iCs/>
+                </w:rPr>
+                <w:delText>Directory</w:delText>
+              </w:r>
+            </w:del>
+            <w:ins w:id="92" w:author="Christian Hall" w:date="2020-02-04T09:37:00Z">
+              <w:r>
+                <w:rPr>
+                  <w:rFonts w:ascii="Arial" w:hAnsi="Arial"/>
+                  <w:i/>
+                  <w:iCs/>
+                </w:rPr>
+                <w:t>Repo</w:t>
+              </w:r>
+            </w:ins>
+            <w:r>
+              <w:rPr>
+                <w:rFonts w:ascii="Arial" w:hAnsi="Arial"/>
+                <w:i/>
+                <w:iCs/>
+              </w:rPr>
+              <w:t>]</w:t>
+            </w:r>
+            <w:del w:id="93" w:author="Christian Hall" w:date="2020-02-04T09:37:00Z">
+              <w:r>
+                <w:rPr>
+                  <w:rFonts w:ascii="Arial" w:hAnsi="Arial"/>
+                  <w:i/>
+                  <w:iCs/>
+                </w:rPr>
+                <w:delText>\CA-CIE-Tools-Testing (code repository)</w:delText>
+              </w:r>
+            </w:del>
           </w:p>
         </w:tc>
       </w:tr>
@@ -9826,259 +9994,263 @@
                 <w:iCs/>
               </w:rPr>
             </w:pPr>
-            <w:r>
-              <w:rPr>
-                <w:rFonts w:ascii="Arial" w:hAnsi="Arial"/>
-                <w:i/>
-                <w:iCs/>
-                <w:noProof/>
-              </w:rPr>
-              <w:drawing>
-                <wp:inline distT="0" distB="0" distL="0" distR="0" wp14:anchorId="4FAC29CB" wp14:editId="1ACC4018">
-                  <wp:extent cx="5800725" cy="351790"/>
-                  <wp:effectExtent l="0" t="0" r="9525" b="0"/>
-                  <wp:docPr id="1" name="Picture 1"/>
-                  <wp:cNvGraphicFramePr>
-                    <a:graphicFrameLocks xmlns:a="http://schemas.openxmlformats.org/drawingml/2006/main" noChangeAspect="1"/>
-                  </wp:cNvGraphicFramePr>
-                  <a:graphic xmlns:a="http://schemas.openxmlformats.org/drawingml/2006/main">
-                    <a:graphicData uri="http://schemas.openxmlformats.org/drawingml/2006/picture">
-                      <pic:pic xmlns:pic="http://schemas.openxmlformats.org/drawingml/2006/picture">
-                        <pic:nvPicPr>
-                          <pic:cNvPr id="1" name="C205458.tmp"/>
-                          <pic:cNvPicPr/>
-                        </pic:nvPicPr>
-                        <pic:blipFill>
-                          <a:blip r:embed="rId11">
+            <w:del w:id="94" w:author="Christian Hall" w:date="2020-02-04T10:06:00Z">
+              <w:r>
+                <w:rPr>
+                  <w:rFonts w:ascii="Arial" w:hAnsi="Arial"/>
+                  <w:i/>
+                  <w:iCs/>
+                  <w:noProof/>
+                </w:rPr>
+                <w:drawing>
+                  <wp:inline distT="0" distB="0" distL="0" distR="0" wp14:anchorId="4FAC29CB" wp14:editId="7F4E80A7">
+                    <wp:extent cx="5800725" cy="351790"/>
+                    <wp:effectExtent l="0" t="0" r="9525" b="0"/>
+                    <wp:docPr id="1" name="Picture 1"/>
+                    <wp:cNvGraphicFramePr>
+                      <a:graphicFrameLocks xmlns:a="http://schemas.openxmlformats.org/drawingml/2006/main" noChangeAspect="1"/>
+                    </wp:cNvGraphicFramePr>
+                    <a:graphic xmlns:a="http://schemas.openxmlformats.org/drawingml/2006/main">
+                      <a:graphicData uri="http://schemas.openxmlformats.org/drawingml/2006/picture">
+                        <pic:pic xmlns:pic="http://schemas.openxmlformats.org/drawingml/2006/picture">
+                          <pic:nvPicPr>
+                            <pic:cNvPr id="1" name="C205458.tmp"/>
+                            <pic:cNvPicPr/>
+                          </pic:nvPicPr>
+                          <pic:blipFill>
+                            <a:blip r:embed="rId11">
+                              <a:extLst>
+                                <a:ext uri="{28A0092B-C50C-407E-A947-70E740481C1C}">
+                                  <a14:useLocalDpi xmlns:a14="http://schemas.microsoft.com/office/drawing/2010/main" val="0"/>
+                                </a:ext>
+                              </a:extLst>
+                            </a:blip>
+                            <a:stretch>
+                              <a:fillRect/>
+                            </a:stretch>
+                          </pic:blipFill>
+                          <pic:spPr>
+                            <a:xfrm>
+                              <a:off x="0" y="0"/>
+                              <a:ext cx="5800725" cy="351790"/>
+                            </a:xfrm>
+                            <a:prstGeom prst="rect">
+                              <a:avLst/>
+                            </a:prstGeom>
+                          </pic:spPr>
+                        </pic:pic>
+                      </a:graphicData>
+                    </a:graphic>
+                  </wp:inline>
+                </w:drawing>
+              </w:r>
+            </w:del>
+          </w:p>
+          <w:p>
+            <w:pPr>
+              <w:pStyle w:val="H1bodytext"/>
+              <w:spacing w:after="0"/>
+              <w:rPr>
+                <w:rFonts w:ascii="Arial" w:hAnsi="Arial"/>
+                <w:i/>
+                <w:iCs/>
+              </w:rPr>
+            </w:pPr>
+            <w:r>
+              <w:rPr>
+                <w:rFonts w:ascii="Arial" w:hAnsi="Arial"/>
+                <w:i/>
+                <w:iCs/>
+              </w:rPr>
+              <w:t xml:space="preserve">git </w:t>
+            </w:r>
+            <w:proofErr w:type="gramStart"/>
+            <w:r>
+              <w:rPr>
+                <w:rFonts w:ascii="Arial" w:hAnsi="Arial"/>
+                <w:i/>
+                <w:iCs/>
+              </w:rPr>
+              <w:t>pull</w:t>
+            </w:r>
+            <w:proofErr w:type="gramEnd"/>
+            <w:r>
+              <w:rPr>
+                <w:rFonts w:ascii="Arial" w:hAnsi="Arial"/>
+                <w:i/>
+                <w:iCs/>
+              </w:rPr>
+              <w:t xml:space="preserve"> </w:t>
+            </w:r>
+          </w:p>
+          <w:p>
+            <w:pPr>
+              <w:pStyle w:val="H1bodytext"/>
+              <w:spacing w:after="0"/>
+              <w:rPr>
+                <w:del w:id="95" w:author="Christian Hall" w:date="2020-02-04T10:06:00Z"/>
+                <w:rFonts w:ascii="Arial" w:hAnsi="Arial"/>
+                <w:i/>
+                <w:iCs/>
+              </w:rPr>
+            </w:pPr>
+            <w:del w:id="96" w:author="Christian Hall" w:date="2020-02-04T10:06:00Z">
+              <w:r>
+                <w:rPr>
+                  <w:rFonts w:ascii="Arial" w:hAnsi="Arial"/>
+                  <w:i/>
+                  <w:iCs/>
+                </w:rPr>
+                <w:delText>**Note:Sara pulled from the database and it worked</w:delText>
+              </w:r>
+            </w:del>
+          </w:p>
+          <w:p>
+            <w:pPr>
+              <w:pStyle w:val="H1bodytext"/>
+              <w:spacing w:after="0"/>
+              <w:rPr>
+                <w:del w:id="97" w:author="Christian Hall" w:date="2020-02-04T10:06:00Z"/>
+                <w:rFonts w:ascii="Arial" w:hAnsi="Arial"/>
+                <w:i/>
+                <w:iCs/>
+              </w:rPr>
+            </w:pPr>
+            <w:del w:id="98" w:author="Christian Hall" w:date="2020-02-04T10:06:00Z">
+              <w:r>
+                <w:rPr>
+                  <w:rFonts w:ascii="Arial" w:hAnsi="Arial"/>
+                  <w:i/>
+                  <w:iCs/>
+                  <w:noProof/>
+                </w:rPr>
+                <w:drawing>
+                  <wp:inline distT="0" distB="0" distL="0" distR="0" wp14:anchorId="28C3890D" wp14:editId="02EB8E75">
+                    <wp:extent cx="5838825" cy="1047115"/>
+                    <wp:effectExtent l="0" t="0" r="9525" b="635"/>
+                    <wp:docPr id="2" name="Picture 2"/>
+                    <wp:cNvGraphicFramePr>
+                      <a:graphicFrameLocks xmlns:a="http://schemas.openxmlformats.org/drawingml/2006/main" noChangeAspect="1"/>
+                    </wp:cNvGraphicFramePr>
+                    <a:graphic xmlns:a="http://schemas.openxmlformats.org/drawingml/2006/main">
+                      <a:graphicData uri="http://schemas.openxmlformats.org/drawingml/2006/picture">
+                        <pic:pic xmlns:pic="http://schemas.openxmlformats.org/drawingml/2006/picture">
+                          <pic:nvPicPr>
+                            <pic:cNvPr id="2" name="C20E82D.tmp"/>
+                            <pic:cNvPicPr/>
+                          </pic:nvPicPr>
+                          <pic:blipFill>
+                            <a:blip r:embed="rId12">
+                              <a:extLst>
+                                <a:ext uri="{28A0092B-C50C-407E-A947-70E740481C1C}">
+                                  <a14:useLocalDpi xmlns:a14="http://schemas.microsoft.com/office/drawing/2010/main" val="0"/>
+                                </a:ext>
+                              </a:extLst>
+                            </a:blip>
+                            <a:stretch>
+                              <a:fillRect/>
+                            </a:stretch>
+                          </pic:blipFill>
+                          <pic:spPr>
+                            <a:xfrm>
+                              <a:off x="0" y="0"/>
+                              <a:ext cx="5838825" cy="1047115"/>
+                            </a:xfrm>
+                            <a:prstGeom prst="rect">
+                              <a:avLst/>
+                            </a:prstGeom>
+                          </pic:spPr>
+                        </pic:pic>
+                      </a:graphicData>
+                    </a:graphic>
+                  </wp:inline>
+                </w:drawing>
+              </w:r>
+            </w:del>
+          </w:p>
+          <w:p>
+            <w:pPr>
+              <w:pStyle w:val="H1bodytext"/>
+              <w:spacing w:after="0"/>
+              <w:ind w:left="0"/>
+              <w:rPr>
+                <w:del w:id="99" w:author="Christian Hall" w:date="2020-02-04T10:06:00Z"/>
+                <w:rFonts w:ascii="Arial" w:hAnsi="Arial"/>
+                <w:i/>
+                <w:iCs/>
+              </w:rPr>
+              <w:pPrChange w:id="100" w:author="Christian Hall" w:date="2020-02-04T10:06:00Z">
+                <w:pPr>
+                  <w:pStyle w:val="H1bodytext"/>
+                  <w:spacing w:after="0"/>
+                </w:pPr>
+              </w:pPrChange>
+            </w:pPr>
+            <w:del w:id="101" w:author="Christian Hall" w:date="2020-02-04T10:06:00Z">
+              <w:r>
+                <w:rPr>
+                  <w:noProof/>
+                </w:rPr>
+                <w:drawing>
+                  <wp:inline distT="0" distB="0" distL="0" distR="0" wp14:anchorId="740AF2EF" wp14:editId="1DC5567D">
+                    <wp:extent cx="5772150" cy="2171700"/>
+                    <wp:effectExtent l="0" t="0" r="0" b="0"/>
+                    <wp:docPr id="17" name="Picture 17"/>
+                    <wp:cNvGraphicFramePr>
+                      <a:graphicFrameLocks xmlns:a="http://schemas.openxmlformats.org/drawingml/2006/main" noChangeAspect="1"/>
+                    </wp:cNvGraphicFramePr>
+                    <a:graphic xmlns:a="http://schemas.openxmlformats.org/drawingml/2006/main">
+                      <a:graphicData uri="http://schemas.openxmlformats.org/drawingml/2006/picture">
+                        <pic:pic xmlns:pic="http://schemas.openxmlformats.org/drawingml/2006/picture">
+                          <pic:nvPicPr>
+                            <pic:cNvPr id="1" name=""/>
+                            <pic:cNvPicPr/>
+                          </pic:nvPicPr>
+                          <pic:blipFill rotWithShape="1">
+                            <a:blip r:embed="rId13"/>
+                            <a:srcRect l="2186" t="7248" r="68838" b="53999"/>
+                            <a:stretch/>
+                          </pic:blipFill>
+                          <pic:spPr bwMode="auto">
+                            <a:xfrm>
+                              <a:off x="0" y="0"/>
+                              <a:ext cx="5784977" cy="2176526"/>
+                            </a:xfrm>
+                            <a:prstGeom prst="rect">
+                              <a:avLst/>
+                            </a:prstGeom>
+                            <a:ln>
+                              <a:noFill/>
+                            </a:ln>
                             <a:extLst>
-                              <a:ext uri="{28A0092B-C50C-407E-A947-70E740481C1C}">
-                                <a14:useLocalDpi xmlns:a14="http://schemas.microsoft.com/office/drawing/2010/main" val="0"/>
+                              <a:ext uri="{53640926-AAD7-44D8-BBD7-CCE9431645EC}">
+                                <a14:shadowObscured xmlns:a14="http://schemas.microsoft.com/office/drawing/2010/main"/>
                               </a:ext>
                             </a:extLst>
-                          </a:blip>
-                          <a:stretch>
-                            <a:fillRect/>
-                          </a:stretch>
-                        </pic:blipFill>
-                        <pic:spPr>
-                          <a:xfrm>
-                            <a:off x="0" y="0"/>
-                            <a:ext cx="5800725" cy="351790"/>
-                          </a:xfrm>
-                          <a:prstGeom prst="rect">
-                            <a:avLst/>
-                          </a:prstGeom>
-                        </pic:spPr>
-                      </pic:pic>
-                    </a:graphicData>
-                  </a:graphic>
-                </wp:inline>
-              </w:drawing>
-            </w:r>
-          </w:p>
-          <w:p>
-            <w:pPr>
-              <w:pStyle w:val="H1bodytext"/>
-              <w:spacing w:after="0"/>
-              <w:rPr>
-                <w:rFonts w:ascii="Arial" w:hAnsi="Arial"/>
-                <w:i/>
-                <w:iCs/>
-              </w:rPr>
-            </w:pPr>
-            <w:r>
-              <w:rPr>
-                <w:rFonts w:ascii="Arial" w:hAnsi="Arial"/>
-                <w:i/>
-                <w:iCs/>
-              </w:rPr>
-              <w:t xml:space="preserve">git </w:t>
-            </w:r>
-            <w:proofErr w:type="gramStart"/>
-            <w:r>
-              <w:rPr>
-                <w:rFonts w:ascii="Arial" w:hAnsi="Arial"/>
-                <w:i/>
-                <w:iCs/>
-              </w:rPr>
-              <w:t>pull</w:t>
-            </w:r>
-            <w:proofErr w:type="gramEnd"/>
-            <w:r>
-              <w:rPr>
-                <w:rFonts w:ascii="Arial" w:hAnsi="Arial"/>
-                <w:i/>
-                <w:iCs/>
-              </w:rPr>
-              <w:t xml:space="preserve"> </w:t>
-            </w:r>
-          </w:p>
-          <w:p>
-            <w:pPr>
-              <w:pStyle w:val="H1bodytext"/>
-              <w:spacing w:after="0"/>
-              <w:rPr>
-                <w:rFonts w:ascii="Arial" w:hAnsi="Arial"/>
-                <w:i/>
-                <w:iCs/>
-              </w:rPr>
-            </w:pPr>
-            <w:r>
-              <w:rPr>
-                <w:rFonts w:ascii="Arial" w:hAnsi="Arial"/>
-                <w:i/>
-                <w:iCs/>
-              </w:rPr>
-              <w:t>**</w:t>
-            </w:r>
-            <w:proofErr w:type="spellStart"/>
-            <w:proofErr w:type="gramStart"/>
-            <w:r>
-              <w:rPr>
-                <w:rFonts w:ascii="Arial" w:hAnsi="Arial"/>
-                <w:i/>
-                <w:iCs/>
-              </w:rPr>
-              <w:t>Note:Sara</w:t>
-            </w:r>
-            <w:proofErr w:type="spellEnd"/>
-            <w:proofErr w:type="gramEnd"/>
-            <w:r>
-              <w:rPr>
-                <w:rFonts w:ascii="Arial" w:hAnsi="Arial"/>
-                <w:i/>
-                <w:iCs/>
-              </w:rPr>
-              <w:t xml:space="preserve"> pulled from the database and it worked</w:t>
-            </w:r>
-          </w:p>
-          <w:p>
-            <w:pPr>
-              <w:pStyle w:val="H1bodytext"/>
-              <w:spacing w:after="0"/>
-              <w:rPr>
-                <w:rFonts w:ascii="Arial" w:hAnsi="Arial"/>
-                <w:i/>
-                <w:iCs/>
-              </w:rPr>
-            </w:pPr>
-            <w:r>
-              <w:rPr>
-                <w:rFonts w:ascii="Arial" w:hAnsi="Arial"/>
-                <w:i/>
-                <w:iCs/>
-                <w:noProof/>
-              </w:rPr>
-              <w:drawing>
-                <wp:inline distT="0" distB="0" distL="0" distR="0" wp14:anchorId="28C3890D" wp14:editId="706D7144">
-                  <wp:extent cx="5838825" cy="1047115"/>
-                  <wp:effectExtent l="0" t="0" r="9525" b="635"/>
-                  <wp:docPr id="2" name="Picture 2"/>
-                  <wp:cNvGraphicFramePr>
-                    <a:graphicFrameLocks xmlns:a="http://schemas.openxmlformats.org/drawingml/2006/main" noChangeAspect="1"/>
-                  </wp:cNvGraphicFramePr>
-                  <a:graphic xmlns:a="http://schemas.openxmlformats.org/drawingml/2006/main">
-                    <a:graphicData uri="http://schemas.openxmlformats.org/drawingml/2006/picture">
-                      <pic:pic xmlns:pic="http://schemas.openxmlformats.org/drawingml/2006/picture">
-                        <pic:nvPicPr>
-                          <pic:cNvPr id="2" name="C20E82D.tmp"/>
-                          <pic:cNvPicPr/>
-                        </pic:nvPicPr>
-                        <pic:blipFill>
-                          <a:blip r:embed="rId12">
-                            <a:extLst>
-                              <a:ext uri="{28A0092B-C50C-407E-A947-70E740481C1C}">
-                                <a14:useLocalDpi xmlns:a14="http://schemas.microsoft.com/office/drawing/2010/main" val="0"/>
-                              </a:ext>
-                            </a:extLst>
-                          </a:blip>
-                          <a:stretch>
-                            <a:fillRect/>
-                          </a:stretch>
-                        </pic:blipFill>
-                        <pic:spPr>
-                          <a:xfrm>
-                            <a:off x="0" y="0"/>
-                            <a:ext cx="5838825" cy="1047115"/>
-                          </a:xfrm>
-                          <a:prstGeom prst="rect">
-                            <a:avLst/>
-                          </a:prstGeom>
-                        </pic:spPr>
-                      </pic:pic>
-                    </a:graphicData>
-                  </a:graphic>
-                </wp:inline>
-              </w:drawing>
-            </w:r>
-          </w:p>
-          <w:p>
-            <w:pPr>
-              <w:pStyle w:val="H1bodytext"/>
-              <w:spacing w:after="0"/>
-              <w:rPr>
-                <w:rFonts w:ascii="Arial" w:hAnsi="Arial"/>
-                <w:i/>
-                <w:iCs/>
-              </w:rPr>
-            </w:pPr>
-            <w:r>
-              <w:rPr>
-                <w:noProof/>
-              </w:rPr>
-              <w:drawing>
-                <wp:inline distT="0" distB="0" distL="0" distR="0" wp14:anchorId="740AF2EF" wp14:editId="6316BBD9">
-                  <wp:extent cx="5772150" cy="2171700"/>
-                  <wp:effectExtent l="0" t="0" r="0" b="0"/>
-                  <wp:docPr id="17" name="Picture 17"/>
-                  <wp:cNvGraphicFramePr>
-                    <a:graphicFrameLocks xmlns:a="http://schemas.openxmlformats.org/drawingml/2006/main" noChangeAspect="1"/>
-                  </wp:cNvGraphicFramePr>
-                  <a:graphic xmlns:a="http://schemas.openxmlformats.org/drawingml/2006/main">
-                    <a:graphicData uri="http://schemas.openxmlformats.org/drawingml/2006/picture">
-                      <pic:pic xmlns:pic="http://schemas.openxmlformats.org/drawingml/2006/picture">
-                        <pic:nvPicPr>
-                          <pic:cNvPr id="1" name=""/>
-                          <pic:cNvPicPr/>
-                        </pic:nvPicPr>
-                        <pic:blipFill rotWithShape="1">
-                          <a:blip r:embed="rId13"/>
-                          <a:srcRect l="2186" t="7248" r="68838" b="53999"/>
-                          <a:stretch/>
-                        </pic:blipFill>
-                        <pic:spPr bwMode="auto">
-                          <a:xfrm>
-                            <a:off x="0" y="0"/>
-                            <a:ext cx="5784977" cy="2176526"/>
-                          </a:xfrm>
-                          <a:prstGeom prst="rect">
-                            <a:avLst/>
-                          </a:prstGeom>
-                          <a:ln>
-                            <a:noFill/>
-                          </a:ln>
-                          <a:extLst>
-                            <a:ext uri="{53640926-AAD7-44D8-BBD7-CCE9431645EC}">
-                              <a14:shadowObscured xmlns:a14="http://schemas.microsoft.com/office/drawing/2010/main"/>
-                            </a:ext>
-                          </a:extLst>
-                        </pic:spPr>
-                      </pic:pic>
-                    </a:graphicData>
-                  </a:graphic>
-                </wp:inline>
-              </w:drawing>
-            </w:r>
-          </w:p>
-          <w:p>
-            <w:pPr>
-              <w:pStyle w:val="H1bodytext"/>
-              <w:spacing w:after="0"/>
-              <w:rPr>
-                <w:rFonts w:ascii="Arial" w:hAnsi="Arial"/>
-                <w:i/>
-                <w:iCs/>
-              </w:rPr>
+                          </pic:spPr>
+                        </pic:pic>
+                      </a:graphicData>
+                    </a:graphic>
+                  </wp:inline>
+                </w:drawing>
+              </w:r>
+            </w:del>
+          </w:p>
+          <w:p>
+            <w:pPr>
+              <w:pStyle w:val="H1bodytext"/>
+              <w:spacing w:after="0"/>
+              <w:rPr>
+                <w:rFonts w:ascii="Arial" w:hAnsi="Arial"/>
+                <w:i/>
+                <w:iCs/>
+              </w:rPr>
+              <w:pPrChange w:id="102" w:author="Christian Hall" w:date="2020-02-04T10:06:00Z">
+                <w:pPr>
+                  <w:pStyle w:val="H1bodytext"/>
+                  <w:spacing w:after="0"/>
+                </w:pPr>
+              </w:pPrChange>
             </w:pPr>
           </w:p>
           <w:p>
@@ -10110,55 +10282,57 @@
                 <w:iCs/>
               </w:rPr>
             </w:pPr>
-            <w:r>
-              <w:rPr>
-                <w:rFonts w:ascii="Arial" w:hAnsi="Arial"/>
-                <w:i/>
-                <w:iCs/>
-                <w:noProof/>
-              </w:rPr>
-              <w:drawing>
-                <wp:inline distT="0" distB="0" distL="0" distR="0" wp14:anchorId="319F2ABA" wp14:editId="4236E023">
-                  <wp:extent cx="5886450" cy="567690"/>
-                  <wp:effectExtent l="0" t="0" r="0" b="3810"/>
-                  <wp:docPr id="3" name="Picture 3" descr="A screenshot of a cell phone&#10;&#10;Description automatically generated"/>
-                  <wp:cNvGraphicFramePr>
-                    <a:graphicFrameLocks xmlns:a="http://schemas.openxmlformats.org/drawingml/2006/main" noChangeAspect="1"/>
-                  </wp:cNvGraphicFramePr>
-                  <a:graphic xmlns:a="http://schemas.openxmlformats.org/drawingml/2006/main">
-                    <a:graphicData uri="http://schemas.openxmlformats.org/drawingml/2006/picture">
-                      <pic:pic xmlns:pic="http://schemas.openxmlformats.org/drawingml/2006/picture">
-                        <pic:nvPicPr>
-                          <pic:cNvPr id="3" name="C208B24.tmp"/>
-                          <pic:cNvPicPr/>
-                        </pic:nvPicPr>
-                        <pic:blipFill>
-                          <a:blip r:embed="rId14">
-                            <a:extLst>
-                              <a:ext uri="{28A0092B-C50C-407E-A947-70E740481C1C}">
-                                <a14:useLocalDpi xmlns:a14="http://schemas.microsoft.com/office/drawing/2010/main" val="0"/>
-                              </a:ext>
-                            </a:extLst>
-                          </a:blip>
-                          <a:stretch>
-                            <a:fillRect/>
-                          </a:stretch>
-                        </pic:blipFill>
-                        <pic:spPr>
-                          <a:xfrm>
-                            <a:off x="0" y="0"/>
-                            <a:ext cx="5886450" cy="567690"/>
-                          </a:xfrm>
-                          <a:prstGeom prst="rect">
-                            <a:avLst/>
-                          </a:prstGeom>
-                        </pic:spPr>
-                      </pic:pic>
-                    </a:graphicData>
-                  </a:graphic>
-                </wp:inline>
-              </w:drawing>
-            </w:r>
+            <w:del w:id="103" w:author="Christian Hall" w:date="2020-02-04T10:06:00Z">
+              <w:r>
+                <w:rPr>
+                  <w:rFonts w:ascii="Arial" w:hAnsi="Arial"/>
+                  <w:i/>
+                  <w:iCs/>
+                  <w:noProof/>
+                </w:rPr>
+                <w:drawing>
+                  <wp:inline distT="0" distB="0" distL="0" distR="0" wp14:anchorId="319F2ABA" wp14:editId="5B1449DC">
+                    <wp:extent cx="5886450" cy="567690"/>
+                    <wp:effectExtent l="0" t="0" r="0" b="3810"/>
+                    <wp:docPr id="3" name="Picture 3" descr="A screenshot of a cell phone&#10;&#10;Description automatically generated"/>
+                    <wp:cNvGraphicFramePr>
+                      <a:graphicFrameLocks xmlns:a="http://schemas.openxmlformats.org/drawingml/2006/main" noChangeAspect="1"/>
+                    </wp:cNvGraphicFramePr>
+                    <a:graphic xmlns:a="http://schemas.openxmlformats.org/drawingml/2006/main">
+                      <a:graphicData uri="http://schemas.openxmlformats.org/drawingml/2006/picture">
+                        <pic:pic xmlns:pic="http://schemas.openxmlformats.org/drawingml/2006/picture">
+                          <pic:nvPicPr>
+                            <pic:cNvPr id="3" name="C208B24.tmp"/>
+                            <pic:cNvPicPr/>
+                          </pic:nvPicPr>
+                          <pic:blipFill>
+                            <a:blip r:embed="rId14">
+                              <a:extLst>
+                                <a:ext uri="{28A0092B-C50C-407E-A947-70E740481C1C}">
+                                  <a14:useLocalDpi xmlns:a14="http://schemas.microsoft.com/office/drawing/2010/main" val="0"/>
+                                </a:ext>
+                              </a:extLst>
+                            </a:blip>
+                            <a:stretch>
+                              <a:fillRect/>
+                            </a:stretch>
+                          </pic:blipFill>
+                          <pic:spPr>
+                            <a:xfrm>
+                              <a:off x="0" y="0"/>
+                              <a:ext cx="5886450" cy="567690"/>
+                            </a:xfrm>
+                            <a:prstGeom prst="rect">
+                              <a:avLst/>
+                            </a:prstGeom>
+                          </pic:spPr>
+                        </pic:pic>
+                      </a:graphicData>
+                    </a:graphic>
+                  </wp:inline>
+                </w:drawing>
+              </w:r>
+            </w:del>
           </w:p>
           <w:p>
             <w:pPr>
@@ -10189,114 +10363,166 @@
                 <w:iCs/>
               </w:rPr>
             </w:pPr>
-            <w:r>
-              <w:rPr>
-                <w:rFonts w:ascii="Arial" w:hAnsi="Arial"/>
-                <w:i/>
-                <w:iCs/>
-                <w:noProof/>
-              </w:rPr>
-              <w:drawing>
-                <wp:inline distT="0" distB="0" distL="0" distR="0" wp14:anchorId="4E416BE4" wp14:editId="3ED4E71D">
-                  <wp:extent cx="5753100" cy="826770"/>
-                  <wp:effectExtent l="0" t="0" r="0" b="0"/>
-                  <wp:docPr id="4" name="Picture 4" descr="A close up of a screen&#10;&#10;Description automatically generated"/>
-                  <wp:cNvGraphicFramePr>
-                    <a:graphicFrameLocks xmlns:a="http://schemas.openxmlformats.org/drawingml/2006/main" noChangeAspect="1"/>
-                  </wp:cNvGraphicFramePr>
-                  <a:graphic xmlns:a="http://schemas.openxmlformats.org/drawingml/2006/main">
-                    <a:graphicData uri="http://schemas.openxmlformats.org/drawingml/2006/picture">
-                      <pic:pic xmlns:pic="http://schemas.openxmlformats.org/drawingml/2006/picture">
-                        <pic:nvPicPr>
-                          <pic:cNvPr id="4" name="C20E135.tmp"/>
-                          <pic:cNvPicPr/>
-                        </pic:nvPicPr>
-                        <pic:blipFill>
-                          <a:blip r:embed="rId15">
-                            <a:extLst>
-                              <a:ext uri="{28A0092B-C50C-407E-A947-70E740481C1C}">
-                                <a14:useLocalDpi xmlns:a14="http://schemas.microsoft.com/office/drawing/2010/main" val="0"/>
-                              </a:ext>
-                            </a:extLst>
-                          </a:blip>
-                          <a:stretch>
-                            <a:fillRect/>
-                          </a:stretch>
-                        </pic:blipFill>
-                        <pic:spPr>
-                          <a:xfrm>
-                            <a:off x="0" y="0"/>
-                            <a:ext cx="5753100" cy="826770"/>
-                          </a:xfrm>
-                          <a:prstGeom prst="rect">
-                            <a:avLst/>
-                          </a:prstGeom>
-                        </pic:spPr>
-                      </pic:pic>
-                    </a:graphicData>
-                  </a:graphic>
-                </wp:inline>
-              </w:drawing>
-            </w:r>
-          </w:p>
-          <w:p>
-            <w:pPr>
-              <w:pStyle w:val="H1bodytext"/>
-              <w:spacing w:after="0"/>
-              <w:rPr>
-                <w:rFonts w:ascii="Arial" w:hAnsi="Arial"/>
-                <w:i/>
-                <w:iCs/>
-              </w:rPr>
-            </w:pPr>
-          </w:p>
-          <w:p>
-            <w:pPr>
-              <w:pStyle w:val="H1bodytext"/>
-              <w:spacing w:after="0"/>
-              <w:rPr>
-                <w:rFonts w:ascii="Arial" w:hAnsi="Arial"/>
-                <w:i/>
-                <w:iCs/>
-              </w:rPr>
-            </w:pPr>
-            <w:proofErr w:type="gramStart"/>
-            <w:r>
-              <w:rPr>
-                <w:rFonts w:ascii="Arial" w:hAnsi="Arial"/>
-                <w:i/>
-                <w:iCs/>
-              </w:rPr>
-              <w:t>Note  first</w:t>
-            </w:r>
-            <w:proofErr w:type="gramEnd"/>
-            <w:r>
-              <w:rPr>
-                <w:rFonts w:ascii="Arial" w:hAnsi="Arial"/>
-                <w:i/>
-                <w:iCs/>
-              </w:rPr>
-              <w:t xml:space="preserve"> 6 characters of git SHA-1 hash tag in acceptance test report</w:t>
-            </w:r>
-          </w:p>
-          <w:p>
-            <w:pPr>
-              <w:pStyle w:val="H1bodytext"/>
-              <w:spacing w:after="0"/>
-              <w:rPr>
-                <w:rFonts w:ascii="Arial" w:hAnsi="Arial"/>
-                <w:i/>
-                <w:iCs/>
-              </w:rPr>
-            </w:pPr>
-            <w:r>
-              <w:rPr>
-                <w:rFonts w:ascii="Arial" w:hAnsi="Arial"/>
-                <w:i/>
-                <w:iCs/>
-              </w:rPr>
-              <w:t>8b4218</w:t>
-            </w:r>
+            <w:del w:id="104" w:author="Christian Hall" w:date="2020-02-04T10:06:00Z">
+              <w:r>
+                <w:rPr>
+                  <w:rFonts w:ascii="Arial" w:hAnsi="Arial"/>
+                  <w:i/>
+                  <w:iCs/>
+                  <w:noProof/>
+                </w:rPr>
+                <w:drawing>
+                  <wp:inline distT="0" distB="0" distL="0" distR="0" wp14:anchorId="4E416BE4" wp14:editId="09EE7A40">
+                    <wp:extent cx="5753100" cy="826770"/>
+                    <wp:effectExtent l="0" t="0" r="0" b="0"/>
+                    <wp:docPr id="4" name="Picture 4" descr="A close up of a screen&#10;&#10;Description automatically generated"/>
+                    <wp:cNvGraphicFramePr>
+                      <a:graphicFrameLocks xmlns:a="http://schemas.openxmlformats.org/drawingml/2006/main" noChangeAspect="1"/>
+                    </wp:cNvGraphicFramePr>
+                    <a:graphic xmlns:a="http://schemas.openxmlformats.org/drawingml/2006/main">
+                      <a:graphicData uri="http://schemas.openxmlformats.org/drawingml/2006/picture">
+                        <pic:pic xmlns:pic="http://schemas.openxmlformats.org/drawingml/2006/picture">
+                          <pic:nvPicPr>
+                            <pic:cNvPr id="4" name="C20E135.tmp"/>
+                            <pic:cNvPicPr/>
+                          </pic:nvPicPr>
+                          <pic:blipFill>
+                            <a:blip r:embed="rId15">
+                              <a:extLst>
+                                <a:ext uri="{28A0092B-C50C-407E-A947-70E740481C1C}">
+                                  <a14:useLocalDpi xmlns:a14="http://schemas.microsoft.com/office/drawing/2010/main" val="0"/>
+                                </a:ext>
+                              </a:extLst>
+                            </a:blip>
+                            <a:stretch>
+                              <a:fillRect/>
+                            </a:stretch>
+                          </pic:blipFill>
+                          <pic:spPr>
+                            <a:xfrm>
+                              <a:off x="0" y="0"/>
+                              <a:ext cx="5753100" cy="826770"/>
+                            </a:xfrm>
+                            <a:prstGeom prst="rect">
+                              <a:avLst/>
+                            </a:prstGeom>
+                          </pic:spPr>
+                        </pic:pic>
+                      </a:graphicData>
+                    </a:graphic>
+                  </wp:inline>
+                </w:drawing>
+              </w:r>
+            </w:del>
+            <w:ins w:id="105" w:author="Christian Hall" w:date="2020-02-04T10:06:00Z">
+              <w:r>
+                <w:rPr>
+                  <w:noProof/>
+                </w:rPr>
+                <w:t xml:space="preserve"> </w:t>
+              </w:r>
+              <w:r>
+                <w:rPr>
+                  <w:noProof/>
+                </w:rPr>
+                <w:drawing>
+                  <wp:inline distT="0" distB="0" distL="0" distR="0" wp14:anchorId="449C9B06" wp14:editId="46F3FB8A">
+                    <wp:extent cx="6400800" cy="744220"/>
+                    <wp:effectExtent l="0" t="0" r="0" b="0"/>
+                    <wp:docPr id="18" name="Picture 18"/>
+                    <wp:cNvGraphicFramePr>
+                      <a:graphicFrameLocks xmlns:a="http://schemas.openxmlformats.org/drawingml/2006/main" noChangeAspect="1"/>
+                    </wp:cNvGraphicFramePr>
+                    <a:graphic xmlns:a="http://schemas.openxmlformats.org/drawingml/2006/main">
+                      <a:graphicData uri="http://schemas.openxmlformats.org/drawingml/2006/picture">
+                        <pic:pic xmlns:pic="http://schemas.openxmlformats.org/drawingml/2006/picture">
+                          <pic:nvPicPr>
+                            <pic:cNvPr id="1" name=""/>
+                            <pic:cNvPicPr/>
+                          </pic:nvPicPr>
+                          <pic:blipFill>
+                            <a:blip r:embed="rId16"/>
+                            <a:stretch>
+                              <a:fillRect/>
+                            </a:stretch>
+                          </pic:blipFill>
+                          <pic:spPr>
+                            <a:xfrm>
+                              <a:off x="0" y="0"/>
+                              <a:ext cx="6400800" cy="744220"/>
+                            </a:xfrm>
+                            <a:prstGeom prst="rect">
+                              <a:avLst/>
+                            </a:prstGeom>
+                          </pic:spPr>
+                        </pic:pic>
+                      </a:graphicData>
+                    </a:graphic>
+                  </wp:inline>
+                </w:drawing>
+              </w:r>
+            </w:ins>
+          </w:p>
+          <w:p>
+            <w:pPr>
+              <w:pStyle w:val="H1bodytext"/>
+              <w:spacing w:after="0"/>
+              <w:rPr>
+                <w:rFonts w:ascii="Arial" w:hAnsi="Arial"/>
+                <w:i/>
+                <w:iCs/>
+              </w:rPr>
+            </w:pPr>
+          </w:p>
+          <w:p>
+            <w:pPr>
+              <w:pStyle w:val="H1bodytext"/>
+              <w:spacing w:after="0"/>
+              <w:rPr>
+                <w:rFonts w:ascii="Arial" w:hAnsi="Arial"/>
+                <w:i/>
+                <w:iCs/>
+              </w:rPr>
+            </w:pPr>
+            <w:r>
+              <w:rPr>
+                <w:rFonts w:ascii="Arial" w:hAnsi="Arial"/>
+                <w:i/>
+                <w:iCs/>
+              </w:rPr>
+              <w:t>Note  first 6 characters of git SHA-1 hash tag in acceptance test report</w:t>
+            </w:r>
+          </w:p>
+          <w:p>
+            <w:pPr>
+              <w:pStyle w:val="H1bodytext"/>
+              <w:spacing w:after="0"/>
+              <w:rPr>
+                <w:rFonts w:ascii="Arial" w:hAnsi="Arial"/>
+                <w:i/>
+                <w:iCs/>
+              </w:rPr>
+            </w:pPr>
+            <w:ins w:id="106" w:author="Christian Hall" w:date="2020-02-04T10:06:00Z">
+              <w:r>
+                <w:rPr>
+                  <w:rFonts w:ascii="Arial" w:hAnsi="Arial"/>
+                  <w:i/>
+                  <w:iCs/>
+                </w:rPr>
+                <w:t>2a5b13</w:t>
+              </w:r>
+            </w:ins>
+            <w:del w:id="107" w:author="Christian Hall" w:date="2020-02-04T10:06:00Z">
+              <w:r>
+                <w:rPr>
+                  <w:rFonts w:ascii="Arial" w:hAnsi="Arial"/>
+                  <w:i/>
+                  <w:iCs/>
+                </w:rPr>
+                <w:delText>8b4218</w:delText>
+              </w:r>
+            </w:del>
           </w:p>
         </w:tc>
       </w:tr>
@@ -10325,7 +10551,6 @@
               <w:rPr>
                 <w:rFonts w:ascii="Arial" w:hAnsi="Arial"/>
               </w:rPr>
-              <w:lastRenderedPageBreak/>
               <w:t>CACIE-fingerprint.py</w:t>
             </w:r>
             <w:r>
@@ -10427,16 +10652,7 @@
                 <w:i/>
                 <w:iCs/>
               </w:rPr>
-              <w:t>Testing_</w:t>
-            </w:r>
-            <w:proofErr w:type="gramStart"/>
-            <w:r>
-              <w:rPr>
-                <w:rFonts w:ascii="Arial" w:hAnsi="Arial"/>
-                <w:i/>
-                <w:iCs/>
-              </w:rPr>
-              <w:t>Directory</w:t>
+              <w:t>Testing_Directory</w:t>
             </w:r>
             <w:proofErr w:type="spellEnd"/>
             <w:r>
@@ -10448,7 +10664,6 @@
               <w:t>]\</w:t>
             </w:r>
             <w:proofErr w:type="spellStart"/>
-            <w:proofErr w:type="gramEnd"/>
             <w:r>
               <w:rPr>
                 <w:rFonts w:ascii="Arial" w:hAnsi="Arial"/>
@@ -10676,7 +10891,7 @@
                           <pic:cNvPicPr/>
                         </pic:nvPicPr>
                         <pic:blipFill>
-                          <a:blip r:embed="rId16">
+                          <a:blip r:embed="rId17">
                             <a:extLst>
                               <a:ext uri="{28A0092B-C50C-407E-A947-70E740481C1C}">
                                 <a14:useLocalDpi xmlns:a14="http://schemas.microsoft.com/office/drawing/2010/main" val="0"/>
@@ -10992,100 +11207,479 @@
               <w:spacing w:after="0"/>
               <w:ind w:left="0"/>
               <w:rPr>
-                <w:rFonts w:ascii="Arial" w:hAnsi="Arial"/>
-                <w:i/>
-                <w:iCs/>
-              </w:rPr>
-            </w:pPr>
-          </w:p>
-          <w:p>
-            <w:pPr>
-              <w:pStyle w:val="H1bodytext"/>
-              <w:spacing w:after="0"/>
-              <w:ind w:left="0"/>
-              <w:rPr>
-                <w:rFonts w:ascii="Arial" w:hAnsi="Arial"/>
-                <w:i/>
-                <w:iCs/>
-              </w:rPr>
-            </w:pPr>
-            <w:r>
-              <w:rPr>
-                <w:rFonts w:ascii="Arial" w:hAnsi="Arial"/>
-                <w:i/>
-                <w:iCs/>
-              </w:rPr>
-              <w:t>In a Windows command window:</w:t>
-            </w:r>
-          </w:p>
-          <w:p>
-            <w:pPr>
-              <w:pStyle w:val="H1bodytext"/>
-              <w:spacing w:after="0"/>
-              <w:ind w:left="0"/>
-              <w:rPr>
-                <w:rFonts w:ascii="Arial" w:hAnsi="Arial"/>
-                <w:i/>
-                <w:iCs/>
-              </w:rPr>
-            </w:pPr>
-            <w:r>
-              <w:rPr>
-                <w:rFonts w:ascii="Arial" w:hAnsi="Arial"/>
-                <w:i/>
-                <w:iCs/>
-              </w:rPr>
-              <w:t>Navigate to [</w:t>
-            </w:r>
-            <w:proofErr w:type="spellStart"/>
-            <w:r>
-              <w:rPr>
-                <w:rFonts w:ascii="Arial" w:hAnsi="Arial"/>
-                <w:i/>
-                <w:iCs/>
-              </w:rPr>
-              <w:t>Testing_</w:t>
-            </w:r>
-            <w:proofErr w:type="gramStart"/>
-            <w:r>
-              <w:rPr>
-                <w:rFonts w:ascii="Arial" w:hAnsi="Arial"/>
-                <w:i/>
-                <w:iCs/>
-              </w:rPr>
-              <w:t>Directory</w:t>
-            </w:r>
-            <w:proofErr w:type="spellEnd"/>
-            <w:r>
-              <w:rPr>
-                <w:rFonts w:ascii="Arial" w:hAnsi="Arial"/>
-                <w:i/>
-                <w:iCs/>
-              </w:rPr>
-              <w:t>]\</w:t>
-            </w:r>
-            <w:proofErr w:type="spellStart"/>
-            <w:proofErr w:type="gramEnd"/>
-            <w:r>
-              <w:rPr>
-                <w:rFonts w:ascii="Arial" w:hAnsi="Arial"/>
-                <w:i/>
-                <w:iCs/>
-              </w:rPr>
-              <w:t>fingerprint_test</w:t>
-            </w:r>
-            <w:proofErr w:type="spellEnd"/>
-          </w:p>
-          <w:p>
-            <w:pPr>
-              <w:pStyle w:val="H1bodytext"/>
-              <w:spacing w:after="0"/>
-              <w:ind w:left="0"/>
-              <w:rPr>
-                <w:rFonts w:ascii="Arial" w:hAnsi="Arial"/>
-                <w:i/>
-                <w:iCs/>
-              </w:rPr>
+                <w:ins w:id="108" w:author="Christian Hall" w:date="2020-02-04T10:17:00Z"/>
+                <w:rFonts w:ascii="Arial" w:hAnsi="Arial"/>
+                <w:i/>
+                <w:iCs/>
+              </w:rPr>
+            </w:pPr>
+          </w:p>
+          <w:p>
+            <w:pPr>
+              <w:pStyle w:val="H1bodytext"/>
+              <w:spacing w:after="0"/>
+              <w:ind w:left="0"/>
+              <w:rPr>
+                <w:ins w:id="109" w:author="Christian Hall" w:date="2020-02-04T10:17:00Z"/>
+                <w:rFonts w:ascii="Arial" w:hAnsi="Arial"/>
+                <w:i/>
+                <w:iCs/>
+              </w:rPr>
+            </w:pPr>
+            <w:ins w:id="110" w:author="Christian Hall" w:date="2020-02-04T10:17:00Z">
+              <w:r>
+                <w:rPr>
+                  <w:rFonts w:ascii="Arial" w:hAnsi="Arial"/>
+                  <w:i/>
+                  <w:iCs/>
+                </w:rPr>
+                <w:t>Navigate to [</w:t>
+              </w:r>
+              <w:proofErr w:type="spellStart"/>
+              <w:r>
+                <w:rPr>
+                  <w:rFonts w:ascii="Arial" w:hAnsi="Arial"/>
+                  <w:i/>
+                  <w:iCs/>
+                </w:rPr>
+                <w:t>Testing_Directory</w:t>
+              </w:r>
+              <w:proofErr w:type="spellEnd"/>
+              <w:r>
+                <w:rPr>
+                  <w:rFonts w:ascii="Arial" w:hAnsi="Arial"/>
+                  <w:i/>
+                  <w:iCs/>
+                </w:rPr>
+                <w:t>]\</w:t>
+              </w:r>
+              <w:proofErr w:type="spellStart"/>
+              <w:r>
+                <w:rPr>
+                  <w:rFonts w:ascii="Arial" w:hAnsi="Arial"/>
+                  <w:i/>
+                  <w:iCs/>
+                </w:rPr>
+                <w:t>fingerprint_test</w:t>
+              </w:r>
+              <w:proofErr w:type="spellEnd"/>
+              <w:r>
+                <w:rPr>
+                  <w:rFonts w:ascii="Arial" w:hAnsi="Arial"/>
+                  <w:i/>
+                  <w:iCs/>
+                </w:rPr>
+                <w:t xml:space="preserve"> using PowerShell</w:t>
+              </w:r>
+            </w:ins>
+          </w:p>
+          <w:p>
+            <w:pPr>
+              <w:pStyle w:val="H1bodytext"/>
+              <w:spacing w:after="0"/>
+              <w:ind w:left="0"/>
+              <w:rPr>
+                <w:rFonts w:ascii="Arial" w:hAnsi="Arial"/>
+                <w:i/>
+                <w:iCs/>
+              </w:rPr>
+            </w:pPr>
+          </w:p>
+          <w:p>
+            <w:pPr>
+              <w:pStyle w:val="H1bodytext"/>
+              <w:spacing w:after="0"/>
+              <w:ind w:left="0"/>
+              <w:rPr>
+                <w:ins w:id="111" w:author="Christian Hall" w:date="2020-02-04T10:16:00Z"/>
+                <w:rFonts w:ascii="Arial" w:hAnsi="Arial"/>
+                <w:i/>
+                <w:iCs/>
+              </w:rPr>
+            </w:pPr>
+            <w:del w:id="112" w:author="Christian Hall" w:date="2020-02-04T10:15:00Z">
+              <w:r>
+                <w:rPr>
+                  <w:rFonts w:ascii="Arial" w:hAnsi="Arial"/>
+                  <w:i/>
+                  <w:iCs/>
+                </w:rPr>
+                <w:delText>In a Windows command window:</w:delText>
+              </w:r>
+            </w:del>
+            <w:ins w:id="113" w:author="Christian Hall" w:date="2020-02-04T10:15:00Z">
+              <w:r>
+                <w:rPr>
+                  <w:rFonts w:ascii="Arial" w:hAnsi="Arial"/>
+                  <w:i/>
+                  <w:iCs/>
+                </w:rPr>
+                <w:t>While inside of [</w:t>
+              </w:r>
+              <w:proofErr w:type="spellStart"/>
+              <w:r>
+                <w:rPr>
+                  <w:rFonts w:ascii="Arial" w:hAnsi="Arial"/>
+                  <w:i/>
+                  <w:iCs/>
+                </w:rPr>
+                <w:t>Testing_Directory</w:t>
+              </w:r>
+              <w:proofErr w:type="spellEnd"/>
+              <w:r>
+                <w:rPr>
+                  <w:rFonts w:ascii="Arial" w:hAnsi="Arial"/>
+                  <w:i/>
+                  <w:iCs/>
+                </w:rPr>
+                <w:t>]\</w:t>
+              </w:r>
+              <w:proofErr w:type="spellStart"/>
+              <w:r>
+                <w:rPr>
+                  <w:rFonts w:ascii="Arial" w:hAnsi="Arial"/>
+                  <w:i/>
+                  <w:iCs/>
+                </w:rPr>
+                <w:t>fingerprint_test</w:t>
+              </w:r>
+              <w:proofErr w:type="spellEnd"/>
+              <w:r>
+                <w:rPr>
+                  <w:rFonts w:ascii="Arial" w:hAnsi="Arial"/>
+                  <w:i/>
+                  <w:iCs/>
+                </w:rPr>
+                <w:t xml:space="preserve"> in a windows file explorer window</w:t>
+              </w:r>
+            </w:ins>
+            <w:ins w:id="114" w:author="Christian Hall" w:date="2020-02-04T10:16:00Z">
+              <w:r>
+                <w:rPr>
+                  <w:rFonts w:ascii="Arial" w:hAnsi="Arial"/>
+                  <w:i/>
+                  <w:iCs/>
+                </w:rPr>
+                <w:t>:</w:t>
+              </w:r>
+            </w:ins>
+          </w:p>
+          <w:p>
+            <w:pPr>
+              <w:pStyle w:val="H1bodytext"/>
+              <w:numPr>
+                <w:ilvl w:val="0"/>
+                <w:numId w:val="14"/>
+              </w:numPr>
+              <w:spacing w:after="0"/>
+              <w:rPr>
+                <w:ins w:id="115" w:author="Christian Hall" w:date="2020-02-04T10:16:00Z"/>
+                <w:rFonts w:ascii="Arial" w:hAnsi="Arial"/>
+                <w:i/>
+                <w:iCs/>
+              </w:rPr>
+            </w:pPr>
+            <w:ins w:id="116" w:author="Christian Hall" w:date="2020-02-04T10:16:00Z">
+              <w:r>
+                <w:rPr>
+                  <w:rFonts w:ascii="Arial" w:hAnsi="Arial"/>
+                  <w:i/>
+                  <w:iCs/>
+                </w:rPr>
+                <w:t>Hold shift and press right-click</w:t>
+              </w:r>
+            </w:ins>
+          </w:p>
+          <w:p>
+            <w:pPr>
+              <w:pStyle w:val="H1bodytext"/>
+              <w:numPr>
+                <w:ilvl w:val="0"/>
+                <w:numId w:val="14"/>
+              </w:numPr>
+              <w:spacing w:after="0"/>
+              <w:rPr>
+                <w:ins w:id="117" w:author="Christian Hall" w:date="2020-02-04T11:32:00Z"/>
+                <w:rFonts w:ascii="Arial" w:hAnsi="Arial"/>
+                <w:i/>
+                <w:iCs/>
+              </w:rPr>
+            </w:pPr>
+            <w:ins w:id="118" w:author="Christian Hall" w:date="2020-02-04T10:16:00Z">
+              <w:r>
+                <w:rPr>
+                  <w:rFonts w:ascii="Arial" w:hAnsi="Arial"/>
+                  <w:i/>
+                  <w:iCs/>
+                </w:rPr>
+                <w:t>Click “Open PowerShell window here”</w:t>
+              </w:r>
+            </w:ins>
+          </w:p>
+          <w:p>
+            <w:pPr>
+              <w:pStyle w:val="H1bodytext"/>
+              <w:spacing w:after="0"/>
+              <w:ind w:left="0"/>
+              <w:rPr>
+                <w:ins w:id="119" w:author="Christian Hall" w:date="2020-02-04T11:52:00Z"/>
+                <w:rFonts w:ascii="Arial" w:hAnsi="Arial"/>
+                <w:i/>
+                <w:iCs/>
+              </w:rPr>
+            </w:pPr>
+            <w:bookmarkStart w:id="120" w:name="_GoBack"/>
+            <w:bookmarkEnd w:id="120"/>
+          </w:p>
+          <w:p>
+            <w:pPr>
+              <w:pStyle w:val="H1bodytext"/>
+              <w:spacing w:after="0"/>
+              <w:ind w:left="0"/>
+              <w:rPr>
+                <w:ins w:id="121" w:author="Christian Hall" w:date="2020-02-04T11:53:00Z"/>
+                <w:rFonts w:ascii="Arial" w:hAnsi="Arial"/>
+                <w:i/>
+                <w:iCs/>
+              </w:rPr>
+            </w:pPr>
+            <w:ins w:id="122" w:author="Christian Hall" w:date="2020-02-04T11:52:00Z">
+              <w:r>
+                <w:rPr>
+                  <w:rFonts w:ascii="Arial" w:hAnsi="Arial"/>
+                  <w:i/>
+                  <w:iCs/>
+                </w:rPr>
+                <w:t xml:space="preserve">Alternatively, use </w:t>
+              </w:r>
+            </w:ins>
+            <w:ins w:id="123" w:author="Christian Hall" w:date="2020-02-04T11:53:00Z">
+              <w:r>
+                <w:rPr>
+                  <w:rFonts w:ascii="Arial" w:hAnsi="Arial"/>
+                  <w:i/>
+                  <w:iCs/>
+                </w:rPr>
+                <w:t>Window’s command prompt cmd.exe:</w:t>
+              </w:r>
+            </w:ins>
+          </w:p>
+          <w:p>
+            <w:pPr>
+              <w:pStyle w:val="H1bodytext"/>
+              <w:numPr>
+                <w:ilvl w:val="0"/>
+                <w:numId w:val="14"/>
+              </w:numPr>
+              <w:spacing w:after="0"/>
+              <w:rPr>
+                <w:ins w:id="124" w:author="Christian Hall" w:date="2020-02-04T11:52:00Z"/>
+                <w:rFonts w:ascii="Arial" w:hAnsi="Arial"/>
+                <w:i/>
+                <w:iCs/>
+                <w:rPrChange w:id="125" w:author="Christian Hall" w:date="2020-02-04T11:53:00Z">
+                  <w:rPr>
+                    <w:ins w:id="126" w:author="Christian Hall" w:date="2020-02-04T11:52:00Z"/>
+                    <w:rFonts w:ascii="Arial" w:hAnsi="Arial"/>
+                    <w:i/>
+                    <w:iCs/>
+                  </w:rPr>
+                </w:rPrChange>
+              </w:rPr>
+              <w:pPrChange w:id="127" w:author="Christian Hall" w:date="2020-02-04T11:53:00Z">
+                <w:pPr>
+                  <w:pStyle w:val="H1bodytext"/>
+                  <w:spacing w:after="0"/>
+                  <w:ind w:left="0"/>
+                </w:pPr>
+              </w:pPrChange>
+            </w:pPr>
+            <w:ins w:id="128" w:author="Christian Hall" w:date="2020-02-04T11:53:00Z">
+              <w:r>
+                <w:rPr>
+                  <w:rFonts w:ascii="Arial" w:hAnsi="Arial"/>
+                  <w:i/>
+                  <w:iCs/>
+                </w:rPr>
+                <w:t>Windows key and type “Command prompt”</w:t>
+              </w:r>
+            </w:ins>
+          </w:p>
+          <w:p>
+            <w:pPr>
+              <w:pStyle w:val="H1bodytext"/>
+              <w:spacing w:after="0"/>
+              <w:ind w:left="0"/>
+              <w:rPr>
+                <w:ins w:id="129" w:author="Christian Hall" w:date="2020-02-04T11:32:00Z"/>
+                <w:rFonts w:ascii="Arial" w:hAnsi="Arial"/>
+                <w:i/>
+                <w:iCs/>
+              </w:rPr>
+              <w:pPrChange w:id="130" w:author="Christian Hall" w:date="2020-02-04T11:52:00Z">
+                <w:pPr>
+                  <w:pStyle w:val="H1bodytext"/>
+                  <w:spacing w:after="0"/>
+                </w:pPr>
+              </w:pPrChange>
+            </w:pPr>
+          </w:p>
+          <w:p>
+            <w:pPr>
+              <w:pStyle w:val="H1bodytext"/>
+              <w:spacing w:after="0"/>
+              <w:ind w:left="0"/>
+              <w:rPr>
+                <w:ins w:id="131" w:author="Christian Hall" w:date="2020-02-04T11:32:00Z"/>
+                <w:rFonts w:ascii="Arial" w:hAnsi="Arial"/>
+                <w:i/>
+                <w:iCs/>
+              </w:rPr>
+            </w:pPr>
+            <w:ins w:id="132" w:author="Christian Hall" w:date="2020-02-04T11:32:00Z">
+              <w:r>
+                <w:rPr>
+                  <w:rFonts w:ascii="Arial" w:hAnsi="Arial"/>
+                  <w:i/>
+                  <w:iCs/>
+                </w:rPr>
+                <w:t xml:space="preserve">Optionally, </w:t>
+              </w:r>
+              <w:proofErr w:type="gramStart"/>
+              <w:r>
+                <w:rPr>
+                  <w:rFonts w:ascii="Arial" w:hAnsi="Arial"/>
+                  <w:i/>
+                  <w:iCs/>
+                </w:rPr>
+                <w:t>open up</w:t>
+              </w:r>
+              <w:proofErr w:type="gramEnd"/>
+              <w:r>
+                <w:rPr>
+                  <w:rFonts w:ascii="Arial" w:hAnsi="Arial"/>
+                  <w:i/>
+                  <w:iCs/>
+                </w:rPr>
+                <w:t xml:space="preserve"> git bash to run these commands</w:t>
+              </w:r>
+            </w:ins>
+          </w:p>
+          <w:p>
+            <w:pPr>
+              <w:pStyle w:val="H1bodytext"/>
+              <w:numPr>
+                <w:ilvl w:val="0"/>
+                <w:numId w:val="14"/>
+              </w:numPr>
+              <w:spacing w:after="0"/>
+              <w:rPr>
+                <w:ins w:id="133" w:author="Christian Hall" w:date="2020-02-04T11:32:00Z"/>
+                <w:rFonts w:ascii="Arial" w:hAnsi="Arial"/>
+                <w:i/>
+                <w:iCs/>
+              </w:rPr>
+            </w:pPr>
+            <w:ins w:id="134" w:author="Christian Hall" w:date="2020-02-04T11:32:00Z">
+              <w:r>
+                <w:rPr>
+                  <w:rFonts w:ascii="Arial" w:hAnsi="Arial"/>
+                  <w:i/>
+                  <w:iCs/>
+                </w:rPr>
+                <w:t xml:space="preserve">Right click in </w:t>
+              </w:r>
+              <w:proofErr w:type="spellStart"/>
+              <w:r>
+                <w:rPr>
+                  <w:rFonts w:ascii="Arial" w:hAnsi="Arial"/>
+                  <w:i/>
+                  <w:iCs/>
+                </w:rPr>
+                <w:t>fingerprint_test</w:t>
+              </w:r>
+              <w:proofErr w:type="spellEnd"/>
+            </w:ins>
+          </w:p>
+          <w:p>
+            <w:pPr>
+              <w:pStyle w:val="H1bodytext"/>
+              <w:numPr>
+                <w:ilvl w:val="0"/>
+                <w:numId w:val="14"/>
+              </w:numPr>
+              <w:spacing w:after="0"/>
+              <w:rPr>
+                <w:rFonts w:ascii="Arial" w:hAnsi="Arial"/>
+                <w:i/>
+                <w:iCs/>
+                <w:rPrChange w:id="135" w:author="Christian Hall" w:date="2020-02-04T11:52:00Z">
+                  <w:rPr>
+                    <w:rFonts w:ascii="Arial" w:hAnsi="Arial"/>
+                    <w:i/>
+                    <w:iCs/>
+                  </w:rPr>
+                </w:rPrChange>
+              </w:rPr>
+              <w:pPrChange w:id="136" w:author="Christian Hall" w:date="2020-02-04T11:52:00Z">
+                <w:pPr>
+                  <w:pStyle w:val="H1bodytext"/>
+                  <w:spacing w:after="0"/>
+                  <w:ind w:left="0"/>
+                </w:pPr>
+              </w:pPrChange>
+            </w:pPr>
+            <w:ins w:id="137" w:author="Christian Hall" w:date="2020-02-04T11:32:00Z">
+              <w:r>
+                <w:rPr>
+                  <w:rFonts w:ascii="Arial" w:hAnsi="Arial"/>
+                  <w:i/>
+                  <w:iCs/>
+                </w:rPr>
+                <w:t>Click “Git Bash Here”</w:t>
+              </w:r>
+            </w:ins>
+          </w:p>
+          <w:p>
+            <w:pPr>
+              <w:pStyle w:val="H1bodytext"/>
+              <w:spacing w:after="0"/>
+              <w:ind w:left="0"/>
+              <w:rPr>
+                <w:del w:id="138" w:author="Christian Hall" w:date="2020-02-04T10:17:00Z"/>
+                <w:rFonts w:ascii="Arial" w:hAnsi="Arial"/>
+                <w:i/>
+                <w:iCs/>
+              </w:rPr>
+            </w:pPr>
+            <w:del w:id="139" w:author="Christian Hall" w:date="2020-02-04T10:17:00Z">
+              <w:r>
+                <w:rPr>
+                  <w:rFonts w:ascii="Arial" w:hAnsi="Arial"/>
+                  <w:i/>
+                  <w:iCs/>
+                </w:rPr>
+                <w:delText>Navigate to [Testing_Directory]\fingerprint_test</w:delText>
+              </w:r>
+            </w:del>
+          </w:p>
+          <w:p>
+            <w:pPr>
+              <w:pStyle w:val="H1bodytext"/>
+              <w:spacing w:after="0"/>
+              <w:ind w:left="0"/>
+              <w:rPr>
+                <w:rFonts w:ascii="Arial" w:hAnsi="Arial"/>
+                <w:i/>
+                <w:iCs/>
+              </w:rPr>
+              <w:pPrChange w:id="140" w:author="Christian Hall" w:date="2020-02-04T10:17:00Z">
+                <w:pPr>
+                  <w:pStyle w:val="H1bodytext"/>
+                  <w:spacing w:after="0"/>
+                  <w:ind w:left="0"/>
+                </w:pPr>
+              </w:pPrChange>
             </w:pPr>
           </w:p>
         </w:tc>
@@ -11170,16 +11764,7 @@
                 <w:i/>
                 <w:iCs/>
               </w:rPr>
-              <w:t xml:space="preserve">.sh by entering the following at the command </w:t>
-            </w:r>
-            <w:proofErr w:type="gramStart"/>
-            <w:r>
-              <w:rPr>
-                <w:rFonts w:ascii="Arial" w:hAnsi="Arial"/>
-                <w:i/>
-                <w:iCs/>
-              </w:rPr>
-              <w:t>line:./</w:t>
+              <w:t>.sh by entering the following at the command line:./</w:t>
             </w:r>
             <w:r>
               <w:rPr>
@@ -11213,7 +11798,6 @@
               </w:rPr>
               <w:t>.sh</w:t>
             </w:r>
-            <w:proofErr w:type="gramEnd"/>
             <w:r>
               <w:rPr>
                 <w:rFonts w:ascii="Arial" w:hAnsi="Arial"/>
@@ -11454,7 +12038,7 @@
               </w:rPr>
               <w:t xml:space="preserve">In this case Y: was set to </w:t>
             </w:r>
-            <w:hyperlink r:id="rId17" w:history="1">
+            <w:hyperlink r:id="rId18" w:history="1">
               <w:r>
                 <w:rPr>
                   <w:rStyle w:val="Hyperlink"/>
@@ -11788,12 +12372,22 @@
                 <w:rFonts w:ascii="Arial" w:hAnsi="Arial"/>
               </w:rPr>
             </w:pPr>
-            <w:r>
-              <w:rPr>
-                <w:rFonts w:ascii="Arial" w:hAnsi="Arial"/>
-              </w:rPr>
-              <w:t>Pass</w:t>
-            </w:r>
+            <w:del w:id="141" w:author="Christian Hall" w:date="2020-02-04T10:25:00Z">
+              <w:r>
+                <w:rPr>
+                  <w:rFonts w:ascii="Arial" w:hAnsi="Arial"/>
+                </w:rPr>
+                <w:delText>Pass</w:delText>
+              </w:r>
+            </w:del>
+            <w:ins w:id="142" w:author="Christian Hall" w:date="2020-02-04T10:25:00Z">
+              <w:r>
+                <w:rPr>
+                  <w:rFonts w:ascii="Arial" w:hAnsi="Arial"/>
+                </w:rPr>
+                <w:t>FAIL</w:t>
+              </w:r>
+            </w:ins>
           </w:p>
         </w:tc>
       </w:tr>
@@ -11883,12 +12477,22 @@
                 <w:rFonts w:ascii="Arial" w:hAnsi="Arial"/>
               </w:rPr>
             </w:pPr>
-            <w:r>
-              <w:rPr>
-                <w:rFonts w:ascii="Arial" w:hAnsi="Arial"/>
-              </w:rPr>
-              <w:t>Pass</w:t>
-            </w:r>
+            <w:del w:id="143" w:author="Christian Hall" w:date="2020-02-04T10:25:00Z">
+              <w:r>
+                <w:rPr>
+                  <w:rFonts w:ascii="Arial" w:hAnsi="Arial"/>
+                </w:rPr>
+                <w:delText>Pass</w:delText>
+              </w:r>
+            </w:del>
+            <w:ins w:id="144" w:author="Christian Hall" w:date="2020-02-04T10:25:00Z">
+              <w:r>
+                <w:rPr>
+                  <w:rFonts w:ascii="Arial" w:hAnsi="Arial"/>
+                </w:rPr>
+                <w:t>FAIL</w:t>
+              </w:r>
+            </w:ins>
           </w:p>
         </w:tc>
       </w:tr>
@@ -11995,6 +12599,7 @@
               <w:rPr>
                 <w:rFonts w:ascii="Arial" w:hAnsi="Arial"/>
               </w:rPr>
+              <w:lastRenderedPageBreak/>
               <w:t>CACIE-fingerprint.py</w:t>
             </w:r>
             <w:r>
@@ -13639,72 +14244,272 @@
                 <w:iCs/>
               </w:rPr>
             </w:pPr>
-            <w:r>
-              <w:rPr>
-                <w:rFonts w:ascii="Arial" w:hAnsi="Arial"/>
-                <w:i/>
-                <w:iCs/>
-              </w:rPr>
-              <w:t xml:space="preserve">Open </w:t>
-            </w:r>
-            <w:proofErr w:type="spellStart"/>
-            <w:r>
-              <w:rPr>
-                <w:rFonts w:ascii="Arial" w:hAnsi="Arial"/>
-                <w:i/>
-                <w:iCs/>
-              </w:rPr>
-              <w:t>testfile</w:t>
-            </w:r>
-            <w:proofErr w:type="spellEnd"/>
-            <w:r>
-              <w:rPr>
-                <w:rFonts w:ascii="Arial" w:hAnsi="Arial"/>
-                <w:i/>
-                <w:iCs/>
-              </w:rPr>
-              <w:t xml:space="preserve"> </w:t>
-            </w:r>
-            <w:r>
-              <w:rPr>
-                <w:rFonts w:ascii="Arial" w:hAnsi="Arial"/>
-                <w:i/>
-                <w:iCs/>
-              </w:rPr>
-              <w:t>-</w:t>
-            </w:r>
-            <w:r>
-              <w:rPr>
-                <w:rFonts w:ascii="Arial" w:hAnsi="Arial"/>
-                <w:i/>
-                <w:iCs/>
-              </w:rPr>
-              <w:t xml:space="preserve"> C</w:t>
-            </w:r>
-            <w:r>
-              <w:rPr>
-                <w:rFonts w:ascii="Arial" w:hAnsi="Arial"/>
-                <w:i/>
-                <w:iCs/>
-              </w:rPr>
-              <w:t>opy</w:t>
-            </w:r>
-            <w:r>
-              <w:rPr>
-                <w:rFonts w:ascii="Arial" w:hAnsi="Arial"/>
-                <w:i/>
-                <w:iCs/>
-              </w:rPr>
-              <w:t xml:space="preserve"> </w:t>
-            </w:r>
-            <w:r>
-              <w:rPr>
-                <w:rFonts w:ascii="Arial" w:hAnsi="Arial"/>
-                <w:i/>
-                <w:iCs/>
-              </w:rPr>
-              <w:t>(2).txt in text editor.</w:t>
-            </w:r>
+            <w:ins w:id="145" w:author="Christian Hall" w:date="2020-02-04T10:55:00Z">
+              <w:r>
+                <w:rPr>
+                  <w:rFonts w:ascii="Arial" w:hAnsi="Arial"/>
+                  <w:i/>
+                  <w:iCs/>
+                </w:rPr>
+                <w:t>Copy a fourth file “testfile.txt”</w:t>
+              </w:r>
+            </w:ins>
+            <w:ins w:id="146" w:author="Christian Hall" w:date="2020-02-04T10:56:00Z">
+              <w:r>
+                <w:rPr>
+                  <w:rFonts w:ascii="Arial" w:hAnsi="Arial"/>
+                  <w:i/>
+                  <w:iCs/>
+                </w:rPr>
+                <w:t xml:space="preserve"> into the [</w:t>
+              </w:r>
+              <w:proofErr w:type="spellStart"/>
+              <w:r>
+                <w:rPr>
+                  <w:rFonts w:ascii="Arial" w:hAnsi="Arial"/>
+                  <w:i/>
+                  <w:iCs/>
+                </w:rPr>
+                <w:t>Testing_Directory</w:t>
+              </w:r>
+              <w:proofErr w:type="spellEnd"/>
+              <w:r>
+                <w:rPr>
+                  <w:rFonts w:ascii="Arial" w:hAnsi="Arial"/>
+                  <w:i/>
+                  <w:iCs/>
+                </w:rPr>
+                <w:t>]</w:t>
+              </w:r>
+            </w:ins>
+            <w:del w:id="147" w:author="Christian Hall" w:date="2020-02-04T10:55:00Z">
+              <w:r>
+                <w:rPr>
+                  <w:rFonts w:ascii="Arial" w:hAnsi="Arial"/>
+                  <w:i/>
+                  <w:iCs/>
+                </w:rPr>
+                <w:delText>O</w:delText>
+              </w:r>
+            </w:del>
+            <w:del w:id="148" w:author="Christian Hall" w:date="2020-02-04T10:56:00Z">
+              <w:r>
+                <w:rPr>
+                  <w:rFonts w:ascii="Arial" w:hAnsi="Arial"/>
+                  <w:i/>
+                  <w:iCs/>
+                </w:rPr>
+                <w:delText xml:space="preserve">pen </w:delText>
+              </w:r>
+              <w:r>
+                <w:rPr>
+                  <w:rFonts w:ascii="Arial" w:hAnsi="Arial"/>
+                  <w:i/>
+                  <w:iCs/>
+                </w:rPr>
+                <w:delText xml:space="preserve">testfile </w:delText>
+              </w:r>
+              <w:r>
+                <w:rPr>
+                  <w:rFonts w:ascii="Arial" w:hAnsi="Arial"/>
+                  <w:i/>
+                  <w:iCs/>
+                </w:rPr>
+                <w:delText>-</w:delText>
+              </w:r>
+              <w:r>
+                <w:rPr>
+                  <w:rFonts w:ascii="Arial" w:hAnsi="Arial"/>
+                  <w:i/>
+                  <w:iCs/>
+                </w:rPr>
+                <w:delText xml:space="preserve"> C</w:delText>
+              </w:r>
+              <w:r>
+                <w:rPr>
+                  <w:rFonts w:ascii="Arial" w:hAnsi="Arial"/>
+                  <w:i/>
+                  <w:iCs/>
+                </w:rPr>
+                <w:delText>opy</w:delText>
+              </w:r>
+              <w:r>
+                <w:rPr>
+                  <w:rFonts w:ascii="Arial" w:hAnsi="Arial"/>
+                  <w:i/>
+                  <w:iCs/>
+                </w:rPr>
+                <w:delText xml:space="preserve"> </w:delText>
+              </w:r>
+              <w:r>
+                <w:rPr>
+                  <w:rFonts w:ascii="Arial" w:hAnsi="Arial"/>
+                  <w:i/>
+                  <w:iCs/>
+                </w:rPr>
+                <w:delText>(</w:delText>
+              </w:r>
+            </w:del>
+            <w:del w:id="149" w:author="Christian Hall" w:date="2020-02-04T10:54:00Z">
+              <w:r>
+                <w:rPr>
+                  <w:rFonts w:ascii="Arial" w:hAnsi="Arial"/>
+                  <w:i/>
+                  <w:iCs/>
+                </w:rPr>
+                <w:delText>2</w:delText>
+              </w:r>
+            </w:del>
+            <w:del w:id="150" w:author="Christian Hall" w:date="2020-02-04T10:56:00Z">
+              <w:r>
+                <w:rPr>
+                  <w:rFonts w:ascii="Arial" w:hAnsi="Arial"/>
+                  <w:i/>
+                  <w:iCs/>
+                </w:rPr>
+                <w:delText>).txt in text editor.</w:delText>
+              </w:r>
+            </w:del>
+          </w:p>
+        </w:tc>
+      </w:tr>
+      <w:tr>
+        <w:trPr>
+          <w:cantSplit/>
+          <w:trHeight w:val="800"/>
+          <w:ins w:id="151" w:author="Christian Hall" w:date="2020-02-04T10:55:00Z"/>
+        </w:trPr>
+        <w:tc>
+          <w:tcPr>
+            <w:tcW w:w="1800" w:type="dxa"/>
+            <w:vMerge/>
+            <w:vAlign w:val="center"/>
+          </w:tcPr>
+          <w:p>
+            <w:pPr>
+              <w:pStyle w:val="H1bodytext"/>
+              <w:spacing w:after="0"/>
+              <w:ind w:left="0"/>
+              <w:jc w:val="center"/>
+              <w:rPr>
+                <w:ins w:id="152" w:author="Christian Hall" w:date="2020-02-04T10:55:00Z"/>
+                <w:rFonts w:ascii="Arial" w:hAnsi="Arial"/>
+              </w:rPr>
+            </w:pPr>
+          </w:p>
+        </w:tc>
+        <w:tc>
+          <w:tcPr>
+            <w:tcW w:w="8280" w:type="dxa"/>
+            <w:gridSpan w:val="2"/>
+            <w:vAlign w:val="center"/>
+          </w:tcPr>
+          <w:p>
+            <w:pPr>
+              <w:pStyle w:val="H1bodytext"/>
+              <w:spacing w:after="0"/>
+              <w:ind w:left="0"/>
+              <w:rPr>
+                <w:ins w:id="153" w:author="Christian Hall" w:date="2020-02-04T10:55:00Z"/>
+                <w:rFonts w:ascii="Arial" w:hAnsi="Arial"/>
+                <w:i/>
+                <w:iCs/>
+              </w:rPr>
+            </w:pPr>
+            <w:ins w:id="154" w:author="Christian Hall" w:date="2020-02-04T10:56:00Z">
+              <w:r>
+                <w:rPr>
+                  <w:rFonts w:ascii="Arial" w:hAnsi="Arial"/>
+                  <w:i/>
+                  <w:iCs/>
+                </w:rPr>
+                <w:t>O</w:t>
+              </w:r>
+            </w:ins>
+            <w:ins w:id="155" w:author="Christian Hall" w:date="2020-02-04T10:55:00Z">
+              <w:r>
+                <w:rPr>
+                  <w:rFonts w:ascii="Arial" w:hAnsi="Arial"/>
+                  <w:i/>
+                  <w:iCs/>
+                </w:rPr>
+                <w:t xml:space="preserve">pen </w:t>
+              </w:r>
+              <w:proofErr w:type="spellStart"/>
+              <w:r>
+                <w:rPr>
+                  <w:rFonts w:ascii="Arial" w:hAnsi="Arial"/>
+                  <w:i/>
+                  <w:iCs/>
+                </w:rPr>
+                <w:t>testfile</w:t>
+              </w:r>
+              <w:proofErr w:type="spellEnd"/>
+              <w:r>
+                <w:rPr>
+                  <w:rFonts w:ascii="Arial" w:hAnsi="Arial"/>
+                  <w:i/>
+                  <w:iCs/>
+                </w:rPr>
+                <w:t xml:space="preserve"> </w:t>
+              </w:r>
+              <w:r>
+                <w:rPr>
+                  <w:rFonts w:ascii="Arial" w:hAnsi="Arial"/>
+                  <w:i/>
+                  <w:iCs/>
+                </w:rPr>
+                <w:t>-</w:t>
+              </w:r>
+              <w:r>
+                <w:rPr>
+                  <w:rFonts w:ascii="Arial" w:hAnsi="Arial"/>
+                  <w:i/>
+                  <w:iCs/>
+                </w:rPr>
+                <w:t xml:space="preserve"> C</w:t>
+              </w:r>
+              <w:r>
+                <w:rPr>
+                  <w:rFonts w:ascii="Arial" w:hAnsi="Arial"/>
+                  <w:i/>
+                  <w:iCs/>
+                </w:rPr>
+                <w:t>opy</w:t>
+              </w:r>
+              <w:r>
+                <w:rPr>
+                  <w:rFonts w:ascii="Arial" w:hAnsi="Arial"/>
+                  <w:i/>
+                  <w:iCs/>
+                </w:rPr>
+                <w:t xml:space="preserve"> </w:t>
+              </w:r>
+              <w:r>
+                <w:rPr>
+                  <w:rFonts w:ascii="Arial" w:hAnsi="Arial"/>
+                  <w:i/>
+                  <w:iCs/>
+                </w:rPr>
+                <w:t>(</w:t>
+              </w:r>
+              <w:r>
+                <w:rPr>
+                  <w:rFonts w:ascii="Arial" w:hAnsi="Arial"/>
+                  <w:i/>
+                  <w:iCs/>
+                </w:rPr>
+                <w:t>3</w:t>
+              </w:r>
+              <w:r>
+                <w:rPr>
+                  <w:rFonts w:ascii="Arial" w:hAnsi="Arial"/>
+                  <w:i/>
+                  <w:iCs/>
+                </w:rPr>
+                <w:t>).txt in text editor</w:t>
+              </w:r>
+            </w:ins>
           </w:p>
         </w:tc>
       </w:tr>
@@ -13754,8 +14559,28 @@
                 <w:i/>
                 <w:iCs/>
               </w:rPr>
-              <w:t>Add a space somewhere in the file.</w:t>
-            </w:r>
+              <w:t>Add a spac</w:t>
+            </w:r>
+            <w:ins w:id="156" w:author="Christian Hall" w:date="2020-02-04T10:58:00Z">
+              <w:r>
+                <w:rPr>
+                  <w:rFonts w:ascii="Arial" w:hAnsi="Arial"/>
+                  <w:i/>
+                  <w:iCs/>
+                </w:rPr>
+                <w:t>e or other new text somewhere in the file.</w:t>
+              </w:r>
+            </w:ins>
+            <w:del w:id="157" w:author="Christian Hall" w:date="2020-02-04T10:58:00Z">
+              <w:r>
+                <w:rPr>
+                  <w:rFonts w:ascii="Arial" w:hAnsi="Arial"/>
+                  <w:i/>
+                  <w:iCs/>
+                </w:rPr>
+                <w:delText>e somewhere in the file.</w:delText>
+              </w:r>
+            </w:del>
           </w:p>
         </w:tc>
       </w:tr>
@@ -14055,15 +14880,18 @@
               </w:numPr>
               <w:spacing w:after="0"/>
               <w:rPr>
-                <w:rFonts w:ascii="Arial" w:hAnsi="Arial"/>
-              </w:rPr>
-            </w:pPr>
-            <w:r>
-              <w:rPr>
-                <w:rFonts w:ascii="Arial" w:hAnsi="Arial"/>
-              </w:rPr>
-              <w:t xml:space="preserve"> </w:t>
-            </w:r>
+                <w:ins w:id="158" w:author="Christian Hall" w:date="2020-02-04T10:54:00Z"/>
+                <w:rFonts w:ascii="Arial" w:hAnsi="Arial"/>
+              </w:rPr>
+            </w:pPr>
+            <w:del w:id="159" w:author="Christian Hall" w:date="2020-02-04T10:55:00Z">
+              <w:r>
+                <w:rPr>
+                  <w:rFonts w:ascii="Arial" w:hAnsi="Arial"/>
+                </w:rPr>
+                <w:delText xml:space="preserve"> </w:delText>
+              </w:r>
+            </w:del>
             <w:proofErr w:type="spellStart"/>
             <w:r>
               <w:rPr>
@@ -14078,6 +14906,59 @@
               </w:rPr>
               <w:t xml:space="preserve"> - Copy.txt</w:t>
             </w:r>
+          </w:p>
+          <w:p>
+            <w:pPr>
+              <w:pStyle w:val="H1bodytext"/>
+              <w:numPr>
+                <w:ilvl w:val="0"/>
+                <w:numId w:val="8"/>
+              </w:numPr>
+              <w:spacing w:after="0"/>
+              <w:rPr>
+                <w:rFonts w:ascii="Arial" w:hAnsi="Arial"/>
+              </w:rPr>
+            </w:pPr>
+            <w:proofErr w:type="spellStart"/>
+            <w:ins w:id="160" w:author="Christian Hall" w:date="2020-02-04T10:54:00Z">
+              <w:r>
+                <w:rPr>
+                  <w:rFonts w:ascii="Arial" w:hAnsi="Arial"/>
+                </w:rPr>
+                <w:t>testfile</w:t>
+              </w:r>
+              <w:proofErr w:type="spellEnd"/>
+              <w:r>
+                <w:rPr>
+                  <w:rFonts w:ascii="Arial" w:hAnsi="Arial"/>
+                </w:rPr>
+                <w:t xml:space="preserve"> - Copy(</w:t>
+              </w:r>
+            </w:ins>
+            <w:ins w:id="161" w:author="Christian Hall" w:date="2020-02-04T10:55:00Z">
+              <w:r>
+                <w:rPr>
+                  <w:rFonts w:ascii="Arial" w:hAnsi="Arial"/>
+                </w:rPr>
+                <w:t>2</w:t>
+              </w:r>
+            </w:ins>
+            <w:ins w:id="162" w:author="Christian Hall" w:date="2020-02-04T10:54:00Z">
+              <w:r>
+                <w:rPr>
+                  <w:rFonts w:ascii="Arial" w:hAnsi="Arial"/>
+                </w:rPr>
+                <w:t>).t</w:t>
+              </w:r>
+            </w:ins>
+            <w:ins w:id="163" w:author="Christian Hall" w:date="2020-02-04T10:55:00Z">
+              <w:r>
+                <w:rPr>
+                  <w:rFonts w:ascii="Arial" w:hAnsi="Arial"/>
+                </w:rPr>
+                <w:t>xt</w:t>
+              </w:r>
+            </w:ins>
           </w:p>
         </w:tc>
         <w:tc>
@@ -14190,7 +15071,29 @@
               <w:rPr>
                 <w:rFonts w:ascii="Arial" w:hAnsi="Arial"/>
               </w:rPr>
-              <w:t xml:space="preserve"> - Copy (2).txt</w:t>
+              <w:t xml:space="preserve"> - Copy (</w:t>
+            </w:r>
+            <w:ins w:id="164" w:author="Christian Hall" w:date="2020-02-04T10:55:00Z">
+              <w:r>
+                <w:rPr>
+                  <w:rFonts w:ascii="Arial" w:hAnsi="Arial"/>
+                </w:rPr>
+                <w:t>3</w:t>
+              </w:r>
+            </w:ins>
+            <w:del w:id="165" w:author="Christian Hall" w:date="2020-02-04T10:55:00Z">
+              <w:r>
+                <w:rPr>
+                  <w:rFonts w:ascii="Arial" w:hAnsi="Arial"/>
+                </w:rPr>
+                <w:delText>2</w:delText>
+              </w:r>
+            </w:del>
+            <w:r>
+              <w:rPr>
+                <w:rFonts w:ascii="Arial" w:hAnsi="Arial"/>
+              </w:rPr>
+              <w:t>).txt</w:t>
             </w:r>
           </w:p>
         </w:tc>
@@ -14865,7 +15768,10 @@
               <w:spacing w:after="0"/>
               <w:ind w:left="0"/>
               <w:rPr>
-                <w:rFonts w:ascii="Arial" w:hAnsi="Arial"/>
+                <w:ins w:id="166" w:author="Christian Hall" w:date="2020-02-04T11:16:00Z"/>
+                <w:rFonts w:ascii="Arial" w:hAnsi="Arial"/>
+                <w:i/>
+                <w:iCs/>
               </w:rPr>
             </w:pPr>
             <w:r>
@@ -14890,7 +15796,25 @@
                 <w:i/>
                 <w:iCs/>
               </w:rPr>
-              <w:t>-5.txt and fingerprint_</w:t>
+              <w:t>-5</w:t>
+            </w:r>
+            <w:ins w:id="167" w:author="Christian Hall" w:date="2020-02-04T11:12:00Z">
+              <w:r>
+                <w:rPr>
+                  <w:rFonts w:ascii="Arial" w:hAnsi="Arial"/>
+                  <w:i/>
+                  <w:iCs/>
+                </w:rPr>
+                <w:t>_fingerprint</w:t>
+              </w:r>
+            </w:ins>
+            <w:r>
+              <w:rPr>
+                <w:rFonts w:ascii="Arial" w:hAnsi="Arial"/>
+                <w:i/>
+                <w:iCs/>
+              </w:rPr>
+              <w:t>.txt and fingerprint_</w:t>
             </w:r>
             <w:r>
               <w:rPr>
@@ -14906,8 +15830,84 @@
                 <w:i/>
                 <w:iCs/>
               </w:rPr>
-              <w:t xml:space="preserve">-6b.txt </w:t>
-            </w:r>
+              <w:t>-6b</w:t>
+            </w:r>
+            <w:ins w:id="168" w:author="Christian Hall" w:date="2020-02-04T11:12:00Z">
+              <w:r>
+                <w:rPr>
+                  <w:rFonts w:ascii="Arial" w:hAnsi="Arial"/>
+                  <w:i/>
+                  <w:iCs/>
+                </w:rPr>
+                <w:t>_fingerprint</w:t>
+              </w:r>
+            </w:ins>
+            <w:r>
+              <w:rPr>
+                <w:rFonts w:ascii="Arial" w:hAnsi="Arial"/>
+                <w:i/>
+                <w:iCs/>
+              </w:rPr>
+              <w:t xml:space="preserve">.txt </w:t>
+            </w:r>
+            <w:ins w:id="169" w:author="Christian Hall" w:date="2020-02-04T11:15:00Z">
+              <w:r>
+                <w:rPr>
+                  <w:rFonts w:ascii="Arial" w:hAnsi="Arial"/>
+                  <w:i/>
+                  <w:iCs/>
+                </w:rPr>
+                <w:t>(since TC-5 has the unzipped folder inside of it as well, they will be different)</w:t>
+              </w:r>
+            </w:ins>
+          </w:p>
+          <w:p>
+            <w:pPr>
+              <w:pStyle w:val="H1bodytext"/>
+              <w:spacing w:after="0"/>
+              <w:ind w:left="0"/>
+              <w:rPr>
+                <w:ins w:id="170" w:author="Christian Hall" w:date="2020-02-04T11:16:00Z"/>
+                <w:rFonts w:ascii="Arial" w:hAnsi="Arial"/>
+              </w:rPr>
+            </w:pPr>
+          </w:p>
+          <w:p>
+            <w:pPr>
+              <w:pStyle w:val="H1bodytext"/>
+              <w:spacing w:after="0"/>
+              <w:ind w:left="0"/>
+              <w:rPr>
+                <w:rFonts w:ascii="Arial" w:hAnsi="Arial"/>
+                <w:rPrChange w:id="171" w:author="Christian Hall" w:date="2020-02-04T11:16:00Z">
+                  <w:rPr>
+                    <w:rFonts w:ascii="Arial" w:hAnsi="Arial"/>
+                  </w:rPr>
+                </w:rPrChange>
+              </w:rPr>
+            </w:pPr>
+            <w:ins w:id="172" w:author="Christian Hall" w:date="2020-02-04T11:16:00Z">
+              <w:r>
+                <w:rPr>
+                  <w:rFonts w:ascii="Arial" w:hAnsi="Arial"/>
+                </w:rPr>
+                <w:t xml:space="preserve">Using </w:t>
+              </w:r>
+              <w:r>
+                <w:rPr>
+                  <w:rFonts w:ascii="Arial" w:hAnsi="Arial"/>
+                  <w:i/>
+                  <w:iCs/>
+                </w:rPr>
+                <w:t>fingerprint_TC-6b_fingerprint.txt</w:t>
+              </w:r>
+              <w:r>
+                <w:rPr>
+                  <w:rFonts w:ascii="Arial" w:hAnsi="Arial"/>
+                </w:rPr>
+                <w:t xml:space="preserve"> verify the following</w:t>
+              </w:r>
+            </w:ins>
           </w:p>
         </w:tc>
       </w:tr>
@@ -14995,6 +15995,7 @@
               </w:numPr>
               <w:spacing w:after="0"/>
               <w:rPr>
+                <w:ins w:id="173" w:author="Christian Hall" w:date="2020-02-04T11:06:00Z"/>
                 <w:rFonts w:ascii="Arial" w:hAnsi="Arial"/>
               </w:rPr>
             </w:pPr>
@@ -15012,12 +16013,43 @@
               </w:rPr>
               <w:t xml:space="preserve"> - Copy.txt</w:t>
             </w:r>
-            <w:r>
-              <w:rPr>
-                <w:rFonts w:ascii="Arial" w:hAnsi="Arial"/>
-              </w:rPr>
-              <w:t xml:space="preserve"> </w:t>
-            </w:r>
+            <w:del w:id="174" w:author="Christian Hall" w:date="2020-02-04T11:06:00Z">
+              <w:r>
+                <w:rPr>
+                  <w:rFonts w:ascii="Arial" w:hAnsi="Arial"/>
+                </w:rPr>
+                <w:delText xml:space="preserve"> </w:delText>
+              </w:r>
+            </w:del>
+          </w:p>
+          <w:p>
+            <w:pPr>
+              <w:pStyle w:val="H1bodytext"/>
+              <w:numPr>
+                <w:ilvl w:val="0"/>
+                <w:numId w:val="8"/>
+              </w:numPr>
+              <w:spacing w:after="0"/>
+              <w:rPr>
+                <w:rFonts w:ascii="Arial" w:hAnsi="Arial"/>
+              </w:rPr>
+            </w:pPr>
+            <w:proofErr w:type="spellStart"/>
+            <w:ins w:id="175" w:author="Christian Hall" w:date="2020-02-04T11:06:00Z">
+              <w:r>
+                <w:rPr>
+                  <w:rFonts w:ascii="Arial" w:hAnsi="Arial"/>
+                </w:rPr>
+                <w:t>testfile</w:t>
+              </w:r>
+              <w:proofErr w:type="spellEnd"/>
+              <w:r>
+                <w:rPr>
+                  <w:rFonts w:ascii="Arial" w:hAnsi="Arial"/>
+                </w:rPr>
+                <w:t xml:space="preserve"> - Copy (2).txt</w:t>
+              </w:r>
+            </w:ins>
           </w:p>
         </w:tc>
         <w:tc>
@@ -15115,7 +16147,29 @@
               <w:rPr>
                 <w:rFonts w:ascii="Arial" w:hAnsi="Arial"/>
               </w:rPr>
-              <w:t xml:space="preserve"> - Copy (2).txt</w:t>
+              <w:t xml:space="preserve"> - Copy (</w:t>
+            </w:r>
+            <w:ins w:id="176" w:author="Christian Hall" w:date="2020-02-04T11:06:00Z">
+              <w:r>
+                <w:rPr>
+                  <w:rFonts w:ascii="Arial" w:hAnsi="Arial"/>
+                </w:rPr>
+                <w:t>3</w:t>
+              </w:r>
+            </w:ins>
+            <w:del w:id="177" w:author="Christian Hall" w:date="2020-02-04T11:06:00Z">
+              <w:r>
+                <w:rPr>
+                  <w:rFonts w:ascii="Arial" w:hAnsi="Arial"/>
+                </w:rPr>
+                <w:delText>2</w:delText>
+              </w:r>
+            </w:del>
+            <w:r>
+              <w:rPr>
+                <w:rFonts w:ascii="Arial" w:hAnsi="Arial"/>
+              </w:rPr>
+              <w:t>).txt</w:t>
             </w:r>
           </w:p>
         </w:tc>
@@ -15168,8 +16222,8 @@
           <w:bCs/>
         </w:rPr>
       </w:pPr>
-      <w:bookmarkStart w:id="58" w:name="_Hlk11237718"/>
-      <w:bookmarkStart w:id="59" w:name="_Hlk26873982"/>
+      <w:bookmarkStart w:id="178" w:name="_Hlk11237718"/>
+      <w:bookmarkStart w:id="179" w:name="_Hlk26873982"/>
       <w:r>
         <w:rPr>
           <w:rFonts w:ascii="Arial" w:hAnsi="Arial" w:cs="Arial"/>
@@ -15195,7 +16249,7 @@
                     </pic:cNvPicPr>
                   </pic:nvPicPr>
                   <pic:blipFill rotWithShape="1">
-                    <a:blip r:embed="rId18">
+                    <a:blip r:embed="rId19">
                       <a:extLst>
                         <a:ext uri="{28A0092B-C50C-407E-A947-70E740481C1C}">
                           <a14:useLocalDpi xmlns:a14="http://schemas.microsoft.com/office/drawing/2010/main" val="0"/>
@@ -15382,7 +16436,7 @@
                     </pic:cNvPicPr>
                   </pic:nvPicPr>
                   <pic:blipFill rotWithShape="1">
-                    <a:blip r:embed="rId19">
+                    <a:blip r:embed="rId20">
                       <a:extLst>
                         <a:ext uri="{28A0092B-C50C-407E-A947-70E740481C1C}">
                           <a14:useLocalDpi xmlns:a14="http://schemas.microsoft.com/office/drawing/2010/main" val="0"/>
@@ -15571,7 +16625,7 @@
                     </pic:cNvPicPr>
                   </pic:nvPicPr>
                   <pic:blipFill>
-                    <a:blip r:embed="rId20">
+                    <a:blip r:embed="rId21">
                       <a:extLst>
                         <a:ext uri="{28A0092B-C50C-407E-A947-70E740481C1C}">
                           <a14:useLocalDpi xmlns:a14="http://schemas.microsoft.com/office/drawing/2010/main" val="0"/>
@@ -15766,7 +16820,7 @@
                     </pic:cNvPicPr>
                   </pic:nvPicPr>
                   <pic:blipFill>
-                    <a:blip r:embed="rId21">
+                    <a:blip r:embed="rId22">
                       <a:extLst>
                         <a:ext uri="{28A0092B-C50C-407E-A947-70E740481C1C}">
                           <a14:useLocalDpi xmlns:a14="http://schemas.microsoft.com/office/drawing/2010/main" val="0"/>
@@ -15906,9 +16960,9 @@
         </w:rPr>
         <w:t xml:space="preserve"> Test Logs</w:t>
       </w:r>
-      <w:bookmarkEnd w:id="58"/>
+      <w:bookmarkEnd w:id="178"/>
     </w:p>
-    <w:bookmarkEnd w:id="59"/>
+    <w:bookmarkEnd w:id="179"/>
     <w:p>
       <w:pPr>
         <w:pStyle w:val="H1bodytext"/>
@@ -15946,7 +17000,7 @@
                     </pic:cNvPicPr>
                   </pic:nvPicPr>
                   <pic:blipFill>
-                    <a:blip r:embed="rId22">
+                    <a:blip r:embed="rId23">
                       <a:extLst>
                         <a:ext uri="{28A0092B-C50C-407E-A947-70E740481C1C}">
                           <a14:useLocalDpi xmlns:a14="http://schemas.microsoft.com/office/drawing/2010/main" val="0"/>
@@ -15990,7 +17044,7 @@
           <w:bCs/>
         </w:rPr>
       </w:pPr>
-      <w:bookmarkStart w:id="60" w:name="_Hlk26870985"/>
+      <w:bookmarkStart w:id="180" w:name="_Hlk26870985"/>
       <w:r>
         <w:rPr>
           <w:rFonts w:ascii="Arial" w:hAnsi="Arial" w:cs="Arial"/>
@@ -16072,7 +17126,7 @@
         <w:t xml:space="preserve"> Test Logs</w:t>
       </w:r>
     </w:p>
-    <w:bookmarkEnd w:id="60"/>
+    <w:bookmarkEnd w:id="180"/>
     <w:p>
       <w:pPr>
         <w:pStyle w:val="H1bodytext"/>
@@ -16111,7 +17165,7 @@
                     </pic:cNvPicPr>
                   </pic:nvPicPr>
                   <pic:blipFill>
-                    <a:blip r:embed="rId23">
+                    <a:blip r:embed="rId24">
                       <a:extLst>
                         <a:ext uri="{28A0092B-C50C-407E-A947-70E740481C1C}">
                           <a14:useLocalDpi xmlns:a14="http://schemas.microsoft.com/office/drawing/2010/main" val="0"/>
@@ -16282,7 +17336,7 @@
                     </pic:cNvPicPr>
                   </pic:nvPicPr>
                   <pic:blipFill>
-                    <a:blip r:embed="rId24">
+                    <a:blip r:embed="rId25">
                       <a:extLst>
                         <a:ext uri="{28A0092B-C50C-407E-A947-70E740481C1C}">
                           <a14:useLocalDpi xmlns:a14="http://schemas.microsoft.com/office/drawing/2010/main" val="0"/>
@@ -16453,7 +17507,7 @@
                     </pic:cNvPicPr>
                   </pic:nvPicPr>
                   <pic:blipFill>
-                    <a:blip r:embed="rId25">
+                    <a:blip r:embed="rId26">
                       <a:extLst>
                         <a:ext uri="{28A0092B-C50C-407E-A947-70E740481C1C}">
                           <a14:useLocalDpi xmlns:a14="http://schemas.microsoft.com/office/drawing/2010/main" val="0"/>
@@ -16624,7 +17678,7 @@
                     </pic:cNvPicPr>
                   </pic:nvPicPr>
                   <pic:blipFill>
-                    <a:blip r:embed="rId26">
+                    <a:blip r:embed="rId27">
                       <a:extLst>
                         <a:ext uri="{28A0092B-C50C-407E-A947-70E740481C1C}">
                           <a14:useLocalDpi xmlns:a14="http://schemas.microsoft.com/office/drawing/2010/main" val="0"/>
@@ -16724,7 +17778,7 @@
         </w:rPr>
         <w:t>_</w:t>
       </w:r>
-      <w:bookmarkStart w:id="61" w:name="_Hlk29640097"/>
+      <w:bookmarkStart w:id="181" w:name="_Hlk29640097"/>
       <w:r>
         <w:rPr>
           <w:rFonts w:ascii="Arial" w:hAnsi="Arial" w:cs="Arial"/>
@@ -16733,7 +17787,7 @@
         </w:rPr>
         <w:t>TC</w:t>
       </w:r>
-      <w:bookmarkEnd w:id="61"/>
+      <w:bookmarkEnd w:id="181"/>
       <w:r>
         <w:rPr>
           <w:rFonts w:ascii="Arial" w:hAnsi="Arial" w:cs="Arial"/>
@@ -16796,7 +17850,7 @@
                     </pic:cNvPicPr>
                   </pic:nvPicPr>
                   <pic:blipFill>
-                    <a:blip r:embed="rId27">
+                    <a:blip r:embed="rId28">
                       <a:extLst>
                         <a:ext uri="{28A0092B-C50C-407E-A947-70E740481C1C}">
                           <a14:useLocalDpi xmlns:a14="http://schemas.microsoft.com/office/drawing/2010/main" val="0"/>
@@ -16975,7 +18029,7 @@
                     </pic:cNvPicPr>
                   </pic:nvPicPr>
                   <pic:blipFill>
-                    <a:blip r:embed="rId28">
+                    <a:blip r:embed="rId29">
                       <a:extLst>
                         <a:ext uri="{28A0092B-C50C-407E-A947-70E740481C1C}">
                           <a14:useLocalDpi xmlns:a14="http://schemas.microsoft.com/office/drawing/2010/main" val="0"/>
@@ -18363,6 +19417,118 @@
     </w:lvl>
   </w:abstractNum>
   <w:abstractNum w:abstractNumId="8" w15:restartNumberingAfterBreak="0">
+    <w:nsid w:val="465872C1"/>
+    <w:multiLevelType w:val="hybridMultilevel"/>
+    <w:tmpl w:val="4E66F596"/>
+    <w:lvl w:ilvl="0" w:tplc="8C74D322">
+      <w:numFmt w:val="bullet"/>
+      <w:lvlText w:val=""/>
+      <w:lvlJc w:val="left"/>
+      <w:pPr>
+        <w:ind w:left="420" w:hanging="360"/>
+      </w:pPr>
+      <w:rPr>
+        <w:rFonts w:ascii="Wingdings" w:eastAsia="Times New Roman" w:hAnsi="Wingdings" w:cs="Times New Roman" w:hint="default"/>
+      </w:rPr>
+    </w:lvl>
+    <w:lvl w:ilvl="1" w:tplc="04090003" w:tentative="1">
+      <w:start w:val="1"/>
+      <w:numFmt w:val="bullet"/>
+      <w:lvlText w:val="o"/>
+      <w:lvlJc w:val="left"/>
+      <w:pPr>
+        <w:ind w:left="1140" w:hanging="360"/>
+      </w:pPr>
+      <w:rPr>
+        <w:rFonts w:ascii="Courier New" w:hAnsi="Courier New" w:cs="Courier New" w:hint="default"/>
+      </w:rPr>
+    </w:lvl>
+    <w:lvl w:ilvl="2" w:tplc="04090005" w:tentative="1">
+      <w:start w:val="1"/>
+      <w:numFmt w:val="bullet"/>
+      <w:lvlText w:val=""/>
+      <w:lvlJc w:val="left"/>
+      <w:pPr>
+        <w:ind w:left="1860" w:hanging="360"/>
+      </w:pPr>
+      <w:rPr>
+        <w:rFonts w:ascii="Wingdings" w:hAnsi="Wingdings" w:hint="default"/>
+      </w:rPr>
+    </w:lvl>
+    <w:lvl w:ilvl="3" w:tplc="04090001" w:tentative="1">
+      <w:start w:val="1"/>
+      <w:numFmt w:val="bullet"/>
+      <w:lvlText w:val=""/>
+      <w:lvlJc w:val="left"/>
+      <w:pPr>
+        <w:ind w:left="2580" w:hanging="360"/>
+      </w:pPr>
+      <w:rPr>
+        <w:rFonts w:ascii="Symbol" w:hAnsi="Symbol" w:hint="default"/>
+      </w:rPr>
+    </w:lvl>
+    <w:lvl w:ilvl="4" w:tplc="04090003" w:tentative="1">
+      <w:start w:val="1"/>
+      <w:numFmt w:val="bullet"/>
+      <w:lvlText w:val="o"/>
+      <w:lvlJc w:val="left"/>
+      <w:pPr>
+        <w:ind w:left="3300" w:hanging="360"/>
+      </w:pPr>
+      <w:rPr>
+        <w:rFonts w:ascii="Courier New" w:hAnsi="Courier New" w:cs="Courier New" w:hint="default"/>
+      </w:rPr>
+    </w:lvl>
+    <w:lvl w:ilvl="5" w:tplc="04090005" w:tentative="1">
+      <w:start w:val="1"/>
+      <w:numFmt w:val="bullet"/>
+      <w:lvlText w:val=""/>
+      <w:lvlJc w:val="left"/>
+      <w:pPr>
+        <w:ind w:left="4020" w:hanging="360"/>
+      </w:pPr>
+      <w:rPr>
+        <w:rFonts w:ascii="Wingdings" w:hAnsi="Wingdings" w:hint="default"/>
+      </w:rPr>
+    </w:lvl>
+    <w:lvl w:ilvl="6" w:tplc="04090001" w:tentative="1">
+      <w:start w:val="1"/>
+      <w:numFmt w:val="bullet"/>
+      <w:lvlText w:val=""/>
+      <w:lvlJc w:val="left"/>
+      <w:pPr>
+        <w:ind w:left="4740" w:hanging="360"/>
+      </w:pPr>
+      <w:rPr>
+        <w:rFonts w:ascii="Symbol" w:hAnsi="Symbol" w:hint="default"/>
+      </w:rPr>
+    </w:lvl>
+    <w:lvl w:ilvl="7" w:tplc="04090003" w:tentative="1">
+      <w:start w:val="1"/>
+      <w:numFmt w:val="bullet"/>
+      <w:lvlText w:val="o"/>
+      <w:lvlJc w:val="left"/>
+      <w:pPr>
+        <w:ind w:left="5460" w:hanging="360"/>
+      </w:pPr>
+      <w:rPr>
+        <w:rFonts w:ascii="Courier New" w:hAnsi="Courier New" w:cs="Courier New" w:hint="default"/>
+      </w:rPr>
+    </w:lvl>
+    <w:lvl w:ilvl="8" w:tplc="04090005" w:tentative="1">
+      <w:start w:val="1"/>
+      <w:numFmt w:val="bullet"/>
+      <w:lvlText w:val=""/>
+      <w:lvlJc w:val="left"/>
+      <w:pPr>
+        <w:ind w:left="6180" w:hanging="360"/>
+      </w:pPr>
+      <w:rPr>
+        <w:rFonts w:ascii="Wingdings" w:hAnsi="Wingdings" w:hint="default"/>
+      </w:rPr>
+    </w:lvl>
+  </w:abstractNum>
+  <w:abstractNum w:abstractNumId="9" w15:restartNumberingAfterBreak="0">
     <w:nsid w:val="52374D8F"/>
     <w:multiLevelType w:val="hybridMultilevel"/>
     <w:tmpl w:val="3B86EFB0"/>
@@ -18475,7 +19641,7 @@
       </w:rPr>
     </w:lvl>
   </w:abstractNum>
-  <w:abstractNum w:abstractNumId="9" w15:restartNumberingAfterBreak="0">
+  <w:abstractNum w:abstractNumId="10" w15:restartNumberingAfterBreak="0">
     <w:nsid w:val="5D8449F3"/>
     <w:multiLevelType w:val="hybridMultilevel"/>
     <w:tmpl w:val="CEB20FB6"/>
@@ -18588,7 +19754,7 @@
       </w:rPr>
     </w:lvl>
   </w:abstractNum>
-  <w:abstractNum w:abstractNumId="10" w15:restartNumberingAfterBreak="0">
+  <w:abstractNum w:abstractNumId="11" w15:restartNumberingAfterBreak="0">
     <w:nsid w:val="6533138D"/>
     <w:multiLevelType w:val="hybridMultilevel"/>
     <w:tmpl w:val="83AA78DE"/>
@@ -18701,7 +19867,7 @@
       </w:rPr>
     </w:lvl>
   </w:abstractNum>
-  <w:abstractNum w:abstractNumId="11" w15:restartNumberingAfterBreak="0">
+  <w:abstractNum w:abstractNumId="12" w15:restartNumberingAfterBreak="0">
     <w:nsid w:val="65913782"/>
     <w:multiLevelType w:val="hybridMultilevel"/>
     <w:tmpl w:val="5928A8B4"/>
@@ -18814,7 +19980,7 @@
       </w:rPr>
     </w:lvl>
   </w:abstractNum>
-  <w:abstractNum w:abstractNumId="12" w15:restartNumberingAfterBreak="0">
+  <w:abstractNum w:abstractNumId="13" w15:restartNumberingAfterBreak="0">
     <w:nsid w:val="670B62D4"/>
     <w:multiLevelType w:val="hybridMultilevel"/>
     <w:tmpl w:val="02D2A010"/>
@@ -18934,19 +20100,19 @@
     <w:abstractNumId w:val="1"/>
   </w:num>
   <w:num w:numId="3">
-    <w:abstractNumId w:val="12"/>
+    <w:abstractNumId w:val="13"/>
   </w:num>
   <w:num w:numId="4">
     <w:abstractNumId w:val="4"/>
   </w:num>
   <w:num w:numId="5">
-    <w:abstractNumId w:val="9"/>
+    <w:abstractNumId w:val="10"/>
   </w:num>
   <w:num w:numId="6">
-    <w:abstractNumId w:val="11"/>
+    <w:abstractNumId w:val="12"/>
   </w:num>
   <w:num w:numId="7">
-    <w:abstractNumId w:val="8"/>
+    <w:abstractNumId w:val="9"/>
   </w:num>
   <w:num w:numId="8">
     <w:abstractNumId w:val="2"/>
@@ -18961,10 +20127,13 @@
     <w:abstractNumId w:val="5"/>
   </w:num>
   <w:num w:numId="12">
-    <w:abstractNumId w:val="10"/>
+    <w:abstractNumId w:val="11"/>
   </w:num>
   <w:num w:numId="13">
     <w:abstractNumId w:val="0"/>
+  </w:num>
+  <w:num w:numId="14">
+    <w:abstractNumId w:val="8"/>
   </w:num>
 </w:numbering>
 </file>
@@ -18973,6 +20142,9 @@
 <w15:people xmlns:wpc="http://schemas.microsoft.com/office/word/2010/wordprocessingCanvas" xmlns:cx="http://schemas.microsoft.com/office/drawing/2014/chartex" xmlns:cx1="http://schemas.microsoft.com/office/drawing/2015/9/8/chartex" xmlns:cx2="http://schemas.microsoft.com/office/drawing/2015/10/21/chartex" xmlns:cx3="http://schemas.microsoft.com/office/drawing/2016/5/9/chartex" xmlns:cx4="http://schemas.microsoft.com/office/drawing/2016/5/10/chartex" xmlns:cx5="http://schemas.microsoft.com/office/drawing/2016/5/11/chartex" xmlns:cx6="http://schemas.microsoft.com/office/drawing/2016/5/12/chartex" xmlns:cx7="http://schemas.microsoft.com/office/drawing/2016/5/13/chartex" xmlns:cx8="http://schemas.microsoft.com/office/drawing/2016/5/14/chartex" xmlns:mc="http://schemas.openxmlformats.org/markup-compatibility/2006" xmlns:aink="http://schemas.microsoft.com/office/drawing/2016/ink" xmlns:am3d="http://schemas.microsoft.com/office/drawing/2017/model3d" xmlns:o="urn:schemas-microsoft-com:office:office" xmlns:r="http://schemas.openxmlformats.org/officeDocument/2006/relationships" xmlns:m="http://schemas.openxmlformats.org/officeDocument/2006/math" xmlns:v="urn:schemas-microsoft-com:vml" xmlns:wp14="http://schemas.microsoft.com/office/word/2010/wordprocessingDrawing" xmlns:wp="http://schemas.openxmlformats.org/drawingml/2006/wordprocessingDrawing" xmlns:w10="urn:schemas-microsoft-com:office:word" xmlns:w="http://schemas.openxmlformats.org/wordprocessingml/2006/main" xmlns:w14="http://schemas.microsoft.com/office/word/2010/wordml" xmlns:w15="http://schemas.microsoft.com/office/word/2012/wordml" xmlns:w16cid="http://schemas.microsoft.com/office/word/2016/wordml/cid" xmlns:w16se="http://schemas.microsoft.com/office/word/2015/wordml/symex" xmlns:wpg="http://schemas.microsoft.com/office/word/2010/wordprocessingGroup" xmlns:wpi="http://schemas.microsoft.com/office/word/2010/wordprocessingInk" xmlns:wne="http://schemas.microsoft.com/office/word/2006/wordml" xmlns:wps="http://schemas.microsoft.com/office/word/2010/wordprocessingShape" mc:Ignorable="w14 w15 w16se w16cid wp14">
   <w15:person w15:author="Mitchell Tufford">
     <w15:presenceInfo w15:providerId="AD" w15:userId="S::MTufford@intera.com::8d26c520-fa07-4c94-bcb0-2f55b8deca75"/>
+  </w15:person>
+  <w15:person w15:author="Christian Hall">
+    <w15:presenceInfo w15:providerId="AD" w15:userId="S::CHall@intera.com::8672d4bf-8334-4ad1-836a-ebbde4d99de7"/>
   </w15:person>
 </w15:people>
 </file>

</xml_diff>